<commit_message>
Atualizaçã com as novas classes (ainda não implementadas)
Estou estudando a melhor forma de representação das classes com base no que vocês já descreveram no DR e no que foi feito em BD e diagramas. Estou seguindo por enquanto o padrão MVC mas pretendo também utilizar outros padrões de projeto, mas seguiremos conversando para melhor aproveitamento do que estamos fazendo nessa disciplina, focando já na utilização futura do projeto.

Co-Authored-By: rafaviniscius <rafaviniscius@users.noreply.github.com>
Co-Authored-By: AnaAmurim <anaamurim@users.noreply.github.com>
</commit_message>
<xml_diff>
--- a/DR do Sistema/Documento_de_Requisitos_Controle de Rotinas de Maquinário do DMM-IFMA.docx
+++ b/DR do Sistema/Documento_de_Requisitos_Controle de Rotinas de Maquinário do DMM-IFMA.docx
@@ -1,31 +1,23 @@
 
 <file path=word/document.xml><?xml version="1.0" encoding="utf-8"?>
-<w:document xmlns:wpc="http://schemas.microsoft.com/office/word/2010/wordprocessingCanvas" xmlns:mc="http://schemas.openxmlformats.org/markup-compatibility/2006" xmlns:o="urn:schemas-microsoft-com:office:office" xmlns:r="http://schemas.openxmlformats.org/officeDocument/2006/relationships" xmlns:m="http://schemas.openxmlformats.org/officeDocument/2006/math" xmlns:v="urn:schemas-microsoft-com:vml" xmlns:wp14="http://schemas.microsoft.com/office/word/2010/wordprocessingDrawing" xmlns:wp="http://schemas.openxmlformats.org/drawingml/2006/wordprocessingDrawing" xmlns:w10="urn:schemas-microsoft-com:office:word" xmlns:w="http://schemas.openxmlformats.org/wordprocessingml/2006/main" xmlns:w14="http://schemas.microsoft.com/office/word/2010/wordml" xmlns:wpg="http://schemas.microsoft.com/office/word/2010/wordprocessingGroup" xmlns:wpi="http://schemas.microsoft.com/office/word/2010/wordprocessingInk" xmlns:wne="http://schemas.microsoft.com/office/word/2006/wordml" xmlns:wps="http://schemas.microsoft.com/office/word/2010/wordprocessingShape" mc:Ignorable="w14 wp14">
+<w:document xmlns:wpc="http://schemas.microsoft.com/office/word/2010/wordprocessingCanvas" xmlns:cx="http://schemas.microsoft.com/office/drawing/2014/chartex" xmlns:mc="http://schemas.openxmlformats.org/markup-compatibility/2006" xmlns:o="urn:schemas-microsoft-com:office:office" xmlns:r="http://schemas.openxmlformats.org/officeDocument/2006/relationships" xmlns:m="http://schemas.openxmlformats.org/officeDocument/2006/math" xmlns:v="urn:schemas-microsoft-com:vml" xmlns:wp14="http://schemas.microsoft.com/office/word/2010/wordprocessingDrawing" xmlns:wp="http://schemas.openxmlformats.org/drawingml/2006/wordprocessingDrawing" xmlns:w10="urn:schemas-microsoft-com:office:word" xmlns:w="http://schemas.openxmlformats.org/wordprocessingml/2006/main" xmlns:w14="http://schemas.microsoft.com/office/word/2010/wordml" xmlns:w15="http://schemas.microsoft.com/office/word/2012/wordml" xmlns:w16se="http://schemas.microsoft.com/office/word/2015/wordml/symex" xmlns:wpg="http://schemas.microsoft.com/office/word/2010/wordprocessingGroup" xmlns:wpi="http://schemas.microsoft.com/office/word/2010/wordprocessingInk" xmlns:wne="http://schemas.microsoft.com/office/word/2006/wordml" xmlns:wps="http://schemas.microsoft.com/office/word/2010/wordprocessingShape" mc:Ignorable="w14 w15 w16se wp14">
   <w:body>
     <w:p>
       <w:pPr>
         <w:pStyle w:val="CabealhoCapa1"/>
         <w:rPr>
-          <w:rFonts w:ascii="Times New Roman" w:hAnsi="Times New Roman"/>
+          <w:rFonts w:cs="Arial"/>
+          <w:sz w:val="24"/>
+          <w:szCs w:val="24"/>
         </w:rPr>
       </w:pPr>
       <w:r>
         <w:rPr>
-          <w:rFonts w:ascii="Times New Roman" w:hAnsi="Times New Roman"/>
-        </w:rPr>
-        <w:t>IFMA</w:t>
-      </w:r>
-      <w:r>
-        <w:rPr>
-          <w:rFonts w:ascii="Times New Roman" w:hAnsi="Times New Roman"/>
-        </w:rPr>
-        <w:t>-</w:t>
-      </w:r>
-      <w:r>
-        <w:rPr>
-          <w:rFonts w:ascii="Times New Roman" w:hAnsi="Times New Roman"/>
-        </w:rPr>
-        <w:t>DAI</w:t>
+          <w:rFonts w:cs="Arial"/>
+          <w:sz w:val="24"/>
+          <w:szCs w:val="24"/>
+        </w:rPr>
+        <w:t>Departamento de Computação do IFMA</w:t>
       </w:r>
     </w:p>
     <w:p>
@@ -40,7 +32,7 @@
       <w:pPr>
         <w:jc w:val="center"/>
         <w:sectPr>
-          <w:headerReference w:type="even" r:id="rId9"/>
+          <w:headerReference w:type="even" r:id="rId8"/>
           <w:type w:val="continuous"/>
           <w:pgSz w:w="11909" w:h="16834" w:code="9"/>
           <w:pgMar w:top="864" w:right="1440" w:bottom="864" w:left="1440" w:header="720" w:footer="864" w:gutter="0"/>
@@ -57,13 +49,13 @@
               <wp:anchor distT="0" distB="0" distL="114300" distR="114300" simplePos="0" relativeHeight="251657728" behindDoc="0" locked="1" layoutInCell="1" allowOverlap="1">
                 <wp:simplePos x="0" y="0"/>
                 <wp:positionH relativeFrom="margin">
-                  <wp:posOffset>19050</wp:posOffset>
+                  <wp:posOffset>-391160</wp:posOffset>
                 </wp:positionH>
                 <wp:positionV relativeFrom="margin">
-                  <wp:posOffset>720090</wp:posOffset>
+                  <wp:posOffset>718185</wp:posOffset>
                 </wp:positionV>
-                <wp:extent cx="5733415" cy="9236075"/>
-                <wp:effectExtent l="0" t="1905" r="635" b="1270"/>
+                <wp:extent cx="6467475" cy="9236075"/>
+                <wp:effectExtent l="0" t="0" r="9525" b="3175"/>
                 <wp:wrapNone/>
                 <wp:docPr id="6" name="Rectangle 2"/>
                 <wp:cNvGraphicFramePr>
@@ -78,7 +70,7 @@
                       <wps:spPr bwMode="auto">
                         <a:xfrm>
                           <a:off x="0" y="0"/>
-                          <a:ext cx="5733415" cy="9236075"/>
+                          <a:ext cx="6467475" cy="9236075"/>
                         </a:xfrm>
                         <a:prstGeom prst="rect">
                           <a:avLst/>
@@ -112,6 +104,7 @@
                           <w:p>
                             <w:pPr>
                               <w:pStyle w:val="TtuloCapa2"/>
+                              <w:spacing w:after="0"/>
                               <w:rPr>
                                 <w:color w:val="auto"/>
                               </w:rPr>
@@ -120,14 +113,7 @@
                               <w:rPr>
                                 <w:color w:val="auto"/>
                               </w:rPr>
-                              <w:t>Documento de Requisitos</w:t>
-                            </w:r>
-                            <w:r>
-                              <w:rPr>
-                                <w:color w:val="auto"/>
-                              </w:rPr>
                               <w:br/>
-                              <w:t>&lt;</w:t>
                             </w:r>
                             <w:r>
                               <w:rPr>
@@ -151,8 +137,84 @@
                               <w:rPr>
                                 <w:color w:val="auto"/>
                               </w:rPr>
-                              <w:t>&gt;</w:t>
+                              <w:t xml:space="preserve"> de</w:t>
                             </w:r>
+                            <w:r>
+                              <w:rPr>
+                                <w:color w:val="auto"/>
+                                <w:szCs w:val="56"/>
+                              </w:rPr>
+                              <w:t xml:space="preserve"> </w:t>
+                            </w:r>
+                            <w:r>
+                              <w:rPr>
+                                <w:color w:val="auto"/>
+                              </w:rPr>
+                              <w:t>Maquinário</w:t>
+                            </w:r>
+                          </w:p>
+                          <w:p>
+                            <w:pPr>
+                              <w:pStyle w:val="TtuloCapa2"/>
+                              <w:spacing w:before="0" w:after="0"/>
+                              <w:rPr>
+                                <w:color w:val="auto"/>
+                              </w:rPr>
+                            </w:pPr>
+                          </w:p>
+                          <w:p>
+                            <w:pPr>
+                              <w:pStyle w:val="TtuloCapa2"/>
+                              <w:spacing w:before="0" w:after="0"/>
+                              <w:rPr>
+                                <w:b w:val="0"/>
+                                <w:color w:val="auto"/>
+                                <w:sz w:val="40"/>
+                                <w:szCs w:val="40"/>
+                              </w:rPr>
+                            </w:pPr>
+                            <w:r>
+                              <w:rPr>
+                                <w:b w:val="0"/>
+                                <w:color w:val="auto"/>
+                                <w:sz w:val="40"/>
+                                <w:szCs w:val="40"/>
+                              </w:rPr>
+                              <w:t>Documento de Requisitos</w:t>
+                            </w:r>
+                          </w:p>
+                          <w:p>
+                            <w:pPr>
+                              <w:pStyle w:val="TtuloCapa2"/>
+                              <w:rPr>
+                                <w:color w:val="auto"/>
+                              </w:rPr>
+                            </w:pPr>
+                          </w:p>
+                          <w:p>
+                            <w:pPr>
+                              <w:pStyle w:val="TtuloCapa2"/>
+                              <w:rPr>
+                                <w:color w:val="auto"/>
+                              </w:rPr>
+                            </w:pPr>
+                          </w:p>
+                          <w:p>
+                            <w:pPr>
+                              <w:pStyle w:val="TtuloCapa2"/>
+                              <w:rPr>
+                                <w:color w:val="auto"/>
+                              </w:rPr>
+                            </w:pPr>
+                          </w:p>
+                          <w:p>
+                            <w:pPr>
+                              <w:pStyle w:val="TtuloCapa2"/>
+                              <w:jc w:val="both"/>
+                              <w:rPr>
+                                <w:color w:val="auto"/>
+                              </w:rPr>
+                            </w:pPr>
                           </w:p>
                           <w:p>
                             <w:pPr>
@@ -223,12 +285,13 @@
           </mc:Choice>
           <mc:Fallback>
             <w:pict>
-              <v:rect id="Rectangle 2" o:spid="_x0000_s1026" style="position:absolute;left:0;text-align:left;margin-left:1.5pt;margin-top:56.7pt;width:451.45pt;height:727.25pt;z-index:251657728;visibility:visible;mso-wrap-style:square;mso-width-percent:0;mso-height-percent:0;mso-wrap-distance-left:9pt;mso-wrap-distance-top:0;mso-wrap-distance-right:9pt;mso-wrap-distance-bottom:0;mso-position-horizontal:absolute;mso-position-horizontal-relative:margin;mso-position-vertical:absolute;mso-position-vertical-relative:margin;mso-width-percent:0;mso-height-percent:0;mso-width-relative:page;mso-height-relative:page;v-text-anchor:top" o:gfxdata="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" filled="f" stroked="f">
+              <v:rect id="Rectangle 2" o:spid="_x0000_s1026" style="position:absolute;left:0;text-align:left;margin-left:-30.8pt;margin-top:56.55pt;width:509.25pt;height:727.25pt;z-index:251657728;visibility:visible;mso-wrap-style:square;mso-width-percent:0;mso-height-percent:0;mso-wrap-distance-left:9pt;mso-wrap-distance-top:0;mso-wrap-distance-right:9pt;mso-wrap-distance-bottom:0;mso-position-horizontal:absolute;mso-position-horizontal-relative:margin;mso-position-vertical:absolute;mso-position-vertical-relative:margin;mso-width-percent:0;mso-height-percent:0;mso-width-relative:page;mso-height-relative:page;v-text-anchor:top" o:gfxdata="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" filled="f" stroked="f">
                 <v:textbox inset="0,0,0,0">
                   <w:txbxContent>
                     <w:p>
                       <w:pPr>
                         <w:pStyle w:val="TtuloCapa2"/>
+                        <w:spacing w:after="0"/>
                         <w:rPr>
                           <w:color w:val="auto"/>
                         </w:rPr>
@@ -237,14 +300,7 @@
                         <w:rPr>
                           <w:color w:val="auto"/>
                         </w:rPr>
-                        <w:t>Documento de Requisitos</w:t>
-                      </w:r>
-                      <w:r>
-                        <w:rPr>
-                          <w:color w:val="auto"/>
-                        </w:rPr>
                         <w:br/>
-                        <w:t>&lt;</w:t>
                       </w:r>
                       <w:r>
                         <w:rPr>
@@ -268,8 +324,84 @@
                         <w:rPr>
                           <w:color w:val="auto"/>
                         </w:rPr>
-                        <w:t>&gt;</w:t>
+                        <w:t xml:space="preserve"> de</w:t>
                       </w:r>
+                      <w:r>
+                        <w:rPr>
+                          <w:color w:val="auto"/>
+                          <w:szCs w:val="56"/>
+                        </w:rPr>
+                        <w:t xml:space="preserve"> </w:t>
+                      </w:r>
+                      <w:r>
+                        <w:rPr>
+                          <w:color w:val="auto"/>
+                        </w:rPr>
+                        <w:t>Maquinário</w:t>
+                      </w:r>
+                    </w:p>
+                    <w:p>
+                      <w:pPr>
+                        <w:pStyle w:val="TtuloCapa2"/>
+                        <w:spacing w:before="0" w:after="0"/>
+                        <w:rPr>
+                          <w:color w:val="auto"/>
+                        </w:rPr>
+                      </w:pPr>
+                    </w:p>
+                    <w:p>
+                      <w:pPr>
+                        <w:pStyle w:val="TtuloCapa2"/>
+                        <w:spacing w:before="0" w:after="0"/>
+                        <w:rPr>
+                          <w:b w:val="0"/>
+                          <w:color w:val="auto"/>
+                          <w:sz w:val="40"/>
+                          <w:szCs w:val="40"/>
+                        </w:rPr>
+                      </w:pPr>
+                      <w:r>
+                        <w:rPr>
+                          <w:b w:val="0"/>
+                          <w:color w:val="auto"/>
+                          <w:sz w:val="40"/>
+                          <w:szCs w:val="40"/>
+                        </w:rPr>
+                        <w:t>Documento de Requisitos</w:t>
+                      </w:r>
+                    </w:p>
+                    <w:p>
+                      <w:pPr>
+                        <w:pStyle w:val="TtuloCapa2"/>
+                        <w:rPr>
+                          <w:color w:val="auto"/>
+                        </w:rPr>
+                      </w:pPr>
+                    </w:p>
+                    <w:p>
+                      <w:pPr>
+                        <w:pStyle w:val="TtuloCapa2"/>
+                        <w:rPr>
+                          <w:color w:val="auto"/>
+                        </w:rPr>
+                      </w:pPr>
+                    </w:p>
+                    <w:p>
+                      <w:pPr>
+                        <w:pStyle w:val="TtuloCapa2"/>
+                        <w:rPr>
+                          <w:color w:val="auto"/>
+                        </w:rPr>
+                      </w:pPr>
+                    </w:p>
+                    <w:p>
+                      <w:pPr>
+                        <w:pStyle w:val="TtuloCapa2"/>
+                        <w:jc w:val="both"/>
+                        <w:rPr>
+                          <w:color w:val="auto"/>
+                        </w:rPr>
+                      </w:pPr>
                     </w:p>
                     <w:p>
                       <w:pPr>
@@ -448,7 +580,7 @@
           <w:sz w:val="24"/>
           <w:szCs w:val="24"/>
         </w:rPr>
-        <w:t>Gerente de Projetos</w:t>
+        <w:t>Gerente de Projeto</w:t>
       </w:r>
     </w:p>
     <w:p>
@@ -585,7 +717,23 @@
           <w:sz w:val="24"/>
           <w:szCs w:val="24"/>
         </w:rPr>
-        <w:t>dor de Banco de Dados, Designer</w:t>
+        <w:t>dor de Banco de Dados</w:t>
+      </w:r>
+      <w:r>
+        <w:rPr>
+          <w:b/>
+          <w:sz w:val="24"/>
+          <w:szCs w:val="24"/>
+        </w:rPr>
+        <w:t xml:space="preserve"> e</w:t>
+      </w:r>
+      <w:r>
+        <w:rPr>
+          <w:b/>
+          <w:sz w:val="24"/>
+          <w:szCs w:val="24"/>
+        </w:rPr>
+        <w:t xml:space="preserve"> Designer</w:t>
       </w:r>
     </w:p>
     <w:p>
@@ -710,7 +858,7 @@
         <w:rPr>
           <w:sz w:val="16"/>
         </w:rPr>
-        <w:t>Versão &lt;</w:t>
+        <w:t xml:space="preserve">Versão </w:t>
       </w:r>
       <w:r>
         <w:rPr>
@@ -734,7 +882,7 @@
         <w:rPr>
           <w:sz w:val="16"/>
         </w:rPr>
-        <w:t>&gt; - &lt;</w:t>
+        <w:t xml:space="preserve"> - </w:t>
       </w:r>
       <w:r>
         <w:rPr>
@@ -746,7 +894,7 @@
         <w:rPr>
           <w:sz w:val="16"/>
         </w:rPr>
-        <w:t>&gt;, &lt;</w:t>
+        <w:t xml:space="preserve">, </w:t>
       </w:r>
       <w:r>
         <w:rPr>
@@ -758,7 +906,7 @@
         <w:rPr>
           <w:sz w:val="16"/>
         </w:rPr>
-        <w:t>&gt; de &lt;</w:t>
+        <w:t xml:space="preserve"> de </w:t>
       </w:r>
       <w:r>
         <w:rPr>
@@ -771,12 +919,6 @@
           <w:sz w:val="16"/>
         </w:rPr>
         <w:t>8</w:t>
-      </w:r>
-      <w:r>
-        <w:rPr>
-          <w:sz w:val="16"/>
-        </w:rPr>
-        <w:t>&gt;</w:t>
       </w:r>
     </w:p>
     <w:p>
@@ -806,25 +948,19 @@
         <w:rPr>
           <w:sz w:val="16"/>
         </w:rPr>
-        <w:t>&lt;</w:t>
+        <w:t>a</w:t>
       </w:r>
       <w:r>
         <w:rPr>
           <w:sz w:val="16"/>
         </w:rPr>
-        <w:t>ana.amurim@</w:t>
+        <w:t>na.amurim@</w:t>
       </w:r>
       <w:r>
         <w:rPr>
           <w:sz w:val="16"/>
         </w:rPr>
         <w:t>acad.ifma.edu.br</w:t>
-      </w:r>
-      <w:r>
-        <w:rPr>
-          <w:sz w:val="16"/>
-        </w:rPr>
-        <w:t>&gt;</w:t>
       </w:r>
     </w:p>
     <w:p>
@@ -839,19 +975,7 @@
         <w:rPr>
           <w:sz w:val="16"/>
         </w:rPr>
-        <w:t>&lt;</w:t>
-      </w:r>
-      <w:r>
-        <w:rPr>
-          <w:sz w:val="16"/>
-        </w:rPr>
         <w:t xml:space="preserve">danyllo.carlos@acad.ifma.edu.br </w:t>
-      </w:r>
-      <w:r>
-        <w:rPr>
-          <w:sz w:val="16"/>
-        </w:rPr>
-        <w:t>&gt;</w:t>
       </w:r>
     </w:p>
     <w:p>
@@ -862,11 +986,13 @@
           <w:sz w:val="16"/>
         </w:rPr>
       </w:pPr>
+      <w:bookmarkStart w:id="2" w:name="_GoBack"/>
+      <w:bookmarkEnd w:id="2"/>
       <w:r>
         <w:rPr>
           <w:sz w:val="16"/>
         </w:rPr>
-        <w:t>&lt;rafaviniscius@</w:t>
+        <w:t>rafaviniscius@</w:t>
       </w:r>
       <w:r>
         <w:rPr>
@@ -879,12 +1005,6 @@
           <w:sz w:val="16"/>
         </w:rPr>
         <w:t xml:space="preserve">acad.ifma.edu.br </w:t>
-      </w:r>
-      <w:r>
-        <w:rPr>
-          <w:sz w:val="16"/>
-        </w:rPr>
-        <w:t>&gt;</w:t>
       </w:r>
     </w:p>
     <w:p>
@@ -967,8 +1087,8 @@
           <w:sz w:val="16"/>
         </w:rPr>
         <w:sectPr>
-          <w:headerReference w:type="default" r:id="rId10"/>
-          <w:footerReference w:type="default" r:id="rId11"/>
+          <w:headerReference w:type="default" r:id="rId9"/>
+          <w:footerReference w:type="default" r:id="rId10"/>
           <w:pgSz w:w="11909" w:h="16834" w:code="9"/>
           <w:pgMar w:top="1440" w:right="1440" w:bottom="1440" w:left="1440" w:header="720" w:footer="864" w:gutter="0"/>
           <w:pgNumType w:start="1"/>
@@ -1015,19 +1135,8 @@
           <w:szCs w:val="24"/>
         </w:rPr>
         <w:tab/>
-      </w:r>
-      <w:proofErr w:type="gramStart"/>
-      <w:r>
-        <w:rPr>
-          <w:rFonts w:ascii="Times New Roman" w:hAnsi="Times New Roman" w:cs="Times New Roman"/>
-          <w:b w:val="0"/>
-          <w:bCs w:val="0"/>
-          <w:caps w:val="0"/>
-          <w:szCs w:val="24"/>
-        </w:rPr>
         <w:t>p.</w:t>
       </w:r>
-      <w:proofErr w:type="gramEnd"/>
     </w:p>
     <w:p>
       <w:pPr>
@@ -2645,8 +2754,8 @@
     <w:p>
       <w:pPr>
         <w:sectPr>
-          <w:headerReference w:type="default" r:id="rId12"/>
-          <w:footerReference w:type="default" r:id="rId13"/>
+          <w:headerReference w:type="default" r:id="rId11"/>
+          <w:footerReference w:type="default" r:id="rId12"/>
           <w:pgSz w:w="11906" w:h="16838" w:code="9"/>
           <w:pgMar w:top="1701" w:right="1134" w:bottom="1134" w:left="1134" w:header="680" w:footer="680" w:gutter="567"/>
           <w:cols w:space="720"/>
@@ -2662,15 +2771,15 @@
           <w:rFonts w:ascii="Times New Roman" w:hAnsi="Times New Roman"/>
         </w:rPr>
       </w:pPr>
-      <w:bookmarkStart w:id="3" w:name="_Toc467473439"/>
-      <w:bookmarkStart w:id="4" w:name="_Toc467473971"/>
-      <w:bookmarkStart w:id="5" w:name="_Toc467477710"/>
-      <w:bookmarkStart w:id="6" w:name="_Toc467494864"/>
-      <w:bookmarkStart w:id="7" w:name="_Toc467495234"/>
-      <w:bookmarkStart w:id="8" w:name="_Toc468086040"/>
-      <w:bookmarkStart w:id="9" w:name="_Toc490910515"/>
-      <w:bookmarkStart w:id="10" w:name="_Toc477170724"/>
-      <w:bookmarkStart w:id="11" w:name="_Toc493667951"/>
+      <w:bookmarkStart w:id="4" w:name="_Toc467473439"/>
+      <w:bookmarkStart w:id="5" w:name="_Toc467473971"/>
+      <w:bookmarkStart w:id="6" w:name="_Toc467477710"/>
+      <w:bookmarkStart w:id="7" w:name="_Toc467494864"/>
+      <w:bookmarkStart w:id="8" w:name="_Toc467495234"/>
+      <w:bookmarkStart w:id="9" w:name="_Toc468086040"/>
+      <w:bookmarkStart w:id="10" w:name="_Toc490910515"/>
+      <w:bookmarkStart w:id="11" w:name="_Toc477170724"/>
+      <w:bookmarkStart w:id="12" w:name="_Toc493667951"/>
       <w:r>
         <w:rPr>
           <w:rFonts w:ascii="Times New Roman" w:hAnsi="Times New Roman"/>
@@ -2678,7 +2787,6 @@
         <w:lastRenderedPageBreak/>
         <w:t>Introdução</w:t>
       </w:r>
-      <w:bookmarkEnd w:id="3"/>
       <w:bookmarkEnd w:id="4"/>
       <w:bookmarkEnd w:id="5"/>
       <w:bookmarkEnd w:id="6"/>
@@ -2687,6 +2795,7 @@
       <w:bookmarkEnd w:id="9"/>
       <w:bookmarkEnd w:id="10"/>
       <w:bookmarkEnd w:id="11"/>
+      <w:bookmarkEnd w:id="12"/>
     </w:p>
     <w:p>
       <w:pPr>
@@ -2718,19 +2827,18 @@
         </w:numPr>
         <w:ind w:left="375"/>
       </w:pPr>
-      <w:bookmarkStart w:id="12" w:name="_Toc467473440"/>
-      <w:bookmarkStart w:id="13" w:name="_Toc467473972"/>
-      <w:bookmarkStart w:id="14" w:name="_Toc467477711"/>
-      <w:bookmarkStart w:id="15" w:name="_Toc467494865"/>
-      <w:bookmarkStart w:id="16" w:name="_Toc467495235"/>
-      <w:bookmarkStart w:id="17" w:name="_Toc468086041"/>
-      <w:bookmarkStart w:id="18" w:name="_Toc490910516"/>
-      <w:bookmarkStart w:id="19" w:name="_Toc477170725"/>
-      <w:bookmarkStart w:id="20" w:name="_Toc493667952"/>
+      <w:bookmarkStart w:id="13" w:name="_Toc467473440"/>
+      <w:bookmarkStart w:id="14" w:name="_Toc467473972"/>
+      <w:bookmarkStart w:id="15" w:name="_Toc467477711"/>
+      <w:bookmarkStart w:id="16" w:name="_Toc467494865"/>
+      <w:bookmarkStart w:id="17" w:name="_Toc467495235"/>
+      <w:bookmarkStart w:id="18" w:name="_Toc468086041"/>
+      <w:bookmarkStart w:id="19" w:name="_Toc490910516"/>
+      <w:bookmarkStart w:id="20" w:name="_Toc477170725"/>
+      <w:bookmarkStart w:id="21" w:name="_Toc493667952"/>
       <w:r>
         <w:t>Visão geral deste documento</w:t>
       </w:r>
-      <w:bookmarkEnd w:id="12"/>
       <w:bookmarkEnd w:id="13"/>
       <w:bookmarkEnd w:id="14"/>
       <w:bookmarkEnd w:id="15"/>
@@ -2739,6 +2847,7 @@
       <w:bookmarkEnd w:id="18"/>
       <w:bookmarkEnd w:id="19"/>
       <w:bookmarkEnd w:id="20"/>
+      <w:bookmarkEnd w:id="21"/>
     </w:p>
     <w:p>
       <w:pPr>
@@ -2856,19 +2965,18 @@
         </w:numPr>
         <w:ind w:left="375"/>
       </w:pPr>
-      <w:bookmarkStart w:id="21" w:name="_Toc467473441"/>
-      <w:bookmarkStart w:id="22" w:name="_Toc467473973"/>
-      <w:bookmarkStart w:id="23" w:name="_Toc467477712"/>
-      <w:bookmarkStart w:id="24" w:name="_Toc467494866"/>
-      <w:bookmarkStart w:id="25" w:name="_Toc467495236"/>
-      <w:bookmarkStart w:id="26" w:name="_Toc468086042"/>
-      <w:bookmarkStart w:id="27" w:name="_Toc490910517"/>
-      <w:bookmarkStart w:id="28" w:name="_Toc477170726"/>
-      <w:bookmarkStart w:id="29" w:name="_Toc493667953"/>
+      <w:bookmarkStart w:id="22" w:name="_Toc467473441"/>
+      <w:bookmarkStart w:id="23" w:name="_Toc467473973"/>
+      <w:bookmarkStart w:id="24" w:name="_Toc467477712"/>
+      <w:bookmarkStart w:id="25" w:name="_Toc467494866"/>
+      <w:bookmarkStart w:id="26" w:name="_Toc467495236"/>
+      <w:bookmarkStart w:id="27" w:name="_Toc468086042"/>
+      <w:bookmarkStart w:id="28" w:name="_Toc490910517"/>
+      <w:bookmarkStart w:id="29" w:name="_Toc477170726"/>
+      <w:bookmarkStart w:id="30" w:name="_Toc493667953"/>
       <w:r>
         <w:t>Convenções, termos e abreviações</w:t>
       </w:r>
-      <w:bookmarkEnd w:id="21"/>
       <w:bookmarkEnd w:id="22"/>
       <w:bookmarkEnd w:id="23"/>
       <w:bookmarkEnd w:id="24"/>
@@ -2877,6 +2985,7 @@
       <w:bookmarkEnd w:id="27"/>
       <w:bookmarkEnd w:id="28"/>
       <w:bookmarkEnd w:id="29"/>
+      <w:bookmarkEnd w:id="30"/>
     </w:p>
     <w:p>
       <w:pPr>
@@ -2894,20 +3003,20 @@
           <w:rFonts w:ascii="Times New Roman" w:hAnsi="Times New Roman"/>
         </w:rPr>
       </w:pPr>
-      <w:bookmarkStart w:id="30" w:name="_Toc468086043"/>
-      <w:bookmarkStart w:id="31" w:name="_Toc490910518"/>
-      <w:bookmarkStart w:id="32" w:name="_Toc477170727"/>
-      <w:bookmarkStart w:id="33" w:name="_Toc493667954"/>
+      <w:bookmarkStart w:id="31" w:name="_Toc468086043"/>
+      <w:bookmarkStart w:id="32" w:name="_Toc490910518"/>
+      <w:bookmarkStart w:id="33" w:name="_Toc477170727"/>
+      <w:bookmarkStart w:id="34" w:name="_Toc493667954"/>
       <w:r>
         <w:rPr>
           <w:rFonts w:ascii="Times New Roman" w:hAnsi="Times New Roman"/>
         </w:rPr>
         <w:t>Identificação dos Requisitos</w:t>
       </w:r>
-      <w:bookmarkEnd w:id="30"/>
       <w:bookmarkEnd w:id="31"/>
       <w:bookmarkEnd w:id="32"/>
       <w:bookmarkEnd w:id="33"/>
+      <w:bookmarkEnd w:id="34"/>
       <w:r>
         <w:rPr>
           <w:rFonts w:ascii="Times New Roman" w:hAnsi="Times New Roman"/>
@@ -2979,20 +3088,20 @@
           <w:rFonts w:ascii="Times New Roman" w:hAnsi="Times New Roman"/>
         </w:rPr>
       </w:pPr>
-      <w:bookmarkStart w:id="34" w:name="_Toc468086044"/>
-      <w:bookmarkStart w:id="35" w:name="_Toc490910519"/>
-      <w:bookmarkStart w:id="36" w:name="_Toc477170728"/>
-      <w:bookmarkStart w:id="37" w:name="_Toc493667955"/>
+      <w:bookmarkStart w:id="35" w:name="_Toc468086044"/>
+      <w:bookmarkStart w:id="36" w:name="_Toc490910519"/>
+      <w:bookmarkStart w:id="37" w:name="_Toc477170728"/>
+      <w:bookmarkStart w:id="38" w:name="_Toc493667955"/>
       <w:r>
         <w:rPr>
           <w:rFonts w:ascii="Times New Roman" w:hAnsi="Times New Roman"/>
         </w:rPr>
         <w:t>Prioridades dos Requisitos</w:t>
       </w:r>
-      <w:bookmarkEnd w:id="34"/>
       <w:bookmarkEnd w:id="35"/>
       <w:bookmarkEnd w:id="36"/>
       <w:bookmarkEnd w:id="37"/>
+      <w:bookmarkEnd w:id="38"/>
     </w:p>
     <w:p>
       <w:pPr>
@@ -3021,15 +3130,7 @@
         <w:t xml:space="preserve"> </w:t>
       </w:r>
       <w:r>
-        <w:t xml:space="preserve">é o requisito sem o qual o sistema não entra em funcionamento. Requisitos essenciais são requisitos imprescindíveis, que têm que ser </w:t>
-      </w:r>
-      <w:proofErr w:type="gramStart"/>
-      <w:r>
-        <w:t>implementados</w:t>
-      </w:r>
-      <w:proofErr w:type="gramEnd"/>
-      <w:r>
-        <w:t xml:space="preserve"> impreterivelmente</w:t>
+        <w:t>é o requisito sem o qual o sistema não entra em funcionamento. Requisitos essenciais são requisitos imprescindíveis, que têm que ser implementados impreterivelmente</w:t>
       </w:r>
       <w:r>
         <w:t>.</w:t>
@@ -3054,15 +3155,7 @@
         <w:t xml:space="preserve"> </w:t>
       </w:r>
       <w:r>
-        <w:t xml:space="preserve">é o requisito sem o qual o sistema entra em funcionamento, mas de forma não satisfatória. Requisitos importantes devem ser </w:t>
-      </w:r>
-      <w:proofErr w:type="gramStart"/>
-      <w:r>
-        <w:t>implementados</w:t>
-      </w:r>
-      <w:proofErr w:type="gramEnd"/>
-      <w:r>
-        <w:t>, mas, se não forem, o sistema poderá ser implantado e usado mesmo assim</w:t>
+        <w:t>é o requisito sem o qual o sistema entra em funcionamento, mas de forma não satisfatória. Requisitos importantes devem ser implementados, mas, se não forem, o sistema poderá ser implantado e usado mesmo assim</w:t>
       </w:r>
       <w:r>
         <w:t>.</w:t>
@@ -3087,21 +3180,13 @@
         <w:t xml:space="preserve"> </w:t>
       </w:r>
       <w:r>
-        <w:t xml:space="preserve">é o requisito que não compromete as funcionalidades básicas do sistema, isto é, o sistema pode funcionar de forma satisfatória sem ele. Requisitos desejáveis são requisitos que podem ser deixados para versões posteriores do sistema, caso não haja tempo hábil para </w:t>
-      </w:r>
-      <w:proofErr w:type="gramStart"/>
-      <w:r>
-        <w:t>implementá</w:t>
-      </w:r>
-      <w:proofErr w:type="gramEnd"/>
-      <w:r>
-        <w:t>-los na versão que está sendo especificada</w:t>
+        <w:t>é o requisito que não compromete as funcionalidades básicas do sistema, isto é, o sistema pode funcionar de forma satisfatória sem ele. Requisitos desejáveis são requisitos que podem ser deixados para versões posteriores do sistema, caso não haja tempo hábil para implementá-los na versão que está sendo especificada</w:t>
       </w:r>
       <w:r>
         <w:t>.</w:t>
       </w:r>
-      <w:bookmarkStart w:id="38" w:name="_Hlt467473290"/>
-      <w:bookmarkEnd w:id="38"/>
+      <w:bookmarkStart w:id="39" w:name="_Hlt467473290"/>
+      <w:bookmarkEnd w:id="39"/>
     </w:p>
     <w:p>
       <w:pPr>
@@ -3114,8 +3199,8 @@
         <w:pStyle w:val="TextoNormal"/>
         <w:ind w:left="0"/>
         <w:sectPr>
-          <w:headerReference w:type="even" r:id="rId14"/>
-          <w:headerReference w:type="default" r:id="rId15"/>
+          <w:headerReference w:type="even" r:id="rId13"/>
+          <w:headerReference w:type="default" r:id="rId14"/>
           <w:pgSz w:w="11906" w:h="16838" w:code="9"/>
           <w:pgMar w:top="1440" w:right="1440" w:bottom="1440" w:left="1440" w:header="720" w:footer="720" w:gutter="0"/>
           <w:pgNumType w:start="1"/>
@@ -3132,13 +3217,13 @@
           <w:rFonts w:ascii="Times New Roman" w:hAnsi="Times New Roman"/>
         </w:rPr>
       </w:pPr>
-      <w:bookmarkStart w:id="39" w:name="_Toc467473443"/>
-      <w:bookmarkStart w:id="40" w:name="_Toc467473975"/>
-      <w:bookmarkStart w:id="41" w:name="_Toc467477714"/>
-      <w:bookmarkStart w:id="42" w:name="_Toc467494868"/>
-      <w:bookmarkStart w:id="43" w:name="_Toc467495238"/>
-      <w:bookmarkStart w:id="44" w:name="_Toc468086046"/>
-      <w:bookmarkStart w:id="45" w:name="_Toc493667956"/>
+      <w:bookmarkStart w:id="40" w:name="_Toc467473443"/>
+      <w:bookmarkStart w:id="41" w:name="_Toc467473975"/>
+      <w:bookmarkStart w:id="42" w:name="_Toc467477714"/>
+      <w:bookmarkStart w:id="43" w:name="_Toc467494868"/>
+      <w:bookmarkStart w:id="44" w:name="_Toc467495238"/>
+      <w:bookmarkStart w:id="45" w:name="_Toc468086046"/>
+      <w:bookmarkStart w:id="46" w:name="_Toc493667956"/>
       <w:r>
         <w:rPr>
           <w:rFonts w:ascii="Times New Roman" w:hAnsi="Times New Roman"/>
@@ -3157,8 +3242,8 @@
         </w:rPr>
         <w:t xml:space="preserve"> 1</w:t>
       </w:r>
-      <w:bookmarkStart w:id="46" w:name="_Toc490910521"/>
-      <w:bookmarkStart w:id="47" w:name="_Toc477170729"/>
+      <w:bookmarkStart w:id="47" w:name="_Toc490910521"/>
+      <w:bookmarkStart w:id="48" w:name="_Toc477170729"/>
       <w:r>
         <w:rPr>
           <w:rFonts w:ascii="Times New Roman" w:hAnsi="Times New Roman"/>
@@ -3174,7 +3259,6 @@
         </w:rPr>
         <w:t>Descrição geral do sistema</w:t>
       </w:r>
-      <w:bookmarkEnd w:id="39"/>
       <w:bookmarkEnd w:id="40"/>
       <w:bookmarkEnd w:id="41"/>
       <w:bookmarkEnd w:id="42"/>
@@ -3183,6 +3267,7 @@
       <w:bookmarkEnd w:id="45"/>
       <w:bookmarkEnd w:id="46"/>
       <w:bookmarkEnd w:id="47"/>
+      <w:bookmarkEnd w:id="48"/>
     </w:p>
     <w:p>
       <w:pPr>
@@ -3302,22 +3387,21 @@
         </w:numPr>
         <w:ind w:left="375"/>
       </w:pPr>
-      <w:bookmarkStart w:id="48" w:name="_Toc467473444"/>
-      <w:bookmarkStart w:id="49" w:name="_Toc467473976"/>
-      <w:bookmarkStart w:id="50" w:name="_Toc467477715"/>
-      <w:bookmarkStart w:id="51" w:name="_Toc467494869"/>
-      <w:bookmarkStart w:id="52" w:name="_Toc467495239"/>
-      <w:bookmarkStart w:id="53" w:name="_Toc468086047"/>
-      <w:bookmarkStart w:id="54" w:name="_Toc490910522"/>
-      <w:bookmarkStart w:id="55" w:name="_Toc477170730"/>
-      <w:bookmarkStart w:id="56" w:name="_Toc493667957"/>
+      <w:bookmarkStart w:id="49" w:name="_Toc467473444"/>
+      <w:bookmarkStart w:id="50" w:name="_Toc467473976"/>
+      <w:bookmarkStart w:id="51" w:name="_Toc467477715"/>
+      <w:bookmarkStart w:id="52" w:name="_Toc467494869"/>
+      <w:bookmarkStart w:id="53" w:name="_Toc467495239"/>
+      <w:bookmarkStart w:id="54" w:name="_Toc468086047"/>
+      <w:bookmarkStart w:id="55" w:name="_Toc490910522"/>
+      <w:bookmarkStart w:id="56" w:name="_Toc477170730"/>
+      <w:bookmarkStart w:id="57" w:name="_Toc493667957"/>
       <w:r>
         <w:t xml:space="preserve">1.1 </w:t>
       </w:r>
       <w:r>
         <w:t>Abrangência e sistemas relacionados</w:t>
       </w:r>
-      <w:bookmarkEnd w:id="48"/>
       <w:bookmarkEnd w:id="49"/>
       <w:bookmarkEnd w:id="50"/>
       <w:bookmarkEnd w:id="51"/>
@@ -3326,6 +3410,7 @@
       <w:bookmarkEnd w:id="54"/>
       <w:bookmarkEnd w:id="55"/>
       <w:bookmarkEnd w:id="56"/>
+      <w:bookmarkEnd w:id="57"/>
     </w:p>
     <w:p>
       <w:pPr>
@@ -3369,22 +3454,21 @@
         </w:numPr>
         <w:ind w:left="375"/>
       </w:pPr>
-      <w:bookmarkStart w:id="57" w:name="_Toc467473445"/>
-      <w:bookmarkStart w:id="58" w:name="_Toc467473977"/>
-      <w:bookmarkStart w:id="59" w:name="_Toc467477716"/>
-      <w:bookmarkStart w:id="60" w:name="_Toc467494870"/>
-      <w:bookmarkStart w:id="61" w:name="_Toc467495240"/>
-      <w:bookmarkStart w:id="62" w:name="_Toc468086048"/>
-      <w:bookmarkStart w:id="63" w:name="_Toc490910523"/>
-      <w:bookmarkStart w:id="64" w:name="_Toc477170731"/>
-      <w:bookmarkStart w:id="65" w:name="_Toc493667958"/>
+      <w:bookmarkStart w:id="58" w:name="_Toc467473445"/>
+      <w:bookmarkStart w:id="59" w:name="_Toc467473977"/>
+      <w:bookmarkStart w:id="60" w:name="_Toc467477716"/>
+      <w:bookmarkStart w:id="61" w:name="_Toc467494870"/>
+      <w:bookmarkStart w:id="62" w:name="_Toc467495240"/>
+      <w:bookmarkStart w:id="63" w:name="_Toc468086048"/>
+      <w:bookmarkStart w:id="64" w:name="_Toc490910523"/>
+      <w:bookmarkStart w:id="65" w:name="_Toc477170731"/>
+      <w:bookmarkStart w:id="66" w:name="_Toc493667958"/>
       <w:r>
         <w:t xml:space="preserve">1.2 </w:t>
       </w:r>
       <w:r>
         <w:t>Descrição dos usuários</w:t>
       </w:r>
-      <w:bookmarkEnd w:id="57"/>
       <w:bookmarkEnd w:id="58"/>
       <w:bookmarkEnd w:id="59"/>
       <w:bookmarkEnd w:id="60"/>
@@ -3393,6 +3477,7 @@
       <w:bookmarkEnd w:id="63"/>
       <w:bookmarkEnd w:id="64"/>
       <w:bookmarkEnd w:id="65"/>
+      <w:bookmarkEnd w:id="66"/>
     </w:p>
     <w:p>
       <w:pPr>
@@ -3436,33 +3521,32 @@
       <w:pPr>
         <w:pStyle w:val="Ttulo3"/>
       </w:pPr>
-      <w:bookmarkStart w:id="66" w:name="_Toc425054385"/>
-      <w:bookmarkStart w:id="67" w:name="_Toc342757863"/>
-      <w:bookmarkStart w:id="68" w:name="_Toc346297772"/>
-      <w:bookmarkStart w:id="69" w:name="_Toc422186478"/>
-      <w:bookmarkStart w:id="70" w:name="_Toc436203383"/>
-      <w:bookmarkStart w:id="71" w:name="_Toc457121086"/>
-      <w:bookmarkStart w:id="72" w:name="_Toc467473446"/>
-      <w:bookmarkStart w:id="73" w:name="_Toc467473978"/>
-      <w:bookmarkStart w:id="74" w:name="_Toc467477717"/>
-      <w:bookmarkStart w:id="75" w:name="_Toc467494871"/>
-      <w:bookmarkStart w:id="76" w:name="_Toc467495241"/>
-      <w:bookmarkStart w:id="77" w:name="_Toc468086049"/>
-      <w:bookmarkStart w:id="78" w:name="_Toc490910524"/>
-      <w:bookmarkStart w:id="79" w:name="_Toc493667959"/>
+      <w:bookmarkStart w:id="67" w:name="_Toc425054385"/>
+      <w:bookmarkStart w:id="68" w:name="_Toc342757863"/>
+      <w:bookmarkStart w:id="69" w:name="_Toc346297772"/>
+      <w:bookmarkStart w:id="70" w:name="_Toc422186478"/>
+      <w:bookmarkStart w:id="71" w:name="_Toc436203383"/>
+      <w:bookmarkStart w:id="72" w:name="_Toc457121086"/>
+      <w:bookmarkStart w:id="73" w:name="_Toc467473446"/>
+      <w:bookmarkStart w:id="74" w:name="_Toc467473978"/>
+      <w:bookmarkStart w:id="75" w:name="_Toc467477717"/>
+      <w:bookmarkStart w:id="76" w:name="_Toc467494871"/>
+      <w:bookmarkStart w:id="77" w:name="_Toc467495241"/>
+      <w:bookmarkStart w:id="78" w:name="_Toc468086049"/>
+      <w:bookmarkStart w:id="79" w:name="_Toc490910524"/>
+      <w:bookmarkStart w:id="80" w:name="_Toc493667959"/>
       <w:r>
         <w:t>&lt;</w:t>
       </w:r>
-      <w:bookmarkEnd w:id="66"/>
       <w:bookmarkEnd w:id="67"/>
       <w:bookmarkEnd w:id="68"/>
       <w:bookmarkEnd w:id="69"/>
       <w:bookmarkEnd w:id="70"/>
       <w:bookmarkEnd w:id="71"/>
+      <w:bookmarkEnd w:id="72"/>
       <w:r>
         <w:t>Desenvolvedores&gt;</w:t>
       </w:r>
-      <w:bookmarkEnd w:id="72"/>
       <w:bookmarkEnd w:id="73"/>
       <w:bookmarkEnd w:id="74"/>
       <w:bookmarkEnd w:id="75"/>
@@ -3470,6 +3554,7 @@
       <w:bookmarkEnd w:id="77"/>
       <w:bookmarkEnd w:id="78"/>
       <w:bookmarkEnd w:id="79"/>
+      <w:bookmarkEnd w:id="80"/>
     </w:p>
     <w:p>
       <w:pPr>
@@ -3492,19 +3577,19 @@
       <w:pPr>
         <w:pStyle w:val="Ttulo3"/>
       </w:pPr>
-      <w:bookmarkStart w:id="80" w:name="_Toc457121087"/>
-      <w:bookmarkStart w:id="81" w:name="_Toc467473447"/>
-      <w:bookmarkStart w:id="82" w:name="_Toc467473979"/>
-      <w:bookmarkStart w:id="83" w:name="_Toc467477718"/>
-      <w:bookmarkStart w:id="84" w:name="_Toc467494872"/>
-      <w:bookmarkStart w:id="85" w:name="_Toc467495242"/>
-      <w:bookmarkStart w:id="86" w:name="_Toc468086050"/>
-      <w:bookmarkStart w:id="87" w:name="_Toc490910525"/>
-      <w:bookmarkStart w:id="88" w:name="_Toc493667960"/>
+      <w:bookmarkStart w:id="81" w:name="_Toc457121087"/>
+      <w:bookmarkStart w:id="82" w:name="_Toc467473447"/>
+      <w:bookmarkStart w:id="83" w:name="_Toc467473979"/>
+      <w:bookmarkStart w:id="84" w:name="_Toc467477718"/>
+      <w:bookmarkStart w:id="85" w:name="_Toc467494872"/>
+      <w:bookmarkStart w:id="86" w:name="_Toc467495242"/>
+      <w:bookmarkStart w:id="87" w:name="_Toc468086050"/>
+      <w:bookmarkStart w:id="88" w:name="_Toc490910525"/>
+      <w:bookmarkStart w:id="89" w:name="_Toc493667960"/>
       <w:r>
         <w:t>&lt;</w:t>
       </w:r>
-      <w:bookmarkEnd w:id="80"/>
+      <w:bookmarkEnd w:id="81"/>
       <w:r>
         <w:t xml:space="preserve">Usuários Finais: </w:t>
       </w:r>
@@ -3514,7 +3599,6 @@
       <w:r>
         <w:t>&gt;</w:t>
       </w:r>
-      <w:bookmarkEnd w:id="81"/>
       <w:bookmarkEnd w:id="82"/>
       <w:bookmarkEnd w:id="83"/>
       <w:bookmarkEnd w:id="84"/>
@@ -3522,6 +3606,7 @@
       <w:bookmarkEnd w:id="86"/>
       <w:bookmarkEnd w:id="87"/>
       <w:bookmarkEnd w:id="88"/>
+      <w:bookmarkEnd w:id="89"/>
     </w:p>
     <w:p>
       <w:pPr>
@@ -3568,7 +3653,7 @@
         <w:pStyle w:val="TextoNormal"/>
         <w:ind w:left="0"/>
         <w:sectPr>
-          <w:headerReference w:type="default" r:id="rId16"/>
+          <w:headerReference w:type="default" r:id="rId15"/>
           <w:pgSz w:w="11906" w:h="16838" w:code="9"/>
           <w:pgMar w:top="1701" w:right="1134" w:bottom="1134" w:left="1701" w:header="709" w:footer="720" w:gutter="0"/>
           <w:cols w:space="720"/>
@@ -3585,8 +3670,8 @@
           <w:rFonts w:ascii="Times New Roman" w:hAnsi="Times New Roman"/>
         </w:rPr>
       </w:pPr>
-      <w:bookmarkStart w:id="89" w:name="_Ref471361536"/>
-      <w:bookmarkStart w:id="90" w:name="_Toc493667961"/>
+      <w:bookmarkStart w:id="90" w:name="_Ref471361536"/>
+      <w:bookmarkStart w:id="91" w:name="_Toc493667961"/>
       <w:r>
         <w:rPr>
           <w:rFonts w:ascii="Times New Roman" w:hAnsi="Times New Roman"/>
@@ -3596,14 +3681,14 @@
         <w:lastRenderedPageBreak/>
         <w:t>Capítulo</w:t>
       </w:r>
-      <w:bookmarkStart w:id="91" w:name="_Toc467473449"/>
-      <w:bookmarkStart w:id="92" w:name="_Toc467473981"/>
-      <w:bookmarkStart w:id="93" w:name="_Toc467477720"/>
-      <w:bookmarkStart w:id="94" w:name="_Toc467494874"/>
-      <w:bookmarkStart w:id="95" w:name="_Toc467495244"/>
-      <w:bookmarkStart w:id="96" w:name="_Toc468086052"/>
-      <w:bookmarkStart w:id="97" w:name="_Toc490910527"/>
-      <w:bookmarkStart w:id="98" w:name="_Toc477170732"/>
+      <w:bookmarkStart w:id="92" w:name="_Toc467473449"/>
+      <w:bookmarkStart w:id="93" w:name="_Toc467473981"/>
+      <w:bookmarkStart w:id="94" w:name="_Toc467477720"/>
+      <w:bookmarkStart w:id="95" w:name="_Toc467494874"/>
+      <w:bookmarkStart w:id="96" w:name="_Toc467495244"/>
+      <w:bookmarkStart w:id="97" w:name="_Toc468086052"/>
+      <w:bookmarkStart w:id="98" w:name="_Toc490910527"/>
+      <w:bookmarkStart w:id="99" w:name="_Toc477170732"/>
       <w:r>
         <w:rPr>
           <w:rFonts w:ascii="Times New Roman" w:hAnsi="Times New Roman"/>
@@ -3634,8 +3719,7 @@
         </w:rPr>
         <w:t>Requisitos funcionais</w:t>
       </w:r>
-      <w:bookmarkEnd w:id="89"/>
-      <w:bookmarkEnd w:id="91"/>
+      <w:bookmarkEnd w:id="90"/>
       <w:bookmarkEnd w:id="92"/>
       <w:bookmarkEnd w:id="93"/>
       <w:bookmarkEnd w:id="94"/>
@@ -3643,13 +3727,14 @@
       <w:bookmarkEnd w:id="96"/>
       <w:bookmarkEnd w:id="97"/>
       <w:bookmarkEnd w:id="98"/>
+      <w:bookmarkEnd w:id="99"/>
       <w:r>
         <w:rPr>
           <w:rFonts w:ascii="Times New Roman" w:hAnsi="Times New Roman"/>
         </w:rPr>
         <w:t xml:space="preserve"> (Casos de Uso)</w:t>
       </w:r>
-      <w:bookmarkEnd w:id="90"/>
+      <w:bookmarkEnd w:id="91"/>
     </w:p>
     <w:p>
       <w:pPr>
@@ -3682,7 +3767,7 @@
         </w:numPr>
         <w:ind w:left="375"/>
       </w:pPr>
-      <w:bookmarkStart w:id="99" w:name="_Toc493667962"/>
+      <w:bookmarkStart w:id="100" w:name="_Toc493667962"/>
       <w:r>
         <w:t>2.</w:t>
       </w:r>
@@ -3699,7 +3784,7 @@
       <w:r>
         <w:t>Requisitos do Sistema</w:t>
       </w:r>
-      <w:bookmarkEnd w:id="99"/>
+      <w:bookmarkEnd w:id="100"/>
     </w:p>
     <w:p>
       <w:pPr>
@@ -3727,16 +3812,8 @@
         <w:rPr>
           <w:szCs w:val="24"/>
         </w:rPr>
-        <w:t xml:space="preserve"> Efetuar </w:t>
+        <w:t xml:space="preserve"> Efetuar login</w:t>
       </w:r>
-      <w:proofErr w:type="spellStart"/>
-      <w:r>
-        <w:rPr>
-          <w:szCs w:val="24"/>
-        </w:rPr>
-        <w:t>login</w:t>
-      </w:r>
-      <w:proofErr w:type="spellEnd"/>
     </w:p>
     <w:tbl>
       <w:tblPr>
@@ -4896,7 +4973,7 @@
         <w:pStyle w:val="Ttulo2"/>
         <w:spacing w:line="360" w:lineRule="auto"/>
       </w:pPr>
-      <w:bookmarkStart w:id="100" w:name="_Toc493667963"/>
+      <w:bookmarkStart w:id="101" w:name="_Toc493667963"/>
       <w:r>
         <w:lastRenderedPageBreak/>
         <w:t>Especificações de Caso de Uso</w:t>
@@ -4904,7 +4981,7 @@
       <w:r>
         <w:t xml:space="preserve"> (Ana Cristina)</w:t>
       </w:r>
-      <w:bookmarkEnd w:id="100"/>
+      <w:bookmarkEnd w:id="101"/>
     </w:p>
     <w:tbl>
       <w:tblPr>
@@ -4940,7 +5017,7 @@
                 <w:szCs w:val="16"/>
               </w:rPr>
             </w:pPr>
-            <w:bookmarkStart w:id="101" w:name="_Toc478558423"/>
+            <w:bookmarkStart w:id="102" w:name="_Toc478558423"/>
           </w:p>
           <w:p>
             <w:pPr>
@@ -4952,7 +5029,7 @@
                 <w:szCs w:val="24"/>
               </w:rPr>
             </w:pPr>
-            <w:bookmarkStart w:id="102" w:name="_Toc493667964"/>
+            <w:bookmarkStart w:id="103" w:name="_Toc493667964"/>
             <w:r>
               <w:rPr>
                 <w:rFonts w:ascii="Times New Roman" w:hAnsi="Times New Roman" w:cs="Times New Roman"/>
@@ -4977,7 +5054,7 @@
               </w:rPr>
               <w:t>Atores e Casos de Uso</w:t>
             </w:r>
-            <w:bookmarkEnd w:id="102"/>
+            <w:bookmarkEnd w:id="103"/>
           </w:p>
         </w:tc>
       </w:tr>
@@ -5109,30 +5186,14 @@
                 <w:rFonts w:ascii="Times New Roman" w:hAnsi="Times New Roman" w:cs="Times New Roman"/>
                 <w:szCs w:val="24"/>
               </w:rPr>
-              <w:t xml:space="preserve">Efetuar </w:t>
-            </w:r>
-            <w:proofErr w:type="spellStart"/>
-            <w:r>
-              <w:rPr>
-                <w:rFonts w:ascii="Times New Roman" w:hAnsi="Times New Roman" w:cs="Times New Roman"/>
-                <w:szCs w:val="24"/>
-              </w:rPr>
-              <w:t>l</w:t>
-            </w:r>
-            <w:r>
-              <w:rPr>
-                <w:rFonts w:ascii="Times New Roman" w:hAnsi="Times New Roman" w:cs="Times New Roman"/>
-                <w:szCs w:val="24"/>
-              </w:rPr>
-              <w:t>ogin</w:t>
-            </w:r>
-            <w:proofErr w:type="spellEnd"/>
-            <w:r>
-              <w:rPr>
-                <w:rFonts w:ascii="Times New Roman" w:hAnsi="Times New Roman" w:cs="Times New Roman"/>
-                <w:szCs w:val="24"/>
-              </w:rPr>
-              <w:t>;</w:t>
+              <w:t>Efetuar l</w:t>
+            </w:r>
+            <w:r>
+              <w:rPr>
+                <w:rFonts w:ascii="Times New Roman" w:hAnsi="Times New Roman" w:cs="Times New Roman"/>
+                <w:szCs w:val="24"/>
+              </w:rPr>
+              <w:t>ogin;</w:t>
             </w:r>
           </w:p>
         </w:tc>
@@ -6364,30 +6425,14 @@
                 <w:rFonts w:ascii="Times New Roman" w:hAnsi="Times New Roman" w:cs="Times New Roman"/>
                 <w:szCs w:val="24"/>
               </w:rPr>
-              <w:t xml:space="preserve">Efetuar </w:t>
-            </w:r>
-            <w:proofErr w:type="spellStart"/>
-            <w:r>
-              <w:rPr>
-                <w:rFonts w:ascii="Times New Roman" w:hAnsi="Times New Roman" w:cs="Times New Roman"/>
-                <w:szCs w:val="24"/>
-              </w:rPr>
-              <w:t>l</w:t>
-            </w:r>
-            <w:r>
-              <w:rPr>
-                <w:rFonts w:ascii="Times New Roman" w:hAnsi="Times New Roman" w:cs="Times New Roman"/>
-                <w:szCs w:val="24"/>
-              </w:rPr>
-              <w:t>ogin</w:t>
-            </w:r>
-            <w:proofErr w:type="spellEnd"/>
-            <w:r>
-              <w:rPr>
-                <w:rFonts w:ascii="Times New Roman" w:hAnsi="Times New Roman" w:cs="Times New Roman"/>
-                <w:szCs w:val="24"/>
-              </w:rPr>
-              <w:t>;</w:t>
+              <w:t>Efetuar l</w:t>
+            </w:r>
+            <w:r>
+              <w:rPr>
+                <w:rFonts w:ascii="Times New Roman" w:hAnsi="Times New Roman" w:cs="Times New Roman"/>
+                <w:szCs w:val="24"/>
+              </w:rPr>
+              <w:t>ogin;</w:t>
             </w:r>
           </w:p>
         </w:tc>
@@ -6727,7 +6772,7 @@
           <w:b w:val="0"/>
         </w:rPr>
       </w:pPr>
-      <w:bookmarkStart w:id="103" w:name="_Toc493667965"/>
+      <w:bookmarkStart w:id="104" w:name="_Toc493667965"/>
       <w:r>
         <w:rPr>
           <w:rFonts w:ascii="Times New Roman" w:hAnsi="Times New Roman"/>
@@ -6736,7 +6781,7 @@
         <w:lastRenderedPageBreak/>
         <w:t>2.2.3 Descrição dos Casos de Uso</w:t>
       </w:r>
-      <w:bookmarkEnd w:id="103"/>
+      <w:bookmarkEnd w:id="104"/>
       <w:r>
         <w:rPr>
           <w:rFonts w:ascii="Times New Roman" w:hAnsi="Times New Roman"/>
@@ -6867,18 +6912,8 @@
                 <w:b/>
                 <w:szCs w:val="24"/>
               </w:rPr>
-              <w:t xml:space="preserve">Efetuar </w:t>
-            </w:r>
-            <w:proofErr w:type="spellStart"/>
-            <w:r>
-              <w:rPr>
-                <w:rFonts w:ascii="Times New Roman" w:hAnsi="Times New Roman" w:cs="Times New Roman"/>
-                <w:b/>
-                <w:szCs w:val="24"/>
-              </w:rPr>
-              <w:t>Login</w:t>
-            </w:r>
-            <w:proofErr w:type="spellEnd"/>
+              <w:t>Efetuar Login</w:t>
+            </w:r>
           </w:p>
         </w:tc>
       </w:tr>
@@ -6920,17 +6955,8 @@
                 <w:rFonts w:ascii="Times New Roman" w:hAnsi="Times New Roman" w:cs="Times New Roman"/>
                 <w:szCs w:val="24"/>
               </w:rPr>
-              <w:t xml:space="preserve">Administrador, Usuário </w:t>
-            </w:r>
-            <w:proofErr w:type="gramStart"/>
-            <w:r>
-              <w:rPr>
-                <w:rFonts w:ascii="Times New Roman" w:hAnsi="Times New Roman" w:cs="Times New Roman"/>
-                <w:szCs w:val="24"/>
-              </w:rPr>
-              <w:t>comum</w:t>
-            </w:r>
-            <w:proofErr w:type="gramEnd"/>
+              <w:t>Administrador, Usuário comum</w:t>
+            </w:r>
           </w:p>
         </w:tc>
       </w:tr>
@@ -11380,23 +11406,7 @@
                 <w:rFonts w:ascii="Times New Roman" w:hAnsi="Times New Roman" w:cs="Times New Roman"/>
                 <w:szCs w:val="24"/>
               </w:rPr>
-              <w:t>Atualiza as informações do status de estoque</w:t>
-            </w:r>
-            <w:proofErr w:type="gramStart"/>
-            <w:r>
-              <w:rPr>
-                <w:rFonts w:ascii="Times New Roman" w:hAnsi="Times New Roman" w:cs="Times New Roman"/>
-                <w:szCs w:val="24"/>
-              </w:rPr>
-              <w:t xml:space="preserve">  </w:t>
-            </w:r>
-            <w:proofErr w:type="gramEnd"/>
-            <w:r>
-              <w:rPr>
-                <w:rFonts w:ascii="Times New Roman" w:hAnsi="Times New Roman" w:cs="Times New Roman"/>
-                <w:szCs w:val="24"/>
-              </w:rPr>
-              <w:t>já salvas no sistema</w:t>
+              <w:t>Atualiza as informações do status de estoque  já salvas no sistema</w:t>
             </w:r>
           </w:p>
         </w:tc>
@@ -18817,30 +18827,14 @@
                 <w:rFonts w:ascii="Times New Roman" w:hAnsi="Times New Roman" w:cs="Times New Roman"/>
                 <w:szCs w:val="24"/>
               </w:rPr>
-              <w:t>rotina de manutenção</w:t>
-            </w:r>
-            <w:proofErr w:type="gramStart"/>
-            <w:r>
-              <w:rPr>
-                <w:rFonts w:ascii="Times New Roman" w:hAnsi="Times New Roman" w:cs="Times New Roman"/>
-                <w:szCs w:val="24"/>
-              </w:rPr>
-              <w:t xml:space="preserve"> </w:t>
-            </w:r>
-            <w:r>
-              <w:rPr>
-                <w:rFonts w:ascii="Times New Roman" w:hAnsi="Times New Roman" w:cs="Times New Roman"/>
-                <w:szCs w:val="24"/>
-              </w:rPr>
-              <w:t xml:space="preserve"> </w:t>
-            </w:r>
-            <w:proofErr w:type="gramEnd"/>
-            <w:r>
-              <w:rPr>
-                <w:rFonts w:ascii="Times New Roman" w:hAnsi="Times New Roman" w:cs="Times New Roman"/>
-                <w:szCs w:val="24"/>
-              </w:rPr>
-              <w:t>que deseja alterar</w:t>
+              <w:t xml:space="preserve">rotina de manutenção </w:t>
+            </w:r>
+            <w:r>
+              <w:rPr>
+                <w:rFonts w:ascii="Times New Roman" w:hAnsi="Times New Roman" w:cs="Times New Roman"/>
+                <w:szCs w:val="24"/>
+              </w:rPr>
+              <w:t xml:space="preserve"> que deseja alterar</w:t>
             </w:r>
           </w:p>
         </w:tc>
@@ -19065,17 +19059,8 @@
                 <w:rFonts w:ascii="Times New Roman" w:hAnsi="Times New Roman" w:cs="Times New Roman"/>
                 <w:szCs w:val="24"/>
               </w:rPr>
-              <w:t xml:space="preserve">Administrador, Usuário </w:t>
-            </w:r>
-            <w:proofErr w:type="gramStart"/>
-            <w:r>
-              <w:rPr>
-                <w:rFonts w:ascii="Times New Roman" w:hAnsi="Times New Roman" w:cs="Times New Roman"/>
-                <w:szCs w:val="24"/>
-              </w:rPr>
-              <w:t>Comum</w:t>
-            </w:r>
-            <w:proofErr w:type="gramEnd"/>
+              <w:t>Administrador, Usuário Comum</w:t>
+            </w:r>
           </w:p>
         </w:tc>
       </w:tr>
@@ -19538,21 +19523,7 @@
                 <w:rFonts w:eastAsiaTheme="minorHAnsi"/>
                 <w:szCs w:val="24"/>
               </w:rPr>
-              <w:t xml:space="preserve">xibe ao usuário </w:t>
-            </w:r>
-            <w:r>
-              <w:rPr>
-                <w:rFonts w:eastAsiaTheme="minorHAnsi"/>
-                <w:szCs w:val="24"/>
-              </w:rPr>
-              <w:t xml:space="preserve">o(s) estoque(s) </w:t>
-            </w:r>
-            <w:r>
-              <w:rPr>
-                <w:rFonts w:eastAsiaTheme="minorHAnsi"/>
-                <w:szCs w:val="24"/>
-              </w:rPr>
-              <w:t>existente(s)</w:t>
+              <w:t>xibe ao usuário o(s) estoque(s) existente(s)</w:t>
             </w:r>
           </w:p>
         </w:tc>
@@ -19871,23 +19842,7 @@
                 <w:rFonts w:ascii="Times New Roman" w:hAnsi="Times New Roman" w:cs="Times New Roman"/>
                 <w:szCs w:val="24"/>
               </w:rPr>
-              <w:t xml:space="preserve">Alertar o usuário responsável </w:t>
-            </w:r>
-            <w:proofErr w:type="gramStart"/>
-            <w:r>
-              <w:rPr>
-                <w:rFonts w:ascii="Times New Roman" w:hAnsi="Times New Roman" w:cs="Times New Roman"/>
-                <w:szCs w:val="24"/>
-              </w:rPr>
-              <w:t>a</w:t>
-            </w:r>
-            <w:proofErr w:type="gramEnd"/>
-            <w:r>
-              <w:rPr>
-                <w:rFonts w:ascii="Times New Roman" w:hAnsi="Times New Roman" w:cs="Times New Roman"/>
-                <w:szCs w:val="24"/>
-              </w:rPr>
-              <w:t xml:space="preserve"> existência de uma rotina a ser realizada</w:t>
+              <w:t>Alertar o usuário responsável a existência de uma rotina a ser realizada</w:t>
             </w:r>
           </w:p>
         </w:tc>
@@ -20586,17 +20541,8 @@
                 <w:rFonts w:ascii="Times New Roman" w:hAnsi="Times New Roman" w:cs="Times New Roman"/>
                 <w:szCs w:val="24"/>
               </w:rPr>
-              <w:t xml:space="preserve">Administrador, Usuário </w:t>
-            </w:r>
-            <w:proofErr w:type="gramStart"/>
-            <w:r>
-              <w:rPr>
-                <w:rFonts w:ascii="Times New Roman" w:hAnsi="Times New Roman" w:cs="Times New Roman"/>
-                <w:szCs w:val="24"/>
-              </w:rPr>
-              <w:t>Comum</w:t>
-            </w:r>
-            <w:proofErr w:type="gramEnd"/>
+              <w:t>Administrador, Usuário Comum</w:t>
+            </w:r>
           </w:p>
         </w:tc>
       </w:tr>
@@ -21344,17 +21290,8 @@
                 <w:rFonts w:ascii="Times New Roman" w:hAnsi="Times New Roman" w:cs="Times New Roman"/>
                 <w:szCs w:val="24"/>
               </w:rPr>
-              <w:t xml:space="preserve">Administrador, Usuário </w:t>
-            </w:r>
-            <w:proofErr w:type="gramStart"/>
-            <w:r>
-              <w:rPr>
-                <w:rFonts w:ascii="Times New Roman" w:hAnsi="Times New Roman" w:cs="Times New Roman"/>
-                <w:szCs w:val="24"/>
-              </w:rPr>
-              <w:t>Comum</w:t>
-            </w:r>
-            <w:proofErr w:type="gramEnd"/>
+              <w:t>Administrador, Usuário Comum</w:t>
+            </w:r>
           </w:p>
         </w:tc>
       </w:tr>
@@ -21735,23 +21672,7 @@
                 <w:rFonts w:eastAsiaTheme="minorHAnsi"/>
                 <w:szCs w:val="24"/>
               </w:rPr>
-              <w:t xml:space="preserve">Verifica no banco de dados </w:t>
-            </w:r>
-            <w:proofErr w:type="gramStart"/>
-            <w:r>
-              <w:rPr>
-                <w:rFonts w:eastAsiaTheme="minorHAnsi"/>
-                <w:szCs w:val="24"/>
-              </w:rPr>
-              <w:t>as</w:t>
-            </w:r>
-            <w:proofErr w:type="gramEnd"/>
-            <w:r>
-              <w:rPr>
-                <w:rFonts w:eastAsiaTheme="minorHAnsi"/>
-                <w:szCs w:val="24"/>
-              </w:rPr>
-              <w:t xml:space="preserve"> ferramentas e materiais existentes no estoque</w:t>
+              <w:t>Verifica no banco de dados as ferramentas e materiais existentes no estoque</w:t>
             </w:r>
           </w:p>
         </w:tc>
@@ -21793,21 +21714,12 @@
                 <w:szCs w:val="24"/>
               </w:rPr>
             </w:pPr>
-            <w:proofErr w:type="gramStart"/>
             <w:r>
               <w:rPr>
                 <w:rFonts w:eastAsiaTheme="minorHAnsi"/>
                 <w:szCs w:val="24"/>
               </w:rPr>
-              <w:t>envia</w:t>
-            </w:r>
-            <w:proofErr w:type="gramEnd"/>
-            <w:r>
-              <w:rPr>
-                <w:rFonts w:eastAsiaTheme="minorHAnsi"/>
-                <w:szCs w:val="24"/>
-              </w:rPr>
-              <w:t xml:space="preserve"> ao usuário responsável mensagem informando que é necessário repor no estoque peça(s) e ferramenta(s).</w:t>
+              <w:t>envia ao usuário responsável mensagem informando que é necessário repor no estoque peça(s) e ferramenta(s).</w:t>
             </w:r>
           </w:p>
         </w:tc>
@@ -24089,14 +24001,14 @@
           <w:rFonts w:ascii="Times New Roman" w:hAnsi="Times New Roman"/>
         </w:rPr>
       </w:pPr>
-      <w:bookmarkStart w:id="104" w:name="_Toc467473455"/>
-      <w:bookmarkStart w:id="105" w:name="_Toc467474002"/>
-      <w:bookmarkStart w:id="106" w:name="_Toc467477741"/>
-      <w:bookmarkStart w:id="107" w:name="_Toc467494887"/>
-      <w:bookmarkStart w:id="108" w:name="_Toc467495253"/>
-      <w:bookmarkStart w:id="109" w:name="_Toc468086059"/>
-      <w:bookmarkStart w:id="110" w:name="_Toc493667966"/>
-      <w:bookmarkEnd w:id="101"/>
+      <w:bookmarkStart w:id="105" w:name="_Toc467473455"/>
+      <w:bookmarkStart w:id="106" w:name="_Toc467474002"/>
+      <w:bookmarkStart w:id="107" w:name="_Toc467477741"/>
+      <w:bookmarkStart w:id="108" w:name="_Toc467494887"/>
+      <w:bookmarkStart w:id="109" w:name="_Toc467495253"/>
+      <w:bookmarkStart w:id="110" w:name="_Toc468086059"/>
+      <w:bookmarkStart w:id="111" w:name="_Toc493667966"/>
+      <w:bookmarkEnd w:id="102"/>
       <w:r>
         <w:rPr>
           <w:rFonts w:ascii="Times New Roman" w:hAnsi="Times New Roman"/>
@@ -24121,7 +24033,6 @@
         </w:rPr>
         <w:t>3</w:t>
       </w:r>
-      <w:proofErr w:type="gramStart"/>
       <w:r>
         <w:rPr>
           <w:rFonts w:ascii="Times New Roman" w:hAnsi="Times New Roman"/>
@@ -24130,8 +24041,8 @@
         </w:rPr>
         <w:t xml:space="preserve"> </w:t>
       </w:r>
-      <w:bookmarkStart w:id="111" w:name="_Toc490910535"/>
-      <w:bookmarkStart w:id="112" w:name="_Toc477170733"/>
+      <w:bookmarkStart w:id="112" w:name="_Toc490910535"/>
+      <w:bookmarkStart w:id="113" w:name="_Toc477170733"/>
       <w:r>
         <w:rPr>
           <w:rFonts w:ascii="Times New Roman" w:hAnsi="Times New Roman"/>
@@ -24140,22 +24051,21 @@
         </w:rPr>
         <w:t xml:space="preserve"> </w:t>
       </w:r>
-      <w:bookmarkEnd w:id="104"/>
       <w:bookmarkEnd w:id="105"/>
       <w:bookmarkEnd w:id="106"/>
       <w:bookmarkEnd w:id="107"/>
       <w:bookmarkEnd w:id="108"/>
       <w:bookmarkEnd w:id="109"/>
-      <w:bookmarkEnd w:id="111"/>
+      <w:bookmarkEnd w:id="110"/>
       <w:bookmarkEnd w:id="112"/>
-      <w:proofErr w:type="gramEnd"/>
+      <w:bookmarkEnd w:id="113"/>
       <w:r>
         <w:rPr>
           <w:rFonts w:ascii="Times New Roman" w:hAnsi="Times New Roman"/>
         </w:rPr>
         <w:t>Diagramas do Sistema</w:t>
       </w:r>
-      <w:bookmarkEnd w:id="110"/>
+      <w:bookmarkEnd w:id="111"/>
       <w:r>
         <w:rPr>
           <w:rFonts w:ascii="Times New Roman" w:hAnsi="Times New Roman"/>
@@ -24174,21 +24084,7 @@
         <w:rPr>
           <w:szCs w:val="24"/>
         </w:rPr>
-        <w:t xml:space="preserve">Os requisitos </w:t>
-      </w:r>
-      <w:proofErr w:type="gramStart"/>
-      <w:r>
-        <w:rPr>
-          <w:szCs w:val="24"/>
-        </w:rPr>
-        <w:t>não-funcionais</w:t>
-      </w:r>
-      <w:proofErr w:type="gramEnd"/>
-      <w:r>
-        <w:rPr>
-          <w:szCs w:val="24"/>
-        </w:rPr>
-        <w:t xml:space="preserve"> são aqueles que não estão especificamente relacionados com a funcionalidade do sistema. Eles impõem restrições no produto a ser desenvolvido e/ou no processo de desenvolvimento do sistema como também especificam restrições externas as quais o produto precisa atender. </w:t>
+        <w:t xml:space="preserve">Os requisitos não-funcionais são aqueles que não estão especificamente relacionados com a funcionalidade do sistema. Eles impõem restrições no produto a ser desenvolvido e/ou no processo de desenvolvimento do sistema como também especificam restrições externas as quais o produto precisa atender. </w:t>
       </w:r>
     </w:p>
     <w:p>
@@ -24215,11 +24111,11 @@
       <w:r>
         <w:t xml:space="preserve"> </w:t>
       </w:r>
-      <w:bookmarkStart w:id="113" w:name="_Toc493667967"/>
+      <w:bookmarkStart w:id="114" w:name="_Toc493667967"/>
       <w:r>
         <w:t>Diagramas de Caso de Uso</w:t>
       </w:r>
-      <w:bookmarkEnd w:id="113"/>
+      <w:bookmarkEnd w:id="114"/>
     </w:p>
     <w:p/>
     <w:p>
@@ -24229,25 +24125,33 @@
       <w:r>
         <w:t xml:space="preserve">Figura </w:t>
       </w:r>
-      <w:fldSimple w:instr=" SEQ Figura \* ARABIC ">
-        <w:r>
-          <w:rPr>
-            <w:noProof/>
-          </w:rPr>
-          <w:t>1</w:t>
-        </w:r>
-      </w:fldSimple>
+      <w:r>
+        <w:fldChar w:fldCharType="begin"/>
+      </w:r>
+      <w:r>
+        <w:instrText xml:space="preserve"> SEQ Figura \* ARABIC </w:instrText>
+      </w:r>
+      <w:r>
+        <w:fldChar w:fldCharType="separate"/>
+      </w:r>
+      <w:r>
+        <w:rPr>
+          <w:noProof/>
+        </w:rPr>
+        <w:t>1</w:t>
+      </w:r>
+      <w:r>
+        <w:rPr>
+          <w:noProof/>
+        </w:rPr>
+        <w:fldChar w:fldCharType="end"/>
+      </w:r>
       <w:r>
         <w:t xml:space="preserve"> – </w:t>
       </w:r>
       <w:r>
-        <w:t xml:space="preserve">Diagrama de Caso de Uso </w:t>
+        <w:t>Diagrama de Caso de Uso 1</w:t>
       </w:r>
-      <w:proofErr w:type="gramStart"/>
-      <w:r>
-        <w:t>1</w:t>
-      </w:r>
-      <w:proofErr w:type="gramEnd"/>
     </w:p>
     <w:p>
       <w:pPr>
@@ -24275,7 +24179,7 @@
                     </pic:cNvPicPr>
                   </pic:nvPicPr>
                   <pic:blipFill>
-                    <a:blip r:embed="rId17" cstate="print">
+                    <a:blip r:embed="rId16" cstate="print">
                       <a:extLst>
                         <a:ext uri="{28A0092B-C50C-407E-A947-70E740481C1C}">
                           <a14:useLocalDpi xmlns:a14="http://schemas.microsoft.com/office/drawing/2010/main" val="0"/>
@@ -24328,25 +24232,33 @@
         <w:lastRenderedPageBreak/>
         <w:t xml:space="preserve">Figura </w:t>
       </w:r>
-      <w:fldSimple w:instr=" SEQ Figura \* ARABIC ">
-        <w:r>
-          <w:rPr>
-            <w:noProof/>
-          </w:rPr>
-          <w:t>2</w:t>
-        </w:r>
-      </w:fldSimple>
+      <w:r>
+        <w:fldChar w:fldCharType="begin"/>
+      </w:r>
+      <w:r>
+        <w:instrText xml:space="preserve"> SEQ Figura \* ARABIC </w:instrText>
+      </w:r>
+      <w:r>
+        <w:fldChar w:fldCharType="separate"/>
+      </w:r>
+      <w:r>
+        <w:rPr>
+          <w:noProof/>
+        </w:rPr>
+        <w:t>2</w:t>
+      </w:r>
+      <w:r>
+        <w:rPr>
+          <w:noProof/>
+        </w:rPr>
+        <w:fldChar w:fldCharType="end"/>
+      </w:r>
       <w:r>
         <w:t xml:space="preserve"> – </w:t>
       </w:r>
       <w:r>
-        <w:t xml:space="preserve">Diagrama de Caso de Uso </w:t>
+        <w:t>Diagrama de Caso de Uso 2</w:t>
       </w:r>
-      <w:proofErr w:type="gramStart"/>
-      <w:r>
-        <w:t>2</w:t>
-      </w:r>
-      <w:proofErr w:type="gramEnd"/>
     </w:p>
     <w:p>
       <w:pPr>
@@ -24375,7 +24287,7 @@
                     </pic:cNvPicPr>
                   </pic:nvPicPr>
                   <pic:blipFill>
-                    <a:blip r:embed="rId18">
+                    <a:blip r:embed="rId17">
                       <a:extLst>
                         <a:ext uri="{28A0092B-C50C-407E-A947-70E740481C1C}">
                           <a14:useLocalDpi xmlns:a14="http://schemas.microsoft.com/office/drawing/2010/main" val="0"/>
@@ -24439,25 +24351,33 @@
       <w:r>
         <w:t xml:space="preserve">Figura </w:t>
       </w:r>
-      <w:fldSimple w:instr=" SEQ Figura \* ARABIC ">
-        <w:r>
-          <w:rPr>
-            <w:noProof/>
-          </w:rPr>
-          <w:t>3</w:t>
-        </w:r>
-      </w:fldSimple>
+      <w:r>
+        <w:fldChar w:fldCharType="begin"/>
+      </w:r>
+      <w:r>
+        <w:instrText xml:space="preserve"> SEQ Figura \* ARABIC </w:instrText>
+      </w:r>
+      <w:r>
+        <w:fldChar w:fldCharType="separate"/>
+      </w:r>
+      <w:r>
+        <w:rPr>
+          <w:noProof/>
+        </w:rPr>
+        <w:t>3</w:t>
+      </w:r>
+      <w:r>
+        <w:rPr>
+          <w:noProof/>
+        </w:rPr>
+        <w:fldChar w:fldCharType="end"/>
+      </w:r>
       <w:r>
         <w:t xml:space="preserve"> – </w:t>
       </w:r>
       <w:r>
-        <w:t xml:space="preserve">Diagrama de Caso de Uso </w:t>
+        <w:t>Diagrama de Caso de Uso 3</w:t>
       </w:r>
-      <w:proofErr w:type="gramStart"/>
-      <w:r>
-        <w:t>3</w:t>
-      </w:r>
-      <w:proofErr w:type="gramEnd"/>
     </w:p>
     <w:p>
       <w:pPr>
@@ -24496,7 +24416,7 @@
                     </pic:cNvPicPr>
                   </pic:nvPicPr>
                   <pic:blipFill>
-                    <a:blip r:embed="rId19">
+                    <a:blip r:embed="rId18">
                       <a:extLst>
                         <a:ext uri="{28A0092B-C50C-407E-A947-70E740481C1C}">
                           <a14:useLocalDpi xmlns:a14="http://schemas.microsoft.com/office/drawing/2010/main" val="0"/>
@@ -24569,12 +24489,12 @@
         </w:numPr>
         <w:ind w:left="374" w:hanging="374"/>
       </w:pPr>
-      <w:bookmarkStart w:id="114" w:name="_Toc493667968"/>
+      <w:bookmarkStart w:id="115" w:name="_Toc493667968"/>
       <w:r>
         <w:lastRenderedPageBreak/>
         <w:t>Diagrama de Classes</w:t>
       </w:r>
-      <w:bookmarkEnd w:id="114"/>
+      <w:bookmarkEnd w:id="115"/>
     </w:p>
     <w:p>
       <w:pPr>
@@ -24609,7 +24529,7 @@
                     </pic:cNvPicPr>
                   </pic:nvPicPr>
                   <pic:blipFill>
-                    <a:blip r:embed="rId20">
+                    <a:blip r:embed="rId19">
                       <a:extLst>
                         <a:ext uri="{28A0092B-C50C-407E-A947-70E740481C1C}">
                           <a14:useLocalDpi xmlns:a14="http://schemas.microsoft.com/office/drawing/2010/main" val="0"/>
@@ -24664,7 +24584,7 @@
         </w:numPr>
         <w:ind w:left="374" w:hanging="374"/>
       </w:pPr>
-      <w:bookmarkStart w:id="115" w:name="_Toc493667969"/>
+      <w:bookmarkStart w:id="116" w:name="_Toc493667969"/>
       <w:r>
         <w:t>Diagrama</w:t>
       </w:r>
@@ -24677,7 +24597,7 @@
       <w:r>
         <w:t>Sequência</w:t>
       </w:r>
-      <w:bookmarkEnd w:id="115"/>
+      <w:bookmarkEnd w:id="116"/>
     </w:p>
     <w:p>
       <w:pPr>
@@ -24730,7 +24650,7 @@
                     </pic:cNvPicPr>
                   </pic:nvPicPr>
                   <pic:blipFill>
-                    <a:blip r:embed="rId21" cstate="print"/>
+                    <a:blip r:embed="rId20" cstate="print"/>
                     <a:srcRect l="6171" t="6607" r="15426" b="26126"/>
                     <a:stretch>
                       <a:fillRect/>
@@ -24809,7 +24729,7 @@
                     </pic:cNvPicPr>
                   </pic:nvPicPr>
                   <pic:blipFill>
-                    <a:blip r:embed="rId22" cstate="print"/>
+                    <a:blip r:embed="rId21" cstate="print"/>
                     <a:srcRect l="5273" t="5571" r="8272" b="32033"/>
                     <a:stretch>
                       <a:fillRect/>
@@ -24885,7 +24805,7 @@
           <w:sz w:val="28"/>
         </w:rPr>
         <w:sectPr>
-          <w:headerReference w:type="default" r:id="rId23"/>
+          <w:headerReference w:type="default" r:id="rId22"/>
           <w:pgSz w:w="11906" w:h="16838" w:code="9"/>
           <w:pgMar w:top="1276" w:right="1134" w:bottom="1134" w:left="1701" w:header="720" w:footer="720" w:gutter="0"/>
           <w:cols w:space="720"/>
@@ -24936,7 +24856,7 @@
                     </pic:cNvPicPr>
                   </pic:nvPicPr>
                   <pic:blipFill>
-                    <a:blip r:embed="rId24" cstate="print">
+                    <a:blip r:embed="rId23" cstate="print">
                       <a:extLst>
                         <a:ext uri="{28A0092B-C50C-407E-A947-70E740481C1C}">
                           <a14:useLocalDpi xmlns:a14="http://schemas.microsoft.com/office/drawing/2010/main" val="0"/>
@@ -25031,7 +24951,6 @@
           <w:sz w:val="28"/>
         </w:rPr>
       </w:pPr>
-      <w:bookmarkStart w:id="116" w:name="_GoBack"/>
       <w:r>
         <w:rPr>
           <w:b/>
@@ -25065,7 +24984,7 @@
                     </pic:cNvPicPr>
                   </pic:nvPicPr>
                   <pic:blipFill>
-                    <a:blip r:embed="rId25">
+                    <a:blip r:embed="rId24">
                       <a:extLst>
                         <a:ext uri="{28A0092B-C50C-407E-A947-70E740481C1C}">
                           <a14:useLocalDpi xmlns:a14="http://schemas.microsoft.com/office/drawing/2010/main" val="0"/>
@@ -25102,7 +25021,6 @@
           </wp:anchor>
         </w:drawing>
       </w:r>
-      <w:bookmarkEnd w:id="116"/>
     </w:p>
     <w:p>
       <w:pPr>
@@ -25225,7 +25143,7 @@
                     </pic:cNvPicPr>
                   </pic:nvPicPr>
                   <pic:blipFill>
-                    <a:blip r:embed="rId26">
+                    <a:blip r:embed="rId25">
                       <a:extLst>
                         <a:ext uri="{28A0092B-C50C-407E-A947-70E740481C1C}">
                           <a14:useLocalDpi xmlns:a14="http://schemas.microsoft.com/office/drawing/2010/main" val="0"/>
@@ -25268,7 +25186,7 @@
 </file>
 
 <file path=word/endnotes.xml><?xml version="1.0" encoding="utf-8"?>
-<w:endnotes xmlns:wpc="http://schemas.microsoft.com/office/word/2010/wordprocessingCanvas" xmlns:mc="http://schemas.openxmlformats.org/markup-compatibility/2006" xmlns:o="urn:schemas-microsoft-com:office:office" xmlns:r="http://schemas.openxmlformats.org/officeDocument/2006/relationships" xmlns:m="http://schemas.openxmlformats.org/officeDocument/2006/math" xmlns:v="urn:schemas-microsoft-com:vml" xmlns:wp14="http://schemas.microsoft.com/office/word/2010/wordprocessingDrawing" xmlns:wp="http://schemas.openxmlformats.org/drawingml/2006/wordprocessingDrawing" xmlns:w10="urn:schemas-microsoft-com:office:word" xmlns:w="http://schemas.openxmlformats.org/wordprocessingml/2006/main" xmlns:w14="http://schemas.microsoft.com/office/word/2010/wordml" xmlns:wpg="http://schemas.microsoft.com/office/word/2010/wordprocessingGroup" xmlns:wpi="http://schemas.microsoft.com/office/word/2010/wordprocessingInk" xmlns:wne="http://schemas.microsoft.com/office/word/2006/wordml" xmlns:wps="http://schemas.microsoft.com/office/word/2010/wordprocessingShape" mc:Ignorable="w14 wp14">
+<w:endnotes xmlns:wpc="http://schemas.microsoft.com/office/word/2010/wordprocessingCanvas" xmlns:cx="http://schemas.microsoft.com/office/drawing/2014/chartex" xmlns:mc="http://schemas.openxmlformats.org/markup-compatibility/2006" xmlns:o="urn:schemas-microsoft-com:office:office" xmlns:r="http://schemas.openxmlformats.org/officeDocument/2006/relationships" xmlns:m="http://schemas.openxmlformats.org/officeDocument/2006/math" xmlns:v="urn:schemas-microsoft-com:vml" xmlns:wp14="http://schemas.microsoft.com/office/word/2010/wordprocessingDrawing" xmlns:wp="http://schemas.openxmlformats.org/drawingml/2006/wordprocessingDrawing" xmlns:w10="urn:schemas-microsoft-com:office:word" xmlns:w="http://schemas.openxmlformats.org/wordprocessingml/2006/main" xmlns:w14="http://schemas.microsoft.com/office/word/2010/wordml" xmlns:w15="http://schemas.microsoft.com/office/word/2012/wordml" xmlns:w16se="http://schemas.microsoft.com/office/word/2015/wordml/symex" xmlns:wpg="http://schemas.microsoft.com/office/word/2010/wordprocessingGroup" xmlns:wpi="http://schemas.microsoft.com/office/word/2010/wordprocessingInk" xmlns:wne="http://schemas.microsoft.com/office/word/2006/wordml" xmlns:wps="http://schemas.microsoft.com/office/word/2010/wordprocessingShape" mc:Ignorable="w14 w15 w16se wp14">
   <w:endnote w:type="separator" w:id="-1">
     <w:p>
       <w:r>
@@ -25287,7 +25205,7 @@
 </file>
 
 <file path=word/footer1.xml><?xml version="1.0" encoding="utf-8"?>
-<w:ftr xmlns:wpc="http://schemas.microsoft.com/office/word/2010/wordprocessingCanvas" xmlns:mc="http://schemas.openxmlformats.org/markup-compatibility/2006" xmlns:o="urn:schemas-microsoft-com:office:office" xmlns:r="http://schemas.openxmlformats.org/officeDocument/2006/relationships" xmlns:m="http://schemas.openxmlformats.org/officeDocument/2006/math" xmlns:v="urn:schemas-microsoft-com:vml" xmlns:wp14="http://schemas.microsoft.com/office/word/2010/wordprocessingDrawing" xmlns:wp="http://schemas.openxmlformats.org/drawingml/2006/wordprocessingDrawing" xmlns:w10="urn:schemas-microsoft-com:office:word" xmlns:w="http://schemas.openxmlformats.org/wordprocessingml/2006/main" xmlns:w14="http://schemas.microsoft.com/office/word/2010/wordml" xmlns:wpg="http://schemas.microsoft.com/office/word/2010/wordprocessingGroup" xmlns:wpi="http://schemas.microsoft.com/office/word/2010/wordprocessingInk" xmlns:wne="http://schemas.microsoft.com/office/word/2006/wordml" xmlns:wps="http://schemas.microsoft.com/office/word/2010/wordprocessingShape" mc:Ignorable="w14 wp14">
+<w:ftr xmlns:wpc="http://schemas.microsoft.com/office/word/2010/wordprocessingCanvas" xmlns:cx="http://schemas.microsoft.com/office/drawing/2014/chartex" xmlns:mc="http://schemas.openxmlformats.org/markup-compatibility/2006" xmlns:o="urn:schemas-microsoft-com:office:office" xmlns:r="http://schemas.openxmlformats.org/officeDocument/2006/relationships" xmlns:m="http://schemas.openxmlformats.org/officeDocument/2006/math" xmlns:v="urn:schemas-microsoft-com:vml" xmlns:wp14="http://schemas.microsoft.com/office/word/2010/wordprocessingDrawing" xmlns:wp="http://schemas.openxmlformats.org/drawingml/2006/wordprocessingDrawing" xmlns:w10="urn:schemas-microsoft-com:office:word" xmlns:w="http://schemas.openxmlformats.org/wordprocessingml/2006/main" xmlns:w14="http://schemas.microsoft.com/office/word/2010/wordml" xmlns:w15="http://schemas.microsoft.com/office/word/2012/wordml" xmlns:w16se="http://schemas.microsoft.com/office/word/2015/wordml/symex" xmlns:wpg="http://schemas.microsoft.com/office/word/2010/wordprocessingGroup" xmlns:wpi="http://schemas.microsoft.com/office/word/2010/wordprocessingInk" xmlns:wne="http://schemas.microsoft.com/office/word/2006/wordml" xmlns:wps="http://schemas.microsoft.com/office/word/2010/wordprocessingShape" mc:Ignorable="w14 w15 w16se wp14">
   <w:p>
     <w:pPr>
       <w:pStyle w:val="Rodap"/>
@@ -25297,7 +25215,7 @@
 </file>
 
 <file path=word/footer2.xml><?xml version="1.0" encoding="utf-8"?>
-<w:ftr xmlns:wpc="http://schemas.microsoft.com/office/word/2010/wordprocessingCanvas" xmlns:mc="http://schemas.openxmlformats.org/markup-compatibility/2006" xmlns:o="urn:schemas-microsoft-com:office:office" xmlns:r="http://schemas.openxmlformats.org/officeDocument/2006/relationships" xmlns:m="http://schemas.openxmlformats.org/officeDocument/2006/math" xmlns:v="urn:schemas-microsoft-com:vml" xmlns:wp14="http://schemas.microsoft.com/office/word/2010/wordprocessingDrawing" xmlns:wp="http://schemas.openxmlformats.org/drawingml/2006/wordprocessingDrawing" xmlns:w10="urn:schemas-microsoft-com:office:word" xmlns:w="http://schemas.openxmlformats.org/wordprocessingml/2006/main" xmlns:w14="http://schemas.microsoft.com/office/word/2010/wordml" xmlns:wpg="http://schemas.microsoft.com/office/word/2010/wordprocessingGroup" xmlns:wpi="http://schemas.microsoft.com/office/word/2010/wordprocessingInk" xmlns:wne="http://schemas.microsoft.com/office/word/2006/wordml" xmlns:wps="http://schemas.microsoft.com/office/word/2010/wordprocessingShape" mc:Ignorable="w14 wp14">
+<w:ftr xmlns:wpc="http://schemas.microsoft.com/office/word/2010/wordprocessingCanvas" xmlns:cx="http://schemas.microsoft.com/office/drawing/2014/chartex" xmlns:mc="http://schemas.openxmlformats.org/markup-compatibility/2006" xmlns:o="urn:schemas-microsoft-com:office:office" xmlns:r="http://schemas.openxmlformats.org/officeDocument/2006/relationships" xmlns:m="http://schemas.openxmlformats.org/officeDocument/2006/math" xmlns:v="urn:schemas-microsoft-com:vml" xmlns:wp14="http://schemas.microsoft.com/office/word/2010/wordprocessingDrawing" xmlns:wp="http://schemas.openxmlformats.org/drawingml/2006/wordprocessingDrawing" xmlns:w10="urn:schemas-microsoft-com:office:word" xmlns:w="http://schemas.openxmlformats.org/wordprocessingml/2006/main" xmlns:w14="http://schemas.microsoft.com/office/word/2010/wordml" xmlns:w15="http://schemas.microsoft.com/office/word/2012/wordml" xmlns:w16se="http://schemas.microsoft.com/office/word/2015/wordml/symex" xmlns:wpg="http://schemas.microsoft.com/office/word/2010/wordprocessingGroup" xmlns:wpi="http://schemas.microsoft.com/office/word/2010/wordprocessingInk" xmlns:wne="http://schemas.microsoft.com/office/word/2006/wordml" xmlns:wps="http://schemas.microsoft.com/office/word/2010/wordprocessingShape" mc:Ignorable="w14 w15 w16se wp14">
   <w:tbl>
     <w:tblPr>
       <w:tblW w:w="0" w:type="auto"/>
@@ -25334,14 +25252,14 @@
             <w:pStyle w:val="Rodap"/>
             <w:jc w:val="right"/>
           </w:pPr>
-          <w:bookmarkStart w:id="2" w:name="_Ref471361557"/>
+          <w:bookmarkStart w:id="3" w:name="_Ref471361557"/>
           <w:r>
             <w:t>&lt;maio / 2018&gt;</w:t>
           </w:r>
         </w:p>
       </w:tc>
     </w:tr>
-    <w:bookmarkEnd w:id="2"/>
+    <w:bookmarkEnd w:id="3"/>
   </w:tbl>
   <w:p>
     <w:pPr>
@@ -25352,7 +25270,7 @@
 </file>
 
 <file path=word/footnotes.xml><?xml version="1.0" encoding="utf-8"?>
-<w:footnotes xmlns:wpc="http://schemas.microsoft.com/office/word/2010/wordprocessingCanvas" xmlns:mc="http://schemas.openxmlformats.org/markup-compatibility/2006" xmlns:o="urn:schemas-microsoft-com:office:office" xmlns:r="http://schemas.openxmlformats.org/officeDocument/2006/relationships" xmlns:m="http://schemas.openxmlformats.org/officeDocument/2006/math" xmlns:v="urn:schemas-microsoft-com:vml" xmlns:wp14="http://schemas.microsoft.com/office/word/2010/wordprocessingDrawing" xmlns:wp="http://schemas.openxmlformats.org/drawingml/2006/wordprocessingDrawing" xmlns:w10="urn:schemas-microsoft-com:office:word" xmlns:w="http://schemas.openxmlformats.org/wordprocessingml/2006/main" xmlns:w14="http://schemas.microsoft.com/office/word/2010/wordml" xmlns:wpg="http://schemas.microsoft.com/office/word/2010/wordprocessingGroup" xmlns:wpi="http://schemas.microsoft.com/office/word/2010/wordprocessingInk" xmlns:wne="http://schemas.microsoft.com/office/word/2006/wordml" xmlns:wps="http://schemas.microsoft.com/office/word/2010/wordprocessingShape" mc:Ignorable="w14 wp14">
+<w:footnotes xmlns:wpc="http://schemas.microsoft.com/office/word/2010/wordprocessingCanvas" xmlns:cx="http://schemas.microsoft.com/office/drawing/2014/chartex" xmlns:mc="http://schemas.openxmlformats.org/markup-compatibility/2006" xmlns:o="urn:schemas-microsoft-com:office:office" xmlns:r="http://schemas.openxmlformats.org/officeDocument/2006/relationships" xmlns:m="http://schemas.openxmlformats.org/officeDocument/2006/math" xmlns:v="urn:schemas-microsoft-com:vml" xmlns:wp14="http://schemas.microsoft.com/office/word/2010/wordprocessingDrawing" xmlns:wp="http://schemas.openxmlformats.org/drawingml/2006/wordprocessingDrawing" xmlns:w10="urn:schemas-microsoft-com:office:word" xmlns:w="http://schemas.openxmlformats.org/wordprocessingml/2006/main" xmlns:w14="http://schemas.microsoft.com/office/word/2010/wordml" xmlns:w15="http://schemas.microsoft.com/office/word/2012/wordml" xmlns:w16se="http://schemas.microsoft.com/office/word/2015/wordml/symex" xmlns:wpg="http://schemas.microsoft.com/office/word/2010/wordprocessingGroup" xmlns:wpi="http://schemas.microsoft.com/office/word/2010/wordprocessingInk" xmlns:wne="http://schemas.microsoft.com/office/word/2006/wordml" xmlns:wps="http://schemas.microsoft.com/office/word/2010/wordprocessingShape" mc:Ignorable="w14 w15 w16se wp14">
   <w:footnote w:type="separator" w:id="-1">
     <w:p>
       <w:r>
@@ -25371,7 +25289,7 @@
 </file>
 
 <file path=word/header1.xml><?xml version="1.0" encoding="utf-8"?>
-<w:hdr xmlns:wpc="http://schemas.microsoft.com/office/word/2010/wordprocessingCanvas" xmlns:mc="http://schemas.openxmlformats.org/markup-compatibility/2006" xmlns:o="urn:schemas-microsoft-com:office:office" xmlns:r="http://schemas.openxmlformats.org/officeDocument/2006/relationships" xmlns:m="http://schemas.openxmlformats.org/officeDocument/2006/math" xmlns:v="urn:schemas-microsoft-com:vml" xmlns:wp14="http://schemas.microsoft.com/office/word/2010/wordprocessingDrawing" xmlns:wp="http://schemas.openxmlformats.org/drawingml/2006/wordprocessingDrawing" xmlns:w10="urn:schemas-microsoft-com:office:word" xmlns:w="http://schemas.openxmlformats.org/wordprocessingml/2006/main" xmlns:w14="http://schemas.microsoft.com/office/word/2010/wordml" xmlns:wpg="http://schemas.microsoft.com/office/word/2010/wordprocessingGroup" xmlns:wpi="http://schemas.microsoft.com/office/word/2010/wordprocessingInk" xmlns:wne="http://schemas.microsoft.com/office/word/2006/wordml" xmlns:wps="http://schemas.microsoft.com/office/word/2010/wordprocessingShape" mc:Ignorable="w14 wp14">
+<w:hdr xmlns:wpc="http://schemas.microsoft.com/office/word/2010/wordprocessingCanvas" xmlns:cx="http://schemas.microsoft.com/office/drawing/2014/chartex" xmlns:mc="http://schemas.openxmlformats.org/markup-compatibility/2006" xmlns:o="urn:schemas-microsoft-com:office:office" xmlns:r="http://schemas.openxmlformats.org/officeDocument/2006/relationships" xmlns:m="http://schemas.openxmlformats.org/officeDocument/2006/math" xmlns:v="urn:schemas-microsoft-com:vml" xmlns:wp14="http://schemas.microsoft.com/office/word/2010/wordprocessingDrawing" xmlns:wp="http://schemas.openxmlformats.org/drawingml/2006/wordprocessingDrawing" xmlns:w10="urn:schemas-microsoft-com:office:word" xmlns:w="http://schemas.openxmlformats.org/wordprocessingml/2006/main" xmlns:w14="http://schemas.microsoft.com/office/word/2010/wordml" xmlns:w15="http://schemas.microsoft.com/office/word/2012/wordml" xmlns:w16se="http://schemas.microsoft.com/office/word/2015/wordml/symex" xmlns:wpg="http://schemas.microsoft.com/office/word/2010/wordprocessingGroup" xmlns:wpi="http://schemas.microsoft.com/office/word/2010/wordprocessingInk" xmlns:wne="http://schemas.microsoft.com/office/word/2006/wordml" xmlns:wps="http://schemas.microsoft.com/office/word/2010/wordprocessingShape" mc:Ignorable="w14 w15 w16se wp14">
   <w:p>
     <w:pPr>
       <w:pStyle w:val="Cabealho"/>
@@ -25409,7 +25327,7 @@
 </file>
 
 <file path=word/header2.xml><?xml version="1.0" encoding="utf-8"?>
-<w:hdr xmlns:wpc="http://schemas.microsoft.com/office/word/2010/wordprocessingCanvas" xmlns:mc="http://schemas.openxmlformats.org/markup-compatibility/2006" xmlns:o="urn:schemas-microsoft-com:office:office" xmlns:r="http://schemas.openxmlformats.org/officeDocument/2006/relationships" xmlns:m="http://schemas.openxmlformats.org/officeDocument/2006/math" xmlns:v="urn:schemas-microsoft-com:vml" xmlns:wp14="http://schemas.microsoft.com/office/word/2010/wordprocessingDrawing" xmlns:wp="http://schemas.openxmlformats.org/drawingml/2006/wordprocessingDrawing" xmlns:w10="urn:schemas-microsoft-com:office:word" xmlns:w="http://schemas.openxmlformats.org/wordprocessingml/2006/main" xmlns:w14="http://schemas.microsoft.com/office/word/2010/wordml" xmlns:wpg="http://schemas.microsoft.com/office/word/2010/wordprocessingGroup" xmlns:wpi="http://schemas.microsoft.com/office/word/2010/wordprocessingInk" xmlns:wne="http://schemas.microsoft.com/office/word/2006/wordml" xmlns:wps="http://schemas.microsoft.com/office/word/2010/wordprocessingShape" mc:Ignorable="w14 wp14">
+<w:hdr xmlns:wpc="http://schemas.microsoft.com/office/word/2010/wordprocessingCanvas" xmlns:cx="http://schemas.microsoft.com/office/drawing/2014/chartex" xmlns:mc="http://schemas.openxmlformats.org/markup-compatibility/2006" xmlns:o="urn:schemas-microsoft-com:office:office" xmlns:r="http://schemas.openxmlformats.org/officeDocument/2006/relationships" xmlns:m="http://schemas.openxmlformats.org/officeDocument/2006/math" xmlns:v="urn:schemas-microsoft-com:vml" xmlns:wp14="http://schemas.microsoft.com/office/word/2010/wordprocessingDrawing" xmlns:wp="http://schemas.openxmlformats.org/drawingml/2006/wordprocessingDrawing" xmlns:w10="urn:schemas-microsoft-com:office:word" xmlns:w="http://schemas.openxmlformats.org/wordprocessingml/2006/main" xmlns:w14="http://schemas.microsoft.com/office/word/2010/wordml" xmlns:w15="http://schemas.microsoft.com/office/word/2012/wordml" xmlns:w16se="http://schemas.microsoft.com/office/word/2015/wordml/symex" xmlns:wpg="http://schemas.microsoft.com/office/word/2010/wordprocessingGroup" xmlns:wpi="http://schemas.microsoft.com/office/word/2010/wordprocessingInk" xmlns:wne="http://schemas.microsoft.com/office/word/2006/wordml" xmlns:wps="http://schemas.microsoft.com/office/word/2010/wordprocessingShape" mc:Ignorable="w14 w15 w16se wp14">
   <w:p>
     <w:pPr>
       <w:pStyle w:val="Cabealho"/>
@@ -25422,7 +25340,7 @@
 </file>
 
 <file path=word/header3.xml><?xml version="1.0" encoding="utf-8"?>
-<w:hdr xmlns:wpc="http://schemas.microsoft.com/office/word/2010/wordprocessingCanvas" xmlns:mc="http://schemas.openxmlformats.org/markup-compatibility/2006" xmlns:o="urn:schemas-microsoft-com:office:office" xmlns:r="http://schemas.openxmlformats.org/officeDocument/2006/relationships" xmlns:m="http://schemas.openxmlformats.org/officeDocument/2006/math" xmlns:v="urn:schemas-microsoft-com:vml" xmlns:wp14="http://schemas.microsoft.com/office/word/2010/wordprocessingDrawing" xmlns:wp="http://schemas.openxmlformats.org/drawingml/2006/wordprocessingDrawing" xmlns:w10="urn:schemas-microsoft-com:office:word" xmlns:w="http://schemas.openxmlformats.org/wordprocessingml/2006/main" xmlns:w14="http://schemas.microsoft.com/office/word/2010/wordml" xmlns:wpg="http://schemas.microsoft.com/office/word/2010/wordprocessingGroup" xmlns:wpi="http://schemas.microsoft.com/office/word/2010/wordprocessingInk" xmlns:wne="http://schemas.microsoft.com/office/word/2006/wordml" xmlns:wps="http://schemas.microsoft.com/office/word/2010/wordprocessingShape" mc:Ignorable="w14 wp14">
+<w:hdr xmlns:wpc="http://schemas.microsoft.com/office/word/2010/wordprocessingCanvas" xmlns:cx="http://schemas.microsoft.com/office/drawing/2014/chartex" xmlns:mc="http://schemas.openxmlformats.org/markup-compatibility/2006" xmlns:o="urn:schemas-microsoft-com:office:office" xmlns:r="http://schemas.openxmlformats.org/officeDocument/2006/relationships" xmlns:m="http://schemas.openxmlformats.org/officeDocument/2006/math" xmlns:v="urn:schemas-microsoft-com:vml" xmlns:wp14="http://schemas.microsoft.com/office/word/2010/wordprocessingDrawing" xmlns:wp="http://schemas.openxmlformats.org/drawingml/2006/wordprocessingDrawing" xmlns:w10="urn:schemas-microsoft-com:office:word" xmlns:w="http://schemas.openxmlformats.org/wordprocessingml/2006/main" xmlns:w14="http://schemas.microsoft.com/office/word/2010/wordml" xmlns:w15="http://schemas.microsoft.com/office/word/2012/wordml" xmlns:w16se="http://schemas.microsoft.com/office/word/2015/wordml/symex" xmlns:wpg="http://schemas.microsoft.com/office/word/2010/wordprocessingGroup" xmlns:wpi="http://schemas.microsoft.com/office/word/2010/wordprocessingInk" xmlns:wne="http://schemas.microsoft.com/office/word/2006/wordml" xmlns:wps="http://schemas.microsoft.com/office/word/2010/wordprocessingShape" mc:Ignorable="w14 w15 w16se wp14">
   <w:p>
     <w:pPr>
       <w:pStyle w:val="Cabealho"/>
@@ -25441,13 +25359,13 @@
 </file>
 
 <file path=word/header4.xml><?xml version="1.0" encoding="utf-8"?>
-<w:hdr xmlns:wpc="http://schemas.microsoft.com/office/word/2010/wordprocessingCanvas" xmlns:mc="http://schemas.openxmlformats.org/markup-compatibility/2006" xmlns:o="urn:schemas-microsoft-com:office:office" xmlns:r="http://schemas.openxmlformats.org/officeDocument/2006/relationships" xmlns:m="http://schemas.openxmlformats.org/officeDocument/2006/math" xmlns:v="urn:schemas-microsoft-com:vml" xmlns:wp14="http://schemas.microsoft.com/office/word/2010/wordprocessingDrawing" xmlns:wp="http://schemas.openxmlformats.org/drawingml/2006/wordprocessingDrawing" xmlns:w10="urn:schemas-microsoft-com:office:word" xmlns:w="http://schemas.openxmlformats.org/wordprocessingml/2006/main" xmlns:w14="http://schemas.microsoft.com/office/word/2010/wordml" xmlns:wpg="http://schemas.microsoft.com/office/word/2010/wordprocessingGroup" xmlns:wpi="http://schemas.microsoft.com/office/word/2010/wordprocessingInk" xmlns:wne="http://schemas.microsoft.com/office/word/2006/wordml" xmlns:wps="http://schemas.microsoft.com/office/word/2010/wordprocessingShape" mc:Ignorable="w14 wp14">
+<w:hdr xmlns:wpc="http://schemas.microsoft.com/office/word/2010/wordprocessingCanvas" xmlns:cx="http://schemas.microsoft.com/office/drawing/2014/chartex" xmlns:mc="http://schemas.openxmlformats.org/markup-compatibility/2006" xmlns:o="urn:schemas-microsoft-com:office:office" xmlns:r="http://schemas.openxmlformats.org/officeDocument/2006/relationships" xmlns:m="http://schemas.openxmlformats.org/officeDocument/2006/math" xmlns:v="urn:schemas-microsoft-com:vml" xmlns:wp14="http://schemas.microsoft.com/office/word/2010/wordprocessingDrawing" xmlns:wp="http://schemas.openxmlformats.org/drawingml/2006/wordprocessingDrawing" xmlns:w10="urn:schemas-microsoft-com:office:word" xmlns:w="http://schemas.openxmlformats.org/wordprocessingml/2006/main" xmlns:w14="http://schemas.microsoft.com/office/word/2010/wordml" xmlns:w15="http://schemas.microsoft.com/office/word/2012/wordml" xmlns:w16se="http://schemas.microsoft.com/office/word/2015/wordml/symex" xmlns:wpg="http://schemas.microsoft.com/office/word/2010/wordprocessingGroup" xmlns:wpi="http://schemas.microsoft.com/office/word/2010/wordprocessingInk" xmlns:wne="http://schemas.microsoft.com/office/word/2006/wordml" xmlns:wps="http://schemas.microsoft.com/office/word/2010/wordprocessingShape" mc:Ignorable="w14 w15 w16se wp14">
   <w:p/>
 </w:hdr>
 </file>
 
 <file path=word/header5.xml><?xml version="1.0" encoding="utf-8"?>
-<w:hdr xmlns:wpc="http://schemas.microsoft.com/office/word/2010/wordprocessingCanvas" xmlns:mc="http://schemas.openxmlformats.org/markup-compatibility/2006" xmlns:o="urn:schemas-microsoft-com:office:office" xmlns:r="http://schemas.openxmlformats.org/officeDocument/2006/relationships" xmlns:m="http://schemas.openxmlformats.org/officeDocument/2006/math" xmlns:v="urn:schemas-microsoft-com:vml" xmlns:wp14="http://schemas.microsoft.com/office/word/2010/wordprocessingDrawing" xmlns:wp="http://schemas.openxmlformats.org/drawingml/2006/wordprocessingDrawing" xmlns:w10="urn:schemas-microsoft-com:office:word" xmlns:w="http://schemas.openxmlformats.org/wordprocessingml/2006/main" xmlns:w14="http://schemas.microsoft.com/office/word/2010/wordml" xmlns:wpg="http://schemas.microsoft.com/office/word/2010/wordprocessingGroup" xmlns:wpi="http://schemas.microsoft.com/office/word/2010/wordprocessingInk" xmlns:wne="http://schemas.microsoft.com/office/word/2006/wordml" xmlns:wps="http://schemas.microsoft.com/office/word/2010/wordprocessingShape" mc:Ignorable="w14 wp14">
+<w:hdr xmlns:wpc="http://schemas.microsoft.com/office/word/2010/wordprocessingCanvas" xmlns:cx="http://schemas.microsoft.com/office/drawing/2014/chartex" xmlns:mc="http://schemas.openxmlformats.org/markup-compatibility/2006" xmlns:o="urn:schemas-microsoft-com:office:office" xmlns:r="http://schemas.openxmlformats.org/officeDocument/2006/relationships" xmlns:m="http://schemas.openxmlformats.org/officeDocument/2006/math" xmlns:v="urn:schemas-microsoft-com:vml" xmlns:wp14="http://schemas.microsoft.com/office/word/2010/wordprocessingDrawing" xmlns:wp="http://schemas.openxmlformats.org/drawingml/2006/wordprocessingDrawing" xmlns:w10="urn:schemas-microsoft-com:office:word" xmlns:w="http://schemas.openxmlformats.org/wordprocessingml/2006/main" xmlns:w14="http://schemas.microsoft.com/office/word/2010/wordml" xmlns:w15="http://schemas.microsoft.com/office/word/2012/wordml" xmlns:w16se="http://schemas.microsoft.com/office/word/2015/wordml/symex" xmlns:wpg="http://schemas.microsoft.com/office/word/2010/wordprocessingGroup" xmlns:wpi="http://schemas.microsoft.com/office/word/2010/wordprocessingInk" xmlns:wne="http://schemas.microsoft.com/office/word/2006/wordml" xmlns:wps="http://schemas.microsoft.com/office/word/2010/wordprocessingShape" mc:Ignorable="w14 w15 w16se wp14">
   <w:p>
     <w:pPr>
       <w:pStyle w:val="Cabealho"/>
@@ -25487,7 +25405,7 @@
 </file>
 
 <file path=word/header6.xml><?xml version="1.0" encoding="utf-8"?>
-<w:hdr xmlns:wpc="http://schemas.microsoft.com/office/word/2010/wordprocessingCanvas" xmlns:mc="http://schemas.openxmlformats.org/markup-compatibility/2006" xmlns:o="urn:schemas-microsoft-com:office:office" xmlns:r="http://schemas.openxmlformats.org/officeDocument/2006/relationships" xmlns:m="http://schemas.openxmlformats.org/officeDocument/2006/math" xmlns:v="urn:schemas-microsoft-com:vml" xmlns:wp14="http://schemas.microsoft.com/office/word/2010/wordprocessingDrawing" xmlns:wp="http://schemas.openxmlformats.org/drawingml/2006/wordprocessingDrawing" xmlns:w10="urn:schemas-microsoft-com:office:word" xmlns:w="http://schemas.openxmlformats.org/wordprocessingml/2006/main" xmlns:w14="http://schemas.microsoft.com/office/word/2010/wordml" xmlns:wpg="http://schemas.microsoft.com/office/word/2010/wordprocessingGroup" xmlns:wpi="http://schemas.microsoft.com/office/word/2010/wordprocessingInk" xmlns:wne="http://schemas.microsoft.com/office/word/2006/wordml" xmlns:wps="http://schemas.microsoft.com/office/word/2010/wordprocessingShape" mc:Ignorable="w14 wp14">
+<w:hdr xmlns:wpc="http://schemas.microsoft.com/office/word/2010/wordprocessingCanvas" xmlns:cx="http://schemas.microsoft.com/office/drawing/2014/chartex" xmlns:mc="http://schemas.openxmlformats.org/markup-compatibility/2006" xmlns:o="urn:schemas-microsoft-com:office:office" xmlns:r="http://schemas.openxmlformats.org/officeDocument/2006/relationships" xmlns:m="http://schemas.openxmlformats.org/officeDocument/2006/math" xmlns:v="urn:schemas-microsoft-com:vml" xmlns:wp14="http://schemas.microsoft.com/office/word/2010/wordprocessingDrawing" xmlns:wp="http://schemas.openxmlformats.org/drawingml/2006/wordprocessingDrawing" xmlns:w10="urn:schemas-microsoft-com:office:word" xmlns:w="http://schemas.openxmlformats.org/wordprocessingml/2006/main" xmlns:w14="http://schemas.microsoft.com/office/word/2010/wordml" xmlns:w15="http://schemas.microsoft.com/office/word/2012/wordml" xmlns:w16se="http://schemas.microsoft.com/office/word/2015/wordml/symex" xmlns:wpg="http://schemas.microsoft.com/office/word/2010/wordprocessingGroup" xmlns:wpi="http://schemas.microsoft.com/office/word/2010/wordprocessingInk" xmlns:wne="http://schemas.microsoft.com/office/word/2006/wordml" xmlns:wps="http://schemas.microsoft.com/office/word/2010/wordprocessingShape" mc:Ignorable="w14 w15 w16se wp14">
   <w:p>
     <w:pPr>
       <w:pStyle w:val="Cabealho"/>
@@ -25527,7 +25445,7 @@
 </file>
 
 <file path=word/header7.xml><?xml version="1.0" encoding="utf-8"?>
-<w:hdr xmlns:wpc="http://schemas.microsoft.com/office/word/2010/wordprocessingCanvas" xmlns:mc="http://schemas.openxmlformats.org/markup-compatibility/2006" xmlns:o="urn:schemas-microsoft-com:office:office" xmlns:r="http://schemas.openxmlformats.org/officeDocument/2006/relationships" xmlns:m="http://schemas.openxmlformats.org/officeDocument/2006/math" xmlns:v="urn:schemas-microsoft-com:vml" xmlns:wp14="http://schemas.microsoft.com/office/word/2010/wordprocessingDrawing" xmlns:wp="http://schemas.openxmlformats.org/drawingml/2006/wordprocessingDrawing" xmlns:w10="urn:schemas-microsoft-com:office:word" xmlns:w="http://schemas.openxmlformats.org/wordprocessingml/2006/main" xmlns:w14="http://schemas.microsoft.com/office/word/2010/wordml" xmlns:wpg="http://schemas.microsoft.com/office/word/2010/wordprocessingGroup" xmlns:wpi="http://schemas.microsoft.com/office/word/2010/wordprocessingInk" xmlns:wne="http://schemas.microsoft.com/office/word/2006/wordml" xmlns:wps="http://schemas.microsoft.com/office/word/2010/wordprocessingShape" mc:Ignorable="w14 wp14">
+<w:hdr xmlns:wpc="http://schemas.microsoft.com/office/word/2010/wordprocessingCanvas" xmlns:cx="http://schemas.microsoft.com/office/drawing/2014/chartex" xmlns:mc="http://schemas.openxmlformats.org/markup-compatibility/2006" xmlns:o="urn:schemas-microsoft-com:office:office" xmlns:r="http://schemas.openxmlformats.org/officeDocument/2006/relationships" xmlns:m="http://schemas.openxmlformats.org/officeDocument/2006/math" xmlns:v="urn:schemas-microsoft-com:vml" xmlns:wp14="http://schemas.microsoft.com/office/word/2010/wordprocessingDrawing" xmlns:wp="http://schemas.openxmlformats.org/drawingml/2006/wordprocessingDrawing" xmlns:w10="urn:schemas-microsoft-com:office:word" xmlns:w="http://schemas.openxmlformats.org/wordprocessingml/2006/main" xmlns:w14="http://schemas.microsoft.com/office/word/2010/wordml" xmlns:w15="http://schemas.microsoft.com/office/word/2012/wordml" xmlns:w16se="http://schemas.microsoft.com/office/word/2015/wordml/symex" xmlns:wpg="http://schemas.microsoft.com/office/word/2010/wordprocessingGroup" xmlns:wpi="http://schemas.microsoft.com/office/word/2010/wordprocessingInk" xmlns:wne="http://schemas.microsoft.com/office/word/2006/wordml" xmlns:wps="http://schemas.microsoft.com/office/word/2010/wordprocessingShape" mc:Ignorable="w14 w15 w16se wp14">
   <w:p>
     <w:pPr>
       <w:pStyle w:val="Cabealho"/>
@@ -25546,7 +25464,7 @@
       <w:rPr>
         <w:noProof/>
       </w:rPr>
-      <w:t>29</w:t>
+      <w:t>17</w:t>
     </w:r>
     <w:r>
       <w:rPr>
@@ -25567,8 +25485,8 @@
 </file>
 
 <file path=word/numbering.xml><?xml version="1.0" encoding="utf-8"?>
-<w:numbering xmlns:wpc="http://schemas.microsoft.com/office/word/2010/wordprocessingCanvas" xmlns:mc="http://schemas.openxmlformats.org/markup-compatibility/2006" xmlns:o="urn:schemas-microsoft-com:office:office" xmlns:r="http://schemas.openxmlformats.org/officeDocument/2006/relationships" xmlns:m="http://schemas.openxmlformats.org/officeDocument/2006/math" xmlns:v="urn:schemas-microsoft-com:vml" xmlns:wp14="http://schemas.microsoft.com/office/word/2010/wordprocessingDrawing" xmlns:wp="http://schemas.openxmlformats.org/drawingml/2006/wordprocessingDrawing" xmlns:w10="urn:schemas-microsoft-com:office:word" xmlns:w="http://schemas.openxmlformats.org/wordprocessingml/2006/main" xmlns:w14="http://schemas.microsoft.com/office/word/2010/wordml" xmlns:wpg="http://schemas.microsoft.com/office/word/2010/wordprocessingGroup" xmlns:wpi="http://schemas.microsoft.com/office/word/2010/wordprocessingInk" xmlns:wne="http://schemas.microsoft.com/office/word/2006/wordml" xmlns:wps="http://schemas.microsoft.com/office/word/2010/wordprocessingShape" mc:Ignorable="w14 wp14">
-  <w:abstractNum w:abstractNumId="0">
+<w:numbering xmlns:wpc="http://schemas.microsoft.com/office/word/2010/wordprocessingCanvas" xmlns:cx="http://schemas.microsoft.com/office/drawing/2014/chartex" xmlns:mc="http://schemas.openxmlformats.org/markup-compatibility/2006" xmlns:o="urn:schemas-microsoft-com:office:office" xmlns:r="http://schemas.openxmlformats.org/officeDocument/2006/relationships" xmlns:m="http://schemas.openxmlformats.org/officeDocument/2006/math" xmlns:v="urn:schemas-microsoft-com:vml" xmlns:wp14="http://schemas.microsoft.com/office/word/2010/wordprocessingDrawing" xmlns:wp="http://schemas.openxmlformats.org/drawingml/2006/wordprocessingDrawing" xmlns:w10="urn:schemas-microsoft-com:office:word" xmlns:w="http://schemas.openxmlformats.org/wordprocessingml/2006/main" xmlns:w14="http://schemas.microsoft.com/office/word/2010/wordml" xmlns:w15="http://schemas.microsoft.com/office/word/2012/wordml" xmlns:w16se="http://schemas.microsoft.com/office/word/2015/wordml/symex" xmlns:wpg="http://schemas.microsoft.com/office/word/2010/wordprocessingGroup" xmlns:wpi="http://schemas.microsoft.com/office/word/2010/wordprocessingInk" xmlns:wne="http://schemas.microsoft.com/office/word/2006/wordml" xmlns:wps="http://schemas.microsoft.com/office/word/2010/wordprocessingShape" mc:Ignorable="w14 w15 w16se wp14">
+  <w:abstractNum w:abstractNumId="0" w15:restartNumberingAfterBreak="0">
     <w:nsid w:val="FFFFFF89"/>
     <w:multiLevelType w:val="singleLevel"/>
     <w:tmpl w:val="0F883134"/>
@@ -25589,7 +25507,7 @@
       </w:rPr>
     </w:lvl>
   </w:abstractNum>
-  <w:abstractNum w:abstractNumId="1">
+  <w:abstractNum w:abstractNumId="1" w15:restartNumberingAfterBreak="0">
     <w:nsid w:val="FFFFFFFB"/>
     <w:multiLevelType w:val="hybridMultilevel"/>
     <w:tmpl w:val="FFFFFFFF"/>
@@ -25702,7 +25620,7 @@
       </w:rPr>
     </w:lvl>
   </w:abstractNum>
-  <w:abstractNum w:abstractNumId="2">
+  <w:abstractNum w:abstractNumId="2" w15:restartNumberingAfterBreak="0">
     <w:nsid w:val="063729EA"/>
     <w:multiLevelType w:val="hybridMultilevel"/>
     <w:tmpl w:val="B802A0A0"/>
@@ -25791,7 +25709,7 @@
       </w:pPr>
     </w:lvl>
   </w:abstractNum>
-  <w:abstractNum w:abstractNumId="3">
+  <w:abstractNum w:abstractNumId="3" w15:restartNumberingAfterBreak="0">
     <w:nsid w:val="08AF4AA8"/>
     <w:multiLevelType w:val="hybridMultilevel"/>
     <w:tmpl w:val="B802A0A0"/>
@@ -25880,7 +25798,7 @@
       </w:pPr>
     </w:lvl>
   </w:abstractNum>
-  <w:abstractNum w:abstractNumId="4">
+  <w:abstractNum w:abstractNumId="4" w15:restartNumberingAfterBreak="0">
     <w:nsid w:val="0AFA5449"/>
     <w:multiLevelType w:val="hybridMultilevel"/>
     <w:tmpl w:val="B802A0A0"/>
@@ -25969,7 +25887,7 @@
       </w:pPr>
     </w:lvl>
   </w:abstractNum>
-  <w:abstractNum w:abstractNumId="5">
+  <w:abstractNum w:abstractNumId="5" w15:restartNumberingAfterBreak="0">
     <w:nsid w:val="0BC10A53"/>
     <w:multiLevelType w:val="hybridMultilevel"/>
     <w:tmpl w:val="B802A0A0"/>
@@ -26058,7 +25976,7 @@
       </w:pPr>
     </w:lvl>
   </w:abstractNum>
-  <w:abstractNum w:abstractNumId="6">
+  <w:abstractNum w:abstractNumId="6" w15:restartNumberingAfterBreak="0">
     <w:nsid w:val="0C334261"/>
     <w:multiLevelType w:val="hybridMultilevel"/>
     <w:tmpl w:val="B802A0A0"/>
@@ -26147,7 +26065,7 @@
       </w:pPr>
     </w:lvl>
   </w:abstractNum>
-  <w:abstractNum w:abstractNumId="7">
+  <w:abstractNum w:abstractNumId="7" w15:restartNumberingAfterBreak="0">
     <w:nsid w:val="0CC75106"/>
     <w:multiLevelType w:val="hybridMultilevel"/>
     <w:tmpl w:val="493AC48C"/>
@@ -26236,7 +26154,7 @@
       </w:pPr>
     </w:lvl>
   </w:abstractNum>
-  <w:abstractNum w:abstractNumId="8">
+  <w:abstractNum w:abstractNumId="8" w15:restartNumberingAfterBreak="0">
     <w:nsid w:val="10A708F1"/>
     <w:multiLevelType w:val="hybridMultilevel"/>
     <w:tmpl w:val="B802A0A0"/>
@@ -26325,7 +26243,7 @@
       </w:pPr>
     </w:lvl>
   </w:abstractNum>
-  <w:abstractNum w:abstractNumId="9">
+  <w:abstractNum w:abstractNumId="9" w15:restartNumberingAfterBreak="0">
     <w:nsid w:val="161E24A3"/>
     <w:multiLevelType w:val="hybridMultilevel"/>
     <w:tmpl w:val="B802A0A0"/>
@@ -26414,7 +26332,7 @@
       </w:pPr>
     </w:lvl>
   </w:abstractNum>
-  <w:abstractNum w:abstractNumId="10">
+  <w:abstractNum w:abstractNumId="10" w15:restartNumberingAfterBreak="0">
     <w:nsid w:val="20452636"/>
     <w:multiLevelType w:val="hybridMultilevel"/>
     <w:tmpl w:val="3064CA3E"/>
@@ -26503,7 +26421,7 @@
       </w:pPr>
     </w:lvl>
   </w:abstractNum>
-  <w:abstractNum w:abstractNumId="11">
+  <w:abstractNum w:abstractNumId="11" w15:restartNumberingAfterBreak="0">
     <w:nsid w:val="21D22F21"/>
     <w:multiLevelType w:val="hybridMultilevel"/>
     <w:tmpl w:val="B802A0A0"/>
@@ -26592,7 +26510,7 @@
       </w:pPr>
     </w:lvl>
   </w:abstractNum>
-  <w:abstractNum w:abstractNumId="12">
+  <w:abstractNum w:abstractNumId="12" w15:restartNumberingAfterBreak="0">
     <w:nsid w:val="24D12821"/>
     <w:multiLevelType w:val="hybridMultilevel"/>
     <w:tmpl w:val="B802A0A0"/>
@@ -26681,7 +26599,7 @@
       </w:pPr>
     </w:lvl>
   </w:abstractNum>
-  <w:abstractNum w:abstractNumId="13">
+  <w:abstractNum w:abstractNumId="13" w15:restartNumberingAfterBreak="0">
     <w:nsid w:val="25F606C6"/>
     <w:multiLevelType w:val="hybridMultilevel"/>
     <w:tmpl w:val="B802A0A0"/>
@@ -26770,7 +26688,7 @@
       </w:pPr>
     </w:lvl>
   </w:abstractNum>
-  <w:abstractNum w:abstractNumId="14">
+  <w:abstractNum w:abstractNumId="14" w15:restartNumberingAfterBreak="0">
     <w:nsid w:val="264E4805"/>
     <w:multiLevelType w:val="hybridMultilevel"/>
     <w:tmpl w:val="B802A0A0"/>
@@ -26859,7 +26777,7 @@
       </w:pPr>
     </w:lvl>
   </w:abstractNum>
-  <w:abstractNum w:abstractNumId="15">
+  <w:abstractNum w:abstractNumId="15" w15:restartNumberingAfterBreak="0">
     <w:nsid w:val="277E59A7"/>
     <w:multiLevelType w:val="hybridMultilevel"/>
     <w:tmpl w:val="B802A0A0"/>
@@ -26948,7 +26866,7 @@
       </w:pPr>
     </w:lvl>
   </w:abstractNum>
-  <w:abstractNum w:abstractNumId="16">
+  <w:abstractNum w:abstractNumId="16" w15:restartNumberingAfterBreak="0">
     <w:nsid w:val="27DB411A"/>
     <w:multiLevelType w:val="hybridMultilevel"/>
     <w:tmpl w:val="B802A0A0"/>
@@ -27037,7 +26955,7 @@
       </w:pPr>
     </w:lvl>
   </w:abstractNum>
-  <w:abstractNum w:abstractNumId="17">
+  <w:abstractNum w:abstractNumId="17" w15:restartNumberingAfterBreak="0">
     <w:nsid w:val="2AAD7CB1"/>
     <w:multiLevelType w:val="hybridMultilevel"/>
     <w:tmpl w:val="B802A0A0"/>
@@ -27126,7 +27044,7 @@
       </w:pPr>
     </w:lvl>
   </w:abstractNum>
-  <w:abstractNum w:abstractNumId="18">
+  <w:abstractNum w:abstractNumId="18" w15:restartNumberingAfterBreak="0">
     <w:nsid w:val="2B5F08FA"/>
     <w:multiLevelType w:val="hybridMultilevel"/>
     <w:tmpl w:val="B802A0A0"/>
@@ -27215,7 +27133,7 @@
       </w:pPr>
     </w:lvl>
   </w:abstractNum>
-  <w:abstractNum w:abstractNumId="19">
+  <w:abstractNum w:abstractNumId="19" w15:restartNumberingAfterBreak="0">
     <w:nsid w:val="2DF13127"/>
     <w:multiLevelType w:val="hybridMultilevel"/>
     <w:tmpl w:val="B802A0A0"/>
@@ -27304,7 +27222,7 @@
       </w:pPr>
     </w:lvl>
   </w:abstractNum>
-  <w:abstractNum w:abstractNumId="20">
+  <w:abstractNum w:abstractNumId="20" w15:restartNumberingAfterBreak="0">
     <w:nsid w:val="33D820D1"/>
     <w:multiLevelType w:val="hybridMultilevel"/>
     <w:tmpl w:val="B802A0A0"/>
@@ -27393,7 +27311,7 @@
       </w:pPr>
     </w:lvl>
   </w:abstractNum>
-  <w:abstractNum w:abstractNumId="21">
+  <w:abstractNum w:abstractNumId="21" w15:restartNumberingAfterBreak="0">
     <w:nsid w:val="403C757E"/>
     <w:multiLevelType w:val="hybridMultilevel"/>
     <w:tmpl w:val="8C589C12"/>
@@ -27482,7 +27400,7 @@
       </w:pPr>
     </w:lvl>
   </w:abstractNum>
-  <w:abstractNum w:abstractNumId="22">
+  <w:abstractNum w:abstractNumId="22" w15:restartNumberingAfterBreak="0">
     <w:nsid w:val="407059DE"/>
     <w:multiLevelType w:val="singleLevel"/>
     <w:tmpl w:val="31B8C48E"/>
@@ -27498,7 +27416,7 @@
       </w:pPr>
     </w:lvl>
   </w:abstractNum>
-  <w:abstractNum w:abstractNumId="23">
+  <w:abstractNum w:abstractNumId="23" w15:restartNumberingAfterBreak="0">
     <w:nsid w:val="42021843"/>
     <w:multiLevelType w:val="hybridMultilevel"/>
     <w:tmpl w:val="B802A0A0"/>
@@ -27587,7 +27505,7 @@
       </w:pPr>
     </w:lvl>
   </w:abstractNum>
-  <w:abstractNum w:abstractNumId="24">
+  <w:abstractNum w:abstractNumId="24" w15:restartNumberingAfterBreak="0">
     <w:nsid w:val="44B64C4C"/>
     <w:multiLevelType w:val="hybridMultilevel"/>
     <w:tmpl w:val="B802A0A0"/>
@@ -27676,7 +27594,7 @@
       </w:pPr>
     </w:lvl>
   </w:abstractNum>
-  <w:abstractNum w:abstractNumId="25">
+  <w:abstractNum w:abstractNumId="25" w15:restartNumberingAfterBreak="0">
     <w:nsid w:val="467D7D19"/>
     <w:multiLevelType w:val="hybridMultilevel"/>
     <w:tmpl w:val="B802A0A0"/>
@@ -27765,7 +27683,7 @@
       </w:pPr>
     </w:lvl>
   </w:abstractNum>
-  <w:abstractNum w:abstractNumId="26">
+  <w:abstractNum w:abstractNumId="26" w15:restartNumberingAfterBreak="0">
     <w:nsid w:val="49631AAF"/>
     <w:multiLevelType w:val="hybridMultilevel"/>
     <w:tmpl w:val="B802A0A0"/>
@@ -27854,7 +27772,7 @@
       </w:pPr>
     </w:lvl>
   </w:abstractNum>
-  <w:abstractNum w:abstractNumId="27">
+  <w:abstractNum w:abstractNumId="27" w15:restartNumberingAfterBreak="0">
     <w:nsid w:val="497B3576"/>
     <w:multiLevelType w:val="hybridMultilevel"/>
     <w:tmpl w:val="B802A0A0"/>
@@ -27943,7 +27861,7 @@
       </w:pPr>
     </w:lvl>
   </w:abstractNum>
-  <w:abstractNum w:abstractNumId="28">
+  <w:abstractNum w:abstractNumId="28" w15:restartNumberingAfterBreak="0">
     <w:nsid w:val="4AC07148"/>
     <w:multiLevelType w:val="hybridMultilevel"/>
     <w:tmpl w:val="B802A0A0"/>
@@ -28032,7 +27950,7 @@
       </w:pPr>
     </w:lvl>
   </w:abstractNum>
-  <w:abstractNum w:abstractNumId="29">
+  <w:abstractNum w:abstractNumId="29" w15:restartNumberingAfterBreak="0">
     <w:nsid w:val="4B2D2FA3"/>
     <w:multiLevelType w:val="hybridMultilevel"/>
     <w:tmpl w:val="B802A0A0"/>
@@ -28121,7 +28039,7 @@
       </w:pPr>
     </w:lvl>
   </w:abstractNum>
-  <w:abstractNum w:abstractNumId="30">
+  <w:abstractNum w:abstractNumId="30" w15:restartNumberingAfterBreak="0">
     <w:nsid w:val="51712EA4"/>
     <w:multiLevelType w:val="hybridMultilevel"/>
     <w:tmpl w:val="B802A0A0"/>
@@ -28210,7 +28128,7 @@
       </w:pPr>
     </w:lvl>
   </w:abstractNum>
-  <w:abstractNum w:abstractNumId="31">
+  <w:abstractNum w:abstractNumId="31" w15:restartNumberingAfterBreak="0">
     <w:nsid w:val="59C10A2F"/>
     <w:multiLevelType w:val="hybridMultilevel"/>
     <w:tmpl w:val="B802A0A0"/>
@@ -28299,7 +28217,7 @@
       </w:pPr>
     </w:lvl>
   </w:abstractNum>
-  <w:abstractNum w:abstractNumId="32">
+  <w:abstractNum w:abstractNumId="32" w15:restartNumberingAfterBreak="0">
     <w:nsid w:val="5B7F4E53"/>
     <w:multiLevelType w:val="multilevel"/>
     <w:tmpl w:val="E0108B0E"/>
@@ -28413,7 +28331,7 @@
       </w:rPr>
     </w:lvl>
   </w:abstractNum>
-  <w:abstractNum w:abstractNumId="33">
+  <w:abstractNum w:abstractNumId="33" w15:restartNumberingAfterBreak="0">
     <w:nsid w:val="60014620"/>
     <w:multiLevelType w:val="hybridMultilevel"/>
     <w:tmpl w:val="174629A0"/>
@@ -28502,7 +28420,7 @@
       </w:pPr>
     </w:lvl>
   </w:abstractNum>
-  <w:abstractNum w:abstractNumId="34">
+  <w:abstractNum w:abstractNumId="34" w15:restartNumberingAfterBreak="0">
     <w:nsid w:val="66A1069B"/>
     <w:multiLevelType w:val="hybridMultilevel"/>
     <w:tmpl w:val="7D083B12"/>
@@ -28591,7 +28509,7 @@
       </w:pPr>
     </w:lvl>
   </w:abstractNum>
-  <w:abstractNum w:abstractNumId="35">
+  <w:abstractNum w:abstractNumId="35" w15:restartNumberingAfterBreak="0">
     <w:nsid w:val="6C3340B4"/>
     <w:multiLevelType w:val="hybridMultilevel"/>
     <w:tmpl w:val="B802A0A0"/>
@@ -28680,7 +28598,7 @@
       </w:pPr>
     </w:lvl>
   </w:abstractNum>
-  <w:abstractNum w:abstractNumId="36">
+  <w:abstractNum w:abstractNumId="36" w15:restartNumberingAfterBreak="0">
     <w:nsid w:val="6C85045C"/>
     <w:multiLevelType w:val="hybridMultilevel"/>
     <w:tmpl w:val="356A6FA2"/>
@@ -28769,7 +28687,7 @@
       </w:pPr>
     </w:lvl>
   </w:abstractNum>
-  <w:abstractNum w:abstractNumId="37">
+  <w:abstractNum w:abstractNumId="37" w15:restartNumberingAfterBreak="0">
     <w:nsid w:val="74E41C17"/>
     <w:multiLevelType w:val="hybridMultilevel"/>
     <w:tmpl w:val="CF7EAAB8"/>
@@ -28858,7 +28776,7 @@
       </w:pPr>
     </w:lvl>
   </w:abstractNum>
-  <w:abstractNum w:abstractNumId="38">
+  <w:abstractNum w:abstractNumId="38" w15:restartNumberingAfterBreak="0">
     <w:nsid w:val="7DD93104"/>
     <w:multiLevelType w:val="hybridMultilevel"/>
     <w:tmpl w:val="B802A0A0"/>
@@ -28947,7 +28865,7 @@
       </w:pPr>
     </w:lvl>
   </w:abstractNum>
-  <w:abstractNum w:abstractNumId="39">
+  <w:abstractNum w:abstractNumId="39" w15:restartNumberingAfterBreak="0">
     <w:nsid w:val="7FE55771"/>
     <w:multiLevelType w:val="hybridMultilevel"/>
     <w:tmpl w:val="AA46DF6E"/>
@@ -29203,7 +29121,7 @@
 </file>
 
 <file path=word/styles.xml><?xml version="1.0" encoding="utf-8"?>
-<w:styles xmlns:mc="http://schemas.openxmlformats.org/markup-compatibility/2006" xmlns:r="http://schemas.openxmlformats.org/officeDocument/2006/relationships" xmlns:w="http://schemas.openxmlformats.org/wordprocessingml/2006/main" xmlns:w14="http://schemas.microsoft.com/office/word/2010/wordml" mc:Ignorable="w14">
+<w:styles xmlns:mc="http://schemas.openxmlformats.org/markup-compatibility/2006" xmlns:r="http://schemas.openxmlformats.org/officeDocument/2006/relationships" xmlns:w="http://schemas.openxmlformats.org/wordprocessingml/2006/main" xmlns:w14="http://schemas.microsoft.com/office/word/2010/wordml" xmlns:w15="http://schemas.microsoft.com/office/word/2012/wordml" xmlns:w16se="http://schemas.microsoft.com/office/word/2015/wordml/symex" mc:Ignorable="w14 w15 w16se">
   <w:docDefaults>
     <w:rPrDefault>
       <w:rPr>
@@ -29213,7 +29131,7 @@
     </w:rPrDefault>
     <w:pPrDefault/>
   </w:docDefaults>
-  <w:latentStyles w:defLockedState="0" w:defUIPriority="0" w:defSemiHidden="0" w:defUnhideWhenUsed="0" w:defQFormat="0" w:count="267">
+  <w:latentStyles w:defLockedState="0" w:defUIPriority="0" w:defSemiHidden="0" w:defUnhideWhenUsed="0" w:defQFormat="0" w:count="371">
     <w:lsdException w:name="Normal" w:qFormat="1"/>
     <w:lsdException w:name="heading 1" w:qFormat="1"/>
     <w:lsdException w:name="heading 2" w:qFormat="1"/>
@@ -29221,23 +29139,149 @@
     <w:lsdException w:name="heading 4" w:qFormat="1"/>
     <w:lsdException w:name="heading 5" w:qFormat="1"/>
     <w:lsdException w:name="heading 6" w:qFormat="1"/>
-    <w:lsdException w:name="heading 7" w:qFormat="1"/>
-    <w:lsdException w:name="heading 8" w:qFormat="1"/>
-    <w:lsdException w:name="heading 9" w:qFormat="1"/>
-    <w:lsdException w:name="toc 1" w:uiPriority="39" w:qFormat="1"/>
-    <w:lsdException w:name="toc 2" w:uiPriority="39" w:qFormat="1"/>
-    <w:lsdException w:name="toc 3" w:uiPriority="39" w:qFormat="1"/>
-    <w:lsdException w:name="header" w:uiPriority="99"/>
+    <w:lsdException w:name="heading 7" w:semiHidden="1" w:unhideWhenUsed="1" w:qFormat="1"/>
+    <w:lsdException w:name="heading 8" w:semiHidden="1" w:unhideWhenUsed="1" w:qFormat="1"/>
+    <w:lsdException w:name="heading 9" w:semiHidden="1" w:unhideWhenUsed="1" w:qFormat="1"/>
+    <w:lsdException w:name="index 1" w:semiHidden="1" w:unhideWhenUsed="1"/>
+    <w:lsdException w:name="index 2" w:semiHidden="1" w:unhideWhenUsed="1"/>
+    <w:lsdException w:name="index 3" w:semiHidden="1" w:unhideWhenUsed="1"/>
+    <w:lsdException w:name="index 4" w:semiHidden="1" w:unhideWhenUsed="1"/>
+    <w:lsdException w:name="index 5" w:semiHidden="1" w:unhideWhenUsed="1"/>
+    <w:lsdException w:name="index 6" w:semiHidden="1" w:unhideWhenUsed="1"/>
+    <w:lsdException w:name="index 7" w:semiHidden="1" w:unhideWhenUsed="1"/>
+    <w:lsdException w:name="index 8" w:semiHidden="1" w:unhideWhenUsed="1"/>
+    <w:lsdException w:name="index 9" w:semiHidden="1" w:unhideWhenUsed="1"/>
+    <w:lsdException w:name="toc 1" w:semiHidden="1" w:uiPriority="39" w:unhideWhenUsed="1" w:qFormat="1"/>
+    <w:lsdException w:name="toc 2" w:semiHidden="1" w:uiPriority="39" w:unhideWhenUsed="1" w:qFormat="1"/>
+    <w:lsdException w:name="toc 3" w:semiHidden="1" w:uiPriority="39" w:unhideWhenUsed="1" w:qFormat="1"/>
+    <w:lsdException w:name="toc 4" w:semiHidden="1" w:unhideWhenUsed="1"/>
+    <w:lsdException w:name="toc 5" w:semiHidden="1" w:unhideWhenUsed="1"/>
+    <w:lsdException w:name="toc 6" w:semiHidden="1" w:unhideWhenUsed="1"/>
+    <w:lsdException w:name="toc 7" w:semiHidden="1" w:unhideWhenUsed="1"/>
+    <w:lsdException w:name="toc 8" w:semiHidden="1" w:unhideWhenUsed="1"/>
+    <w:lsdException w:name="toc 9" w:semiHidden="1" w:unhideWhenUsed="1"/>
+    <w:lsdException w:name="Normal Indent" w:semiHidden="1" w:unhideWhenUsed="1"/>
+    <w:lsdException w:name="footnote text" w:semiHidden="1" w:unhideWhenUsed="1"/>
+    <w:lsdException w:name="annotation text" w:semiHidden="1" w:unhideWhenUsed="1"/>
+    <w:lsdException w:name="header" w:semiHidden="1" w:uiPriority="99" w:unhideWhenUsed="1"/>
+    <w:lsdException w:name="footer" w:semiHidden="1" w:unhideWhenUsed="1"/>
+    <w:lsdException w:name="index heading" w:semiHidden="1" w:unhideWhenUsed="1"/>
     <w:lsdException w:name="caption" w:semiHidden="1" w:uiPriority="35" w:unhideWhenUsed="1" w:qFormat="1"/>
+    <w:lsdException w:name="table of figures" w:semiHidden="1" w:unhideWhenUsed="1"/>
+    <w:lsdException w:name="envelope address" w:semiHidden="1" w:unhideWhenUsed="1"/>
+    <w:lsdException w:name="envelope return" w:semiHidden="1" w:unhideWhenUsed="1"/>
+    <w:lsdException w:name="footnote reference" w:semiHidden="1" w:unhideWhenUsed="1"/>
+    <w:lsdException w:name="annotation reference" w:semiHidden="1" w:unhideWhenUsed="1"/>
+    <w:lsdException w:name="line number" w:semiHidden="1" w:unhideWhenUsed="1"/>
+    <w:lsdException w:name="page number" w:semiHidden="1" w:unhideWhenUsed="1"/>
+    <w:lsdException w:name="endnote reference" w:semiHidden="1" w:unhideWhenUsed="1"/>
+    <w:lsdException w:name="endnote text" w:semiHidden="1" w:unhideWhenUsed="1"/>
+    <w:lsdException w:name="table of authorities" w:semiHidden="1" w:unhideWhenUsed="1"/>
+    <w:lsdException w:name="macro" w:semiHidden="1" w:unhideWhenUsed="1"/>
+    <w:lsdException w:name="toa heading" w:semiHidden="1" w:unhideWhenUsed="1"/>
+    <w:lsdException w:name="List" w:semiHidden="1" w:unhideWhenUsed="1"/>
+    <w:lsdException w:name="List Bullet" w:semiHidden="1" w:unhideWhenUsed="1"/>
+    <w:lsdException w:name="List 2" w:semiHidden="1" w:unhideWhenUsed="1"/>
+    <w:lsdException w:name="List 3" w:semiHidden="1" w:unhideWhenUsed="1"/>
+    <w:lsdException w:name="List Bullet 2" w:semiHidden="1" w:unhideWhenUsed="1"/>
+    <w:lsdException w:name="List Bullet 3" w:semiHidden="1" w:unhideWhenUsed="1"/>
+    <w:lsdException w:name="List Bullet 4" w:semiHidden="1" w:unhideWhenUsed="1"/>
+    <w:lsdException w:name="List Bullet 5" w:semiHidden="1" w:unhideWhenUsed="1"/>
+    <w:lsdException w:name="List Number 2" w:semiHidden="1" w:unhideWhenUsed="1"/>
+    <w:lsdException w:name="List Number 3" w:semiHidden="1" w:unhideWhenUsed="1"/>
+    <w:lsdException w:name="List Number 4" w:semiHidden="1" w:unhideWhenUsed="1"/>
+    <w:lsdException w:name="List Number 5" w:semiHidden="1" w:unhideWhenUsed="1"/>
     <w:lsdException w:name="Title" w:qFormat="1"/>
+    <w:lsdException w:name="Closing" w:semiHidden="1" w:unhideWhenUsed="1"/>
+    <w:lsdException w:name="Signature" w:semiHidden="1" w:unhideWhenUsed="1"/>
+    <w:lsdException w:name="Default Paragraph Font" w:semiHidden="1" w:unhideWhenUsed="1"/>
+    <w:lsdException w:name="Body Text" w:semiHidden="1" w:unhideWhenUsed="1"/>
+    <w:lsdException w:name="Body Text Indent" w:semiHidden="1" w:unhideWhenUsed="1"/>
+    <w:lsdException w:name="List Continue" w:semiHidden="1" w:unhideWhenUsed="1"/>
+    <w:lsdException w:name="List Continue 2" w:semiHidden="1" w:unhideWhenUsed="1"/>
+    <w:lsdException w:name="List Continue 3" w:semiHidden="1" w:unhideWhenUsed="1"/>
+    <w:lsdException w:name="List Continue 4" w:semiHidden="1" w:unhideWhenUsed="1"/>
+    <w:lsdException w:name="List Continue 5" w:semiHidden="1" w:unhideWhenUsed="1"/>
+    <w:lsdException w:name="Message Header" w:semiHidden="1" w:unhideWhenUsed="1"/>
     <w:lsdException w:name="Subtitle" w:qFormat="1"/>
-    <w:lsdException w:name="Hyperlink" w:uiPriority="99"/>
+    <w:lsdException w:name="Body Text First Indent 2" w:semiHidden="1" w:unhideWhenUsed="1"/>
+    <w:lsdException w:name="Note Heading" w:semiHidden="1" w:unhideWhenUsed="1"/>
+    <w:lsdException w:name="Body Text 2" w:semiHidden="1" w:unhideWhenUsed="1"/>
+    <w:lsdException w:name="Body Text 3" w:semiHidden="1" w:unhideWhenUsed="1"/>
+    <w:lsdException w:name="Body Text Indent 2" w:semiHidden="1" w:unhideWhenUsed="1"/>
+    <w:lsdException w:name="Body Text Indent 3" w:semiHidden="1" w:unhideWhenUsed="1"/>
+    <w:lsdException w:name="Block Text" w:semiHidden="1" w:unhideWhenUsed="1"/>
+    <w:lsdException w:name="Hyperlink" w:semiHidden="1" w:uiPriority="99" w:unhideWhenUsed="1"/>
+    <w:lsdException w:name="FollowedHyperlink" w:semiHidden="1" w:unhideWhenUsed="1"/>
     <w:lsdException w:name="Strong" w:qFormat="1"/>
     <w:lsdException w:name="Emphasis" w:qFormat="1"/>
-    <w:lsdException w:name="Normal (Web)" w:uiPriority="99"/>
-    <w:lsdException w:name="No List" w:uiPriority="99"/>
-    <w:lsdException w:name="Balloon Text" w:uiPriority="99"/>
+    <w:lsdException w:name="Document Map" w:semiHidden="1" w:unhideWhenUsed="1"/>
+    <w:lsdException w:name="Plain Text" w:semiHidden="1" w:unhideWhenUsed="1"/>
+    <w:lsdException w:name="E-mail Signature" w:semiHidden="1" w:unhideWhenUsed="1"/>
+    <w:lsdException w:name="HTML Top of Form" w:semiHidden="1" w:unhideWhenUsed="1"/>
+    <w:lsdException w:name="HTML Bottom of Form" w:semiHidden="1" w:unhideWhenUsed="1"/>
+    <w:lsdException w:name="Normal (Web)" w:semiHidden="1" w:uiPriority="99" w:unhideWhenUsed="1"/>
+    <w:lsdException w:name="HTML Acronym" w:semiHidden="1" w:unhideWhenUsed="1"/>
+    <w:lsdException w:name="HTML Address" w:semiHidden="1" w:unhideWhenUsed="1"/>
+    <w:lsdException w:name="HTML Cite" w:semiHidden="1" w:unhideWhenUsed="1"/>
+    <w:lsdException w:name="HTML Code" w:semiHidden="1" w:unhideWhenUsed="1"/>
+    <w:lsdException w:name="HTML Definition" w:semiHidden="1" w:unhideWhenUsed="1"/>
+    <w:lsdException w:name="HTML Keyboard" w:semiHidden="1" w:unhideWhenUsed="1"/>
+    <w:lsdException w:name="HTML Preformatted" w:semiHidden="1" w:unhideWhenUsed="1"/>
+    <w:lsdException w:name="HTML Sample" w:semiHidden="1" w:unhideWhenUsed="1"/>
+    <w:lsdException w:name="HTML Typewriter" w:semiHidden="1" w:unhideWhenUsed="1"/>
+    <w:lsdException w:name="HTML Variable" w:semiHidden="1" w:unhideWhenUsed="1"/>
+    <w:lsdException w:name="Normal Table" w:semiHidden="1" w:unhideWhenUsed="1"/>
+    <w:lsdException w:name="annotation subject" w:semiHidden="1" w:unhideWhenUsed="1"/>
+    <w:lsdException w:name="No List" w:semiHidden="1" w:uiPriority="99" w:unhideWhenUsed="1"/>
+    <w:lsdException w:name="Outline List 1" w:semiHidden="1" w:unhideWhenUsed="1"/>
+    <w:lsdException w:name="Outline List 2" w:semiHidden="1" w:unhideWhenUsed="1"/>
+    <w:lsdException w:name="Outline List 3" w:semiHidden="1" w:unhideWhenUsed="1"/>
+    <w:lsdException w:name="Table Simple 1" w:semiHidden="1" w:unhideWhenUsed="1"/>
+    <w:lsdException w:name="Table Simple 2" w:semiHidden="1" w:unhideWhenUsed="1"/>
+    <w:lsdException w:name="Table Simple 3" w:semiHidden="1" w:unhideWhenUsed="1"/>
+    <w:lsdException w:name="Table Classic 1" w:semiHidden="1" w:unhideWhenUsed="1"/>
+    <w:lsdException w:name="Table Classic 2" w:semiHidden="1" w:unhideWhenUsed="1"/>
+    <w:lsdException w:name="Table Classic 3" w:semiHidden="1" w:unhideWhenUsed="1"/>
+    <w:lsdException w:name="Table Classic 4" w:semiHidden="1" w:unhideWhenUsed="1"/>
+    <w:lsdException w:name="Table Colorful 1" w:semiHidden="1" w:unhideWhenUsed="1"/>
+    <w:lsdException w:name="Table Colorful 2" w:semiHidden="1" w:unhideWhenUsed="1"/>
+    <w:lsdException w:name="Table Colorful 3" w:semiHidden="1" w:unhideWhenUsed="1"/>
+    <w:lsdException w:name="Table Columns 1" w:semiHidden="1" w:unhideWhenUsed="1"/>
+    <w:lsdException w:name="Table Columns 2" w:semiHidden="1" w:unhideWhenUsed="1"/>
+    <w:lsdException w:name="Table Columns 3" w:semiHidden="1" w:unhideWhenUsed="1"/>
+    <w:lsdException w:name="Table Columns 4" w:semiHidden="1" w:unhideWhenUsed="1"/>
+    <w:lsdException w:name="Table Columns 5" w:semiHidden="1" w:unhideWhenUsed="1"/>
+    <w:lsdException w:name="Table Grid 1" w:semiHidden="1" w:unhideWhenUsed="1"/>
+    <w:lsdException w:name="Table Grid 2" w:semiHidden="1" w:unhideWhenUsed="1"/>
+    <w:lsdException w:name="Table Grid 3" w:semiHidden="1" w:unhideWhenUsed="1"/>
+    <w:lsdException w:name="Table Grid 4" w:semiHidden="1" w:unhideWhenUsed="1"/>
+    <w:lsdException w:name="Table Grid 5" w:semiHidden="1" w:unhideWhenUsed="1"/>
+    <w:lsdException w:name="Table Grid 6" w:semiHidden="1" w:unhideWhenUsed="1"/>
+    <w:lsdException w:name="Table Grid 7" w:semiHidden="1" w:unhideWhenUsed="1"/>
+    <w:lsdException w:name="Table Grid 8" w:semiHidden="1" w:unhideWhenUsed="1"/>
+    <w:lsdException w:name="Table List 1" w:semiHidden="1" w:unhideWhenUsed="1"/>
+    <w:lsdException w:name="Table List 2" w:semiHidden="1" w:unhideWhenUsed="1"/>
+    <w:lsdException w:name="Table List 3" w:semiHidden="1" w:unhideWhenUsed="1"/>
+    <w:lsdException w:name="Table List 4" w:semiHidden="1" w:unhideWhenUsed="1"/>
+    <w:lsdException w:name="Table List 5" w:semiHidden="1" w:unhideWhenUsed="1"/>
+    <w:lsdException w:name="Table List 6" w:semiHidden="1" w:unhideWhenUsed="1"/>
+    <w:lsdException w:name="Table List 7" w:semiHidden="1" w:unhideWhenUsed="1"/>
+    <w:lsdException w:name="Table List 8" w:semiHidden="1" w:unhideWhenUsed="1"/>
+    <w:lsdException w:name="Table 3D effects 1" w:semiHidden="1" w:unhideWhenUsed="1"/>
+    <w:lsdException w:name="Table 3D effects 2" w:semiHidden="1" w:unhideWhenUsed="1"/>
+    <w:lsdException w:name="Table 3D effects 3" w:semiHidden="1" w:unhideWhenUsed="1"/>
+    <w:lsdException w:name="Table Contemporary" w:semiHidden="1" w:unhideWhenUsed="1"/>
+    <w:lsdException w:name="Table Elegant" w:semiHidden="1" w:unhideWhenUsed="1"/>
+    <w:lsdException w:name="Table Professional" w:semiHidden="1" w:unhideWhenUsed="1"/>
+    <w:lsdException w:name="Table Subtle 1" w:semiHidden="1" w:unhideWhenUsed="1"/>
+    <w:lsdException w:name="Table Subtle 2" w:semiHidden="1" w:unhideWhenUsed="1"/>
+    <w:lsdException w:name="Table Web 1" w:semiHidden="1" w:unhideWhenUsed="1"/>
+    <w:lsdException w:name="Table Web 2" w:semiHidden="1" w:unhideWhenUsed="1"/>
+    <w:lsdException w:name="Table Web 3" w:semiHidden="1" w:unhideWhenUsed="1"/>
+    <w:lsdException w:name="Balloon Text" w:semiHidden="1" w:uiPriority="99" w:unhideWhenUsed="1"/>
     <w:lsdException w:name="Table Grid" w:uiPriority="59"/>
+    <w:lsdException w:name="Table Theme" w:semiHidden="1" w:unhideWhenUsed="1"/>
     <w:lsdException w:name="Placeholder Text" w:semiHidden="1" w:uiPriority="99"/>
     <w:lsdException w:name="No Spacing" w:uiPriority="1" w:qFormat="1"/>
     <w:lsdException w:name="Light Shading" w:uiPriority="60"/>
@@ -29349,6 +29393,110 @@
     <w:lsdException w:name="Book Title" w:uiPriority="33" w:qFormat="1"/>
     <w:lsdException w:name="Bibliography" w:semiHidden="1" w:uiPriority="37" w:unhideWhenUsed="1"/>
     <w:lsdException w:name="TOC Heading" w:semiHidden="1" w:uiPriority="39" w:unhideWhenUsed="1" w:qFormat="1"/>
+    <w:lsdException w:name="Plain Table 1" w:uiPriority="41"/>
+    <w:lsdException w:name="Plain Table 2" w:uiPriority="42"/>
+    <w:lsdException w:name="Plain Table 3" w:uiPriority="43"/>
+    <w:lsdException w:name="Plain Table 4" w:uiPriority="44"/>
+    <w:lsdException w:name="Plain Table 5" w:uiPriority="45"/>
+    <w:lsdException w:name="Grid Table Light" w:uiPriority="40"/>
+    <w:lsdException w:name="Grid Table 1 Light" w:uiPriority="46"/>
+    <w:lsdException w:name="Grid Table 2" w:uiPriority="47"/>
+    <w:lsdException w:name="Grid Table 3" w:uiPriority="48"/>
+    <w:lsdException w:name="Grid Table 4" w:uiPriority="49"/>
+    <w:lsdException w:name="Grid Table 5 Dark" w:uiPriority="50"/>
+    <w:lsdException w:name="Grid Table 6 Colorful" w:uiPriority="51"/>
+    <w:lsdException w:name="Grid Table 7 Colorful" w:uiPriority="52"/>
+    <w:lsdException w:name="Grid Table 1 Light Accent 1" w:uiPriority="46"/>
+    <w:lsdException w:name="Grid Table 2 Accent 1" w:uiPriority="47"/>
+    <w:lsdException w:name="Grid Table 3 Accent 1" w:uiPriority="48"/>
+    <w:lsdException w:name="Grid Table 4 Accent 1" w:uiPriority="49"/>
+    <w:lsdException w:name="Grid Table 5 Dark Accent 1" w:uiPriority="50"/>
+    <w:lsdException w:name="Grid Table 6 Colorful Accent 1" w:uiPriority="51"/>
+    <w:lsdException w:name="Grid Table 7 Colorful Accent 1" w:uiPriority="52"/>
+    <w:lsdException w:name="Grid Table 1 Light Accent 2" w:uiPriority="46"/>
+    <w:lsdException w:name="Grid Table 2 Accent 2" w:uiPriority="47"/>
+    <w:lsdException w:name="Grid Table 3 Accent 2" w:uiPriority="48"/>
+    <w:lsdException w:name="Grid Table 4 Accent 2" w:uiPriority="49"/>
+    <w:lsdException w:name="Grid Table 5 Dark Accent 2" w:uiPriority="50"/>
+    <w:lsdException w:name="Grid Table 6 Colorful Accent 2" w:uiPriority="51"/>
+    <w:lsdException w:name="Grid Table 7 Colorful Accent 2" w:uiPriority="52"/>
+    <w:lsdException w:name="Grid Table 1 Light Accent 3" w:uiPriority="46"/>
+    <w:lsdException w:name="Grid Table 2 Accent 3" w:uiPriority="47"/>
+    <w:lsdException w:name="Grid Table 3 Accent 3" w:uiPriority="48"/>
+    <w:lsdException w:name="Grid Table 4 Accent 3" w:uiPriority="49"/>
+    <w:lsdException w:name="Grid Table 5 Dark Accent 3" w:uiPriority="50"/>
+    <w:lsdException w:name="Grid Table 6 Colorful Accent 3" w:uiPriority="51"/>
+    <w:lsdException w:name="Grid Table 7 Colorful Accent 3" w:uiPriority="52"/>
+    <w:lsdException w:name="Grid Table 1 Light Accent 4" w:uiPriority="46"/>
+    <w:lsdException w:name="Grid Table 2 Accent 4" w:uiPriority="47"/>
+    <w:lsdException w:name="Grid Table 3 Accent 4" w:uiPriority="48"/>
+    <w:lsdException w:name="Grid Table 4 Accent 4" w:uiPriority="49"/>
+    <w:lsdException w:name="Grid Table 5 Dark Accent 4" w:uiPriority="50"/>
+    <w:lsdException w:name="Grid Table 6 Colorful Accent 4" w:uiPriority="51"/>
+    <w:lsdException w:name="Grid Table 7 Colorful Accent 4" w:uiPriority="52"/>
+    <w:lsdException w:name="Grid Table 1 Light Accent 5" w:uiPriority="46"/>
+    <w:lsdException w:name="Grid Table 2 Accent 5" w:uiPriority="47"/>
+    <w:lsdException w:name="Grid Table 3 Accent 5" w:uiPriority="48"/>
+    <w:lsdException w:name="Grid Table 4 Accent 5" w:uiPriority="49"/>
+    <w:lsdException w:name="Grid Table 5 Dark Accent 5" w:uiPriority="50"/>
+    <w:lsdException w:name="Grid Table 6 Colorful Accent 5" w:uiPriority="51"/>
+    <w:lsdException w:name="Grid Table 7 Colorful Accent 5" w:uiPriority="52"/>
+    <w:lsdException w:name="Grid Table 1 Light Accent 6" w:uiPriority="46"/>
+    <w:lsdException w:name="Grid Table 2 Accent 6" w:uiPriority="47"/>
+    <w:lsdException w:name="Grid Table 3 Accent 6" w:uiPriority="48"/>
+    <w:lsdException w:name="Grid Table 4 Accent 6" w:uiPriority="49"/>
+    <w:lsdException w:name="Grid Table 5 Dark Accent 6" w:uiPriority="50"/>
+    <w:lsdException w:name="Grid Table 6 Colorful Accent 6" w:uiPriority="51"/>
+    <w:lsdException w:name="Grid Table 7 Colorful Accent 6" w:uiPriority="52"/>
+    <w:lsdException w:name="List Table 1 Light" w:uiPriority="46"/>
+    <w:lsdException w:name="List Table 2" w:uiPriority="47"/>
+    <w:lsdException w:name="List Table 3" w:uiPriority="48"/>
+    <w:lsdException w:name="List Table 4" w:uiPriority="49"/>
+    <w:lsdException w:name="List Table 5 Dark" w:uiPriority="50"/>
+    <w:lsdException w:name="List Table 6 Colorful" w:uiPriority="51"/>
+    <w:lsdException w:name="List Table 7 Colorful" w:uiPriority="52"/>
+    <w:lsdException w:name="List Table 1 Light Accent 1" w:uiPriority="46"/>
+    <w:lsdException w:name="List Table 2 Accent 1" w:uiPriority="47"/>
+    <w:lsdException w:name="List Table 3 Accent 1" w:uiPriority="48"/>
+    <w:lsdException w:name="List Table 4 Accent 1" w:uiPriority="49"/>
+    <w:lsdException w:name="List Table 5 Dark Accent 1" w:uiPriority="50"/>
+    <w:lsdException w:name="List Table 6 Colorful Accent 1" w:uiPriority="51"/>
+    <w:lsdException w:name="List Table 7 Colorful Accent 1" w:uiPriority="52"/>
+    <w:lsdException w:name="List Table 1 Light Accent 2" w:uiPriority="46"/>
+    <w:lsdException w:name="List Table 2 Accent 2" w:uiPriority="47"/>
+    <w:lsdException w:name="List Table 3 Accent 2" w:uiPriority="48"/>
+    <w:lsdException w:name="List Table 4 Accent 2" w:uiPriority="49"/>
+    <w:lsdException w:name="List Table 5 Dark Accent 2" w:uiPriority="50"/>
+    <w:lsdException w:name="List Table 6 Colorful Accent 2" w:uiPriority="51"/>
+    <w:lsdException w:name="List Table 7 Colorful Accent 2" w:uiPriority="52"/>
+    <w:lsdException w:name="List Table 1 Light Accent 3" w:uiPriority="46"/>
+    <w:lsdException w:name="List Table 2 Accent 3" w:uiPriority="47"/>
+    <w:lsdException w:name="List Table 3 Accent 3" w:uiPriority="48"/>
+    <w:lsdException w:name="List Table 4 Accent 3" w:uiPriority="49"/>
+    <w:lsdException w:name="List Table 5 Dark Accent 3" w:uiPriority="50"/>
+    <w:lsdException w:name="List Table 6 Colorful Accent 3" w:uiPriority="51"/>
+    <w:lsdException w:name="List Table 7 Colorful Accent 3" w:uiPriority="52"/>
+    <w:lsdException w:name="List Table 1 Light Accent 4" w:uiPriority="46"/>
+    <w:lsdException w:name="List Table 2 Accent 4" w:uiPriority="47"/>
+    <w:lsdException w:name="List Table 3 Accent 4" w:uiPriority="48"/>
+    <w:lsdException w:name="List Table 4 Accent 4" w:uiPriority="49"/>
+    <w:lsdException w:name="List Table 5 Dark Accent 4" w:uiPriority="50"/>
+    <w:lsdException w:name="List Table 6 Colorful Accent 4" w:uiPriority="51"/>
+    <w:lsdException w:name="List Table 7 Colorful Accent 4" w:uiPriority="52"/>
+    <w:lsdException w:name="List Table 1 Light Accent 5" w:uiPriority="46"/>
+    <w:lsdException w:name="List Table 2 Accent 5" w:uiPriority="47"/>
+    <w:lsdException w:name="List Table 3 Accent 5" w:uiPriority="48"/>
+    <w:lsdException w:name="List Table 4 Accent 5" w:uiPriority="49"/>
+    <w:lsdException w:name="List Table 5 Dark Accent 5" w:uiPriority="50"/>
+    <w:lsdException w:name="List Table 6 Colorful Accent 5" w:uiPriority="51"/>
+    <w:lsdException w:name="List Table 7 Colorful Accent 5" w:uiPriority="52"/>
+    <w:lsdException w:name="List Table 1 Light Accent 6" w:uiPriority="46"/>
+    <w:lsdException w:name="List Table 2 Accent 6" w:uiPriority="47"/>
+    <w:lsdException w:name="List Table 3 Accent 6" w:uiPriority="48"/>
+    <w:lsdException w:name="List Table 4 Accent 6" w:uiPriority="49"/>
+    <w:lsdException w:name="List Table 5 Dark Accent 6" w:uiPriority="50"/>
+    <w:lsdException w:name="List Table 6 Colorful Accent 6" w:uiPriority="51"/>
+    <w:lsdException w:name="List Table 7 Colorful Accent 6" w:uiPriority="52"/>
   </w:latentStyles>
   <w:style w:type="paragraph" w:default="1" w:styleId="Normal">
     <w:name w:val="Normal"/>
@@ -30226,7 +30374,6 @@
       <w:lang w:eastAsia="en-US"/>
     </w:rPr>
     <w:tblPr>
-      <w:tblInd w:w="0" w:type="dxa"/>
       <w:tblBorders>
         <w:top w:val="single" w:sz="4" w:space="0" w:color="auto"/>
         <w:left w:val="single" w:sz="4" w:space="0" w:color="auto"/>
@@ -30235,1069 +30382,6 @@
         <w:insideH w:val="single" w:sz="4" w:space="0" w:color="auto"/>
         <w:insideV w:val="single" w:sz="4" w:space="0" w:color="auto"/>
       </w:tblBorders>
-      <w:tblCellMar>
-        <w:top w:w="0" w:type="dxa"/>
-        <w:left w:w="108" w:type="dxa"/>
-        <w:bottom w:w="0" w:type="dxa"/>
-        <w:right w:w="108" w:type="dxa"/>
-      </w:tblCellMar>
-    </w:tblPr>
-  </w:style>
-  <w:style w:type="character" w:customStyle="1" w:styleId="Ttulo2Char">
-    <w:name w:val="Título 2 Char"/>
-    <w:basedOn w:val="Fontepargpadro"/>
-    <w:link w:val="Ttulo2"/>
-    <w:rsid w:val="00756EC6"/>
-    <w:rPr>
-      <w:b/>
-      <w:noProof/>
-      <w:sz w:val="28"/>
-      <w:szCs w:val="28"/>
-      <w:shd w:val="pct20" w:color="auto" w:fill="auto"/>
-    </w:rPr>
-  </w:style>
-</w:styles>
-</file>
-
-<file path=word/stylesWithEffects.xml><?xml version="1.0" encoding="utf-8"?>
-<w:styles xmlns:wpc="http://schemas.microsoft.com/office/word/2010/wordprocessingCanvas" xmlns:mc="http://schemas.openxmlformats.org/markup-compatibility/2006" xmlns:o="urn:schemas-microsoft-com:office:office" xmlns:r="http://schemas.openxmlformats.org/officeDocument/2006/relationships" xmlns:m="http://schemas.openxmlformats.org/officeDocument/2006/math" xmlns:v="urn:schemas-microsoft-com:vml" xmlns:wp14="http://schemas.microsoft.com/office/word/2010/wordprocessingDrawing" xmlns:wp="http://schemas.openxmlformats.org/drawingml/2006/wordprocessingDrawing" xmlns:w10="urn:schemas-microsoft-com:office:word" xmlns:w="http://schemas.openxmlformats.org/wordprocessingml/2006/main" xmlns:w14="http://schemas.microsoft.com/office/word/2010/wordml" xmlns:wpg="http://schemas.microsoft.com/office/word/2010/wordprocessingGroup" xmlns:wpi="http://schemas.microsoft.com/office/word/2010/wordprocessingInk" xmlns:wne="http://schemas.microsoft.com/office/word/2006/wordml" xmlns:wps="http://schemas.microsoft.com/office/word/2010/wordprocessingShape" mc:Ignorable="w14 wp14">
-  <w:docDefaults>
-    <w:rPrDefault>
-      <w:rPr>
-        <w:rFonts w:ascii="Times New Roman" w:eastAsia="Times New Roman" w:hAnsi="Times New Roman" w:cs="Times New Roman"/>
-        <w:lang w:val="pt-BR" w:eastAsia="pt-BR" w:bidi="ar-SA"/>
-      </w:rPr>
-    </w:rPrDefault>
-    <w:pPrDefault/>
-  </w:docDefaults>
-  <w:latentStyles w:defLockedState="0" w:defUIPriority="0" w:defSemiHidden="0" w:defUnhideWhenUsed="0" w:defQFormat="0" w:count="267">
-    <w:lsdException w:name="Normal" w:qFormat="1"/>
-    <w:lsdException w:name="heading 1" w:qFormat="1"/>
-    <w:lsdException w:name="heading 2" w:qFormat="1"/>
-    <w:lsdException w:name="heading 3" w:uiPriority="9" w:qFormat="1"/>
-    <w:lsdException w:name="heading 4" w:qFormat="1"/>
-    <w:lsdException w:name="heading 5" w:qFormat="1"/>
-    <w:lsdException w:name="heading 6" w:qFormat="1"/>
-    <w:lsdException w:name="heading 7" w:qFormat="1"/>
-    <w:lsdException w:name="heading 8" w:qFormat="1"/>
-    <w:lsdException w:name="heading 9" w:qFormat="1"/>
-    <w:lsdException w:name="toc 1" w:uiPriority="39" w:qFormat="1"/>
-    <w:lsdException w:name="toc 2" w:uiPriority="39" w:qFormat="1"/>
-    <w:lsdException w:name="toc 3" w:uiPriority="39" w:qFormat="1"/>
-    <w:lsdException w:name="header" w:uiPriority="99"/>
-    <w:lsdException w:name="caption" w:semiHidden="1" w:uiPriority="35" w:unhideWhenUsed="1" w:qFormat="1"/>
-    <w:lsdException w:name="Title" w:qFormat="1"/>
-    <w:lsdException w:name="Subtitle" w:qFormat="1"/>
-    <w:lsdException w:name="Hyperlink" w:uiPriority="99"/>
-    <w:lsdException w:name="Strong" w:qFormat="1"/>
-    <w:lsdException w:name="Emphasis" w:qFormat="1"/>
-    <w:lsdException w:name="Normal (Web)" w:uiPriority="99"/>
-    <w:lsdException w:name="No List" w:uiPriority="99"/>
-    <w:lsdException w:name="Balloon Text" w:uiPriority="99"/>
-    <w:lsdException w:name="Table Grid" w:uiPriority="59"/>
-    <w:lsdException w:name="Placeholder Text" w:semiHidden="1" w:uiPriority="99"/>
-    <w:lsdException w:name="No Spacing" w:uiPriority="1" w:qFormat="1"/>
-    <w:lsdException w:name="Light Shading" w:uiPriority="60"/>
-    <w:lsdException w:name="Light List" w:uiPriority="61"/>
-    <w:lsdException w:name="Light Grid" w:uiPriority="62"/>
-    <w:lsdException w:name="Medium Shading 1" w:uiPriority="63"/>
-    <w:lsdException w:name="Medium Shading 2" w:uiPriority="64"/>
-    <w:lsdException w:name="Medium List 1" w:uiPriority="65"/>
-    <w:lsdException w:name="Medium List 2" w:uiPriority="66"/>
-    <w:lsdException w:name="Medium Grid 1" w:uiPriority="67"/>
-    <w:lsdException w:name="Medium Grid 2" w:uiPriority="68"/>
-    <w:lsdException w:name="Medium Grid 3" w:uiPriority="69"/>
-    <w:lsdException w:name="Dark List" w:uiPriority="70"/>
-    <w:lsdException w:name="Colorful Shading" w:uiPriority="71"/>
-    <w:lsdException w:name="Colorful List" w:uiPriority="72"/>
-    <w:lsdException w:name="Colorful Grid" w:uiPriority="73"/>
-    <w:lsdException w:name="Light Shading Accent 1" w:uiPriority="60"/>
-    <w:lsdException w:name="Light List Accent 1" w:uiPriority="61"/>
-    <w:lsdException w:name="Light Grid Accent 1" w:uiPriority="62"/>
-    <w:lsdException w:name="Medium Shading 1 Accent 1" w:uiPriority="63"/>
-    <w:lsdException w:name="Medium Shading 2 Accent 1" w:uiPriority="64"/>
-    <w:lsdException w:name="Medium List 1 Accent 1" w:uiPriority="65"/>
-    <w:lsdException w:name="Revision" w:semiHidden="1" w:uiPriority="99"/>
-    <w:lsdException w:name="List Paragraph" w:uiPriority="34" w:qFormat="1"/>
-    <w:lsdException w:name="Quote" w:uiPriority="29" w:qFormat="1"/>
-    <w:lsdException w:name="Intense Quote" w:uiPriority="30" w:qFormat="1"/>
-    <w:lsdException w:name="Medium List 2 Accent 1" w:uiPriority="66"/>
-    <w:lsdException w:name="Medium Grid 1 Accent 1" w:uiPriority="67"/>
-    <w:lsdException w:name="Medium Grid 2 Accent 1" w:uiPriority="68"/>
-    <w:lsdException w:name="Medium Grid 3 Accent 1" w:uiPriority="69"/>
-    <w:lsdException w:name="Dark List Accent 1" w:uiPriority="70"/>
-    <w:lsdException w:name="Colorful Shading Accent 1" w:uiPriority="71"/>
-    <w:lsdException w:name="Colorful List Accent 1" w:uiPriority="72"/>
-    <w:lsdException w:name="Colorful Grid Accent 1" w:uiPriority="73"/>
-    <w:lsdException w:name="Light Shading Accent 2" w:uiPriority="60"/>
-    <w:lsdException w:name="Light List Accent 2" w:uiPriority="61"/>
-    <w:lsdException w:name="Light Grid Accent 2" w:uiPriority="62"/>
-    <w:lsdException w:name="Medium Shading 1 Accent 2" w:uiPriority="63"/>
-    <w:lsdException w:name="Medium Shading 2 Accent 2" w:uiPriority="64"/>
-    <w:lsdException w:name="Medium List 1 Accent 2" w:uiPriority="65"/>
-    <w:lsdException w:name="Medium List 2 Accent 2" w:uiPriority="66"/>
-    <w:lsdException w:name="Medium Grid 1 Accent 2" w:uiPriority="67"/>
-    <w:lsdException w:name="Medium Grid 2 Accent 2" w:uiPriority="68"/>
-    <w:lsdException w:name="Medium Grid 3 Accent 2" w:uiPriority="69"/>
-    <w:lsdException w:name="Dark List Accent 2" w:uiPriority="70"/>
-    <w:lsdException w:name="Colorful Shading Accent 2" w:uiPriority="71"/>
-    <w:lsdException w:name="Colorful List Accent 2" w:uiPriority="72"/>
-    <w:lsdException w:name="Colorful Grid Accent 2" w:uiPriority="73"/>
-    <w:lsdException w:name="Light Shading Accent 3" w:uiPriority="60"/>
-    <w:lsdException w:name="Light List Accent 3" w:uiPriority="61"/>
-    <w:lsdException w:name="Light Grid Accent 3" w:uiPriority="62"/>
-    <w:lsdException w:name="Medium Shading 1 Accent 3" w:uiPriority="63"/>
-    <w:lsdException w:name="Medium Shading 2 Accent 3" w:uiPriority="64"/>
-    <w:lsdException w:name="Medium List 1 Accent 3" w:uiPriority="65"/>
-    <w:lsdException w:name="Medium List 2 Accent 3" w:uiPriority="66"/>
-    <w:lsdException w:name="Medium Grid 1 Accent 3" w:uiPriority="67"/>
-    <w:lsdException w:name="Medium Grid 2 Accent 3" w:uiPriority="68"/>
-    <w:lsdException w:name="Medium Grid 3 Accent 3" w:uiPriority="69"/>
-    <w:lsdException w:name="Dark List Accent 3" w:uiPriority="70"/>
-    <w:lsdException w:name="Colorful Shading Accent 3" w:uiPriority="71"/>
-    <w:lsdException w:name="Colorful List Accent 3" w:uiPriority="72"/>
-    <w:lsdException w:name="Colorful Grid Accent 3" w:uiPriority="73"/>
-    <w:lsdException w:name="Light Shading Accent 4" w:uiPriority="60"/>
-    <w:lsdException w:name="Light List Accent 4" w:uiPriority="61"/>
-    <w:lsdException w:name="Light Grid Accent 4" w:uiPriority="62"/>
-    <w:lsdException w:name="Medium Shading 1 Accent 4" w:uiPriority="63"/>
-    <w:lsdException w:name="Medium Shading 2 Accent 4" w:uiPriority="64"/>
-    <w:lsdException w:name="Medium List 1 Accent 4" w:uiPriority="65"/>
-    <w:lsdException w:name="Medium List 2 Accent 4" w:uiPriority="66"/>
-    <w:lsdException w:name="Medium Grid 1 Accent 4" w:uiPriority="67"/>
-    <w:lsdException w:name="Medium Grid 2 Accent 4" w:uiPriority="68"/>
-    <w:lsdException w:name="Medium Grid 3 Accent 4" w:uiPriority="69"/>
-    <w:lsdException w:name="Dark List Accent 4" w:uiPriority="70"/>
-    <w:lsdException w:name="Colorful Shading Accent 4" w:uiPriority="71"/>
-    <w:lsdException w:name="Colorful List Accent 4" w:uiPriority="72"/>
-    <w:lsdException w:name="Colorful Grid Accent 4" w:uiPriority="73"/>
-    <w:lsdException w:name="Light Shading Accent 5" w:uiPriority="60"/>
-    <w:lsdException w:name="Light List Accent 5" w:uiPriority="61"/>
-    <w:lsdException w:name="Light Grid Accent 5" w:uiPriority="62"/>
-    <w:lsdException w:name="Medium Shading 1 Accent 5" w:uiPriority="63"/>
-    <w:lsdException w:name="Medium Shading 2 Accent 5" w:uiPriority="64"/>
-    <w:lsdException w:name="Medium List 1 Accent 5" w:uiPriority="65"/>
-    <w:lsdException w:name="Medium List 2 Accent 5" w:uiPriority="66"/>
-    <w:lsdException w:name="Medium Grid 1 Accent 5" w:uiPriority="67"/>
-    <w:lsdException w:name="Medium Grid 2 Accent 5" w:uiPriority="68"/>
-    <w:lsdException w:name="Medium Grid 3 Accent 5" w:uiPriority="69"/>
-    <w:lsdException w:name="Dark List Accent 5" w:uiPriority="70"/>
-    <w:lsdException w:name="Colorful Shading Accent 5" w:uiPriority="71"/>
-    <w:lsdException w:name="Colorful List Accent 5" w:uiPriority="72"/>
-    <w:lsdException w:name="Colorful Grid Accent 5" w:uiPriority="73"/>
-    <w:lsdException w:name="Light Shading Accent 6" w:uiPriority="60"/>
-    <w:lsdException w:name="Light List Accent 6" w:uiPriority="61"/>
-    <w:lsdException w:name="Light Grid Accent 6" w:uiPriority="62"/>
-    <w:lsdException w:name="Medium Shading 1 Accent 6" w:uiPriority="63"/>
-    <w:lsdException w:name="Medium Shading 2 Accent 6" w:uiPriority="64"/>
-    <w:lsdException w:name="Medium List 1 Accent 6" w:uiPriority="65"/>
-    <w:lsdException w:name="Medium List 2 Accent 6" w:uiPriority="66"/>
-    <w:lsdException w:name="Medium Grid 1 Accent 6" w:uiPriority="67"/>
-    <w:lsdException w:name="Medium Grid 2 Accent 6" w:uiPriority="68"/>
-    <w:lsdException w:name="Medium Grid 3 Accent 6" w:uiPriority="69"/>
-    <w:lsdException w:name="Dark List Accent 6" w:uiPriority="70"/>
-    <w:lsdException w:name="Colorful Shading Accent 6" w:uiPriority="71"/>
-    <w:lsdException w:name="Colorful List Accent 6" w:uiPriority="72"/>
-    <w:lsdException w:name="Colorful Grid Accent 6" w:uiPriority="73"/>
-    <w:lsdException w:name="Subtle Emphasis" w:uiPriority="19" w:qFormat="1"/>
-    <w:lsdException w:name="Intense Emphasis" w:uiPriority="21" w:qFormat="1"/>
-    <w:lsdException w:name="Subtle Reference" w:uiPriority="31" w:qFormat="1"/>
-    <w:lsdException w:name="Intense Reference" w:uiPriority="32" w:qFormat="1"/>
-    <w:lsdException w:name="Book Title" w:uiPriority="33" w:qFormat="1"/>
-    <w:lsdException w:name="Bibliography" w:semiHidden="1" w:uiPriority="37" w:unhideWhenUsed="1"/>
-    <w:lsdException w:name="TOC Heading" w:semiHidden="1" w:uiPriority="39" w:unhideWhenUsed="1" w:qFormat="1"/>
-  </w:latentStyles>
-  <w:style w:type="paragraph" w:default="1" w:styleId="Normal">
-    <w:name w:val="Normal"/>
-    <w:qFormat/>
-    <w:rsid w:val="00E17F14"/>
-    <w:pPr>
-      <w:spacing w:line="360" w:lineRule="auto"/>
-      <w:jc w:val="both"/>
-    </w:pPr>
-    <w:rPr>
-      <w:sz w:val="24"/>
-    </w:rPr>
-  </w:style>
-  <w:style w:type="paragraph" w:styleId="Ttulo1">
-    <w:name w:val="heading 1"/>
-    <w:basedOn w:val="Normal"/>
-    <w:next w:val="TextoNormal"/>
-    <w:qFormat/>
-    <w:pPr>
-      <w:keepNext/>
-      <w:spacing w:after="480"/>
-      <w:jc w:val="right"/>
-      <w:outlineLvl w:val="0"/>
-    </w:pPr>
-    <w:rPr>
-      <w:rFonts w:ascii="Arial" w:hAnsi="Arial"/>
-      <w:b/>
-      <w:kern w:val="28"/>
-      <w:sz w:val="40"/>
-    </w:rPr>
-  </w:style>
-  <w:style w:type="paragraph" w:styleId="Ttulo2">
-    <w:name w:val="heading 2"/>
-    <w:next w:val="TextoNormal"/>
-    <w:link w:val="Ttulo2Char"/>
-    <w:autoRedefine/>
-    <w:qFormat/>
-    <w:rsid w:val="00756EC6"/>
-    <w:pPr>
-      <w:keepNext/>
-      <w:numPr>
-        <w:ilvl w:val="1"/>
-        <w:numId w:val="5"/>
-      </w:numPr>
-      <w:shd w:val="pct20" w:color="auto" w:fill="auto"/>
-      <w:ind w:left="374" w:hanging="374"/>
-      <w:outlineLvl w:val="1"/>
-    </w:pPr>
-    <w:rPr>
-      <w:b/>
-      <w:noProof/>
-      <w:sz w:val="28"/>
-      <w:szCs w:val="28"/>
-    </w:rPr>
-  </w:style>
-  <w:style w:type="paragraph" w:styleId="Ttulo3">
-    <w:name w:val="heading 3"/>
-    <w:next w:val="TextoNormal"/>
-    <w:link w:val="Ttulo3Char"/>
-    <w:uiPriority w:val="9"/>
-    <w:qFormat/>
-    <w:pPr>
-      <w:keepNext/>
-      <w:spacing w:before="240" w:after="60"/>
-      <w:outlineLvl w:val="2"/>
-    </w:pPr>
-    <w:rPr>
-      <w:rFonts w:ascii="Arial" w:hAnsi="Arial"/>
-      <w:b/>
-      <w:noProof/>
-      <w:sz w:val="24"/>
-    </w:rPr>
-  </w:style>
-  <w:style w:type="paragraph" w:styleId="Ttulo4">
-    <w:name w:val="heading 4"/>
-    <w:basedOn w:val="Normal"/>
-    <w:next w:val="Normal"/>
-    <w:qFormat/>
-    <w:pPr>
-      <w:keepNext/>
-      <w:spacing w:before="240" w:after="60"/>
-      <w:outlineLvl w:val="3"/>
-    </w:pPr>
-    <w:rPr>
-      <w:rFonts w:ascii="Arial" w:hAnsi="Arial"/>
-      <w:b/>
-    </w:rPr>
-  </w:style>
-  <w:style w:type="paragraph" w:styleId="Ttulo5">
-    <w:name w:val="heading 5"/>
-    <w:basedOn w:val="Normal"/>
-    <w:next w:val="Normal"/>
-    <w:qFormat/>
-    <w:pPr>
-      <w:spacing w:before="240" w:after="60"/>
-      <w:outlineLvl w:val="4"/>
-    </w:pPr>
-    <w:rPr>
-      <w:rFonts w:ascii="Arial" w:hAnsi="Arial"/>
-      <w:sz w:val="22"/>
-    </w:rPr>
-  </w:style>
-  <w:style w:type="paragraph" w:styleId="Ttulo6">
-    <w:name w:val="heading 6"/>
-    <w:basedOn w:val="Normal"/>
-    <w:next w:val="Normal"/>
-    <w:qFormat/>
-    <w:pPr>
-      <w:spacing w:before="240" w:after="60"/>
-      <w:outlineLvl w:val="5"/>
-    </w:pPr>
-    <w:rPr>
-      <w:i/>
-      <w:sz w:val="22"/>
-    </w:rPr>
-  </w:style>
-  <w:style w:type="paragraph" w:styleId="Ttulo7">
-    <w:name w:val="heading 7"/>
-    <w:basedOn w:val="Normal"/>
-    <w:next w:val="Normal"/>
-    <w:qFormat/>
-    <w:pPr>
-      <w:spacing w:before="240" w:after="60"/>
-      <w:outlineLvl w:val="6"/>
-    </w:pPr>
-    <w:rPr>
-      <w:rFonts w:ascii="Arial" w:hAnsi="Arial"/>
-    </w:rPr>
-  </w:style>
-  <w:style w:type="paragraph" w:styleId="Ttulo8">
-    <w:name w:val="heading 8"/>
-    <w:basedOn w:val="Normal"/>
-    <w:next w:val="Normal"/>
-    <w:qFormat/>
-    <w:pPr>
-      <w:spacing w:before="240" w:after="60"/>
-      <w:outlineLvl w:val="7"/>
-    </w:pPr>
-    <w:rPr>
-      <w:rFonts w:ascii="Arial" w:hAnsi="Arial"/>
-      <w:i/>
-    </w:rPr>
-  </w:style>
-  <w:style w:type="paragraph" w:styleId="Ttulo9">
-    <w:name w:val="heading 9"/>
-    <w:basedOn w:val="Normal"/>
-    <w:next w:val="Normal"/>
-    <w:qFormat/>
-    <w:pPr>
-      <w:spacing w:before="240" w:after="60"/>
-      <w:outlineLvl w:val="8"/>
-    </w:pPr>
-    <w:rPr>
-      <w:rFonts w:ascii="Arial" w:hAnsi="Arial"/>
-      <w:b/>
-      <w:i/>
-      <w:sz w:val="18"/>
-    </w:rPr>
-  </w:style>
-  <w:style w:type="character" w:default="1" w:styleId="Fontepargpadro">
-    <w:name w:val="Default Paragraph Font"/>
-    <w:uiPriority w:val="1"/>
-    <w:semiHidden/>
-    <w:unhideWhenUsed/>
-  </w:style>
-  <w:style w:type="table" w:default="1" w:styleId="Tabelanormal">
-    <w:name w:val="Normal Table"/>
-    <w:uiPriority w:val="99"/>
-    <w:semiHidden/>
-    <w:unhideWhenUsed/>
-    <w:tblPr>
-      <w:tblInd w:w="0" w:type="dxa"/>
-      <w:tblCellMar>
-        <w:top w:w="0" w:type="dxa"/>
-        <w:left w:w="108" w:type="dxa"/>
-        <w:bottom w:w="0" w:type="dxa"/>
-        <w:right w:w="108" w:type="dxa"/>
-      </w:tblCellMar>
-    </w:tblPr>
-  </w:style>
-  <w:style w:type="numbering" w:default="1" w:styleId="Semlista">
-    <w:name w:val="No List"/>
-    <w:uiPriority w:val="99"/>
-    <w:semiHidden/>
-    <w:unhideWhenUsed/>
-  </w:style>
-  <w:style w:type="paragraph" w:customStyle="1" w:styleId="TextoNormal">
-    <w:name w:val="Texto Normal"/>
-    <w:pPr>
-      <w:spacing w:before="60" w:after="60"/>
-      <w:ind w:left="578"/>
-      <w:jc w:val="both"/>
-    </w:pPr>
-    <w:rPr>
-      <w:noProof/>
-      <w:sz w:val="22"/>
-    </w:rPr>
-  </w:style>
-  <w:style w:type="paragraph" w:customStyle="1" w:styleId="Corponico">
-    <w:name w:val="Corpo Único"/>
-    <w:pPr>
-      <w:spacing w:before="60" w:after="60"/>
-      <w:ind w:left="720"/>
-    </w:pPr>
-    <w:rPr>
-      <w:rFonts w:ascii="Arial" w:hAnsi="Arial"/>
-      <w:color w:val="000000"/>
-      <w:lang w:val="en-US"/>
-    </w:rPr>
-  </w:style>
-  <w:style w:type="paragraph" w:customStyle="1" w:styleId="Captulo">
-    <w:name w:val="Capítulo"/>
-    <w:next w:val="TextoNormal"/>
-    <w:pPr>
-      <w:keepNext/>
-      <w:spacing w:after="480"/>
-      <w:jc w:val="right"/>
-    </w:pPr>
-    <w:rPr>
-      <w:rFonts w:ascii="Arial" w:hAnsi="Arial"/>
-      <w:b/>
-      <w:noProof/>
-      <w:sz w:val="40"/>
-    </w:rPr>
-  </w:style>
-  <w:style w:type="paragraph" w:customStyle="1" w:styleId="Sumrio-Captulo">
-    <w:name w:val="Sumário - Capítulo"/>
-    <w:pPr>
-      <w:spacing w:after="480"/>
-      <w:jc w:val="right"/>
-    </w:pPr>
-    <w:rPr>
-      <w:rFonts w:ascii="Arial" w:hAnsi="Arial"/>
-      <w:b/>
-      <w:noProof/>
-      <w:sz w:val="40"/>
-    </w:rPr>
-  </w:style>
-  <w:style w:type="paragraph" w:customStyle="1" w:styleId="Sumrio-Item">
-    <w:name w:val="Sumário - Item"/>
-    <w:basedOn w:val="Sumrio-Captulo"/>
-    <w:pPr>
-      <w:spacing w:before="60" w:after="60"/>
-      <w:ind w:left="1152"/>
-    </w:pPr>
-    <w:rPr>
-      <w:sz w:val="20"/>
-    </w:rPr>
-  </w:style>
-  <w:style w:type="paragraph" w:customStyle="1" w:styleId="Sumrio-Subitem">
-    <w:name w:val="Sumário - Subitem"/>
-    <w:basedOn w:val="Sumrio-Item"/>
-    <w:pPr>
-      <w:spacing w:before="0" w:after="0"/>
-      <w:ind w:left="1728"/>
-    </w:pPr>
-  </w:style>
-  <w:style w:type="paragraph" w:customStyle="1" w:styleId="Ttulo-Item">
-    <w:name w:val="Título - Item"/>
-    <w:next w:val="TextoNormal"/>
-    <w:pPr>
-      <w:spacing w:before="60"/>
-    </w:pPr>
-    <w:rPr>
-      <w:rFonts w:ascii="Arial" w:hAnsi="Arial"/>
-      <w:b/>
-      <w:noProof/>
-    </w:rPr>
-  </w:style>
-  <w:style w:type="paragraph" w:styleId="Numerada">
-    <w:name w:val="List Number"/>
-    <w:next w:val="TextoNormal"/>
-    <w:pPr>
-      <w:numPr>
-        <w:numId w:val="3"/>
-      </w:numPr>
-      <w:spacing w:before="240" w:after="120"/>
-      <w:ind w:left="851" w:hanging="288"/>
-    </w:pPr>
-    <w:rPr>
-      <w:noProof/>
-      <w:sz w:val="22"/>
-    </w:rPr>
-  </w:style>
-  <w:style w:type="paragraph" w:styleId="Commarcadores3">
-    <w:name w:val="List Bullet 3"/>
-    <w:pPr>
-      <w:ind w:left="859" w:hanging="283"/>
-    </w:pPr>
-    <w:rPr>
-      <w:noProof/>
-    </w:rPr>
-  </w:style>
-  <w:style w:type="paragraph" w:customStyle="1" w:styleId="Ttulo-Subitem">
-    <w:name w:val="Título - Subitem"/>
-    <w:next w:val="TextoNormal"/>
-    <w:pPr>
-      <w:keepNext/>
-      <w:spacing w:before="240" w:after="120"/>
-      <w:ind w:left="576" w:hanging="576"/>
-    </w:pPr>
-    <w:rPr>
-      <w:rFonts w:ascii="Arial" w:hAnsi="Arial"/>
-      <w:b/>
-      <w:noProof/>
-      <w:sz w:val="24"/>
-    </w:rPr>
-  </w:style>
-  <w:style w:type="paragraph" w:customStyle="1" w:styleId="TtuloFigura">
-    <w:name w:val="Título Figura"/>
-    <w:next w:val="TextoNormal"/>
-    <w:pPr>
-      <w:keepNext/>
-      <w:spacing w:before="240" w:after="60"/>
-      <w:jc w:val="center"/>
-    </w:pPr>
-    <w:rPr>
-      <w:rFonts w:ascii="Arial" w:hAnsi="Arial"/>
-      <w:b/>
-      <w:noProof/>
-    </w:rPr>
-  </w:style>
-  <w:style w:type="paragraph" w:customStyle="1" w:styleId="Bullet1">
-    <w:name w:val="Bullet 1"/>
-    <w:pPr>
-      <w:ind w:left="859" w:hanging="283"/>
-    </w:pPr>
-    <w:rPr>
-      <w:noProof/>
-    </w:rPr>
-  </w:style>
-  <w:style w:type="paragraph" w:customStyle="1" w:styleId="Bullet2">
-    <w:name w:val="Bullet 2"/>
-    <w:pPr>
-      <w:spacing w:after="60"/>
-      <w:ind w:left="859" w:hanging="283"/>
-    </w:pPr>
-    <w:rPr>
-      <w:noProof/>
-    </w:rPr>
-  </w:style>
-  <w:style w:type="paragraph" w:customStyle="1" w:styleId="TtuloCapa">
-    <w:name w:val="Título Capa"/>
-    <w:next w:val="Verso"/>
-    <w:pPr>
-      <w:spacing w:before="6000" w:after="6840"/>
-      <w:jc w:val="center"/>
-    </w:pPr>
-    <w:rPr>
-      <w:rFonts w:ascii="Arial Black" w:hAnsi="Arial Black"/>
-      <w:noProof/>
-      <w:color w:val="0000FF"/>
-      <w:sz w:val="48"/>
-    </w:rPr>
-  </w:style>
-  <w:style w:type="paragraph" w:customStyle="1" w:styleId="Verso">
-    <w:name w:val="Versão"/>
-    <w:pPr>
-      <w:jc w:val="center"/>
-    </w:pPr>
-    <w:rPr>
-      <w:rFonts w:ascii="Arial" w:hAnsi="Arial"/>
-      <w:noProof/>
-      <w:sz w:val="24"/>
-    </w:rPr>
-  </w:style>
-  <w:style w:type="paragraph" w:customStyle="1" w:styleId="Objeto">
-    <w:name w:val="Objeto"/>
-    <w:next w:val="TextoNormal"/>
-    <w:pPr>
-      <w:keepNext/>
-      <w:shd w:val="pct20" w:color="auto" w:fill="auto"/>
-      <w:spacing w:before="360" w:after="120"/>
-    </w:pPr>
-    <w:rPr>
-      <w:rFonts w:ascii="Arial" w:hAnsi="Arial"/>
-      <w:b/>
-      <w:color w:val="000000"/>
-      <w:sz w:val="28"/>
-      <w:lang w:val="en-US"/>
-    </w:rPr>
-  </w:style>
-  <w:style w:type="paragraph" w:customStyle="1" w:styleId="Item">
-    <w:name w:val="Item"/>
-    <w:pPr>
-      <w:ind w:left="576"/>
-    </w:pPr>
-    <w:rPr>
-      <w:noProof/>
-    </w:rPr>
-  </w:style>
-  <w:style w:type="paragraph" w:styleId="Cabealho">
-    <w:name w:val="header"/>
-    <w:basedOn w:val="Normal"/>
-    <w:link w:val="CabealhoChar"/>
-    <w:uiPriority w:val="99"/>
-    <w:pPr>
-      <w:tabs>
-        <w:tab w:val="center" w:pos="4320"/>
-        <w:tab w:val="right" w:pos="8640"/>
-      </w:tabs>
-    </w:pPr>
-    <w:rPr>
-      <w:rFonts w:ascii="Arial" w:hAnsi="Arial"/>
-      <w:sz w:val="16"/>
-    </w:rPr>
-  </w:style>
-  <w:style w:type="paragraph" w:customStyle="1" w:styleId="TtuloCapa2">
-    <w:name w:val="Título Capa 2"/>
-    <w:pPr>
-      <w:spacing w:before="5760" w:after="6280"/>
-      <w:jc w:val="center"/>
-    </w:pPr>
-    <w:rPr>
-      <w:rFonts w:ascii="Arial" w:hAnsi="Arial"/>
-      <w:b/>
-      <w:noProof/>
-      <w:color w:val="0000FF"/>
-      <w:sz w:val="56"/>
-    </w:rPr>
-  </w:style>
-  <w:style w:type="paragraph" w:customStyle="1" w:styleId="Ttulo-Subitemsemnumerao">
-    <w:name w:val="Título - Subitem sem numeração"/>
-    <w:next w:val="TextoNormal"/>
-    <w:pPr>
-      <w:spacing w:before="240" w:after="120"/>
-      <w:ind w:left="576"/>
-    </w:pPr>
-    <w:rPr>
-      <w:rFonts w:ascii="Arial" w:hAnsi="Arial"/>
-      <w:b/>
-      <w:noProof/>
-      <w:sz w:val="24"/>
-    </w:rPr>
-  </w:style>
-  <w:style w:type="paragraph" w:styleId="Rodap">
-    <w:name w:val="footer"/>
-    <w:basedOn w:val="Normal"/>
-    <w:pPr>
-      <w:tabs>
-        <w:tab w:val="center" w:pos="4320"/>
-        <w:tab w:val="right" w:pos="8640"/>
-      </w:tabs>
-    </w:pPr>
-    <w:rPr>
-      <w:rFonts w:ascii="Arial" w:hAnsi="Arial"/>
-      <w:sz w:val="16"/>
-    </w:rPr>
-  </w:style>
-  <w:style w:type="character" w:styleId="Nmerodepgina">
-    <w:name w:val="page number"/>
-    <w:basedOn w:val="Fontepargpadro"/>
-  </w:style>
-  <w:style w:type="paragraph" w:styleId="Sumrio1">
-    <w:name w:val="toc 1"/>
-    <w:basedOn w:val="Normal"/>
-    <w:next w:val="Normal"/>
-    <w:uiPriority w:val="39"/>
-    <w:qFormat/>
-    <w:pPr>
-      <w:spacing w:before="120" w:after="120"/>
-    </w:pPr>
-    <w:rPr>
-      <w:rFonts w:ascii="Calibri" w:hAnsi="Calibri" w:cs="Calibri"/>
-      <w:b/>
-      <w:bCs/>
-      <w:caps/>
-    </w:rPr>
-  </w:style>
-  <w:style w:type="paragraph" w:styleId="Sumrio2">
-    <w:name w:val="toc 2"/>
-    <w:basedOn w:val="Normal"/>
-    <w:next w:val="Normal"/>
-    <w:uiPriority w:val="39"/>
-    <w:qFormat/>
-    <w:pPr>
-      <w:ind w:left="200"/>
-    </w:pPr>
-    <w:rPr>
-      <w:rFonts w:ascii="Calibri" w:hAnsi="Calibri" w:cs="Calibri"/>
-      <w:smallCaps/>
-    </w:rPr>
-  </w:style>
-  <w:style w:type="paragraph" w:styleId="Sumrio3">
-    <w:name w:val="toc 3"/>
-    <w:basedOn w:val="Normal"/>
-    <w:next w:val="Normal"/>
-    <w:uiPriority w:val="39"/>
-    <w:qFormat/>
-    <w:pPr>
-      <w:ind w:left="400"/>
-    </w:pPr>
-    <w:rPr>
-      <w:rFonts w:ascii="Calibri" w:hAnsi="Calibri" w:cs="Calibri"/>
-      <w:i/>
-      <w:iCs/>
-    </w:rPr>
-  </w:style>
-  <w:style w:type="paragraph" w:styleId="Sumrio4">
-    <w:name w:val="toc 4"/>
-    <w:basedOn w:val="Normal"/>
-    <w:next w:val="Normal"/>
-    <w:semiHidden/>
-    <w:pPr>
-      <w:ind w:left="600"/>
-    </w:pPr>
-    <w:rPr>
-      <w:rFonts w:ascii="Calibri" w:hAnsi="Calibri" w:cs="Calibri"/>
-      <w:sz w:val="18"/>
-      <w:szCs w:val="18"/>
-    </w:rPr>
-  </w:style>
-  <w:style w:type="paragraph" w:styleId="Sumrio5">
-    <w:name w:val="toc 5"/>
-    <w:basedOn w:val="Normal"/>
-    <w:next w:val="Normal"/>
-    <w:semiHidden/>
-    <w:pPr>
-      <w:ind w:left="800"/>
-    </w:pPr>
-    <w:rPr>
-      <w:rFonts w:ascii="Calibri" w:hAnsi="Calibri" w:cs="Calibri"/>
-      <w:sz w:val="18"/>
-      <w:szCs w:val="18"/>
-    </w:rPr>
-  </w:style>
-  <w:style w:type="paragraph" w:styleId="Sumrio6">
-    <w:name w:val="toc 6"/>
-    <w:basedOn w:val="Normal"/>
-    <w:next w:val="Normal"/>
-    <w:semiHidden/>
-    <w:pPr>
-      <w:ind w:left="1000"/>
-    </w:pPr>
-    <w:rPr>
-      <w:rFonts w:ascii="Calibri" w:hAnsi="Calibri" w:cs="Calibri"/>
-      <w:sz w:val="18"/>
-      <w:szCs w:val="18"/>
-    </w:rPr>
-  </w:style>
-  <w:style w:type="paragraph" w:styleId="Sumrio7">
-    <w:name w:val="toc 7"/>
-    <w:basedOn w:val="Normal"/>
-    <w:next w:val="Normal"/>
-    <w:semiHidden/>
-    <w:pPr>
-      <w:ind w:left="1200"/>
-    </w:pPr>
-    <w:rPr>
-      <w:rFonts w:ascii="Calibri" w:hAnsi="Calibri" w:cs="Calibri"/>
-      <w:sz w:val="18"/>
-      <w:szCs w:val="18"/>
-    </w:rPr>
-  </w:style>
-  <w:style w:type="paragraph" w:styleId="Sumrio8">
-    <w:name w:val="toc 8"/>
-    <w:basedOn w:val="Normal"/>
-    <w:next w:val="Normal"/>
-    <w:semiHidden/>
-    <w:pPr>
-      <w:ind w:left="1400"/>
-    </w:pPr>
-    <w:rPr>
-      <w:rFonts w:ascii="Calibri" w:hAnsi="Calibri" w:cs="Calibri"/>
-      <w:sz w:val="18"/>
-      <w:szCs w:val="18"/>
-    </w:rPr>
-  </w:style>
-  <w:style w:type="paragraph" w:styleId="Sumrio9">
-    <w:name w:val="toc 9"/>
-    <w:basedOn w:val="Normal"/>
-    <w:next w:val="Normal"/>
-    <w:semiHidden/>
-    <w:pPr>
-      <w:ind w:left="1600"/>
-    </w:pPr>
-    <w:rPr>
-      <w:rFonts w:ascii="Calibri" w:hAnsi="Calibri" w:cs="Calibri"/>
-      <w:sz w:val="18"/>
-      <w:szCs w:val="18"/>
-    </w:rPr>
-  </w:style>
-  <w:style w:type="paragraph" w:customStyle="1" w:styleId="Padrao">
-    <w:name w:val="Padrao"/>
-    <w:pPr>
-      <w:keepNext/>
-      <w:spacing w:before="240" w:after="240"/>
-      <w:ind w:left="720" w:hanging="720"/>
-    </w:pPr>
-    <w:rPr>
-      <w:b/>
-      <w:color w:val="000000"/>
-      <w:sz w:val="24"/>
-      <w:lang w:val="en-US"/>
-    </w:rPr>
-  </w:style>
-  <w:style w:type="paragraph" w:customStyle="1" w:styleId="Observao">
-    <w:name w:val="Observação"/>
-    <w:next w:val="TextoNormal"/>
-    <w:pPr>
-      <w:spacing w:before="120" w:after="120"/>
-      <w:ind w:left="1152" w:hanging="576"/>
-    </w:pPr>
-    <w:rPr>
-      <w:noProof/>
-      <w:sz w:val="21"/>
-    </w:rPr>
-  </w:style>
-  <w:style w:type="paragraph" w:customStyle="1" w:styleId="CabealhoCapa1">
-    <w:name w:val="Cabeçalho Capa 1"/>
-    <w:rPr>
-      <w:rFonts w:ascii="Arial" w:hAnsi="Arial"/>
-      <w:b/>
-      <w:noProof/>
-    </w:rPr>
-  </w:style>
-  <w:style w:type="paragraph" w:customStyle="1" w:styleId="CabealhoCapa2">
-    <w:name w:val="Cabeçalho Capa 2"/>
-    <w:rPr>
-      <w:rFonts w:ascii="Arial" w:hAnsi="Arial"/>
-      <w:noProof/>
-      <w:sz w:val="16"/>
-    </w:rPr>
-  </w:style>
-  <w:style w:type="paragraph" w:styleId="Commarcadores">
-    <w:name w:val="List Bullet"/>
-    <w:basedOn w:val="Normal"/>
-    <w:autoRedefine/>
-    <w:pPr>
-      <w:numPr>
-        <w:numId w:val="2"/>
-      </w:numPr>
-      <w:tabs>
-        <w:tab w:val="clear" w:pos="360"/>
-        <w:tab w:val="num" w:pos="567"/>
-      </w:tabs>
-      <w:spacing w:before="60" w:after="60"/>
-      <w:ind w:left="993"/>
-    </w:pPr>
-    <w:rPr>
-      <w:b/>
-      <w:sz w:val="22"/>
-    </w:rPr>
-  </w:style>
-  <w:style w:type="paragraph" w:customStyle="1" w:styleId="Requisito">
-    <w:name w:val="Requisito"/>
-    <w:basedOn w:val="Ttulo3"/>
-    <w:next w:val="Normal"/>
-    <w:pPr>
-      <w:spacing w:after="120"/>
-    </w:pPr>
-  </w:style>
-  <w:style w:type="paragraph" w:customStyle="1" w:styleId="destaque1">
-    <w:name w:val="destaque 1"/>
-    <w:next w:val="Normal"/>
-    <w:pPr>
-      <w:keepNext/>
-      <w:spacing w:before="240" w:after="120"/>
-      <w:outlineLvl w:val="3"/>
-    </w:pPr>
-    <w:rPr>
-      <w:rFonts w:ascii="Arial" w:hAnsi="Arial"/>
-      <w:b/>
-      <w:noProof/>
-      <w:sz w:val="24"/>
-    </w:rPr>
-  </w:style>
-  <w:style w:type="paragraph" w:customStyle="1" w:styleId="destaque2">
-    <w:name w:val="destaque 2"/>
-    <w:basedOn w:val="destaque1"/>
-    <w:next w:val="Normal"/>
-    <w:pPr>
-      <w:outlineLvl w:val="4"/>
-    </w:pPr>
-    <w:rPr>
-      <w:b w:val="0"/>
-      <w:i/>
-    </w:rPr>
-  </w:style>
-  <w:style w:type="character" w:styleId="Hyperlink">
-    <w:name w:val="Hyperlink"/>
-    <w:uiPriority w:val="99"/>
-    <w:rsid w:val="001C5C24"/>
-    <w:rPr>
-      <w:color w:val="0000FF"/>
-      <w:u w:val="single"/>
-    </w:rPr>
-  </w:style>
-  <w:style w:type="paragraph" w:styleId="Textodebalo">
-    <w:name w:val="Balloon Text"/>
-    <w:basedOn w:val="Normal"/>
-    <w:link w:val="TextodebaloChar"/>
-    <w:uiPriority w:val="99"/>
-    <w:rsid w:val="008A2F05"/>
-    <w:rPr>
-      <w:rFonts w:ascii="Tahoma" w:hAnsi="Tahoma" w:cs="Tahoma"/>
-      <w:sz w:val="16"/>
-      <w:szCs w:val="16"/>
-    </w:rPr>
-  </w:style>
-  <w:style w:type="character" w:customStyle="1" w:styleId="TextodebaloChar">
-    <w:name w:val="Texto de balão Char"/>
-    <w:link w:val="Textodebalo"/>
-    <w:uiPriority w:val="99"/>
-    <w:rsid w:val="008A2F05"/>
-    <w:rPr>
-      <w:rFonts w:ascii="Tahoma" w:hAnsi="Tahoma" w:cs="Tahoma"/>
-      <w:sz w:val="16"/>
-      <w:szCs w:val="16"/>
-    </w:rPr>
-  </w:style>
-  <w:style w:type="character" w:customStyle="1" w:styleId="fontstyle01">
-    <w:name w:val="fontstyle01"/>
-    <w:rsid w:val="00AB1AEE"/>
-    <w:rPr>
-      <w:rFonts w:ascii="Calibri" w:hAnsi="Calibri" w:cs="Calibri" w:hint="default"/>
-      <w:b w:val="0"/>
-      <w:bCs w:val="0"/>
-      <w:i w:val="0"/>
-      <w:iCs w:val="0"/>
-      <w:color w:val="00000A"/>
-      <w:sz w:val="24"/>
-      <w:szCs w:val="24"/>
-    </w:rPr>
-  </w:style>
-  <w:style w:type="paragraph" w:styleId="CabealhodoSumrio">
-    <w:name w:val="TOC Heading"/>
-    <w:basedOn w:val="Ttulo1"/>
-    <w:next w:val="Normal"/>
-    <w:uiPriority w:val="39"/>
-    <w:semiHidden/>
-    <w:unhideWhenUsed/>
-    <w:qFormat/>
-    <w:rsid w:val="006F7769"/>
-    <w:pPr>
-      <w:keepLines/>
-      <w:spacing w:before="480" w:after="0" w:line="276" w:lineRule="auto"/>
-      <w:jc w:val="left"/>
-      <w:outlineLvl w:val="9"/>
-    </w:pPr>
-    <w:rPr>
-      <w:rFonts w:ascii="Cambria" w:hAnsi="Cambria"/>
-      <w:bCs/>
-      <w:color w:val="365F91"/>
-      <w:kern w:val="0"/>
-      <w:sz w:val="28"/>
-      <w:szCs w:val="28"/>
-    </w:rPr>
-  </w:style>
-  <w:style w:type="character" w:customStyle="1" w:styleId="CabealhoChar">
-    <w:name w:val="Cabeçalho Char"/>
-    <w:link w:val="Cabealho"/>
-    <w:uiPriority w:val="99"/>
-    <w:rsid w:val="006F7769"/>
-    <w:rPr>
-      <w:rFonts w:ascii="Arial" w:hAnsi="Arial"/>
-      <w:sz w:val="16"/>
-    </w:rPr>
-  </w:style>
-  <w:style w:type="character" w:styleId="Refdecomentrio">
-    <w:name w:val="annotation reference"/>
-    <w:rsid w:val="00292557"/>
-    <w:rPr>
-      <w:sz w:val="16"/>
-      <w:szCs w:val="16"/>
-    </w:rPr>
-  </w:style>
-  <w:style w:type="paragraph" w:styleId="Textodecomentrio">
-    <w:name w:val="annotation text"/>
-    <w:basedOn w:val="Normal"/>
-    <w:link w:val="TextodecomentrioChar"/>
-    <w:rsid w:val="00292557"/>
-  </w:style>
-  <w:style w:type="character" w:customStyle="1" w:styleId="TextodecomentrioChar">
-    <w:name w:val="Texto de comentário Char"/>
-    <w:basedOn w:val="Fontepargpadro"/>
-    <w:link w:val="Textodecomentrio"/>
-    <w:rsid w:val="00292557"/>
-  </w:style>
-  <w:style w:type="paragraph" w:styleId="Assuntodocomentrio">
-    <w:name w:val="annotation subject"/>
-    <w:basedOn w:val="Textodecomentrio"/>
-    <w:next w:val="Textodecomentrio"/>
-    <w:link w:val="AssuntodocomentrioChar"/>
-    <w:rsid w:val="00292557"/>
-    <w:rPr>
-      <w:b/>
-      <w:bCs/>
-    </w:rPr>
-  </w:style>
-  <w:style w:type="character" w:customStyle="1" w:styleId="AssuntodocomentrioChar">
-    <w:name w:val="Assunto do comentário Char"/>
-    <w:link w:val="Assuntodocomentrio"/>
-    <w:rsid w:val="00292557"/>
-    <w:rPr>
-      <w:b/>
-      <w:bCs/>
-    </w:rPr>
-  </w:style>
-  <w:style w:type="paragraph" w:styleId="Legenda">
-    <w:name w:val="caption"/>
-    <w:basedOn w:val="Normal"/>
-    <w:next w:val="Normal"/>
-    <w:autoRedefine/>
-    <w:uiPriority w:val="35"/>
-    <w:unhideWhenUsed/>
-    <w:qFormat/>
-    <w:rsid w:val="00E17F14"/>
-    <w:pPr>
-      <w:keepNext/>
-      <w:spacing w:line="240" w:lineRule="auto"/>
-      <w:ind w:left="284"/>
-      <w:jc w:val="center"/>
-    </w:pPr>
-    <w:rPr>
-      <w:rFonts w:eastAsia="Calibri"/>
-      <w:b/>
-      <w:bCs/>
-      <w:szCs w:val="18"/>
-      <w:lang w:eastAsia="en-US"/>
-    </w:rPr>
-  </w:style>
-  <w:style w:type="paragraph" w:styleId="PargrafodaLista">
-    <w:name w:val="List Paragraph"/>
-    <w:basedOn w:val="Normal"/>
-    <w:uiPriority w:val="34"/>
-    <w:qFormat/>
-    <w:rsid w:val="00FF0A2D"/>
-    <w:pPr>
-      <w:ind w:left="720" w:firstLine="1134"/>
-      <w:contextualSpacing/>
-    </w:pPr>
-    <w:rPr>
-      <w:rFonts w:eastAsia="Calibri"/>
-      <w:szCs w:val="22"/>
-      <w:lang w:eastAsia="en-US"/>
-    </w:rPr>
-  </w:style>
-  <w:style w:type="character" w:customStyle="1" w:styleId="Ttulo3Char">
-    <w:name w:val="Título 3 Char"/>
-    <w:basedOn w:val="Fontepargpadro"/>
-    <w:link w:val="Ttulo3"/>
-    <w:uiPriority w:val="9"/>
-    <w:rsid w:val="004F166F"/>
-    <w:rPr>
-      <w:rFonts w:ascii="Arial" w:hAnsi="Arial"/>
-      <w:b/>
-      <w:noProof/>
-      <w:sz w:val="24"/>
-    </w:rPr>
-  </w:style>
-  <w:style w:type="paragraph" w:styleId="NormalWeb">
-    <w:name w:val="Normal (Web)"/>
-    <w:basedOn w:val="Normal"/>
-    <w:uiPriority w:val="99"/>
-    <w:unhideWhenUsed/>
-    <w:rsid w:val="004F166F"/>
-    <w:pPr>
-      <w:spacing w:before="100" w:beforeAutospacing="1" w:after="100" w:afterAutospacing="1" w:line="240" w:lineRule="auto"/>
-      <w:jc w:val="left"/>
-    </w:pPr>
-    <w:rPr>
-      <w:szCs w:val="24"/>
-    </w:rPr>
-  </w:style>
-  <w:style w:type="table" w:styleId="Tabelacomgrade">
-    <w:name w:val="Table Grid"/>
-    <w:basedOn w:val="Tabelanormal"/>
-    <w:uiPriority w:val="59"/>
-    <w:rsid w:val="004F166F"/>
-    <w:rPr>
-      <w:rFonts w:asciiTheme="minorHAnsi" w:eastAsiaTheme="minorHAnsi" w:hAnsiTheme="minorHAnsi" w:cstheme="minorBidi"/>
-      <w:sz w:val="22"/>
-      <w:szCs w:val="22"/>
-      <w:lang w:eastAsia="en-US"/>
-    </w:rPr>
-    <w:tblPr>
-      <w:tblInd w:w="0" w:type="dxa"/>
-      <w:tblBorders>
-        <w:top w:val="single" w:sz="4" w:space="0" w:color="auto"/>
-        <w:left w:val="single" w:sz="4" w:space="0" w:color="auto"/>
-        <w:bottom w:val="single" w:sz="4" w:space="0" w:color="auto"/>
-        <w:right w:val="single" w:sz="4" w:space="0" w:color="auto"/>
-        <w:insideH w:val="single" w:sz="4" w:space="0" w:color="auto"/>
-        <w:insideV w:val="single" w:sz="4" w:space="0" w:color="auto"/>
-      </w:tblBorders>
-      <w:tblCellMar>
-        <w:top w:w="0" w:type="dxa"/>
-        <w:left w:w="108" w:type="dxa"/>
-        <w:bottom w:w="0" w:type="dxa"/>
-        <w:right w:w="108" w:type="dxa"/>
-      </w:tblCellMar>
     </w:tblPr>
   </w:style>
   <w:style w:type="character" w:customStyle="1" w:styleId="Ttulo2Char">
@@ -31604,7 +30688,7 @@
 </file>
 
 <file path=customXml/itemProps1.xml><?xml version="1.0" encoding="utf-8"?>
-<ds:datastoreItem xmlns:ds="http://schemas.openxmlformats.org/officeDocument/2006/customXml" ds:itemID="{A8D1642D-61F8-4844-88B9-96D72EAD3203}">
+<ds:datastoreItem xmlns:ds="http://schemas.openxmlformats.org/officeDocument/2006/customXml" ds:itemID="{A05DBAE7-FBB1-46FE-903F-E9BBEDACBBAA}">
   <ds:schemaRefs>
     <ds:schemaRef ds:uri="http://schemas.openxmlformats.org/officeDocument/2006/bibliography"/>
   </ds:schemaRefs>

</xml_diff>

<commit_message>
Mudança Desktop to WEB platform
Atualização do projeto - mudança de desktop para web.
</commit_message>
<xml_diff>
--- a/DR do Sistema/Documento_de_Requisitos_Controle de Rotinas de Maquinário do DMM-IFMA.docx
+++ b/DR do Sistema/Documento_de_Requisitos_Controle de Rotinas de Maquinário do DMM-IFMA.docx
@@ -1,23 +1,31 @@
 
 <file path=word/document.xml><?xml version="1.0" encoding="utf-8"?>
-<w:document xmlns:wpc="http://schemas.microsoft.com/office/word/2010/wordprocessingCanvas" xmlns:cx="http://schemas.microsoft.com/office/drawing/2014/chartex" xmlns:mc="http://schemas.openxmlformats.org/markup-compatibility/2006" xmlns:o="urn:schemas-microsoft-com:office:office" xmlns:r="http://schemas.openxmlformats.org/officeDocument/2006/relationships" xmlns:m="http://schemas.openxmlformats.org/officeDocument/2006/math" xmlns:v="urn:schemas-microsoft-com:vml" xmlns:wp14="http://schemas.microsoft.com/office/word/2010/wordprocessingDrawing" xmlns:wp="http://schemas.openxmlformats.org/drawingml/2006/wordprocessingDrawing" xmlns:w10="urn:schemas-microsoft-com:office:word" xmlns:w="http://schemas.openxmlformats.org/wordprocessingml/2006/main" xmlns:w14="http://schemas.microsoft.com/office/word/2010/wordml" xmlns:w15="http://schemas.microsoft.com/office/word/2012/wordml" xmlns:w16se="http://schemas.microsoft.com/office/word/2015/wordml/symex" xmlns:wpg="http://schemas.microsoft.com/office/word/2010/wordprocessingGroup" xmlns:wpi="http://schemas.microsoft.com/office/word/2010/wordprocessingInk" xmlns:wne="http://schemas.microsoft.com/office/word/2006/wordml" xmlns:wps="http://schemas.microsoft.com/office/word/2010/wordprocessingShape" mc:Ignorable="w14 w15 w16se wp14">
+<w:document xmlns:wpc="http://schemas.microsoft.com/office/word/2010/wordprocessingCanvas" xmlns:mc="http://schemas.openxmlformats.org/markup-compatibility/2006" xmlns:o="urn:schemas-microsoft-com:office:office" xmlns:r="http://schemas.openxmlformats.org/officeDocument/2006/relationships" xmlns:m="http://schemas.openxmlformats.org/officeDocument/2006/math" xmlns:v="urn:schemas-microsoft-com:vml" xmlns:wp14="http://schemas.microsoft.com/office/word/2010/wordprocessingDrawing" xmlns:wp="http://schemas.openxmlformats.org/drawingml/2006/wordprocessingDrawing" xmlns:w10="urn:schemas-microsoft-com:office:word" xmlns:w="http://schemas.openxmlformats.org/wordprocessingml/2006/main" xmlns:w14="http://schemas.microsoft.com/office/word/2010/wordml" xmlns:wpg="http://schemas.microsoft.com/office/word/2010/wordprocessingGroup" xmlns:wpi="http://schemas.microsoft.com/office/word/2010/wordprocessingInk" xmlns:wne="http://schemas.microsoft.com/office/word/2006/wordml" xmlns:wps="http://schemas.microsoft.com/office/word/2010/wordprocessingShape" mc:Ignorable="w14 wp14">
   <w:body>
     <w:p>
       <w:pPr>
         <w:pStyle w:val="CabealhoCapa1"/>
         <w:rPr>
-          <w:rFonts w:cs="Arial"/>
-          <w:sz w:val="24"/>
-          <w:szCs w:val="24"/>
+          <w:rFonts w:ascii="Times New Roman" w:hAnsi="Times New Roman"/>
         </w:rPr>
       </w:pPr>
       <w:r>
         <w:rPr>
-          <w:rFonts w:cs="Arial"/>
-          <w:sz w:val="24"/>
-          <w:szCs w:val="24"/>
-        </w:rPr>
-        <w:t>Departamento de Computação do IFMA</w:t>
+          <w:rFonts w:ascii="Times New Roman" w:hAnsi="Times New Roman"/>
+        </w:rPr>
+        <w:t>IFMA</w:t>
+      </w:r>
+      <w:r>
+        <w:rPr>
+          <w:rFonts w:ascii="Times New Roman" w:hAnsi="Times New Roman"/>
+        </w:rPr>
+        <w:t>-</w:t>
+      </w:r>
+      <w:r>
+        <w:rPr>
+          <w:rFonts w:ascii="Times New Roman" w:hAnsi="Times New Roman"/>
+        </w:rPr>
+        <w:t>DAI</w:t>
       </w:r>
     </w:p>
     <w:p>
@@ -32,7 +40,7 @@
       <w:pPr>
         <w:jc w:val="center"/>
         <w:sectPr>
-          <w:headerReference w:type="even" r:id="rId8"/>
+          <w:headerReference w:type="even" r:id="rId9"/>
           <w:type w:val="continuous"/>
           <w:pgSz w:w="11909" w:h="16834" w:code="9"/>
           <w:pgMar w:top="864" w:right="1440" w:bottom="864" w:left="1440" w:header="720" w:footer="864" w:gutter="0"/>
@@ -49,13 +57,13 @@
               <wp:anchor distT="0" distB="0" distL="114300" distR="114300" simplePos="0" relativeHeight="251657728" behindDoc="0" locked="1" layoutInCell="1" allowOverlap="1">
                 <wp:simplePos x="0" y="0"/>
                 <wp:positionH relativeFrom="margin">
-                  <wp:posOffset>-391160</wp:posOffset>
+                  <wp:posOffset>19050</wp:posOffset>
                 </wp:positionH>
                 <wp:positionV relativeFrom="margin">
-                  <wp:posOffset>718185</wp:posOffset>
+                  <wp:posOffset>720090</wp:posOffset>
                 </wp:positionV>
-                <wp:extent cx="6467475" cy="9236075"/>
-                <wp:effectExtent l="0" t="0" r="9525" b="3175"/>
+                <wp:extent cx="5733415" cy="9236075"/>
+                <wp:effectExtent l="0" t="1905" r="635" b="1270"/>
                 <wp:wrapNone/>
                 <wp:docPr id="6" name="Rectangle 2"/>
                 <wp:cNvGraphicFramePr>
@@ -70,7 +78,7 @@
                       <wps:spPr bwMode="auto">
                         <a:xfrm>
                           <a:off x="0" y="0"/>
-                          <a:ext cx="6467475" cy="9236075"/>
+                          <a:ext cx="5733415" cy="9236075"/>
                         </a:xfrm>
                         <a:prstGeom prst="rect">
                           <a:avLst/>
@@ -104,7 +112,6 @@
                           <w:p>
                             <w:pPr>
                               <w:pStyle w:val="TtuloCapa2"/>
-                              <w:spacing w:after="0"/>
                               <w:rPr>
                                 <w:color w:val="auto"/>
                               </w:rPr>
@@ -113,7 +120,14 @@
                               <w:rPr>
                                 <w:color w:val="auto"/>
                               </w:rPr>
+                              <w:t>Documento de Requisitos</w:t>
+                            </w:r>
+                            <w:r>
+                              <w:rPr>
+                                <w:color w:val="auto"/>
+                              </w:rPr>
                               <w:br/>
+                              <w:t>&lt;</w:t>
                             </w:r>
                             <w:r>
                               <w:rPr>
@@ -137,84 +151,8 @@
                               <w:rPr>
                                 <w:color w:val="auto"/>
                               </w:rPr>
-                              <w:t xml:space="preserve"> de</w:t>
+                              <w:t>&gt;</w:t>
                             </w:r>
-                            <w:r>
-                              <w:rPr>
-                                <w:color w:val="auto"/>
-                                <w:szCs w:val="56"/>
-                              </w:rPr>
-                              <w:t xml:space="preserve"> </w:t>
-                            </w:r>
-                            <w:r>
-                              <w:rPr>
-                                <w:color w:val="auto"/>
-                              </w:rPr>
-                              <w:t>Maquinário</w:t>
-                            </w:r>
-                          </w:p>
-                          <w:p>
-                            <w:pPr>
-                              <w:pStyle w:val="TtuloCapa2"/>
-                              <w:spacing w:before="0" w:after="0"/>
-                              <w:rPr>
-                                <w:color w:val="auto"/>
-                              </w:rPr>
-                            </w:pPr>
-                          </w:p>
-                          <w:p>
-                            <w:pPr>
-                              <w:pStyle w:val="TtuloCapa2"/>
-                              <w:spacing w:before="0" w:after="0"/>
-                              <w:rPr>
-                                <w:b w:val="0"/>
-                                <w:color w:val="auto"/>
-                                <w:sz w:val="40"/>
-                                <w:szCs w:val="40"/>
-                              </w:rPr>
-                            </w:pPr>
-                            <w:r>
-                              <w:rPr>
-                                <w:b w:val="0"/>
-                                <w:color w:val="auto"/>
-                                <w:sz w:val="40"/>
-                                <w:szCs w:val="40"/>
-                              </w:rPr>
-                              <w:t>Documento de Requisitos</w:t>
-                            </w:r>
-                          </w:p>
-                          <w:p>
-                            <w:pPr>
-                              <w:pStyle w:val="TtuloCapa2"/>
-                              <w:rPr>
-                                <w:color w:val="auto"/>
-                              </w:rPr>
-                            </w:pPr>
-                          </w:p>
-                          <w:p>
-                            <w:pPr>
-                              <w:pStyle w:val="TtuloCapa2"/>
-                              <w:rPr>
-                                <w:color w:val="auto"/>
-                              </w:rPr>
-                            </w:pPr>
-                          </w:p>
-                          <w:p>
-                            <w:pPr>
-                              <w:pStyle w:val="TtuloCapa2"/>
-                              <w:rPr>
-                                <w:color w:val="auto"/>
-                              </w:rPr>
-                            </w:pPr>
-                          </w:p>
-                          <w:p>
-                            <w:pPr>
-                              <w:pStyle w:val="TtuloCapa2"/>
-                              <w:jc w:val="both"/>
-                              <w:rPr>
-                                <w:color w:val="auto"/>
-                              </w:rPr>
-                            </w:pPr>
                           </w:p>
                           <w:p>
                             <w:pPr>
@@ -285,13 +223,12 @@
           </mc:Choice>
           <mc:Fallback>
             <w:pict>
-              <v:rect id="Rectangle 2" o:spid="_x0000_s1026" style="position:absolute;left:0;text-align:left;margin-left:-30.8pt;margin-top:56.55pt;width:509.25pt;height:727.25pt;z-index:251657728;visibility:visible;mso-wrap-style:square;mso-width-percent:0;mso-height-percent:0;mso-wrap-distance-left:9pt;mso-wrap-distance-top:0;mso-wrap-distance-right:9pt;mso-wrap-distance-bottom:0;mso-position-horizontal:absolute;mso-position-horizontal-relative:margin;mso-position-vertical:absolute;mso-position-vertical-relative:margin;mso-width-percent:0;mso-height-percent:0;mso-width-relative:page;mso-height-relative:page;v-text-anchor:top" o:gfxdata="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" filled="f" stroked="f">
+              <v:rect id="Rectangle 2" o:spid="_x0000_s1026" style="position:absolute;left:0;text-align:left;margin-left:1.5pt;margin-top:56.7pt;width:451.45pt;height:727.25pt;z-index:251657728;visibility:visible;mso-wrap-style:square;mso-width-percent:0;mso-height-percent:0;mso-wrap-distance-left:9pt;mso-wrap-distance-top:0;mso-wrap-distance-right:9pt;mso-wrap-distance-bottom:0;mso-position-horizontal:absolute;mso-position-horizontal-relative:margin;mso-position-vertical:absolute;mso-position-vertical-relative:margin;mso-width-percent:0;mso-height-percent:0;mso-width-relative:page;mso-height-relative:page;v-text-anchor:top" o:gfxdata="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" filled="f" stroked="f">
                 <v:textbox inset="0,0,0,0">
                   <w:txbxContent>
                     <w:p>
                       <w:pPr>
                         <w:pStyle w:val="TtuloCapa2"/>
-                        <w:spacing w:after="0"/>
                         <w:rPr>
                           <w:color w:val="auto"/>
                         </w:rPr>
@@ -300,7 +237,14 @@
                         <w:rPr>
                           <w:color w:val="auto"/>
                         </w:rPr>
+                        <w:t>Documento de Requisitos</w:t>
+                      </w:r>
+                      <w:r>
+                        <w:rPr>
+                          <w:color w:val="auto"/>
+                        </w:rPr>
                         <w:br/>
+                        <w:t>&lt;</w:t>
                       </w:r>
                       <w:r>
                         <w:rPr>
@@ -324,84 +268,8 @@
                         <w:rPr>
                           <w:color w:val="auto"/>
                         </w:rPr>
-                        <w:t xml:space="preserve"> de</w:t>
+                        <w:t>&gt;</w:t>
                       </w:r>
-                      <w:r>
-                        <w:rPr>
-                          <w:color w:val="auto"/>
-                          <w:szCs w:val="56"/>
-                        </w:rPr>
-                        <w:t xml:space="preserve"> </w:t>
-                      </w:r>
-                      <w:r>
-                        <w:rPr>
-                          <w:color w:val="auto"/>
-                        </w:rPr>
-                        <w:t>Maquinário</w:t>
-                      </w:r>
-                    </w:p>
-                    <w:p>
-                      <w:pPr>
-                        <w:pStyle w:val="TtuloCapa2"/>
-                        <w:spacing w:before="0" w:after="0"/>
-                        <w:rPr>
-                          <w:color w:val="auto"/>
-                        </w:rPr>
-                      </w:pPr>
-                    </w:p>
-                    <w:p>
-                      <w:pPr>
-                        <w:pStyle w:val="TtuloCapa2"/>
-                        <w:spacing w:before="0" w:after="0"/>
-                        <w:rPr>
-                          <w:b w:val="0"/>
-                          <w:color w:val="auto"/>
-                          <w:sz w:val="40"/>
-                          <w:szCs w:val="40"/>
-                        </w:rPr>
-                      </w:pPr>
-                      <w:r>
-                        <w:rPr>
-                          <w:b w:val="0"/>
-                          <w:color w:val="auto"/>
-                          <w:sz w:val="40"/>
-                          <w:szCs w:val="40"/>
-                        </w:rPr>
-                        <w:t>Documento de Requisitos</w:t>
-                      </w:r>
-                    </w:p>
-                    <w:p>
-                      <w:pPr>
-                        <w:pStyle w:val="TtuloCapa2"/>
-                        <w:rPr>
-                          <w:color w:val="auto"/>
-                        </w:rPr>
-                      </w:pPr>
-                    </w:p>
-                    <w:p>
-                      <w:pPr>
-                        <w:pStyle w:val="TtuloCapa2"/>
-                        <w:rPr>
-                          <w:color w:val="auto"/>
-                        </w:rPr>
-                      </w:pPr>
-                    </w:p>
-                    <w:p>
-                      <w:pPr>
-                        <w:pStyle w:val="TtuloCapa2"/>
-                        <w:rPr>
-                          <w:color w:val="auto"/>
-                        </w:rPr>
-                      </w:pPr>
-                    </w:p>
-                    <w:p>
-                      <w:pPr>
-                        <w:pStyle w:val="TtuloCapa2"/>
-                        <w:jc w:val="both"/>
-                        <w:rPr>
-                          <w:color w:val="auto"/>
-                        </w:rPr>
-                      </w:pPr>
                     </w:p>
                     <w:p>
                       <w:pPr>
@@ -580,7 +448,7 @@
           <w:sz w:val="24"/>
           <w:szCs w:val="24"/>
         </w:rPr>
-        <w:t>Gerente de Projeto</w:t>
+        <w:t>Gerente de Projetos</w:t>
       </w:r>
     </w:p>
     <w:p>
@@ -717,23 +585,7 @@
           <w:sz w:val="24"/>
           <w:szCs w:val="24"/>
         </w:rPr>
-        <w:t>dor de Banco de Dados</w:t>
-      </w:r>
-      <w:r>
-        <w:rPr>
-          <w:b/>
-          <w:sz w:val="24"/>
-          <w:szCs w:val="24"/>
-        </w:rPr>
-        <w:t xml:space="preserve"> e</w:t>
-      </w:r>
-      <w:r>
-        <w:rPr>
-          <w:b/>
-          <w:sz w:val="24"/>
-          <w:szCs w:val="24"/>
-        </w:rPr>
-        <w:t xml:space="preserve"> Designer</w:t>
+        <w:t>dor de Banco de Dados, Designer</w:t>
       </w:r>
     </w:p>
     <w:p>
@@ -858,7 +710,7 @@
         <w:rPr>
           <w:sz w:val="16"/>
         </w:rPr>
-        <w:t xml:space="preserve">Versão </w:t>
+        <w:t>Versão &lt;</w:t>
       </w:r>
       <w:r>
         <w:rPr>
@@ -882,7 +734,7 @@
         <w:rPr>
           <w:sz w:val="16"/>
         </w:rPr>
-        <w:t xml:space="preserve"> - </w:t>
+        <w:t>&gt; - &lt;</w:t>
       </w:r>
       <w:r>
         <w:rPr>
@@ -894,7 +746,7 @@
         <w:rPr>
           <w:sz w:val="16"/>
         </w:rPr>
-        <w:t xml:space="preserve">, </w:t>
+        <w:t>&gt;, &lt;</w:t>
       </w:r>
       <w:r>
         <w:rPr>
@@ -906,7 +758,7 @@
         <w:rPr>
           <w:sz w:val="16"/>
         </w:rPr>
-        <w:t xml:space="preserve"> de </w:t>
+        <w:t>&gt; de &lt;</w:t>
       </w:r>
       <w:r>
         <w:rPr>
@@ -919,6 +771,12 @@
           <w:sz w:val="16"/>
         </w:rPr>
         <w:t>8</w:t>
+      </w:r>
+      <w:r>
+        <w:rPr>
+          <w:sz w:val="16"/>
+        </w:rPr>
+        <w:t>&gt;</w:t>
       </w:r>
     </w:p>
     <w:p>
@@ -948,19 +806,25 @@
         <w:rPr>
           <w:sz w:val="16"/>
         </w:rPr>
-        <w:t>a</w:t>
+        <w:t>&lt;</w:t>
       </w:r>
       <w:r>
         <w:rPr>
           <w:sz w:val="16"/>
         </w:rPr>
-        <w:t>na.amurim@</w:t>
+        <w:t>ana.amurim@</w:t>
       </w:r>
       <w:r>
         <w:rPr>
           <w:sz w:val="16"/>
         </w:rPr>
         <w:t>acad.ifma.edu.br</w:t>
+      </w:r>
+      <w:r>
+        <w:rPr>
+          <w:sz w:val="16"/>
+        </w:rPr>
+        <w:t>&gt;</w:t>
       </w:r>
     </w:p>
     <w:p>
@@ -975,7 +839,19 @@
         <w:rPr>
           <w:sz w:val="16"/>
         </w:rPr>
+        <w:t>&lt;</w:t>
+      </w:r>
+      <w:r>
+        <w:rPr>
+          <w:sz w:val="16"/>
+        </w:rPr>
         <w:t xml:space="preserve">danyllo.carlos@acad.ifma.edu.br </w:t>
+      </w:r>
+      <w:r>
+        <w:rPr>
+          <w:sz w:val="16"/>
+        </w:rPr>
+        <w:t>&gt;</w:t>
       </w:r>
     </w:p>
     <w:p>
@@ -986,13 +862,11 @@
           <w:sz w:val="16"/>
         </w:rPr>
       </w:pPr>
-      <w:bookmarkStart w:id="2" w:name="_GoBack"/>
-      <w:bookmarkEnd w:id="2"/>
       <w:r>
         <w:rPr>
           <w:sz w:val="16"/>
         </w:rPr>
-        <w:t>rafaviniscius@</w:t>
+        <w:t>&lt;rafaviniscius@</w:t>
       </w:r>
       <w:r>
         <w:rPr>
@@ -1005,6 +879,12 @@
           <w:sz w:val="16"/>
         </w:rPr>
         <w:t xml:space="preserve">acad.ifma.edu.br </w:t>
+      </w:r>
+      <w:r>
+        <w:rPr>
+          <w:sz w:val="16"/>
+        </w:rPr>
+        <w:t>&gt;</w:t>
       </w:r>
     </w:p>
     <w:p>
@@ -1087,8 +967,8 @@
           <w:sz w:val="16"/>
         </w:rPr>
         <w:sectPr>
-          <w:headerReference w:type="default" r:id="rId9"/>
-          <w:footerReference w:type="default" r:id="rId10"/>
+          <w:headerReference w:type="default" r:id="rId10"/>
+          <w:footerReference w:type="default" r:id="rId11"/>
           <w:pgSz w:w="11909" w:h="16834" w:code="9"/>
           <w:pgMar w:top="1440" w:right="1440" w:bottom="1440" w:left="1440" w:header="720" w:footer="864" w:gutter="0"/>
           <w:pgNumType w:start="1"/>
@@ -1135,8 +1015,19 @@
           <w:szCs w:val="24"/>
         </w:rPr>
         <w:tab/>
+      </w:r>
+      <w:proofErr w:type="gramStart"/>
+      <w:r>
+        <w:rPr>
+          <w:rFonts w:ascii="Times New Roman" w:hAnsi="Times New Roman" w:cs="Times New Roman"/>
+          <w:b w:val="0"/>
+          <w:bCs w:val="0"/>
+          <w:caps w:val="0"/>
+          <w:szCs w:val="24"/>
+        </w:rPr>
         <w:t>p.</w:t>
       </w:r>
+      <w:proofErr w:type="gramEnd"/>
     </w:p>
     <w:p>
       <w:pPr>
@@ -2754,8 +2645,8 @@
     <w:p>
       <w:pPr>
         <w:sectPr>
-          <w:headerReference w:type="default" r:id="rId11"/>
-          <w:footerReference w:type="default" r:id="rId12"/>
+          <w:headerReference w:type="default" r:id="rId12"/>
+          <w:footerReference w:type="default" r:id="rId13"/>
           <w:pgSz w:w="11906" w:h="16838" w:code="9"/>
           <w:pgMar w:top="1701" w:right="1134" w:bottom="1134" w:left="1134" w:header="680" w:footer="680" w:gutter="567"/>
           <w:cols w:space="720"/>
@@ -2771,15 +2662,15 @@
           <w:rFonts w:ascii="Times New Roman" w:hAnsi="Times New Roman"/>
         </w:rPr>
       </w:pPr>
-      <w:bookmarkStart w:id="4" w:name="_Toc467473439"/>
-      <w:bookmarkStart w:id="5" w:name="_Toc467473971"/>
-      <w:bookmarkStart w:id="6" w:name="_Toc467477710"/>
-      <w:bookmarkStart w:id="7" w:name="_Toc467494864"/>
-      <w:bookmarkStart w:id="8" w:name="_Toc467495234"/>
-      <w:bookmarkStart w:id="9" w:name="_Toc468086040"/>
-      <w:bookmarkStart w:id="10" w:name="_Toc490910515"/>
-      <w:bookmarkStart w:id="11" w:name="_Toc477170724"/>
-      <w:bookmarkStart w:id="12" w:name="_Toc493667951"/>
+      <w:bookmarkStart w:id="3" w:name="_Toc467473439"/>
+      <w:bookmarkStart w:id="4" w:name="_Toc467473971"/>
+      <w:bookmarkStart w:id="5" w:name="_Toc467477710"/>
+      <w:bookmarkStart w:id="6" w:name="_Toc467494864"/>
+      <w:bookmarkStart w:id="7" w:name="_Toc467495234"/>
+      <w:bookmarkStart w:id="8" w:name="_Toc468086040"/>
+      <w:bookmarkStart w:id="9" w:name="_Toc490910515"/>
+      <w:bookmarkStart w:id="10" w:name="_Toc477170724"/>
+      <w:bookmarkStart w:id="11" w:name="_Toc493667951"/>
       <w:r>
         <w:rPr>
           <w:rFonts w:ascii="Times New Roman" w:hAnsi="Times New Roman"/>
@@ -2787,6 +2678,7 @@
         <w:lastRenderedPageBreak/>
         <w:t>Introdução</w:t>
       </w:r>
+      <w:bookmarkEnd w:id="3"/>
       <w:bookmarkEnd w:id="4"/>
       <w:bookmarkEnd w:id="5"/>
       <w:bookmarkEnd w:id="6"/>
@@ -2795,7 +2687,6 @@
       <w:bookmarkEnd w:id="9"/>
       <w:bookmarkEnd w:id="10"/>
       <w:bookmarkEnd w:id="11"/>
-      <w:bookmarkEnd w:id="12"/>
     </w:p>
     <w:p>
       <w:pPr>
@@ -2827,18 +2718,19 @@
         </w:numPr>
         <w:ind w:left="375"/>
       </w:pPr>
-      <w:bookmarkStart w:id="13" w:name="_Toc467473440"/>
-      <w:bookmarkStart w:id="14" w:name="_Toc467473972"/>
-      <w:bookmarkStart w:id="15" w:name="_Toc467477711"/>
-      <w:bookmarkStart w:id="16" w:name="_Toc467494865"/>
-      <w:bookmarkStart w:id="17" w:name="_Toc467495235"/>
-      <w:bookmarkStart w:id="18" w:name="_Toc468086041"/>
-      <w:bookmarkStart w:id="19" w:name="_Toc490910516"/>
-      <w:bookmarkStart w:id="20" w:name="_Toc477170725"/>
-      <w:bookmarkStart w:id="21" w:name="_Toc493667952"/>
+      <w:bookmarkStart w:id="12" w:name="_Toc467473440"/>
+      <w:bookmarkStart w:id="13" w:name="_Toc467473972"/>
+      <w:bookmarkStart w:id="14" w:name="_Toc467477711"/>
+      <w:bookmarkStart w:id="15" w:name="_Toc467494865"/>
+      <w:bookmarkStart w:id="16" w:name="_Toc467495235"/>
+      <w:bookmarkStart w:id="17" w:name="_Toc468086041"/>
+      <w:bookmarkStart w:id="18" w:name="_Toc490910516"/>
+      <w:bookmarkStart w:id="19" w:name="_Toc477170725"/>
+      <w:bookmarkStart w:id="20" w:name="_Toc493667952"/>
       <w:r>
         <w:t>Visão geral deste documento</w:t>
       </w:r>
+      <w:bookmarkEnd w:id="12"/>
       <w:bookmarkEnd w:id="13"/>
       <w:bookmarkEnd w:id="14"/>
       <w:bookmarkEnd w:id="15"/>
@@ -2847,7 +2739,6 @@
       <w:bookmarkEnd w:id="18"/>
       <w:bookmarkEnd w:id="19"/>
       <w:bookmarkEnd w:id="20"/>
-      <w:bookmarkEnd w:id="21"/>
     </w:p>
     <w:p>
       <w:pPr>
@@ -2965,18 +2856,19 @@
         </w:numPr>
         <w:ind w:left="375"/>
       </w:pPr>
-      <w:bookmarkStart w:id="22" w:name="_Toc467473441"/>
-      <w:bookmarkStart w:id="23" w:name="_Toc467473973"/>
-      <w:bookmarkStart w:id="24" w:name="_Toc467477712"/>
-      <w:bookmarkStart w:id="25" w:name="_Toc467494866"/>
-      <w:bookmarkStart w:id="26" w:name="_Toc467495236"/>
-      <w:bookmarkStart w:id="27" w:name="_Toc468086042"/>
-      <w:bookmarkStart w:id="28" w:name="_Toc490910517"/>
-      <w:bookmarkStart w:id="29" w:name="_Toc477170726"/>
-      <w:bookmarkStart w:id="30" w:name="_Toc493667953"/>
+      <w:bookmarkStart w:id="21" w:name="_Toc467473441"/>
+      <w:bookmarkStart w:id="22" w:name="_Toc467473973"/>
+      <w:bookmarkStart w:id="23" w:name="_Toc467477712"/>
+      <w:bookmarkStart w:id="24" w:name="_Toc467494866"/>
+      <w:bookmarkStart w:id="25" w:name="_Toc467495236"/>
+      <w:bookmarkStart w:id="26" w:name="_Toc468086042"/>
+      <w:bookmarkStart w:id="27" w:name="_Toc490910517"/>
+      <w:bookmarkStart w:id="28" w:name="_Toc477170726"/>
+      <w:bookmarkStart w:id="29" w:name="_Toc493667953"/>
       <w:r>
         <w:t>Convenções, termos e abreviações</w:t>
       </w:r>
+      <w:bookmarkEnd w:id="21"/>
       <w:bookmarkEnd w:id="22"/>
       <w:bookmarkEnd w:id="23"/>
       <w:bookmarkEnd w:id="24"/>
@@ -2985,7 +2877,6 @@
       <w:bookmarkEnd w:id="27"/>
       <w:bookmarkEnd w:id="28"/>
       <w:bookmarkEnd w:id="29"/>
-      <w:bookmarkEnd w:id="30"/>
     </w:p>
     <w:p>
       <w:pPr>
@@ -3003,20 +2894,20 @@
           <w:rFonts w:ascii="Times New Roman" w:hAnsi="Times New Roman"/>
         </w:rPr>
       </w:pPr>
-      <w:bookmarkStart w:id="31" w:name="_Toc468086043"/>
-      <w:bookmarkStart w:id="32" w:name="_Toc490910518"/>
-      <w:bookmarkStart w:id="33" w:name="_Toc477170727"/>
-      <w:bookmarkStart w:id="34" w:name="_Toc493667954"/>
+      <w:bookmarkStart w:id="30" w:name="_Toc468086043"/>
+      <w:bookmarkStart w:id="31" w:name="_Toc490910518"/>
+      <w:bookmarkStart w:id="32" w:name="_Toc477170727"/>
+      <w:bookmarkStart w:id="33" w:name="_Toc493667954"/>
       <w:r>
         <w:rPr>
           <w:rFonts w:ascii="Times New Roman" w:hAnsi="Times New Roman"/>
         </w:rPr>
         <w:t>Identificação dos Requisitos</w:t>
       </w:r>
+      <w:bookmarkEnd w:id="30"/>
       <w:bookmarkEnd w:id="31"/>
       <w:bookmarkEnd w:id="32"/>
       <w:bookmarkEnd w:id="33"/>
-      <w:bookmarkEnd w:id="34"/>
       <w:r>
         <w:rPr>
           <w:rFonts w:ascii="Times New Roman" w:hAnsi="Times New Roman"/>
@@ -3088,20 +2979,20 @@
           <w:rFonts w:ascii="Times New Roman" w:hAnsi="Times New Roman"/>
         </w:rPr>
       </w:pPr>
-      <w:bookmarkStart w:id="35" w:name="_Toc468086044"/>
-      <w:bookmarkStart w:id="36" w:name="_Toc490910519"/>
-      <w:bookmarkStart w:id="37" w:name="_Toc477170728"/>
-      <w:bookmarkStart w:id="38" w:name="_Toc493667955"/>
+      <w:bookmarkStart w:id="34" w:name="_Toc468086044"/>
+      <w:bookmarkStart w:id="35" w:name="_Toc490910519"/>
+      <w:bookmarkStart w:id="36" w:name="_Toc477170728"/>
+      <w:bookmarkStart w:id="37" w:name="_Toc493667955"/>
       <w:r>
         <w:rPr>
           <w:rFonts w:ascii="Times New Roman" w:hAnsi="Times New Roman"/>
         </w:rPr>
         <w:t>Prioridades dos Requisitos</w:t>
       </w:r>
+      <w:bookmarkEnd w:id="34"/>
       <w:bookmarkEnd w:id="35"/>
       <w:bookmarkEnd w:id="36"/>
       <w:bookmarkEnd w:id="37"/>
-      <w:bookmarkEnd w:id="38"/>
     </w:p>
     <w:p>
       <w:pPr>
@@ -3130,7 +3021,15 @@
         <w:t xml:space="preserve"> </w:t>
       </w:r>
       <w:r>
-        <w:t>é o requisito sem o qual o sistema não entra em funcionamento. Requisitos essenciais são requisitos imprescindíveis, que têm que ser implementados impreterivelmente</w:t>
+        <w:t xml:space="preserve">é o requisito sem o qual o sistema não entra em funcionamento. Requisitos essenciais são requisitos imprescindíveis, que têm que ser </w:t>
+      </w:r>
+      <w:proofErr w:type="gramStart"/>
+      <w:r>
+        <w:t>implementados</w:t>
+      </w:r>
+      <w:proofErr w:type="gramEnd"/>
+      <w:r>
+        <w:t xml:space="preserve"> impreterivelmente</w:t>
       </w:r>
       <w:r>
         <w:t>.</w:t>
@@ -3155,7 +3054,15 @@
         <w:t xml:space="preserve"> </w:t>
       </w:r>
       <w:r>
-        <w:t>é o requisito sem o qual o sistema entra em funcionamento, mas de forma não satisfatória. Requisitos importantes devem ser implementados, mas, se não forem, o sistema poderá ser implantado e usado mesmo assim</w:t>
+        <w:t xml:space="preserve">é o requisito sem o qual o sistema entra em funcionamento, mas de forma não satisfatória. Requisitos importantes devem ser </w:t>
+      </w:r>
+      <w:proofErr w:type="gramStart"/>
+      <w:r>
+        <w:t>implementados</w:t>
+      </w:r>
+      <w:proofErr w:type="gramEnd"/>
+      <w:r>
+        <w:t>, mas, se não forem, o sistema poderá ser implantado e usado mesmo assim</w:t>
       </w:r>
       <w:r>
         <w:t>.</w:t>
@@ -3180,13 +3087,21 @@
         <w:t xml:space="preserve"> </w:t>
       </w:r>
       <w:r>
-        <w:t>é o requisito que não compromete as funcionalidades básicas do sistema, isto é, o sistema pode funcionar de forma satisfatória sem ele. Requisitos desejáveis são requisitos que podem ser deixados para versões posteriores do sistema, caso não haja tempo hábil para implementá-los na versão que está sendo especificada</w:t>
+        <w:t xml:space="preserve">é o requisito que não compromete as funcionalidades básicas do sistema, isto é, o sistema pode funcionar de forma satisfatória sem ele. Requisitos desejáveis são requisitos que podem ser deixados para versões posteriores do sistema, caso não haja tempo hábil para </w:t>
+      </w:r>
+      <w:proofErr w:type="gramStart"/>
+      <w:r>
+        <w:t>implementá</w:t>
+      </w:r>
+      <w:proofErr w:type="gramEnd"/>
+      <w:r>
+        <w:t>-los na versão que está sendo especificada</w:t>
       </w:r>
       <w:r>
         <w:t>.</w:t>
       </w:r>
-      <w:bookmarkStart w:id="39" w:name="_Hlt467473290"/>
-      <w:bookmarkEnd w:id="39"/>
+      <w:bookmarkStart w:id="38" w:name="_Hlt467473290"/>
+      <w:bookmarkEnd w:id="38"/>
     </w:p>
     <w:p>
       <w:pPr>
@@ -3199,8 +3114,8 @@
         <w:pStyle w:val="TextoNormal"/>
         <w:ind w:left="0"/>
         <w:sectPr>
-          <w:headerReference w:type="even" r:id="rId13"/>
-          <w:headerReference w:type="default" r:id="rId14"/>
+          <w:headerReference w:type="even" r:id="rId14"/>
+          <w:headerReference w:type="default" r:id="rId15"/>
           <w:pgSz w:w="11906" w:h="16838" w:code="9"/>
           <w:pgMar w:top="1440" w:right="1440" w:bottom="1440" w:left="1440" w:header="720" w:footer="720" w:gutter="0"/>
           <w:pgNumType w:start="1"/>
@@ -3217,13 +3132,13 @@
           <w:rFonts w:ascii="Times New Roman" w:hAnsi="Times New Roman"/>
         </w:rPr>
       </w:pPr>
-      <w:bookmarkStart w:id="40" w:name="_Toc467473443"/>
-      <w:bookmarkStart w:id="41" w:name="_Toc467473975"/>
-      <w:bookmarkStart w:id="42" w:name="_Toc467477714"/>
-      <w:bookmarkStart w:id="43" w:name="_Toc467494868"/>
-      <w:bookmarkStart w:id="44" w:name="_Toc467495238"/>
-      <w:bookmarkStart w:id="45" w:name="_Toc468086046"/>
-      <w:bookmarkStart w:id="46" w:name="_Toc493667956"/>
+      <w:bookmarkStart w:id="39" w:name="_Toc467473443"/>
+      <w:bookmarkStart w:id="40" w:name="_Toc467473975"/>
+      <w:bookmarkStart w:id="41" w:name="_Toc467477714"/>
+      <w:bookmarkStart w:id="42" w:name="_Toc467494868"/>
+      <w:bookmarkStart w:id="43" w:name="_Toc467495238"/>
+      <w:bookmarkStart w:id="44" w:name="_Toc468086046"/>
+      <w:bookmarkStart w:id="45" w:name="_Toc493667956"/>
       <w:r>
         <w:rPr>
           <w:rFonts w:ascii="Times New Roman" w:hAnsi="Times New Roman"/>
@@ -3242,8 +3157,8 @@
         </w:rPr>
         <w:t xml:space="preserve"> 1</w:t>
       </w:r>
-      <w:bookmarkStart w:id="47" w:name="_Toc490910521"/>
-      <w:bookmarkStart w:id="48" w:name="_Toc477170729"/>
+      <w:bookmarkStart w:id="46" w:name="_Toc490910521"/>
+      <w:bookmarkStart w:id="47" w:name="_Toc477170729"/>
       <w:r>
         <w:rPr>
           <w:rFonts w:ascii="Times New Roman" w:hAnsi="Times New Roman"/>
@@ -3259,6 +3174,7 @@
         </w:rPr>
         <w:t>Descrição geral do sistema</w:t>
       </w:r>
+      <w:bookmarkEnd w:id="39"/>
       <w:bookmarkEnd w:id="40"/>
       <w:bookmarkEnd w:id="41"/>
       <w:bookmarkEnd w:id="42"/>
@@ -3267,7 +3183,6 @@
       <w:bookmarkEnd w:id="45"/>
       <w:bookmarkEnd w:id="46"/>
       <w:bookmarkEnd w:id="47"/>
-      <w:bookmarkEnd w:id="48"/>
     </w:p>
     <w:p>
       <w:pPr>
@@ -3387,21 +3302,22 @@
         </w:numPr>
         <w:ind w:left="375"/>
       </w:pPr>
-      <w:bookmarkStart w:id="49" w:name="_Toc467473444"/>
-      <w:bookmarkStart w:id="50" w:name="_Toc467473976"/>
-      <w:bookmarkStart w:id="51" w:name="_Toc467477715"/>
-      <w:bookmarkStart w:id="52" w:name="_Toc467494869"/>
-      <w:bookmarkStart w:id="53" w:name="_Toc467495239"/>
-      <w:bookmarkStart w:id="54" w:name="_Toc468086047"/>
-      <w:bookmarkStart w:id="55" w:name="_Toc490910522"/>
-      <w:bookmarkStart w:id="56" w:name="_Toc477170730"/>
-      <w:bookmarkStart w:id="57" w:name="_Toc493667957"/>
+      <w:bookmarkStart w:id="48" w:name="_Toc467473444"/>
+      <w:bookmarkStart w:id="49" w:name="_Toc467473976"/>
+      <w:bookmarkStart w:id="50" w:name="_Toc467477715"/>
+      <w:bookmarkStart w:id="51" w:name="_Toc467494869"/>
+      <w:bookmarkStart w:id="52" w:name="_Toc467495239"/>
+      <w:bookmarkStart w:id="53" w:name="_Toc468086047"/>
+      <w:bookmarkStart w:id="54" w:name="_Toc490910522"/>
+      <w:bookmarkStart w:id="55" w:name="_Toc477170730"/>
+      <w:bookmarkStart w:id="56" w:name="_Toc493667957"/>
       <w:r>
         <w:t xml:space="preserve">1.1 </w:t>
       </w:r>
       <w:r>
         <w:t>Abrangência e sistemas relacionados</w:t>
       </w:r>
+      <w:bookmarkEnd w:id="48"/>
       <w:bookmarkEnd w:id="49"/>
       <w:bookmarkEnd w:id="50"/>
       <w:bookmarkEnd w:id="51"/>
@@ -3410,7 +3326,6 @@
       <w:bookmarkEnd w:id="54"/>
       <w:bookmarkEnd w:id="55"/>
       <w:bookmarkEnd w:id="56"/>
-      <w:bookmarkEnd w:id="57"/>
     </w:p>
     <w:p>
       <w:pPr>
@@ -3454,21 +3369,22 @@
         </w:numPr>
         <w:ind w:left="375"/>
       </w:pPr>
-      <w:bookmarkStart w:id="58" w:name="_Toc467473445"/>
-      <w:bookmarkStart w:id="59" w:name="_Toc467473977"/>
-      <w:bookmarkStart w:id="60" w:name="_Toc467477716"/>
-      <w:bookmarkStart w:id="61" w:name="_Toc467494870"/>
-      <w:bookmarkStart w:id="62" w:name="_Toc467495240"/>
-      <w:bookmarkStart w:id="63" w:name="_Toc468086048"/>
-      <w:bookmarkStart w:id="64" w:name="_Toc490910523"/>
-      <w:bookmarkStart w:id="65" w:name="_Toc477170731"/>
-      <w:bookmarkStart w:id="66" w:name="_Toc493667958"/>
+      <w:bookmarkStart w:id="57" w:name="_Toc467473445"/>
+      <w:bookmarkStart w:id="58" w:name="_Toc467473977"/>
+      <w:bookmarkStart w:id="59" w:name="_Toc467477716"/>
+      <w:bookmarkStart w:id="60" w:name="_Toc467494870"/>
+      <w:bookmarkStart w:id="61" w:name="_Toc467495240"/>
+      <w:bookmarkStart w:id="62" w:name="_Toc468086048"/>
+      <w:bookmarkStart w:id="63" w:name="_Toc490910523"/>
+      <w:bookmarkStart w:id="64" w:name="_Toc477170731"/>
+      <w:bookmarkStart w:id="65" w:name="_Toc493667958"/>
       <w:r>
         <w:t xml:space="preserve">1.2 </w:t>
       </w:r>
       <w:r>
         <w:t>Descrição dos usuários</w:t>
       </w:r>
+      <w:bookmarkEnd w:id="57"/>
       <w:bookmarkEnd w:id="58"/>
       <w:bookmarkEnd w:id="59"/>
       <w:bookmarkEnd w:id="60"/>
@@ -3477,7 +3393,6 @@
       <w:bookmarkEnd w:id="63"/>
       <w:bookmarkEnd w:id="64"/>
       <w:bookmarkEnd w:id="65"/>
-      <w:bookmarkEnd w:id="66"/>
     </w:p>
     <w:p>
       <w:pPr>
@@ -3521,32 +3436,33 @@
       <w:pPr>
         <w:pStyle w:val="Ttulo3"/>
       </w:pPr>
-      <w:bookmarkStart w:id="67" w:name="_Toc425054385"/>
-      <w:bookmarkStart w:id="68" w:name="_Toc342757863"/>
-      <w:bookmarkStart w:id="69" w:name="_Toc346297772"/>
-      <w:bookmarkStart w:id="70" w:name="_Toc422186478"/>
-      <w:bookmarkStart w:id="71" w:name="_Toc436203383"/>
-      <w:bookmarkStart w:id="72" w:name="_Toc457121086"/>
-      <w:bookmarkStart w:id="73" w:name="_Toc467473446"/>
-      <w:bookmarkStart w:id="74" w:name="_Toc467473978"/>
-      <w:bookmarkStart w:id="75" w:name="_Toc467477717"/>
-      <w:bookmarkStart w:id="76" w:name="_Toc467494871"/>
-      <w:bookmarkStart w:id="77" w:name="_Toc467495241"/>
-      <w:bookmarkStart w:id="78" w:name="_Toc468086049"/>
-      <w:bookmarkStart w:id="79" w:name="_Toc490910524"/>
-      <w:bookmarkStart w:id="80" w:name="_Toc493667959"/>
+      <w:bookmarkStart w:id="66" w:name="_Toc425054385"/>
+      <w:bookmarkStart w:id="67" w:name="_Toc342757863"/>
+      <w:bookmarkStart w:id="68" w:name="_Toc346297772"/>
+      <w:bookmarkStart w:id="69" w:name="_Toc422186478"/>
+      <w:bookmarkStart w:id="70" w:name="_Toc436203383"/>
+      <w:bookmarkStart w:id="71" w:name="_Toc457121086"/>
+      <w:bookmarkStart w:id="72" w:name="_Toc467473446"/>
+      <w:bookmarkStart w:id="73" w:name="_Toc467473978"/>
+      <w:bookmarkStart w:id="74" w:name="_Toc467477717"/>
+      <w:bookmarkStart w:id="75" w:name="_Toc467494871"/>
+      <w:bookmarkStart w:id="76" w:name="_Toc467495241"/>
+      <w:bookmarkStart w:id="77" w:name="_Toc468086049"/>
+      <w:bookmarkStart w:id="78" w:name="_Toc490910524"/>
+      <w:bookmarkStart w:id="79" w:name="_Toc493667959"/>
       <w:r>
         <w:t>&lt;</w:t>
       </w:r>
+      <w:bookmarkEnd w:id="66"/>
       <w:bookmarkEnd w:id="67"/>
       <w:bookmarkEnd w:id="68"/>
       <w:bookmarkEnd w:id="69"/>
       <w:bookmarkEnd w:id="70"/>
       <w:bookmarkEnd w:id="71"/>
-      <w:bookmarkEnd w:id="72"/>
       <w:r>
         <w:t>Desenvolvedores&gt;</w:t>
       </w:r>
+      <w:bookmarkEnd w:id="72"/>
       <w:bookmarkEnd w:id="73"/>
       <w:bookmarkEnd w:id="74"/>
       <w:bookmarkEnd w:id="75"/>
@@ -3554,7 +3470,6 @@
       <w:bookmarkEnd w:id="77"/>
       <w:bookmarkEnd w:id="78"/>
       <w:bookmarkEnd w:id="79"/>
-      <w:bookmarkEnd w:id="80"/>
     </w:p>
     <w:p>
       <w:pPr>
@@ -3577,19 +3492,19 @@
       <w:pPr>
         <w:pStyle w:val="Ttulo3"/>
       </w:pPr>
-      <w:bookmarkStart w:id="81" w:name="_Toc457121087"/>
-      <w:bookmarkStart w:id="82" w:name="_Toc467473447"/>
-      <w:bookmarkStart w:id="83" w:name="_Toc467473979"/>
-      <w:bookmarkStart w:id="84" w:name="_Toc467477718"/>
-      <w:bookmarkStart w:id="85" w:name="_Toc467494872"/>
-      <w:bookmarkStart w:id="86" w:name="_Toc467495242"/>
-      <w:bookmarkStart w:id="87" w:name="_Toc468086050"/>
-      <w:bookmarkStart w:id="88" w:name="_Toc490910525"/>
-      <w:bookmarkStart w:id="89" w:name="_Toc493667960"/>
+      <w:bookmarkStart w:id="80" w:name="_Toc457121087"/>
+      <w:bookmarkStart w:id="81" w:name="_Toc467473447"/>
+      <w:bookmarkStart w:id="82" w:name="_Toc467473979"/>
+      <w:bookmarkStart w:id="83" w:name="_Toc467477718"/>
+      <w:bookmarkStart w:id="84" w:name="_Toc467494872"/>
+      <w:bookmarkStart w:id="85" w:name="_Toc467495242"/>
+      <w:bookmarkStart w:id="86" w:name="_Toc468086050"/>
+      <w:bookmarkStart w:id="87" w:name="_Toc490910525"/>
+      <w:bookmarkStart w:id="88" w:name="_Toc493667960"/>
       <w:r>
         <w:t>&lt;</w:t>
       </w:r>
-      <w:bookmarkEnd w:id="81"/>
+      <w:bookmarkEnd w:id="80"/>
       <w:r>
         <w:t xml:space="preserve">Usuários Finais: </w:t>
       </w:r>
@@ -3599,6 +3514,7 @@
       <w:r>
         <w:t>&gt;</w:t>
       </w:r>
+      <w:bookmarkEnd w:id="81"/>
       <w:bookmarkEnd w:id="82"/>
       <w:bookmarkEnd w:id="83"/>
       <w:bookmarkEnd w:id="84"/>
@@ -3606,7 +3522,6 @@
       <w:bookmarkEnd w:id="86"/>
       <w:bookmarkEnd w:id="87"/>
       <w:bookmarkEnd w:id="88"/>
-      <w:bookmarkEnd w:id="89"/>
     </w:p>
     <w:p>
       <w:pPr>
@@ -3653,7 +3568,7 @@
         <w:pStyle w:val="TextoNormal"/>
         <w:ind w:left="0"/>
         <w:sectPr>
-          <w:headerReference w:type="default" r:id="rId15"/>
+          <w:headerReference w:type="default" r:id="rId16"/>
           <w:pgSz w:w="11906" w:h="16838" w:code="9"/>
           <w:pgMar w:top="1701" w:right="1134" w:bottom="1134" w:left="1701" w:header="709" w:footer="720" w:gutter="0"/>
           <w:cols w:space="720"/>
@@ -3670,8 +3585,8 @@
           <w:rFonts w:ascii="Times New Roman" w:hAnsi="Times New Roman"/>
         </w:rPr>
       </w:pPr>
-      <w:bookmarkStart w:id="90" w:name="_Ref471361536"/>
-      <w:bookmarkStart w:id="91" w:name="_Toc493667961"/>
+      <w:bookmarkStart w:id="89" w:name="_Ref471361536"/>
+      <w:bookmarkStart w:id="90" w:name="_Toc493667961"/>
       <w:r>
         <w:rPr>
           <w:rFonts w:ascii="Times New Roman" w:hAnsi="Times New Roman"/>
@@ -3681,14 +3596,14 @@
         <w:lastRenderedPageBreak/>
         <w:t>Capítulo</w:t>
       </w:r>
-      <w:bookmarkStart w:id="92" w:name="_Toc467473449"/>
-      <w:bookmarkStart w:id="93" w:name="_Toc467473981"/>
-      <w:bookmarkStart w:id="94" w:name="_Toc467477720"/>
-      <w:bookmarkStart w:id="95" w:name="_Toc467494874"/>
-      <w:bookmarkStart w:id="96" w:name="_Toc467495244"/>
-      <w:bookmarkStart w:id="97" w:name="_Toc468086052"/>
-      <w:bookmarkStart w:id="98" w:name="_Toc490910527"/>
-      <w:bookmarkStart w:id="99" w:name="_Toc477170732"/>
+      <w:bookmarkStart w:id="91" w:name="_Toc467473449"/>
+      <w:bookmarkStart w:id="92" w:name="_Toc467473981"/>
+      <w:bookmarkStart w:id="93" w:name="_Toc467477720"/>
+      <w:bookmarkStart w:id="94" w:name="_Toc467494874"/>
+      <w:bookmarkStart w:id="95" w:name="_Toc467495244"/>
+      <w:bookmarkStart w:id="96" w:name="_Toc468086052"/>
+      <w:bookmarkStart w:id="97" w:name="_Toc490910527"/>
+      <w:bookmarkStart w:id="98" w:name="_Toc477170732"/>
       <w:r>
         <w:rPr>
           <w:rFonts w:ascii="Times New Roman" w:hAnsi="Times New Roman"/>
@@ -3719,7 +3634,8 @@
         </w:rPr>
         <w:t>Requisitos funcionais</w:t>
       </w:r>
-      <w:bookmarkEnd w:id="90"/>
+      <w:bookmarkEnd w:id="89"/>
+      <w:bookmarkEnd w:id="91"/>
       <w:bookmarkEnd w:id="92"/>
       <w:bookmarkEnd w:id="93"/>
       <w:bookmarkEnd w:id="94"/>
@@ -3727,14 +3643,13 @@
       <w:bookmarkEnd w:id="96"/>
       <w:bookmarkEnd w:id="97"/>
       <w:bookmarkEnd w:id="98"/>
-      <w:bookmarkEnd w:id="99"/>
       <w:r>
         <w:rPr>
           <w:rFonts w:ascii="Times New Roman" w:hAnsi="Times New Roman"/>
         </w:rPr>
         <w:t xml:space="preserve"> (Casos de Uso)</w:t>
       </w:r>
-      <w:bookmarkEnd w:id="91"/>
+      <w:bookmarkEnd w:id="90"/>
     </w:p>
     <w:p>
       <w:pPr>
@@ -3767,7 +3682,7 @@
         </w:numPr>
         <w:ind w:left="375"/>
       </w:pPr>
-      <w:bookmarkStart w:id="100" w:name="_Toc493667962"/>
+      <w:bookmarkStart w:id="99" w:name="_Toc493667962"/>
       <w:r>
         <w:t>2.</w:t>
       </w:r>
@@ -3784,7 +3699,7 @@
       <w:r>
         <w:t>Requisitos do Sistema</w:t>
       </w:r>
-      <w:bookmarkEnd w:id="100"/>
+      <w:bookmarkEnd w:id="99"/>
     </w:p>
     <w:p>
       <w:pPr>
@@ -3812,8 +3727,16 @@
         <w:rPr>
           <w:szCs w:val="24"/>
         </w:rPr>
-        <w:t xml:space="preserve"> Efetuar login</w:t>
+        <w:t xml:space="preserve"> Efetuar </w:t>
       </w:r>
+      <w:proofErr w:type="spellStart"/>
+      <w:r>
+        <w:rPr>
+          <w:szCs w:val="24"/>
+        </w:rPr>
+        <w:t>login</w:t>
+      </w:r>
+      <w:proofErr w:type="spellEnd"/>
     </w:p>
     <w:tbl>
       <w:tblPr>
@@ -4973,7 +4896,7 @@
         <w:pStyle w:val="Ttulo2"/>
         <w:spacing w:line="360" w:lineRule="auto"/>
       </w:pPr>
-      <w:bookmarkStart w:id="101" w:name="_Toc493667963"/>
+      <w:bookmarkStart w:id="100" w:name="_Toc493667963"/>
       <w:r>
         <w:lastRenderedPageBreak/>
         <w:t>Especificações de Caso de Uso</w:t>
@@ -4981,7 +4904,7 @@
       <w:r>
         <w:t xml:space="preserve"> (Ana Cristina)</w:t>
       </w:r>
-      <w:bookmarkEnd w:id="101"/>
+      <w:bookmarkEnd w:id="100"/>
     </w:p>
     <w:tbl>
       <w:tblPr>
@@ -5017,7 +4940,7 @@
                 <w:szCs w:val="16"/>
               </w:rPr>
             </w:pPr>
-            <w:bookmarkStart w:id="102" w:name="_Toc478558423"/>
+            <w:bookmarkStart w:id="101" w:name="_Toc478558423"/>
           </w:p>
           <w:p>
             <w:pPr>
@@ -5029,7 +4952,7 @@
                 <w:szCs w:val="24"/>
               </w:rPr>
             </w:pPr>
-            <w:bookmarkStart w:id="103" w:name="_Toc493667964"/>
+            <w:bookmarkStart w:id="102" w:name="_Toc493667964"/>
             <w:r>
               <w:rPr>
                 <w:rFonts w:ascii="Times New Roman" w:hAnsi="Times New Roman" w:cs="Times New Roman"/>
@@ -5054,7 +4977,7 @@
               </w:rPr>
               <w:t>Atores e Casos de Uso</w:t>
             </w:r>
-            <w:bookmarkEnd w:id="103"/>
+            <w:bookmarkEnd w:id="102"/>
           </w:p>
         </w:tc>
       </w:tr>
@@ -5186,14 +5109,30 @@
                 <w:rFonts w:ascii="Times New Roman" w:hAnsi="Times New Roman" w:cs="Times New Roman"/>
                 <w:szCs w:val="24"/>
               </w:rPr>
-              <w:t>Efetuar l</w:t>
-            </w:r>
-            <w:r>
-              <w:rPr>
-                <w:rFonts w:ascii="Times New Roman" w:hAnsi="Times New Roman" w:cs="Times New Roman"/>
-                <w:szCs w:val="24"/>
-              </w:rPr>
-              <w:t>ogin;</w:t>
+              <w:t xml:space="preserve">Efetuar </w:t>
+            </w:r>
+            <w:proofErr w:type="spellStart"/>
+            <w:r>
+              <w:rPr>
+                <w:rFonts w:ascii="Times New Roman" w:hAnsi="Times New Roman" w:cs="Times New Roman"/>
+                <w:szCs w:val="24"/>
+              </w:rPr>
+              <w:t>l</w:t>
+            </w:r>
+            <w:r>
+              <w:rPr>
+                <w:rFonts w:ascii="Times New Roman" w:hAnsi="Times New Roman" w:cs="Times New Roman"/>
+                <w:szCs w:val="24"/>
+              </w:rPr>
+              <w:t>ogin</w:t>
+            </w:r>
+            <w:proofErr w:type="spellEnd"/>
+            <w:r>
+              <w:rPr>
+                <w:rFonts w:ascii="Times New Roman" w:hAnsi="Times New Roman" w:cs="Times New Roman"/>
+                <w:szCs w:val="24"/>
+              </w:rPr>
+              <w:t>;</w:t>
             </w:r>
           </w:p>
         </w:tc>
@@ -6425,14 +6364,30 @@
                 <w:rFonts w:ascii="Times New Roman" w:hAnsi="Times New Roman" w:cs="Times New Roman"/>
                 <w:szCs w:val="24"/>
               </w:rPr>
-              <w:t>Efetuar l</w:t>
-            </w:r>
-            <w:r>
-              <w:rPr>
-                <w:rFonts w:ascii="Times New Roman" w:hAnsi="Times New Roman" w:cs="Times New Roman"/>
-                <w:szCs w:val="24"/>
-              </w:rPr>
-              <w:t>ogin;</w:t>
+              <w:t xml:space="preserve">Efetuar </w:t>
+            </w:r>
+            <w:proofErr w:type="spellStart"/>
+            <w:r>
+              <w:rPr>
+                <w:rFonts w:ascii="Times New Roman" w:hAnsi="Times New Roman" w:cs="Times New Roman"/>
+                <w:szCs w:val="24"/>
+              </w:rPr>
+              <w:t>l</w:t>
+            </w:r>
+            <w:r>
+              <w:rPr>
+                <w:rFonts w:ascii="Times New Roman" w:hAnsi="Times New Roman" w:cs="Times New Roman"/>
+                <w:szCs w:val="24"/>
+              </w:rPr>
+              <w:t>ogin</w:t>
+            </w:r>
+            <w:proofErr w:type="spellEnd"/>
+            <w:r>
+              <w:rPr>
+                <w:rFonts w:ascii="Times New Roman" w:hAnsi="Times New Roman" w:cs="Times New Roman"/>
+                <w:szCs w:val="24"/>
+              </w:rPr>
+              <w:t>;</w:t>
             </w:r>
           </w:p>
         </w:tc>
@@ -6772,7 +6727,7 @@
           <w:b w:val="0"/>
         </w:rPr>
       </w:pPr>
-      <w:bookmarkStart w:id="104" w:name="_Toc493667965"/>
+      <w:bookmarkStart w:id="103" w:name="_Toc493667965"/>
       <w:r>
         <w:rPr>
           <w:rFonts w:ascii="Times New Roman" w:hAnsi="Times New Roman"/>
@@ -6781,7 +6736,7 @@
         <w:lastRenderedPageBreak/>
         <w:t>2.2.3 Descrição dos Casos de Uso</w:t>
       </w:r>
-      <w:bookmarkEnd w:id="104"/>
+      <w:bookmarkEnd w:id="103"/>
       <w:r>
         <w:rPr>
           <w:rFonts w:ascii="Times New Roman" w:hAnsi="Times New Roman"/>
@@ -6912,8 +6867,18 @@
                 <w:b/>
                 <w:szCs w:val="24"/>
               </w:rPr>
-              <w:t>Efetuar Login</w:t>
-            </w:r>
+              <w:t xml:space="preserve">Efetuar </w:t>
+            </w:r>
+            <w:proofErr w:type="spellStart"/>
+            <w:r>
+              <w:rPr>
+                <w:rFonts w:ascii="Times New Roman" w:hAnsi="Times New Roman" w:cs="Times New Roman"/>
+                <w:b/>
+                <w:szCs w:val="24"/>
+              </w:rPr>
+              <w:t>Login</w:t>
+            </w:r>
+            <w:proofErr w:type="spellEnd"/>
           </w:p>
         </w:tc>
       </w:tr>
@@ -6955,8 +6920,17 @@
                 <w:rFonts w:ascii="Times New Roman" w:hAnsi="Times New Roman" w:cs="Times New Roman"/>
                 <w:szCs w:val="24"/>
               </w:rPr>
-              <w:t>Administrador, Usuário comum</w:t>
-            </w:r>
+              <w:t xml:space="preserve">Administrador, Usuário </w:t>
+            </w:r>
+            <w:proofErr w:type="gramStart"/>
+            <w:r>
+              <w:rPr>
+                <w:rFonts w:ascii="Times New Roman" w:hAnsi="Times New Roman" w:cs="Times New Roman"/>
+                <w:szCs w:val="24"/>
+              </w:rPr>
+              <w:t>comum</w:t>
+            </w:r>
+            <w:proofErr w:type="gramEnd"/>
           </w:p>
         </w:tc>
       </w:tr>
@@ -11406,7 +11380,23 @@
                 <w:rFonts w:ascii="Times New Roman" w:hAnsi="Times New Roman" w:cs="Times New Roman"/>
                 <w:szCs w:val="24"/>
               </w:rPr>
-              <w:t>Atualiza as informações do status de estoque  já salvas no sistema</w:t>
+              <w:t>Atualiza as informações do status de estoque</w:t>
+            </w:r>
+            <w:proofErr w:type="gramStart"/>
+            <w:r>
+              <w:rPr>
+                <w:rFonts w:ascii="Times New Roman" w:hAnsi="Times New Roman" w:cs="Times New Roman"/>
+                <w:szCs w:val="24"/>
+              </w:rPr>
+              <w:t xml:space="preserve">  </w:t>
+            </w:r>
+            <w:proofErr w:type="gramEnd"/>
+            <w:r>
+              <w:rPr>
+                <w:rFonts w:ascii="Times New Roman" w:hAnsi="Times New Roman" w:cs="Times New Roman"/>
+                <w:szCs w:val="24"/>
+              </w:rPr>
+              <w:t>já salvas no sistema</w:t>
             </w:r>
           </w:p>
         </w:tc>
@@ -18827,14 +18817,30 @@
                 <w:rFonts w:ascii="Times New Roman" w:hAnsi="Times New Roman" w:cs="Times New Roman"/>
                 <w:szCs w:val="24"/>
               </w:rPr>
-              <w:t xml:space="preserve">rotina de manutenção </w:t>
-            </w:r>
-            <w:r>
-              <w:rPr>
-                <w:rFonts w:ascii="Times New Roman" w:hAnsi="Times New Roman" w:cs="Times New Roman"/>
-                <w:szCs w:val="24"/>
-              </w:rPr>
-              <w:t xml:space="preserve"> que deseja alterar</w:t>
+              <w:t>rotina de manutenção</w:t>
+            </w:r>
+            <w:proofErr w:type="gramStart"/>
+            <w:r>
+              <w:rPr>
+                <w:rFonts w:ascii="Times New Roman" w:hAnsi="Times New Roman" w:cs="Times New Roman"/>
+                <w:szCs w:val="24"/>
+              </w:rPr>
+              <w:t xml:space="preserve"> </w:t>
+            </w:r>
+            <w:r>
+              <w:rPr>
+                <w:rFonts w:ascii="Times New Roman" w:hAnsi="Times New Roman" w:cs="Times New Roman"/>
+                <w:szCs w:val="24"/>
+              </w:rPr>
+              <w:t xml:space="preserve"> </w:t>
+            </w:r>
+            <w:proofErr w:type="gramEnd"/>
+            <w:r>
+              <w:rPr>
+                <w:rFonts w:ascii="Times New Roman" w:hAnsi="Times New Roman" w:cs="Times New Roman"/>
+                <w:szCs w:val="24"/>
+              </w:rPr>
+              <w:t>que deseja alterar</w:t>
             </w:r>
           </w:p>
         </w:tc>
@@ -19059,8 +19065,17 @@
                 <w:rFonts w:ascii="Times New Roman" w:hAnsi="Times New Roman" w:cs="Times New Roman"/>
                 <w:szCs w:val="24"/>
               </w:rPr>
-              <w:t>Administrador, Usuário Comum</w:t>
-            </w:r>
+              <w:t xml:space="preserve">Administrador, Usuário </w:t>
+            </w:r>
+            <w:proofErr w:type="gramStart"/>
+            <w:r>
+              <w:rPr>
+                <w:rFonts w:ascii="Times New Roman" w:hAnsi="Times New Roman" w:cs="Times New Roman"/>
+                <w:szCs w:val="24"/>
+              </w:rPr>
+              <w:t>Comum</w:t>
+            </w:r>
+            <w:proofErr w:type="gramEnd"/>
           </w:p>
         </w:tc>
       </w:tr>
@@ -19523,7 +19538,21 @@
                 <w:rFonts w:eastAsiaTheme="minorHAnsi"/>
                 <w:szCs w:val="24"/>
               </w:rPr>
-              <w:t>xibe ao usuário o(s) estoque(s) existente(s)</w:t>
+              <w:t xml:space="preserve">xibe ao usuário </w:t>
+            </w:r>
+            <w:r>
+              <w:rPr>
+                <w:rFonts w:eastAsiaTheme="minorHAnsi"/>
+                <w:szCs w:val="24"/>
+              </w:rPr>
+              <w:t xml:space="preserve">o(s) estoque(s) </w:t>
+            </w:r>
+            <w:r>
+              <w:rPr>
+                <w:rFonts w:eastAsiaTheme="minorHAnsi"/>
+                <w:szCs w:val="24"/>
+              </w:rPr>
+              <w:t>existente(s)</w:t>
             </w:r>
           </w:p>
         </w:tc>
@@ -19842,7 +19871,23 @@
                 <w:rFonts w:ascii="Times New Roman" w:hAnsi="Times New Roman" w:cs="Times New Roman"/>
                 <w:szCs w:val="24"/>
               </w:rPr>
-              <w:t>Alertar o usuário responsável a existência de uma rotina a ser realizada</w:t>
+              <w:t xml:space="preserve">Alertar o usuário responsável </w:t>
+            </w:r>
+            <w:proofErr w:type="gramStart"/>
+            <w:r>
+              <w:rPr>
+                <w:rFonts w:ascii="Times New Roman" w:hAnsi="Times New Roman" w:cs="Times New Roman"/>
+                <w:szCs w:val="24"/>
+              </w:rPr>
+              <w:t>a</w:t>
+            </w:r>
+            <w:proofErr w:type="gramEnd"/>
+            <w:r>
+              <w:rPr>
+                <w:rFonts w:ascii="Times New Roman" w:hAnsi="Times New Roman" w:cs="Times New Roman"/>
+                <w:szCs w:val="24"/>
+              </w:rPr>
+              <w:t xml:space="preserve"> existência de uma rotina a ser realizada</w:t>
             </w:r>
           </w:p>
         </w:tc>
@@ -20541,8 +20586,17 @@
                 <w:rFonts w:ascii="Times New Roman" w:hAnsi="Times New Roman" w:cs="Times New Roman"/>
                 <w:szCs w:val="24"/>
               </w:rPr>
-              <w:t>Administrador, Usuário Comum</w:t>
-            </w:r>
+              <w:t xml:space="preserve">Administrador, Usuário </w:t>
+            </w:r>
+            <w:proofErr w:type="gramStart"/>
+            <w:r>
+              <w:rPr>
+                <w:rFonts w:ascii="Times New Roman" w:hAnsi="Times New Roman" w:cs="Times New Roman"/>
+                <w:szCs w:val="24"/>
+              </w:rPr>
+              <w:t>Comum</w:t>
+            </w:r>
+            <w:proofErr w:type="gramEnd"/>
           </w:p>
         </w:tc>
       </w:tr>
@@ -21290,8 +21344,17 @@
                 <w:rFonts w:ascii="Times New Roman" w:hAnsi="Times New Roman" w:cs="Times New Roman"/>
                 <w:szCs w:val="24"/>
               </w:rPr>
-              <w:t>Administrador, Usuário Comum</w:t>
-            </w:r>
+              <w:t xml:space="preserve">Administrador, Usuário </w:t>
+            </w:r>
+            <w:proofErr w:type="gramStart"/>
+            <w:r>
+              <w:rPr>
+                <w:rFonts w:ascii="Times New Roman" w:hAnsi="Times New Roman" w:cs="Times New Roman"/>
+                <w:szCs w:val="24"/>
+              </w:rPr>
+              <w:t>Comum</w:t>
+            </w:r>
+            <w:proofErr w:type="gramEnd"/>
           </w:p>
         </w:tc>
       </w:tr>
@@ -21672,7 +21735,23 @@
                 <w:rFonts w:eastAsiaTheme="minorHAnsi"/>
                 <w:szCs w:val="24"/>
               </w:rPr>
-              <w:t>Verifica no banco de dados as ferramentas e materiais existentes no estoque</w:t>
+              <w:t xml:space="preserve">Verifica no banco de dados </w:t>
+            </w:r>
+            <w:proofErr w:type="gramStart"/>
+            <w:r>
+              <w:rPr>
+                <w:rFonts w:eastAsiaTheme="minorHAnsi"/>
+                <w:szCs w:val="24"/>
+              </w:rPr>
+              <w:t>as</w:t>
+            </w:r>
+            <w:proofErr w:type="gramEnd"/>
+            <w:r>
+              <w:rPr>
+                <w:rFonts w:eastAsiaTheme="minorHAnsi"/>
+                <w:szCs w:val="24"/>
+              </w:rPr>
+              <w:t xml:space="preserve"> ferramentas e materiais existentes no estoque</w:t>
             </w:r>
           </w:p>
         </w:tc>
@@ -21714,12 +21793,21 @@
                 <w:szCs w:val="24"/>
               </w:rPr>
             </w:pPr>
+            <w:proofErr w:type="gramStart"/>
             <w:r>
               <w:rPr>
                 <w:rFonts w:eastAsiaTheme="minorHAnsi"/>
                 <w:szCs w:val="24"/>
               </w:rPr>
-              <w:t>envia ao usuário responsável mensagem informando que é necessário repor no estoque peça(s) e ferramenta(s).</w:t>
+              <w:t>envia</w:t>
+            </w:r>
+            <w:proofErr w:type="gramEnd"/>
+            <w:r>
+              <w:rPr>
+                <w:rFonts w:eastAsiaTheme="minorHAnsi"/>
+                <w:szCs w:val="24"/>
+              </w:rPr>
+              <w:t xml:space="preserve"> ao usuário responsável mensagem informando que é necessário repor no estoque peça(s) e ferramenta(s).</w:t>
             </w:r>
           </w:p>
         </w:tc>
@@ -24001,14 +24089,14 @@
           <w:rFonts w:ascii="Times New Roman" w:hAnsi="Times New Roman"/>
         </w:rPr>
       </w:pPr>
-      <w:bookmarkStart w:id="105" w:name="_Toc467473455"/>
-      <w:bookmarkStart w:id="106" w:name="_Toc467474002"/>
-      <w:bookmarkStart w:id="107" w:name="_Toc467477741"/>
-      <w:bookmarkStart w:id="108" w:name="_Toc467494887"/>
-      <w:bookmarkStart w:id="109" w:name="_Toc467495253"/>
-      <w:bookmarkStart w:id="110" w:name="_Toc468086059"/>
-      <w:bookmarkStart w:id="111" w:name="_Toc493667966"/>
-      <w:bookmarkEnd w:id="102"/>
+      <w:bookmarkStart w:id="104" w:name="_Toc467473455"/>
+      <w:bookmarkStart w:id="105" w:name="_Toc467474002"/>
+      <w:bookmarkStart w:id="106" w:name="_Toc467477741"/>
+      <w:bookmarkStart w:id="107" w:name="_Toc467494887"/>
+      <w:bookmarkStart w:id="108" w:name="_Toc467495253"/>
+      <w:bookmarkStart w:id="109" w:name="_Toc468086059"/>
+      <w:bookmarkStart w:id="110" w:name="_Toc493667966"/>
+      <w:bookmarkEnd w:id="101"/>
       <w:r>
         <w:rPr>
           <w:rFonts w:ascii="Times New Roman" w:hAnsi="Times New Roman"/>
@@ -24033,6 +24121,7 @@
         </w:rPr>
         <w:t>3</w:t>
       </w:r>
+      <w:proofErr w:type="gramStart"/>
       <w:r>
         <w:rPr>
           <w:rFonts w:ascii="Times New Roman" w:hAnsi="Times New Roman"/>
@@ -24041,8 +24130,8 @@
         </w:rPr>
         <w:t xml:space="preserve"> </w:t>
       </w:r>
-      <w:bookmarkStart w:id="112" w:name="_Toc490910535"/>
-      <w:bookmarkStart w:id="113" w:name="_Toc477170733"/>
+      <w:bookmarkStart w:id="111" w:name="_Toc490910535"/>
+      <w:bookmarkStart w:id="112" w:name="_Toc477170733"/>
       <w:r>
         <w:rPr>
           <w:rFonts w:ascii="Times New Roman" w:hAnsi="Times New Roman"/>
@@ -24051,21 +24140,22 @@
         </w:rPr>
         <w:t xml:space="preserve"> </w:t>
       </w:r>
+      <w:bookmarkEnd w:id="104"/>
       <w:bookmarkEnd w:id="105"/>
       <w:bookmarkEnd w:id="106"/>
       <w:bookmarkEnd w:id="107"/>
       <w:bookmarkEnd w:id="108"/>
       <w:bookmarkEnd w:id="109"/>
-      <w:bookmarkEnd w:id="110"/>
+      <w:bookmarkEnd w:id="111"/>
       <w:bookmarkEnd w:id="112"/>
-      <w:bookmarkEnd w:id="113"/>
+      <w:proofErr w:type="gramEnd"/>
       <w:r>
         <w:rPr>
           <w:rFonts w:ascii="Times New Roman" w:hAnsi="Times New Roman"/>
         </w:rPr>
         <w:t>Diagramas do Sistema</w:t>
       </w:r>
-      <w:bookmarkEnd w:id="111"/>
+      <w:bookmarkEnd w:id="110"/>
       <w:r>
         <w:rPr>
           <w:rFonts w:ascii="Times New Roman" w:hAnsi="Times New Roman"/>
@@ -24084,7 +24174,21 @@
         <w:rPr>
           <w:szCs w:val="24"/>
         </w:rPr>
-        <w:t xml:space="preserve">Os requisitos não-funcionais são aqueles que não estão especificamente relacionados com a funcionalidade do sistema. Eles impõem restrições no produto a ser desenvolvido e/ou no processo de desenvolvimento do sistema como também especificam restrições externas as quais o produto precisa atender. </w:t>
+        <w:t xml:space="preserve">Os requisitos </w:t>
+      </w:r>
+      <w:proofErr w:type="gramStart"/>
+      <w:r>
+        <w:rPr>
+          <w:szCs w:val="24"/>
+        </w:rPr>
+        <w:t>não-funcionais</w:t>
+      </w:r>
+      <w:proofErr w:type="gramEnd"/>
+      <w:r>
+        <w:rPr>
+          <w:szCs w:val="24"/>
+        </w:rPr>
+        <w:t xml:space="preserve"> são aqueles que não estão especificamente relacionados com a funcionalidade do sistema. Eles impõem restrições no produto a ser desenvolvido e/ou no processo de desenvolvimento do sistema como também especificam restrições externas as quais o produto precisa atender. </w:t>
       </w:r>
     </w:p>
     <w:p>
@@ -24111,11 +24215,11 @@
       <w:r>
         <w:t xml:space="preserve"> </w:t>
       </w:r>
-      <w:bookmarkStart w:id="114" w:name="_Toc493667967"/>
+      <w:bookmarkStart w:id="113" w:name="_Toc493667967"/>
       <w:r>
         <w:t>Diagramas de Caso de Uso</w:t>
       </w:r>
-      <w:bookmarkEnd w:id="114"/>
+      <w:bookmarkEnd w:id="113"/>
     </w:p>
     <w:p/>
     <w:p>
@@ -24125,33 +24229,25 @@
       <w:r>
         <w:t xml:space="preserve">Figura </w:t>
       </w:r>
-      <w:r>
-        <w:fldChar w:fldCharType="begin"/>
-      </w:r>
-      <w:r>
-        <w:instrText xml:space="preserve"> SEQ Figura \* ARABIC </w:instrText>
-      </w:r>
-      <w:r>
-        <w:fldChar w:fldCharType="separate"/>
-      </w:r>
-      <w:r>
-        <w:rPr>
-          <w:noProof/>
-        </w:rPr>
-        <w:t>1</w:t>
-      </w:r>
-      <w:r>
-        <w:rPr>
-          <w:noProof/>
-        </w:rPr>
-        <w:fldChar w:fldCharType="end"/>
-      </w:r>
+      <w:fldSimple w:instr=" SEQ Figura \* ARABIC ">
+        <w:r>
+          <w:rPr>
+            <w:noProof/>
+          </w:rPr>
+          <w:t>1</w:t>
+        </w:r>
+      </w:fldSimple>
       <w:r>
         <w:t xml:space="preserve"> – </w:t>
       </w:r>
       <w:r>
-        <w:t>Diagrama de Caso de Uso 1</w:t>
+        <w:t xml:space="preserve">Diagrama de Caso de Uso </w:t>
       </w:r>
+      <w:proofErr w:type="gramStart"/>
+      <w:r>
+        <w:t>1</w:t>
+      </w:r>
+      <w:proofErr w:type="gramEnd"/>
     </w:p>
     <w:p>
       <w:pPr>
@@ -24179,7 +24275,7 @@
                     </pic:cNvPicPr>
                   </pic:nvPicPr>
                   <pic:blipFill>
-                    <a:blip r:embed="rId16" cstate="print">
+                    <a:blip r:embed="rId17" cstate="print">
                       <a:extLst>
                         <a:ext uri="{28A0092B-C50C-407E-A947-70E740481C1C}">
                           <a14:useLocalDpi xmlns:a14="http://schemas.microsoft.com/office/drawing/2010/main" val="0"/>
@@ -24232,33 +24328,25 @@
         <w:lastRenderedPageBreak/>
         <w:t xml:space="preserve">Figura </w:t>
       </w:r>
-      <w:r>
-        <w:fldChar w:fldCharType="begin"/>
-      </w:r>
-      <w:r>
-        <w:instrText xml:space="preserve"> SEQ Figura \* ARABIC </w:instrText>
-      </w:r>
-      <w:r>
-        <w:fldChar w:fldCharType="separate"/>
-      </w:r>
-      <w:r>
-        <w:rPr>
-          <w:noProof/>
-        </w:rPr>
-        <w:t>2</w:t>
-      </w:r>
-      <w:r>
-        <w:rPr>
-          <w:noProof/>
-        </w:rPr>
-        <w:fldChar w:fldCharType="end"/>
-      </w:r>
+      <w:fldSimple w:instr=" SEQ Figura \* ARABIC ">
+        <w:r>
+          <w:rPr>
+            <w:noProof/>
+          </w:rPr>
+          <w:t>2</w:t>
+        </w:r>
+      </w:fldSimple>
       <w:r>
         <w:t xml:space="preserve"> – </w:t>
       </w:r>
       <w:r>
-        <w:t>Diagrama de Caso de Uso 2</w:t>
+        <w:t xml:space="preserve">Diagrama de Caso de Uso </w:t>
       </w:r>
+      <w:proofErr w:type="gramStart"/>
+      <w:r>
+        <w:t>2</w:t>
+      </w:r>
+      <w:proofErr w:type="gramEnd"/>
     </w:p>
     <w:p>
       <w:pPr>
@@ -24287,7 +24375,7 @@
                     </pic:cNvPicPr>
                   </pic:nvPicPr>
                   <pic:blipFill>
-                    <a:blip r:embed="rId17">
+                    <a:blip r:embed="rId18">
                       <a:extLst>
                         <a:ext uri="{28A0092B-C50C-407E-A947-70E740481C1C}">
                           <a14:useLocalDpi xmlns:a14="http://schemas.microsoft.com/office/drawing/2010/main" val="0"/>
@@ -24351,33 +24439,25 @@
       <w:r>
         <w:t xml:space="preserve">Figura </w:t>
       </w:r>
-      <w:r>
-        <w:fldChar w:fldCharType="begin"/>
-      </w:r>
-      <w:r>
-        <w:instrText xml:space="preserve"> SEQ Figura \* ARABIC </w:instrText>
-      </w:r>
-      <w:r>
-        <w:fldChar w:fldCharType="separate"/>
-      </w:r>
-      <w:r>
-        <w:rPr>
-          <w:noProof/>
-        </w:rPr>
-        <w:t>3</w:t>
-      </w:r>
-      <w:r>
-        <w:rPr>
-          <w:noProof/>
-        </w:rPr>
-        <w:fldChar w:fldCharType="end"/>
-      </w:r>
+      <w:fldSimple w:instr=" SEQ Figura \* ARABIC ">
+        <w:r>
+          <w:rPr>
+            <w:noProof/>
+          </w:rPr>
+          <w:t>3</w:t>
+        </w:r>
+      </w:fldSimple>
       <w:r>
         <w:t xml:space="preserve"> – </w:t>
       </w:r>
       <w:r>
-        <w:t>Diagrama de Caso de Uso 3</w:t>
+        <w:t xml:space="preserve">Diagrama de Caso de Uso </w:t>
       </w:r>
+      <w:proofErr w:type="gramStart"/>
+      <w:r>
+        <w:t>3</w:t>
+      </w:r>
+      <w:proofErr w:type="gramEnd"/>
     </w:p>
     <w:p>
       <w:pPr>
@@ -24416,7 +24496,7 @@
                     </pic:cNvPicPr>
                   </pic:nvPicPr>
                   <pic:blipFill>
-                    <a:blip r:embed="rId18">
+                    <a:blip r:embed="rId19">
                       <a:extLst>
                         <a:ext uri="{28A0092B-C50C-407E-A947-70E740481C1C}">
                           <a14:useLocalDpi xmlns:a14="http://schemas.microsoft.com/office/drawing/2010/main" val="0"/>
@@ -24489,12 +24569,12 @@
         </w:numPr>
         <w:ind w:left="374" w:hanging="374"/>
       </w:pPr>
-      <w:bookmarkStart w:id="115" w:name="_Toc493667968"/>
+      <w:bookmarkStart w:id="114" w:name="_Toc493667968"/>
       <w:r>
         <w:lastRenderedPageBreak/>
         <w:t>Diagrama de Classes</w:t>
       </w:r>
-      <w:bookmarkEnd w:id="115"/>
+      <w:bookmarkEnd w:id="114"/>
     </w:p>
     <w:p>
       <w:pPr>
@@ -24529,7 +24609,7 @@
                     </pic:cNvPicPr>
                   </pic:nvPicPr>
                   <pic:blipFill>
-                    <a:blip r:embed="rId19">
+                    <a:blip r:embed="rId20">
                       <a:extLst>
                         <a:ext uri="{28A0092B-C50C-407E-A947-70E740481C1C}">
                           <a14:useLocalDpi xmlns:a14="http://schemas.microsoft.com/office/drawing/2010/main" val="0"/>
@@ -24584,7 +24664,7 @@
         </w:numPr>
         <w:ind w:left="374" w:hanging="374"/>
       </w:pPr>
-      <w:bookmarkStart w:id="116" w:name="_Toc493667969"/>
+      <w:bookmarkStart w:id="115" w:name="_Toc493667969"/>
       <w:r>
         <w:t>Diagrama</w:t>
       </w:r>
@@ -24597,7 +24677,7 @@
       <w:r>
         <w:t>Sequência</w:t>
       </w:r>
-      <w:bookmarkEnd w:id="116"/>
+      <w:bookmarkEnd w:id="115"/>
     </w:p>
     <w:p>
       <w:pPr>
@@ -24650,7 +24730,7 @@
                     </pic:cNvPicPr>
                   </pic:nvPicPr>
                   <pic:blipFill>
-                    <a:blip r:embed="rId20" cstate="print"/>
+                    <a:blip r:embed="rId21" cstate="print"/>
                     <a:srcRect l="6171" t="6607" r="15426" b="26126"/>
                     <a:stretch>
                       <a:fillRect/>
@@ -24729,7 +24809,7 @@
                     </pic:cNvPicPr>
                   </pic:nvPicPr>
                   <pic:blipFill>
-                    <a:blip r:embed="rId21" cstate="print"/>
+                    <a:blip r:embed="rId22" cstate="print"/>
                     <a:srcRect l="5273" t="5571" r="8272" b="32033"/>
                     <a:stretch>
                       <a:fillRect/>
@@ -24805,7 +24885,7 @@
           <w:sz w:val="28"/>
         </w:rPr>
         <w:sectPr>
-          <w:headerReference w:type="default" r:id="rId22"/>
+          <w:headerReference w:type="default" r:id="rId23"/>
           <w:pgSz w:w="11906" w:h="16838" w:code="9"/>
           <w:pgMar w:top="1276" w:right="1134" w:bottom="1134" w:left="1701" w:header="720" w:footer="720" w:gutter="0"/>
           <w:cols w:space="720"/>
@@ -24856,7 +24936,7 @@
                     </pic:cNvPicPr>
                   </pic:nvPicPr>
                   <pic:blipFill>
-                    <a:blip r:embed="rId23" cstate="print">
+                    <a:blip r:embed="rId24" cstate="print">
                       <a:extLst>
                         <a:ext uri="{28A0092B-C50C-407E-A947-70E740481C1C}">
                           <a14:useLocalDpi xmlns:a14="http://schemas.microsoft.com/office/drawing/2010/main" val="0"/>
@@ -24951,6 +25031,7 @@
           <w:sz w:val="28"/>
         </w:rPr>
       </w:pPr>
+      <w:bookmarkStart w:id="116" w:name="_GoBack"/>
       <w:r>
         <w:rPr>
           <w:b/>
@@ -24984,7 +25065,7 @@
                     </pic:cNvPicPr>
                   </pic:nvPicPr>
                   <pic:blipFill>
-                    <a:blip r:embed="rId24">
+                    <a:blip r:embed="rId25">
                       <a:extLst>
                         <a:ext uri="{28A0092B-C50C-407E-A947-70E740481C1C}">
                           <a14:useLocalDpi xmlns:a14="http://schemas.microsoft.com/office/drawing/2010/main" val="0"/>
@@ -25021,6 +25102,7 @@
           </wp:anchor>
         </w:drawing>
       </w:r>
+      <w:bookmarkEnd w:id="116"/>
     </w:p>
     <w:p>
       <w:pPr>
@@ -25143,7 +25225,7 @@
                     </pic:cNvPicPr>
                   </pic:nvPicPr>
                   <pic:blipFill>
-                    <a:blip r:embed="rId25">
+                    <a:blip r:embed="rId26">
                       <a:extLst>
                         <a:ext uri="{28A0092B-C50C-407E-A947-70E740481C1C}">
                           <a14:useLocalDpi xmlns:a14="http://schemas.microsoft.com/office/drawing/2010/main" val="0"/>
@@ -25186,7 +25268,7 @@
 </file>
 
 <file path=word/endnotes.xml><?xml version="1.0" encoding="utf-8"?>
-<w:endnotes xmlns:wpc="http://schemas.microsoft.com/office/word/2010/wordprocessingCanvas" xmlns:cx="http://schemas.microsoft.com/office/drawing/2014/chartex" xmlns:mc="http://schemas.openxmlformats.org/markup-compatibility/2006" xmlns:o="urn:schemas-microsoft-com:office:office" xmlns:r="http://schemas.openxmlformats.org/officeDocument/2006/relationships" xmlns:m="http://schemas.openxmlformats.org/officeDocument/2006/math" xmlns:v="urn:schemas-microsoft-com:vml" xmlns:wp14="http://schemas.microsoft.com/office/word/2010/wordprocessingDrawing" xmlns:wp="http://schemas.openxmlformats.org/drawingml/2006/wordprocessingDrawing" xmlns:w10="urn:schemas-microsoft-com:office:word" xmlns:w="http://schemas.openxmlformats.org/wordprocessingml/2006/main" xmlns:w14="http://schemas.microsoft.com/office/word/2010/wordml" xmlns:w15="http://schemas.microsoft.com/office/word/2012/wordml" xmlns:w16se="http://schemas.microsoft.com/office/word/2015/wordml/symex" xmlns:wpg="http://schemas.microsoft.com/office/word/2010/wordprocessingGroup" xmlns:wpi="http://schemas.microsoft.com/office/word/2010/wordprocessingInk" xmlns:wne="http://schemas.microsoft.com/office/word/2006/wordml" xmlns:wps="http://schemas.microsoft.com/office/word/2010/wordprocessingShape" mc:Ignorable="w14 w15 w16se wp14">
+<w:endnotes xmlns:wpc="http://schemas.microsoft.com/office/word/2010/wordprocessingCanvas" xmlns:mc="http://schemas.openxmlformats.org/markup-compatibility/2006" xmlns:o="urn:schemas-microsoft-com:office:office" xmlns:r="http://schemas.openxmlformats.org/officeDocument/2006/relationships" xmlns:m="http://schemas.openxmlformats.org/officeDocument/2006/math" xmlns:v="urn:schemas-microsoft-com:vml" xmlns:wp14="http://schemas.microsoft.com/office/word/2010/wordprocessingDrawing" xmlns:wp="http://schemas.openxmlformats.org/drawingml/2006/wordprocessingDrawing" xmlns:w10="urn:schemas-microsoft-com:office:word" xmlns:w="http://schemas.openxmlformats.org/wordprocessingml/2006/main" xmlns:w14="http://schemas.microsoft.com/office/word/2010/wordml" xmlns:wpg="http://schemas.microsoft.com/office/word/2010/wordprocessingGroup" xmlns:wpi="http://schemas.microsoft.com/office/word/2010/wordprocessingInk" xmlns:wne="http://schemas.microsoft.com/office/word/2006/wordml" xmlns:wps="http://schemas.microsoft.com/office/word/2010/wordprocessingShape" mc:Ignorable="w14 wp14">
   <w:endnote w:type="separator" w:id="-1">
     <w:p>
       <w:r>
@@ -25205,7 +25287,7 @@
 </file>
 
 <file path=word/footer1.xml><?xml version="1.0" encoding="utf-8"?>
-<w:ftr xmlns:wpc="http://schemas.microsoft.com/office/word/2010/wordprocessingCanvas" xmlns:cx="http://schemas.microsoft.com/office/drawing/2014/chartex" xmlns:mc="http://schemas.openxmlformats.org/markup-compatibility/2006" xmlns:o="urn:schemas-microsoft-com:office:office" xmlns:r="http://schemas.openxmlformats.org/officeDocument/2006/relationships" xmlns:m="http://schemas.openxmlformats.org/officeDocument/2006/math" xmlns:v="urn:schemas-microsoft-com:vml" xmlns:wp14="http://schemas.microsoft.com/office/word/2010/wordprocessingDrawing" xmlns:wp="http://schemas.openxmlformats.org/drawingml/2006/wordprocessingDrawing" xmlns:w10="urn:schemas-microsoft-com:office:word" xmlns:w="http://schemas.openxmlformats.org/wordprocessingml/2006/main" xmlns:w14="http://schemas.microsoft.com/office/word/2010/wordml" xmlns:w15="http://schemas.microsoft.com/office/word/2012/wordml" xmlns:w16se="http://schemas.microsoft.com/office/word/2015/wordml/symex" xmlns:wpg="http://schemas.microsoft.com/office/word/2010/wordprocessingGroup" xmlns:wpi="http://schemas.microsoft.com/office/word/2010/wordprocessingInk" xmlns:wne="http://schemas.microsoft.com/office/word/2006/wordml" xmlns:wps="http://schemas.microsoft.com/office/word/2010/wordprocessingShape" mc:Ignorable="w14 w15 w16se wp14">
+<w:ftr xmlns:wpc="http://schemas.microsoft.com/office/word/2010/wordprocessingCanvas" xmlns:mc="http://schemas.openxmlformats.org/markup-compatibility/2006" xmlns:o="urn:schemas-microsoft-com:office:office" xmlns:r="http://schemas.openxmlformats.org/officeDocument/2006/relationships" xmlns:m="http://schemas.openxmlformats.org/officeDocument/2006/math" xmlns:v="urn:schemas-microsoft-com:vml" xmlns:wp14="http://schemas.microsoft.com/office/word/2010/wordprocessingDrawing" xmlns:wp="http://schemas.openxmlformats.org/drawingml/2006/wordprocessingDrawing" xmlns:w10="urn:schemas-microsoft-com:office:word" xmlns:w="http://schemas.openxmlformats.org/wordprocessingml/2006/main" xmlns:w14="http://schemas.microsoft.com/office/word/2010/wordml" xmlns:wpg="http://schemas.microsoft.com/office/word/2010/wordprocessingGroup" xmlns:wpi="http://schemas.microsoft.com/office/word/2010/wordprocessingInk" xmlns:wne="http://schemas.microsoft.com/office/word/2006/wordml" xmlns:wps="http://schemas.microsoft.com/office/word/2010/wordprocessingShape" mc:Ignorable="w14 wp14">
   <w:p>
     <w:pPr>
       <w:pStyle w:val="Rodap"/>
@@ -25215,7 +25297,7 @@
 </file>
 
 <file path=word/footer2.xml><?xml version="1.0" encoding="utf-8"?>
-<w:ftr xmlns:wpc="http://schemas.microsoft.com/office/word/2010/wordprocessingCanvas" xmlns:cx="http://schemas.microsoft.com/office/drawing/2014/chartex" xmlns:mc="http://schemas.openxmlformats.org/markup-compatibility/2006" xmlns:o="urn:schemas-microsoft-com:office:office" xmlns:r="http://schemas.openxmlformats.org/officeDocument/2006/relationships" xmlns:m="http://schemas.openxmlformats.org/officeDocument/2006/math" xmlns:v="urn:schemas-microsoft-com:vml" xmlns:wp14="http://schemas.microsoft.com/office/word/2010/wordprocessingDrawing" xmlns:wp="http://schemas.openxmlformats.org/drawingml/2006/wordprocessingDrawing" xmlns:w10="urn:schemas-microsoft-com:office:word" xmlns:w="http://schemas.openxmlformats.org/wordprocessingml/2006/main" xmlns:w14="http://schemas.microsoft.com/office/word/2010/wordml" xmlns:w15="http://schemas.microsoft.com/office/word/2012/wordml" xmlns:w16se="http://schemas.microsoft.com/office/word/2015/wordml/symex" xmlns:wpg="http://schemas.microsoft.com/office/word/2010/wordprocessingGroup" xmlns:wpi="http://schemas.microsoft.com/office/word/2010/wordprocessingInk" xmlns:wne="http://schemas.microsoft.com/office/word/2006/wordml" xmlns:wps="http://schemas.microsoft.com/office/word/2010/wordprocessingShape" mc:Ignorable="w14 w15 w16se wp14">
+<w:ftr xmlns:wpc="http://schemas.microsoft.com/office/word/2010/wordprocessingCanvas" xmlns:mc="http://schemas.openxmlformats.org/markup-compatibility/2006" xmlns:o="urn:schemas-microsoft-com:office:office" xmlns:r="http://schemas.openxmlformats.org/officeDocument/2006/relationships" xmlns:m="http://schemas.openxmlformats.org/officeDocument/2006/math" xmlns:v="urn:schemas-microsoft-com:vml" xmlns:wp14="http://schemas.microsoft.com/office/word/2010/wordprocessingDrawing" xmlns:wp="http://schemas.openxmlformats.org/drawingml/2006/wordprocessingDrawing" xmlns:w10="urn:schemas-microsoft-com:office:word" xmlns:w="http://schemas.openxmlformats.org/wordprocessingml/2006/main" xmlns:w14="http://schemas.microsoft.com/office/word/2010/wordml" xmlns:wpg="http://schemas.microsoft.com/office/word/2010/wordprocessingGroup" xmlns:wpi="http://schemas.microsoft.com/office/word/2010/wordprocessingInk" xmlns:wne="http://schemas.microsoft.com/office/word/2006/wordml" xmlns:wps="http://schemas.microsoft.com/office/word/2010/wordprocessingShape" mc:Ignorable="w14 wp14">
   <w:tbl>
     <w:tblPr>
       <w:tblW w:w="0" w:type="auto"/>
@@ -25252,14 +25334,14 @@
             <w:pStyle w:val="Rodap"/>
             <w:jc w:val="right"/>
           </w:pPr>
-          <w:bookmarkStart w:id="3" w:name="_Ref471361557"/>
+          <w:bookmarkStart w:id="2" w:name="_Ref471361557"/>
           <w:r>
             <w:t>&lt;maio / 2018&gt;</w:t>
           </w:r>
         </w:p>
       </w:tc>
     </w:tr>
-    <w:bookmarkEnd w:id="3"/>
+    <w:bookmarkEnd w:id="2"/>
   </w:tbl>
   <w:p>
     <w:pPr>
@@ -25270,7 +25352,7 @@
 </file>
 
 <file path=word/footnotes.xml><?xml version="1.0" encoding="utf-8"?>
-<w:footnotes xmlns:wpc="http://schemas.microsoft.com/office/word/2010/wordprocessingCanvas" xmlns:cx="http://schemas.microsoft.com/office/drawing/2014/chartex" xmlns:mc="http://schemas.openxmlformats.org/markup-compatibility/2006" xmlns:o="urn:schemas-microsoft-com:office:office" xmlns:r="http://schemas.openxmlformats.org/officeDocument/2006/relationships" xmlns:m="http://schemas.openxmlformats.org/officeDocument/2006/math" xmlns:v="urn:schemas-microsoft-com:vml" xmlns:wp14="http://schemas.microsoft.com/office/word/2010/wordprocessingDrawing" xmlns:wp="http://schemas.openxmlformats.org/drawingml/2006/wordprocessingDrawing" xmlns:w10="urn:schemas-microsoft-com:office:word" xmlns:w="http://schemas.openxmlformats.org/wordprocessingml/2006/main" xmlns:w14="http://schemas.microsoft.com/office/word/2010/wordml" xmlns:w15="http://schemas.microsoft.com/office/word/2012/wordml" xmlns:w16se="http://schemas.microsoft.com/office/word/2015/wordml/symex" xmlns:wpg="http://schemas.microsoft.com/office/word/2010/wordprocessingGroup" xmlns:wpi="http://schemas.microsoft.com/office/word/2010/wordprocessingInk" xmlns:wne="http://schemas.microsoft.com/office/word/2006/wordml" xmlns:wps="http://schemas.microsoft.com/office/word/2010/wordprocessingShape" mc:Ignorable="w14 w15 w16se wp14">
+<w:footnotes xmlns:wpc="http://schemas.microsoft.com/office/word/2010/wordprocessingCanvas" xmlns:mc="http://schemas.openxmlformats.org/markup-compatibility/2006" xmlns:o="urn:schemas-microsoft-com:office:office" xmlns:r="http://schemas.openxmlformats.org/officeDocument/2006/relationships" xmlns:m="http://schemas.openxmlformats.org/officeDocument/2006/math" xmlns:v="urn:schemas-microsoft-com:vml" xmlns:wp14="http://schemas.microsoft.com/office/word/2010/wordprocessingDrawing" xmlns:wp="http://schemas.openxmlformats.org/drawingml/2006/wordprocessingDrawing" xmlns:w10="urn:schemas-microsoft-com:office:word" xmlns:w="http://schemas.openxmlformats.org/wordprocessingml/2006/main" xmlns:w14="http://schemas.microsoft.com/office/word/2010/wordml" xmlns:wpg="http://schemas.microsoft.com/office/word/2010/wordprocessingGroup" xmlns:wpi="http://schemas.microsoft.com/office/word/2010/wordprocessingInk" xmlns:wne="http://schemas.microsoft.com/office/word/2006/wordml" xmlns:wps="http://schemas.microsoft.com/office/word/2010/wordprocessingShape" mc:Ignorable="w14 wp14">
   <w:footnote w:type="separator" w:id="-1">
     <w:p>
       <w:r>
@@ -25289,7 +25371,7 @@
 </file>
 
 <file path=word/header1.xml><?xml version="1.0" encoding="utf-8"?>
-<w:hdr xmlns:wpc="http://schemas.microsoft.com/office/word/2010/wordprocessingCanvas" xmlns:cx="http://schemas.microsoft.com/office/drawing/2014/chartex" xmlns:mc="http://schemas.openxmlformats.org/markup-compatibility/2006" xmlns:o="urn:schemas-microsoft-com:office:office" xmlns:r="http://schemas.openxmlformats.org/officeDocument/2006/relationships" xmlns:m="http://schemas.openxmlformats.org/officeDocument/2006/math" xmlns:v="urn:schemas-microsoft-com:vml" xmlns:wp14="http://schemas.microsoft.com/office/word/2010/wordprocessingDrawing" xmlns:wp="http://schemas.openxmlformats.org/drawingml/2006/wordprocessingDrawing" xmlns:w10="urn:schemas-microsoft-com:office:word" xmlns:w="http://schemas.openxmlformats.org/wordprocessingml/2006/main" xmlns:w14="http://schemas.microsoft.com/office/word/2010/wordml" xmlns:w15="http://schemas.microsoft.com/office/word/2012/wordml" xmlns:w16se="http://schemas.microsoft.com/office/word/2015/wordml/symex" xmlns:wpg="http://schemas.microsoft.com/office/word/2010/wordprocessingGroup" xmlns:wpi="http://schemas.microsoft.com/office/word/2010/wordprocessingInk" xmlns:wne="http://schemas.microsoft.com/office/word/2006/wordml" xmlns:wps="http://schemas.microsoft.com/office/word/2010/wordprocessingShape" mc:Ignorable="w14 w15 w16se wp14">
+<w:hdr xmlns:wpc="http://schemas.microsoft.com/office/word/2010/wordprocessingCanvas" xmlns:mc="http://schemas.openxmlformats.org/markup-compatibility/2006" xmlns:o="urn:schemas-microsoft-com:office:office" xmlns:r="http://schemas.openxmlformats.org/officeDocument/2006/relationships" xmlns:m="http://schemas.openxmlformats.org/officeDocument/2006/math" xmlns:v="urn:schemas-microsoft-com:vml" xmlns:wp14="http://schemas.microsoft.com/office/word/2010/wordprocessingDrawing" xmlns:wp="http://schemas.openxmlformats.org/drawingml/2006/wordprocessingDrawing" xmlns:w10="urn:schemas-microsoft-com:office:word" xmlns:w="http://schemas.openxmlformats.org/wordprocessingml/2006/main" xmlns:w14="http://schemas.microsoft.com/office/word/2010/wordml" xmlns:wpg="http://schemas.microsoft.com/office/word/2010/wordprocessingGroup" xmlns:wpi="http://schemas.microsoft.com/office/word/2010/wordprocessingInk" xmlns:wne="http://schemas.microsoft.com/office/word/2006/wordml" xmlns:wps="http://schemas.microsoft.com/office/word/2010/wordprocessingShape" mc:Ignorable="w14 wp14">
   <w:p>
     <w:pPr>
       <w:pStyle w:val="Cabealho"/>
@@ -25327,7 +25409,7 @@
 </file>
 
 <file path=word/header2.xml><?xml version="1.0" encoding="utf-8"?>
-<w:hdr xmlns:wpc="http://schemas.microsoft.com/office/word/2010/wordprocessingCanvas" xmlns:cx="http://schemas.microsoft.com/office/drawing/2014/chartex" xmlns:mc="http://schemas.openxmlformats.org/markup-compatibility/2006" xmlns:o="urn:schemas-microsoft-com:office:office" xmlns:r="http://schemas.openxmlformats.org/officeDocument/2006/relationships" xmlns:m="http://schemas.openxmlformats.org/officeDocument/2006/math" xmlns:v="urn:schemas-microsoft-com:vml" xmlns:wp14="http://schemas.microsoft.com/office/word/2010/wordprocessingDrawing" xmlns:wp="http://schemas.openxmlformats.org/drawingml/2006/wordprocessingDrawing" xmlns:w10="urn:schemas-microsoft-com:office:word" xmlns:w="http://schemas.openxmlformats.org/wordprocessingml/2006/main" xmlns:w14="http://schemas.microsoft.com/office/word/2010/wordml" xmlns:w15="http://schemas.microsoft.com/office/word/2012/wordml" xmlns:w16se="http://schemas.microsoft.com/office/word/2015/wordml/symex" xmlns:wpg="http://schemas.microsoft.com/office/word/2010/wordprocessingGroup" xmlns:wpi="http://schemas.microsoft.com/office/word/2010/wordprocessingInk" xmlns:wne="http://schemas.microsoft.com/office/word/2006/wordml" xmlns:wps="http://schemas.microsoft.com/office/word/2010/wordprocessingShape" mc:Ignorable="w14 w15 w16se wp14">
+<w:hdr xmlns:wpc="http://schemas.microsoft.com/office/word/2010/wordprocessingCanvas" xmlns:mc="http://schemas.openxmlformats.org/markup-compatibility/2006" xmlns:o="urn:schemas-microsoft-com:office:office" xmlns:r="http://schemas.openxmlformats.org/officeDocument/2006/relationships" xmlns:m="http://schemas.openxmlformats.org/officeDocument/2006/math" xmlns:v="urn:schemas-microsoft-com:vml" xmlns:wp14="http://schemas.microsoft.com/office/word/2010/wordprocessingDrawing" xmlns:wp="http://schemas.openxmlformats.org/drawingml/2006/wordprocessingDrawing" xmlns:w10="urn:schemas-microsoft-com:office:word" xmlns:w="http://schemas.openxmlformats.org/wordprocessingml/2006/main" xmlns:w14="http://schemas.microsoft.com/office/word/2010/wordml" xmlns:wpg="http://schemas.microsoft.com/office/word/2010/wordprocessingGroup" xmlns:wpi="http://schemas.microsoft.com/office/word/2010/wordprocessingInk" xmlns:wne="http://schemas.microsoft.com/office/word/2006/wordml" xmlns:wps="http://schemas.microsoft.com/office/word/2010/wordprocessingShape" mc:Ignorable="w14 wp14">
   <w:p>
     <w:pPr>
       <w:pStyle w:val="Cabealho"/>
@@ -25340,7 +25422,7 @@
 </file>
 
 <file path=word/header3.xml><?xml version="1.0" encoding="utf-8"?>
-<w:hdr xmlns:wpc="http://schemas.microsoft.com/office/word/2010/wordprocessingCanvas" xmlns:cx="http://schemas.microsoft.com/office/drawing/2014/chartex" xmlns:mc="http://schemas.openxmlformats.org/markup-compatibility/2006" xmlns:o="urn:schemas-microsoft-com:office:office" xmlns:r="http://schemas.openxmlformats.org/officeDocument/2006/relationships" xmlns:m="http://schemas.openxmlformats.org/officeDocument/2006/math" xmlns:v="urn:schemas-microsoft-com:vml" xmlns:wp14="http://schemas.microsoft.com/office/word/2010/wordprocessingDrawing" xmlns:wp="http://schemas.openxmlformats.org/drawingml/2006/wordprocessingDrawing" xmlns:w10="urn:schemas-microsoft-com:office:word" xmlns:w="http://schemas.openxmlformats.org/wordprocessingml/2006/main" xmlns:w14="http://schemas.microsoft.com/office/word/2010/wordml" xmlns:w15="http://schemas.microsoft.com/office/word/2012/wordml" xmlns:w16se="http://schemas.microsoft.com/office/word/2015/wordml/symex" xmlns:wpg="http://schemas.microsoft.com/office/word/2010/wordprocessingGroup" xmlns:wpi="http://schemas.microsoft.com/office/word/2010/wordprocessingInk" xmlns:wne="http://schemas.microsoft.com/office/word/2006/wordml" xmlns:wps="http://schemas.microsoft.com/office/word/2010/wordprocessingShape" mc:Ignorable="w14 w15 w16se wp14">
+<w:hdr xmlns:wpc="http://schemas.microsoft.com/office/word/2010/wordprocessingCanvas" xmlns:mc="http://schemas.openxmlformats.org/markup-compatibility/2006" xmlns:o="urn:schemas-microsoft-com:office:office" xmlns:r="http://schemas.openxmlformats.org/officeDocument/2006/relationships" xmlns:m="http://schemas.openxmlformats.org/officeDocument/2006/math" xmlns:v="urn:schemas-microsoft-com:vml" xmlns:wp14="http://schemas.microsoft.com/office/word/2010/wordprocessingDrawing" xmlns:wp="http://schemas.openxmlformats.org/drawingml/2006/wordprocessingDrawing" xmlns:w10="urn:schemas-microsoft-com:office:word" xmlns:w="http://schemas.openxmlformats.org/wordprocessingml/2006/main" xmlns:w14="http://schemas.microsoft.com/office/word/2010/wordml" xmlns:wpg="http://schemas.microsoft.com/office/word/2010/wordprocessingGroup" xmlns:wpi="http://schemas.microsoft.com/office/word/2010/wordprocessingInk" xmlns:wne="http://schemas.microsoft.com/office/word/2006/wordml" xmlns:wps="http://schemas.microsoft.com/office/word/2010/wordprocessingShape" mc:Ignorable="w14 wp14">
   <w:p>
     <w:pPr>
       <w:pStyle w:val="Cabealho"/>
@@ -25359,13 +25441,13 @@
 </file>
 
 <file path=word/header4.xml><?xml version="1.0" encoding="utf-8"?>
-<w:hdr xmlns:wpc="http://schemas.microsoft.com/office/word/2010/wordprocessingCanvas" xmlns:cx="http://schemas.microsoft.com/office/drawing/2014/chartex" xmlns:mc="http://schemas.openxmlformats.org/markup-compatibility/2006" xmlns:o="urn:schemas-microsoft-com:office:office" xmlns:r="http://schemas.openxmlformats.org/officeDocument/2006/relationships" xmlns:m="http://schemas.openxmlformats.org/officeDocument/2006/math" xmlns:v="urn:schemas-microsoft-com:vml" xmlns:wp14="http://schemas.microsoft.com/office/word/2010/wordprocessingDrawing" xmlns:wp="http://schemas.openxmlformats.org/drawingml/2006/wordprocessingDrawing" xmlns:w10="urn:schemas-microsoft-com:office:word" xmlns:w="http://schemas.openxmlformats.org/wordprocessingml/2006/main" xmlns:w14="http://schemas.microsoft.com/office/word/2010/wordml" xmlns:w15="http://schemas.microsoft.com/office/word/2012/wordml" xmlns:w16se="http://schemas.microsoft.com/office/word/2015/wordml/symex" xmlns:wpg="http://schemas.microsoft.com/office/word/2010/wordprocessingGroup" xmlns:wpi="http://schemas.microsoft.com/office/word/2010/wordprocessingInk" xmlns:wne="http://schemas.microsoft.com/office/word/2006/wordml" xmlns:wps="http://schemas.microsoft.com/office/word/2010/wordprocessingShape" mc:Ignorable="w14 w15 w16se wp14">
+<w:hdr xmlns:wpc="http://schemas.microsoft.com/office/word/2010/wordprocessingCanvas" xmlns:mc="http://schemas.openxmlformats.org/markup-compatibility/2006" xmlns:o="urn:schemas-microsoft-com:office:office" xmlns:r="http://schemas.openxmlformats.org/officeDocument/2006/relationships" xmlns:m="http://schemas.openxmlformats.org/officeDocument/2006/math" xmlns:v="urn:schemas-microsoft-com:vml" xmlns:wp14="http://schemas.microsoft.com/office/word/2010/wordprocessingDrawing" xmlns:wp="http://schemas.openxmlformats.org/drawingml/2006/wordprocessingDrawing" xmlns:w10="urn:schemas-microsoft-com:office:word" xmlns:w="http://schemas.openxmlformats.org/wordprocessingml/2006/main" xmlns:w14="http://schemas.microsoft.com/office/word/2010/wordml" xmlns:wpg="http://schemas.microsoft.com/office/word/2010/wordprocessingGroup" xmlns:wpi="http://schemas.microsoft.com/office/word/2010/wordprocessingInk" xmlns:wne="http://schemas.microsoft.com/office/word/2006/wordml" xmlns:wps="http://schemas.microsoft.com/office/word/2010/wordprocessingShape" mc:Ignorable="w14 wp14">
   <w:p/>
 </w:hdr>
 </file>
 
 <file path=word/header5.xml><?xml version="1.0" encoding="utf-8"?>
-<w:hdr xmlns:wpc="http://schemas.microsoft.com/office/word/2010/wordprocessingCanvas" xmlns:cx="http://schemas.microsoft.com/office/drawing/2014/chartex" xmlns:mc="http://schemas.openxmlformats.org/markup-compatibility/2006" xmlns:o="urn:schemas-microsoft-com:office:office" xmlns:r="http://schemas.openxmlformats.org/officeDocument/2006/relationships" xmlns:m="http://schemas.openxmlformats.org/officeDocument/2006/math" xmlns:v="urn:schemas-microsoft-com:vml" xmlns:wp14="http://schemas.microsoft.com/office/word/2010/wordprocessingDrawing" xmlns:wp="http://schemas.openxmlformats.org/drawingml/2006/wordprocessingDrawing" xmlns:w10="urn:schemas-microsoft-com:office:word" xmlns:w="http://schemas.openxmlformats.org/wordprocessingml/2006/main" xmlns:w14="http://schemas.microsoft.com/office/word/2010/wordml" xmlns:w15="http://schemas.microsoft.com/office/word/2012/wordml" xmlns:w16se="http://schemas.microsoft.com/office/word/2015/wordml/symex" xmlns:wpg="http://schemas.microsoft.com/office/word/2010/wordprocessingGroup" xmlns:wpi="http://schemas.microsoft.com/office/word/2010/wordprocessingInk" xmlns:wne="http://schemas.microsoft.com/office/word/2006/wordml" xmlns:wps="http://schemas.microsoft.com/office/word/2010/wordprocessingShape" mc:Ignorable="w14 w15 w16se wp14">
+<w:hdr xmlns:wpc="http://schemas.microsoft.com/office/word/2010/wordprocessingCanvas" xmlns:mc="http://schemas.openxmlformats.org/markup-compatibility/2006" xmlns:o="urn:schemas-microsoft-com:office:office" xmlns:r="http://schemas.openxmlformats.org/officeDocument/2006/relationships" xmlns:m="http://schemas.openxmlformats.org/officeDocument/2006/math" xmlns:v="urn:schemas-microsoft-com:vml" xmlns:wp14="http://schemas.microsoft.com/office/word/2010/wordprocessingDrawing" xmlns:wp="http://schemas.openxmlformats.org/drawingml/2006/wordprocessingDrawing" xmlns:w10="urn:schemas-microsoft-com:office:word" xmlns:w="http://schemas.openxmlformats.org/wordprocessingml/2006/main" xmlns:w14="http://schemas.microsoft.com/office/word/2010/wordml" xmlns:wpg="http://schemas.microsoft.com/office/word/2010/wordprocessingGroup" xmlns:wpi="http://schemas.microsoft.com/office/word/2010/wordprocessingInk" xmlns:wne="http://schemas.microsoft.com/office/word/2006/wordml" xmlns:wps="http://schemas.microsoft.com/office/word/2010/wordprocessingShape" mc:Ignorable="w14 wp14">
   <w:p>
     <w:pPr>
       <w:pStyle w:val="Cabealho"/>
@@ -25405,7 +25487,7 @@
 </file>
 
 <file path=word/header6.xml><?xml version="1.0" encoding="utf-8"?>
-<w:hdr xmlns:wpc="http://schemas.microsoft.com/office/word/2010/wordprocessingCanvas" xmlns:cx="http://schemas.microsoft.com/office/drawing/2014/chartex" xmlns:mc="http://schemas.openxmlformats.org/markup-compatibility/2006" xmlns:o="urn:schemas-microsoft-com:office:office" xmlns:r="http://schemas.openxmlformats.org/officeDocument/2006/relationships" xmlns:m="http://schemas.openxmlformats.org/officeDocument/2006/math" xmlns:v="urn:schemas-microsoft-com:vml" xmlns:wp14="http://schemas.microsoft.com/office/word/2010/wordprocessingDrawing" xmlns:wp="http://schemas.openxmlformats.org/drawingml/2006/wordprocessingDrawing" xmlns:w10="urn:schemas-microsoft-com:office:word" xmlns:w="http://schemas.openxmlformats.org/wordprocessingml/2006/main" xmlns:w14="http://schemas.microsoft.com/office/word/2010/wordml" xmlns:w15="http://schemas.microsoft.com/office/word/2012/wordml" xmlns:w16se="http://schemas.microsoft.com/office/word/2015/wordml/symex" xmlns:wpg="http://schemas.microsoft.com/office/word/2010/wordprocessingGroup" xmlns:wpi="http://schemas.microsoft.com/office/word/2010/wordprocessingInk" xmlns:wne="http://schemas.microsoft.com/office/word/2006/wordml" xmlns:wps="http://schemas.microsoft.com/office/word/2010/wordprocessingShape" mc:Ignorable="w14 w15 w16se wp14">
+<w:hdr xmlns:wpc="http://schemas.microsoft.com/office/word/2010/wordprocessingCanvas" xmlns:mc="http://schemas.openxmlformats.org/markup-compatibility/2006" xmlns:o="urn:schemas-microsoft-com:office:office" xmlns:r="http://schemas.openxmlformats.org/officeDocument/2006/relationships" xmlns:m="http://schemas.openxmlformats.org/officeDocument/2006/math" xmlns:v="urn:schemas-microsoft-com:vml" xmlns:wp14="http://schemas.microsoft.com/office/word/2010/wordprocessingDrawing" xmlns:wp="http://schemas.openxmlformats.org/drawingml/2006/wordprocessingDrawing" xmlns:w10="urn:schemas-microsoft-com:office:word" xmlns:w="http://schemas.openxmlformats.org/wordprocessingml/2006/main" xmlns:w14="http://schemas.microsoft.com/office/word/2010/wordml" xmlns:wpg="http://schemas.microsoft.com/office/word/2010/wordprocessingGroup" xmlns:wpi="http://schemas.microsoft.com/office/word/2010/wordprocessingInk" xmlns:wne="http://schemas.microsoft.com/office/word/2006/wordml" xmlns:wps="http://schemas.microsoft.com/office/word/2010/wordprocessingShape" mc:Ignorable="w14 wp14">
   <w:p>
     <w:pPr>
       <w:pStyle w:val="Cabealho"/>
@@ -25445,7 +25527,7 @@
 </file>
 
 <file path=word/header7.xml><?xml version="1.0" encoding="utf-8"?>
-<w:hdr xmlns:wpc="http://schemas.microsoft.com/office/word/2010/wordprocessingCanvas" xmlns:cx="http://schemas.microsoft.com/office/drawing/2014/chartex" xmlns:mc="http://schemas.openxmlformats.org/markup-compatibility/2006" xmlns:o="urn:schemas-microsoft-com:office:office" xmlns:r="http://schemas.openxmlformats.org/officeDocument/2006/relationships" xmlns:m="http://schemas.openxmlformats.org/officeDocument/2006/math" xmlns:v="urn:schemas-microsoft-com:vml" xmlns:wp14="http://schemas.microsoft.com/office/word/2010/wordprocessingDrawing" xmlns:wp="http://schemas.openxmlformats.org/drawingml/2006/wordprocessingDrawing" xmlns:w10="urn:schemas-microsoft-com:office:word" xmlns:w="http://schemas.openxmlformats.org/wordprocessingml/2006/main" xmlns:w14="http://schemas.microsoft.com/office/word/2010/wordml" xmlns:w15="http://schemas.microsoft.com/office/word/2012/wordml" xmlns:w16se="http://schemas.microsoft.com/office/word/2015/wordml/symex" xmlns:wpg="http://schemas.microsoft.com/office/word/2010/wordprocessingGroup" xmlns:wpi="http://schemas.microsoft.com/office/word/2010/wordprocessingInk" xmlns:wne="http://schemas.microsoft.com/office/word/2006/wordml" xmlns:wps="http://schemas.microsoft.com/office/word/2010/wordprocessingShape" mc:Ignorable="w14 w15 w16se wp14">
+<w:hdr xmlns:wpc="http://schemas.microsoft.com/office/word/2010/wordprocessingCanvas" xmlns:mc="http://schemas.openxmlformats.org/markup-compatibility/2006" xmlns:o="urn:schemas-microsoft-com:office:office" xmlns:r="http://schemas.openxmlformats.org/officeDocument/2006/relationships" xmlns:m="http://schemas.openxmlformats.org/officeDocument/2006/math" xmlns:v="urn:schemas-microsoft-com:vml" xmlns:wp14="http://schemas.microsoft.com/office/word/2010/wordprocessingDrawing" xmlns:wp="http://schemas.openxmlformats.org/drawingml/2006/wordprocessingDrawing" xmlns:w10="urn:schemas-microsoft-com:office:word" xmlns:w="http://schemas.openxmlformats.org/wordprocessingml/2006/main" xmlns:w14="http://schemas.microsoft.com/office/word/2010/wordml" xmlns:wpg="http://schemas.microsoft.com/office/word/2010/wordprocessingGroup" xmlns:wpi="http://schemas.microsoft.com/office/word/2010/wordprocessingInk" xmlns:wne="http://schemas.microsoft.com/office/word/2006/wordml" xmlns:wps="http://schemas.microsoft.com/office/word/2010/wordprocessingShape" mc:Ignorable="w14 wp14">
   <w:p>
     <w:pPr>
       <w:pStyle w:val="Cabealho"/>
@@ -25464,7 +25546,7 @@
       <w:rPr>
         <w:noProof/>
       </w:rPr>
-      <w:t>17</w:t>
+      <w:t>29</w:t>
     </w:r>
     <w:r>
       <w:rPr>
@@ -25485,8 +25567,8 @@
 </file>
 
 <file path=word/numbering.xml><?xml version="1.0" encoding="utf-8"?>
-<w:numbering xmlns:wpc="http://schemas.microsoft.com/office/word/2010/wordprocessingCanvas" xmlns:cx="http://schemas.microsoft.com/office/drawing/2014/chartex" xmlns:mc="http://schemas.openxmlformats.org/markup-compatibility/2006" xmlns:o="urn:schemas-microsoft-com:office:office" xmlns:r="http://schemas.openxmlformats.org/officeDocument/2006/relationships" xmlns:m="http://schemas.openxmlformats.org/officeDocument/2006/math" xmlns:v="urn:schemas-microsoft-com:vml" xmlns:wp14="http://schemas.microsoft.com/office/word/2010/wordprocessingDrawing" xmlns:wp="http://schemas.openxmlformats.org/drawingml/2006/wordprocessingDrawing" xmlns:w10="urn:schemas-microsoft-com:office:word" xmlns:w="http://schemas.openxmlformats.org/wordprocessingml/2006/main" xmlns:w14="http://schemas.microsoft.com/office/word/2010/wordml" xmlns:w15="http://schemas.microsoft.com/office/word/2012/wordml" xmlns:w16se="http://schemas.microsoft.com/office/word/2015/wordml/symex" xmlns:wpg="http://schemas.microsoft.com/office/word/2010/wordprocessingGroup" xmlns:wpi="http://schemas.microsoft.com/office/word/2010/wordprocessingInk" xmlns:wne="http://schemas.microsoft.com/office/word/2006/wordml" xmlns:wps="http://schemas.microsoft.com/office/word/2010/wordprocessingShape" mc:Ignorable="w14 w15 w16se wp14">
-  <w:abstractNum w:abstractNumId="0" w15:restartNumberingAfterBreak="0">
+<w:numbering xmlns:wpc="http://schemas.microsoft.com/office/word/2010/wordprocessingCanvas" xmlns:mc="http://schemas.openxmlformats.org/markup-compatibility/2006" xmlns:o="urn:schemas-microsoft-com:office:office" xmlns:r="http://schemas.openxmlformats.org/officeDocument/2006/relationships" xmlns:m="http://schemas.openxmlformats.org/officeDocument/2006/math" xmlns:v="urn:schemas-microsoft-com:vml" xmlns:wp14="http://schemas.microsoft.com/office/word/2010/wordprocessingDrawing" xmlns:wp="http://schemas.openxmlformats.org/drawingml/2006/wordprocessingDrawing" xmlns:w10="urn:schemas-microsoft-com:office:word" xmlns:w="http://schemas.openxmlformats.org/wordprocessingml/2006/main" xmlns:w14="http://schemas.microsoft.com/office/word/2010/wordml" xmlns:wpg="http://schemas.microsoft.com/office/word/2010/wordprocessingGroup" xmlns:wpi="http://schemas.microsoft.com/office/word/2010/wordprocessingInk" xmlns:wne="http://schemas.microsoft.com/office/word/2006/wordml" xmlns:wps="http://schemas.microsoft.com/office/word/2010/wordprocessingShape" mc:Ignorable="w14 wp14">
+  <w:abstractNum w:abstractNumId="0">
     <w:nsid w:val="FFFFFF89"/>
     <w:multiLevelType w:val="singleLevel"/>
     <w:tmpl w:val="0F883134"/>
@@ -25507,7 +25589,7 @@
       </w:rPr>
     </w:lvl>
   </w:abstractNum>
-  <w:abstractNum w:abstractNumId="1" w15:restartNumberingAfterBreak="0">
+  <w:abstractNum w:abstractNumId="1">
     <w:nsid w:val="FFFFFFFB"/>
     <w:multiLevelType w:val="hybridMultilevel"/>
     <w:tmpl w:val="FFFFFFFF"/>
@@ -25620,7 +25702,7 @@
       </w:rPr>
     </w:lvl>
   </w:abstractNum>
-  <w:abstractNum w:abstractNumId="2" w15:restartNumberingAfterBreak="0">
+  <w:abstractNum w:abstractNumId="2">
     <w:nsid w:val="063729EA"/>
     <w:multiLevelType w:val="hybridMultilevel"/>
     <w:tmpl w:val="B802A0A0"/>
@@ -25709,7 +25791,7 @@
       </w:pPr>
     </w:lvl>
   </w:abstractNum>
-  <w:abstractNum w:abstractNumId="3" w15:restartNumberingAfterBreak="0">
+  <w:abstractNum w:abstractNumId="3">
     <w:nsid w:val="08AF4AA8"/>
     <w:multiLevelType w:val="hybridMultilevel"/>
     <w:tmpl w:val="B802A0A0"/>
@@ -25798,7 +25880,7 @@
       </w:pPr>
     </w:lvl>
   </w:abstractNum>
-  <w:abstractNum w:abstractNumId="4" w15:restartNumberingAfterBreak="0">
+  <w:abstractNum w:abstractNumId="4">
     <w:nsid w:val="0AFA5449"/>
     <w:multiLevelType w:val="hybridMultilevel"/>
     <w:tmpl w:val="B802A0A0"/>
@@ -25887,7 +25969,7 @@
       </w:pPr>
     </w:lvl>
   </w:abstractNum>
-  <w:abstractNum w:abstractNumId="5" w15:restartNumberingAfterBreak="0">
+  <w:abstractNum w:abstractNumId="5">
     <w:nsid w:val="0BC10A53"/>
     <w:multiLevelType w:val="hybridMultilevel"/>
     <w:tmpl w:val="B802A0A0"/>
@@ -25976,7 +26058,7 @@
       </w:pPr>
     </w:lvl>
   </w:abstractNum>
-  <w:abstractNum w:abstractNumId="6" w15:restartNumberingAfterBreak="0">
+  <w:abstractNum w:abstractNumId="6">
     <w:nsid w:val="0C334261"/>
     <w:multiLevelType w:val="hybridMultilevel"/>
     <w:tmpl w:val="B802A0A0"/>
@@ -26065,7 +26147,7 @@
       </w:pPr>
     </w:lvl>
   </w:abstractNum>
-  <w:abstractNum w:abstractNumId="7" w15:restartNumberingAfterBreak="0">
+  <w:abstractNum w:abstractNumId="7">
     <w:nsid w:val="0CC75106"/>
     <w:multiLevelType w:val="hybridMultilevel"/>
     <w:tmpl w:val="493AC48C"/>
@@ -26154,7 +26236,7 @@
       </w:pPr>
     </w:lvl>
   </w:abstractNum>
-  <w:abstractNum w:abstractNumId="8" w15:restartNumberingAfterBreak="0">
+  <w:abstractNum w:abstractNumId="8">
     <w:nsid w:val="10A708F1"/>
     <w:multiLevelType w:val="hybridMultilevel"/>
     <w:tmpl w:val="B802A0A0"/>
@@ -26243,7 +26325,7 @@
       </w:pPr>
     </w:lvl>
   </w:abstractNum>
-  <w:abstractNum w:abstractNumId="9" w15:restartNumberingAfterBreak="0">
+  <w:abstractNum w:abstractNumId="9">
     <w:nsid w:val="161E24A3"/>
     <w:multiLevelType w:val="hybridMultilevel"/>
     <w:tmpl w:val="B802A0A0"/>
@@ -26332,7 +26414,7 @@
       </w:pPr>
     </w:lvl>
   </w:abstractNum>
-  <w:abstractNum w:abstractNumId="10" w15:restartNumberingAfterBreak="0">
+  <w:abstractNum w:abstractNumId="10">
     <w:nsid w:val="20452636"/>
     <w:multiLevelType w:val="hybridMultilevel"/>
     <w:tmpl w:val="3064CA3E"/>
@@ -26421,7 +26503,7 @@
       </w:pPr>
     </w:lvl>
   </w:abstractNum>
-  <w:abstractNum w:abstractNumId="11" w15:restartNumberingAfterBreak="0">
+  <w:abstractNum w:abstractNumId="11">
     <w:nsid w:val="21D22F21"/>
     <w:multiLevelType w:val="hybridMultilevel"/>
     <w:tmpl w:val="B802A0A0"/>
@@ -26510,7 +26592,7 @@
       </w:pPr>
     </w:lvl>
   </w:abstractNum>
-  <w:abstractNum w:abstractNumId="12" w15:restartNumberingAfterBreak="0">
+  <w:abstractNum w:abstractNumId="12">
     <w:nsid w:val="24D12821"/>
     <w:multiLevelType w:val="hybridMultilevel"/>
     <w:tmpl w:val="B802A0A0"/>
@@ -26599,7 +26681,7 @@
       </w:pPr>
     </w:lvl>
   </w:abstractNum>
-  <w:abstractNum w:abstractNumId="13" w15:restartNumberingAfterBreak="0">
+  <w:abstractNum w:abstractNumId="13">
     <w:nsid w:val="25F606C6"/>
     <w:multiLevelType w:val="hybridMultilevel"/>
     <w:tmpl w:val="B802A0A0"/>
@@ -26688,7 +26770,7 @@
       </w:pPr>
     </w:lvl>
   </w:abstractNum>
-  <w:abstractNum w:abstractNumId="14" w15:restartNumberingAfterBreak="0">
+  <w:abstractNum w:abstractNumId="14">
     <w:nsid w:val="264E4805"/>
     <w:multiLevelType w:val="hybridMultilevel"/>
     <w:tmpl w:val="B802A0A0"/>
@@ -26777,7 +26859,7 @@
       </w:pPr>
     </w:lvl>
   </w:abstractNum>
-  <w:abstractNum w:abstractNumId="15" w15:restartNumberingAfterBreak="0">
+  <w:abstractNum w:abstractNumId="15">
     <w:nsid w:val="277E59A7"/>
     <w:multiLevelType w:val="hybridMultilevel"/>
     <w:tmpl w:val="B802A0A0"/>
@@ -26866,7 +26948,7 @@
       </w:pPr>
     </w:lvl>
   </w:abstractNum>
-  <w:abstractNum w:abstractNumId="16" w15:restartNumberingAfterBreak="0">
+  <w:abstractNum w:abstractNumId="16">
     <w:nsid w:val="27DB411A"/>
     <w:multiLevelType w:val="hybridMultilevel"/>
     <w:tmpl w:val="B802A0A0"/>
@@ -26955,7 +27037,7 @@
       </w:pPr>
     </w:lvl>
   </w:abstractNum>
-  <w:abstractNum w:abstractNumId="17" w15:restartNumberingAfterBreak="0">
+  <w:abstractNum w:abstractNumId="17">
     <w:nsid w:val="2AAD7CB1"/>
     <w:multiLevelType w:val="hybridMultilevel"/>
     <w:tmpl w:val="B802A0A0"/>
@@ -27044,7 +27126,7 @@
       </w:pPr>
     </w:lvl>
   </w:abstractNum>
-  <w:abstractNum w:abstractNumId="18" w15:restartNumberingAfterBreak="0">
+  <w:abstractNum w:abstractNumId="18">
     <w:nsid w:val="2B5F08FA"/>
     <w:multiLevelType w:val="hybridMultilevel"/>
     <w:tmpl w:val="B802A0A0"/>
@@ -27133,7 +27215,7 @@
       </w:pPr>
     </w:lvl>
   </w:abstractNum>
-  <w:abstractNum w:abstractNumId="19" w15:restartNumberingAfterBreak="0">
+  <w:abstractNum w:abstractNumId="19">
     <w:nsid w:val="2DF13127"/>
     <w:multiLevelType w:val="hybridMultilevel"/>
     <w:tmpl w:val="B802A0A0"/>
@@ -27222,7 +27304,7 @@
       </w:pPr>
     </w:lvl>
   </w:abstractNum>
-  <w:abstractNum w:abstractNumId="20" w15:restartNumberingAfterBreak="0">
+  <w:abstractNum w:abstractNumId="20">
     <w:nsid w:val="33D820D1"/>
     <w:multiLevelType w:val="hybridMultilevel"/>
     <w:tmpl w:val="B802A0A0"/>
@@ -27311,7 +27393,7 @@
       </w:pPr>
     </w:lvl>
   </w:abstractNum>
-  <w:abstractNum w:abstractNumId="21" w15:restartNumberingAfterBreak="0">
+  <w:abstractNum w:abstractNumId="21">
     <w:nsid w:val="403C757E"/>
     <w:multiLevelType w:val="hybridMultilevel"/>
     <w:tmpl w:val="8C589C12"/>
@@ -27400,7 +27482,7 @@
       </w:pPr>
     </w:lvl>
   </w:abstractNum>
-  <w:abstractNum w:abstractNumId="22" w15:restartNumberingAfterBreak="0">
+  <w:abstractNum w:abstractNumId="22">
     <w:nsid w:val="407059DE"/>
     <w:multiLevelType w:val="singleLevel"/>
     <w:tmpl w:val="31B8C48E"/>
@@ -27416,7 +27498,7 @@
       </w:pPr>
     </w:lvl>
   </w:abstractNum>
-  <w:abstractNum w:abstractNumId="23" w15:restartNumberingAfterBreak="0">
+  <w:abstractNum w:abstractNumId="23">
     <w:nsid w:val="42021843"/>
     <w:multiLevelType w:val="hybridMultilevel"/>
     <w:tmpl w:val="B802A0A0"/>
@@ -27505,7 +27587,7 @@
       </w:pPr>
     </w:lvl>
   </w:abstractNum>
-  <w:abstractNum w:abstractNumId="24" w15:restartNumberingAfterBreak="0">
+  <w:abstractNum w:abstractNumId="24">
     <w:nsid w:val="44B64C4C"/>
     <w:multiLevelType w:val="hybridMultilevel"/>
     <w:tmpl w:val="B802A0A0"/>
@@ -27594,7 +27676,7 @@
       </w:pPr>
     </w:lvl>
   </w:abstractNum>
-  <w:abstractNum w:abstractNumId="25" w15:restartNumberingAfterBreak="0">
+  <w:abstractNum w:abstractNumId="25">
     <w:nsid w:val="467D7D19"/>
     <w:multiLevelType w:val="hybridMultilevel"/>
     <w:tmpl w:val="B802A0A0"/>
@@ -27683,7 +27765,7 @@
       </w:pPr>
     </w:lvl>
   </w:abstractNum>
-  <w:abstractNum w:abstractNumId="26" w15:restartNumberingAfterBreak="0">
+  <w:abstractNum w:abstractNumId="26">
     <w:nsid w:val="49631AAF"/>
     <w:multiLevelType w:val="hybridMultilevel"/>
     <w:tmpl w:val="B802A0A0"/>
@@ -27772,7 +27854,7 @@
       </w:pPr>
     </w:lvl>
   </w:abstractNum>
-  <w:abstractNum w:abstractNumId="27" w15:restartNumberingAfterBreak="0">
+  <w:abstractNum w:abstractNumId="27">
     <w:nsid w:val="497B3576"/>
     <w:multiLevelType w:val="hybridMultilevel"/>
     <w:tmpl w:val="B802A0A0"/>
@@ -27861,7 +27943,7 @@
       </w:pPr>
     </w:lvl>
   </w:abstractNum>
-  <w:abstractNum w:abstractNumId="28" w15:restartNumberingAfterBreak="0">
+  <w:abstractNum w:abstractNumId="28">
     <w:nsid w:val="4AC07148"/>
     <w:multiLevelType w:val="hybridMultilevel"/>
     <w:tmpl w:val="B802A0A0"/>
@@ -27950,7 +28032,7 @@
       </w:pPr>
     </w:lvl>
   </w:abstractNum>
-  <w:abstractNum w:abstractNumId="29" w15:restartNumberingAfterBreak="0">
+  <w:abstractNum w:abstractNumId="29">
     <w:nsid w:val="4B2D2FA3"/>
     <w:multiLevelType w:val="hybridMultilevel"/>
     <w:tmpl w:val="B802A0A0"/>
@@ -28039,7 +28121,7 @@
       </w:pPr>
     </w:lvl>
   </w:abstractNum>
-  <w:abstractNum w:abstractNumId="30" w15:restartNumberingAfterBreak="0">
+  <w:abstractNum w:abstractNumId="30">
     <w:nsid w:val="51712EA4"/>
     <w:multiLevelType w:val="hybridMultilevel"/>
     <w:tmpl w:val="B802A0A0"/>
@@ -28128,7 +28210,7 @@
       </w:pPr>
     </w:lvl>
   </w:abstractNum>
-  <w:abstractNum w:abstractNumId="31" w15:restartNumberingAfterBreak="0">
+  <w:abstractNum w:abstractNumId="31">
     <w:nsid w:val="59C10A2F"/>
     <w:multiLevelType w:val="hybridMultilevel"/>
     <w:tmpl w:val="B802A0A0"/>
@@ -28217,7 +28299,7 @@
       </w:pPr>
     </w:lvl>
   </w:abstractNum>
-  <w:abstractNum w:abstractNumId="32" w15:restartNumberingAfterBreak="0">
+  <w:abstractNum w:abstractNumId="32">
     <w:nsid w:val="5B7F4E53"/>
     <w:multiLevelType w:val="multilevel"/>
     <w:tmpl w:val="E0108B0E"/>
@@ -28331,7 +28413,7 @@
       </w:rPr>
     </w:lvl>
   </w:abstractNum>
-  <w:abstractNum w:abstractNumId="33" w15:restartNumberingAfterBreak="0">
+  <w:abstractNum w:abstractNumId="33">
     <w:nsid w:val="60014620"/>
     <w:multiLevelType w:val="hybridMultilevel"/>
     <w:tmpl w:val="174629A0"/>
@@ -28420,7 +28502,7 @@
       </w:pPr>
     </w:lvl>
   </w:abstractNum>
-  <w:abstractNum w:abstractNumId="34" w15:restartNumberingAfterBreak="0">
+  <w:abstractNum w:abstractNumId="34">
     <w:nsid w:val="66A1069B"/>
     <w:multiLevelType w:val="hybridMultilevel"/>
     <w:tmpl w:val="7D083B12"/>
@@ -28509,7 +28591,7 @@
       </w:pPr>
     </w:lvl>
   </w:abstractNum>
-  <w:abstractNum w:abstractNumId="35" w15:restartNumberingAfterBreak="0">
+  <w:abstractNum w:abstractNumId="35">
     <w:nsid w:val="6C3340B4"/>
     <w:multiLevelType w:val="hybridMultilevel"/>
     <w:tmpl w:val="B802A0A0"/>
@@ -28598,7 +28680,7 @@
       </w:pPr>
     </w:lvl>
   </w:abstractNum>
-  <w:abstractNum w:abstractNumId="36" w15:restartNumberingAfterBreak="0">
+  <w:abstractNum w:abstractNumId="36">
     <w:nsid w:val="6C85045C"/>
     <w:multiLevelType w:val="hybridMultilevel"/>
     <w:tmpl w:val="356A6FA2"/>
@@ -28687,7 +28769,7 @@
       </w:pPr>
     </w:lvl>
   </w:abstractNum>
-  <w:abstractNum w:abstractNumId="37" w15:restartNumberingAfterBreak="0">
+  <w:abstractNum w:abstractNumId="37">
     <w:nsid w:val="74E41C17"/>
     <w:multiLevelType w:val="hybridMultilevel"/>
     <w:tmpl w:val="CF7EAAB8"/>
@@ -28776,7 +28858,7 @@
       </w:pPr>
     </w:lvl>
   </w:abstractNum>
-  <w:abstractNum w:abstractNumId="38" w15:restartNumberingAfterBreak="0">
+  <w:abstractNum w:abstractNumId="38">
     <w:nsid w:val="7DD93104"/>
     <w:multiLevelType w:val="hybridMultilevel"/>
     <w:tmpl w:val="B802A0A0"/>
@@ -28865,7 +28947,7 @@
       </w:pPr>
     </w:lvl>
   </w:abstractNum>
-  <w:abstractNum w:abstractNumId="39" w15:restartNumberingAfterBreak="0">
+  <w:abstractNum w:abstractNumId="39">
     <w:nsid w:val="7FE55771"/>
     <w:multiLevelType w:val="hybridMultilevel"/>
     <w:tmpl w:val="AA46DF6E"/>
@@ -29121,7 +29203,7 @@
 </file>
 
 <file path=word/styles.xml><?xml version="1.0" encoding="utf-8"?>
-<w:styles xmlns:mc="http://schemas.openxmlformats.org/markup-compatibility/2006" xmlns:r="http://schemas.openxmlformats.org/officeDocument/2006/relationships" xmlns:w="http://schemas.openxmlformats.org/wordprocessingml/2006/main" xmlns:w14="http://schemas.microsoft.com/office/word/2010/wordml" xmlns:w15="http://schemas.microsoft.com/office/word/2012/wordml" xmlns:w16se="http://schemas.microsoft.com/office/word/2015/wordml/symex" mc:Ignorable="w14 w15 w16se">
+<w:styles xmlns:mc="http://schemas.openxmlformats.org/markup-compatibility/2006" xmlns:r="http://schemas.openxmlformats.org/officeDocument/2006/relationships" xmlns:w="http://schemas.openxmlformats.org/wordprocessingml/2006/main" xmlns:w14="http://schemas.microsoft.com/office/word/2010/wordml" mc:Ignorable="w14">
   <w:docDefaults>
     <w:rPrDefault>
       <w:rPr>
@@ -29131,7 +29213,7 @@
     </w:rPrDefault>
     <w:pPrDefault/>
   </w:docDefaults>
-  <w:latentStyles w:defLockedState="0" w:defUIPriority="0" w:defSemiHidden="0" w:defUnhideWhenUsed="0" w:defQFormat="0" w:count="371">
+  <w:latentStyles w:defLockedState="0" w:defUIPriority="0" w:defSemiHidden="0" w:defUnhideWhenUsed="0" w:defQFormat="0" w:count="267">
     <w:lsdException w:name="Normal" w:qFormat="1"/>
     <w:lsdException w:name="heading 1" w:qFormat="1"/>
     <w:lsdException w:name="heading 2" w:qFormat="1"/>
@@ -29139,149 +29221,23 @@
     <w:lsdException w:name="heading 4" w:qFormat="1"/>
     <w:lsdException w:name="heading 5" w:qFormat="1"/>
     <w:lsdException w:name="heading 6" w:qFormat="1"/>
-    <w:lsdException w:name="heading 7" w:semiHidden="1" w:unhideWhenUsed="1" w:qFormat="1"/>
-    <w:lsdException w:name="heading 8" w:semiHidden="1" w:unhideWhenUsed="1" w:qFormat="1"/>
-    <w:lsdException w:name="heading 9" w:semiHidden="1" w:unhideWhenUsed="1" w:qFormat="1"/>
-    <w:lsdException w:name="index 1" w:semiHidden="1" w:unhideWhenUsed="1"/>
-    <w:lsdException w:name="index 2" w:semiHidden="1" w:unhideWhenUsed="1"/>
-    <w:lsdException w:name="index 3" w:semiHidden="1" w:unhideWhenUsed="1"/>
-    <w:lsdException w:name="index 4" w:semiHidden="1" w:unhideWhenUsed="1"/>
-    <w:lsdException w:name="index 5" w:semiHidden="1" w:unhideWhenUsed="1"/>
-    <w:lsdException w:name="index 6" w:semiHidden="1" w:unhideWhenUsed="1"/>
-    <w:lsdException w:name="index 7" w:semiHidden="1" w:unhideWhenUsed="1"/>
-    <w:lsdException w:name="index 8" w:semiHidden="1" w:unhideWhenUsed="1"/>
-    <w:lsdException w:name="index 9" w:semiHidden="1" w:unhideWhenUsed="1"/>
-    <w:lsdException w:name="toc 1" w:semiHidden="1" w:uiPriority="39" w:unhideWhenUsed="1" w:qFormat="1"/>
-    <w:lsdException w:name="toc 2" w:semiHidden="1" w:uiPriority="39" w:unhideWhenUsed="1" w:qFormat="1"/>
-    <w:lsdException w:name="toc 3" w:semiHidden="1" w:uiPriority="39" w:unhideWhenUsed="1" w:qFormat="1"/>
-    <w:lsdException w:name="toc 4" w:semiHidden="1" w:unhideWhenUsed="1"/>
-    <w:lsdException w:name="toc 5" w:semiHidden="1" w:unhideWhenUsed="1"/>
-    <w:lsdException w:name="toc 6" w:semiHidden="1" w:unhideWhenUsed="1"/>
-    <w:lsdException w:name="toc 7" w:semiHidden="1" w:unhideWhenUsed="1"/>
-    <w:lsdException w:name="toc 8" w:semiHidden="1" w:unhideWhenUsed="1"/>
-    <w:lsdException w:name="toc 9" w:semiHidden="1" w:unhideWhenUsed="1"/>
-    <w:lsdException w:name="Normal Indent" w:semiHidden="1" w:unhideWhenUsed="1"/>
-    <w:lsdException w:name="footnote text" w:semiHidden="1" w:unhideWhenUsed="1"/>
-    <w:lsdException w:name="annotation text" w:semiHidden="1" w:unhideWhenUsed="1"/>
-    <w:lsdException w:name="header" w:semiHidden="1" w:uiPriority="99" w:unhideWhenUsed="1"/>
-    <w:lsdException w:name="footer" w:semiHidden="1" w:unhideWhenUsed="1"/>
-    <w:lsdException w:name="index heading" w:semiHidden="1" w:unhideWhenUsed="1"/>
+    <w:lsdException w:name="heading 7" w:qFormat="1"/>
+    <w:lsdException w:name="heading 8" w:qFormat="1"/>
+    <w:lsdException w:name="heading 9" w:qFormat="1"/>
+    <w:lsdException w:name="toc 1" w:uiPriority="39" w:qFormat="1"/>
+    <w:lsdException w:name="toc 2" w:uiPriority="39" w:qFormat="1"/>
+    <w:lsdException w:name="toc 3" w:uiPriority="39" w:qFormat="1"/>
+    <w:lsdException w:name="header" w:uiPriority="99"/>
     <w:lsdException w:name="caption" w:semiHidden="1" w:uiPriority="35" w:unhideWhenUsed="1" w:qFormat="1"/>
-    <w:lsdException w:name="table of figures" w:semiHidden="1" w:unhideWhenUsed="1"/>
-    <w:lsdException w:name="envelope address" w:semiHidden="1" w:unhideWhenUsed="1"/>
-    <w:lsdException w:name="envelope return" w:semiHidden="1" w:unhideWhenUsed="1"/>
-    <w:lsdException w:name="footnote reference" w:semiHidden="1" w:unhideWhenUsed="1"/>
-    <w:lsdException w:name="annotation reference" w:semiHidden="1" w:unhideWhenUsed="1"/>
-    <w:lsdException w:name="line number" w:semiHidden="1" w:unhideWhenUsed="1"/>
-    <w:lsdException w:name="page number" w:semiHidden="1" w:unhideWhenUsed="1"/>
-    <w:lsdException w:name="endnote reference" w:semiHidden="1" w:unhideWhenUsed="1"/>
-    <w:lsdException w:name="endnote text" w:semiHidden="1" w:unhideWhenUsed="1"/>
-    <w:lsdException w:name="table of authorities" w:semiHidden="1" w:unhideWhenUsed="1"/>
-    <w:lsdException w:name="macro" w:semiHidden="1" w:unhideWhenUsed="1"/>
-    <w:lsdException w:name="toa heading" w:semiHidden="1" w:unhideWhenUsed="1"/>
-    <w:lsdException w:name="List" w:semiHidden="1" w:unhideWhenUsed="1"/>
-    <w:lsdException w:name="List Bullet" w:semiHidden="1" w:unhideWhenUsed="1"/>
-    <w:lsdException w:name="List 2" w:semiHidden="1" w:unhideWhenUsed="1"/>
-    <w:lsdException w:name="List 3" w:semiHidden="1" w:unhideWhenUsed="1"/>
-    <w:lsdException w:name="List Bullet 2" w:semiHidden="1" w:unhideWhenUsed="1"/>
-    <w:lsdException w:name="List Bullet 3" w:semiHidden="1" w:unhideWhenUsed="1"/>
-    <w:lsdException w:name="List Bullet 4" w:semiHidden="1" w:unhideWhenUsed="1"/>
-    <w:lsdException w:name="List Bullet 5" w:semiHidden="1" w:unhideWhenUsed="1"/>
-    <w:lsdException w:name="List Number 2" w:semiHidden="1" w:unhideWhenUsed="1"/>
-    <w:lsdException w:name="List Number 3" w:semiHidden="1" w:unhideWhenUsed="1"/>
-    <w:lsdException w:name="List Number 4" w:semiHidden="1" w:unhideWhenUsed="1"/>
-    <w:lsdException w:name="List Number 5" w:semiHidden="1" w:unhideWhenUsed="1"/>
     <w:lsdException w:name="Title" w:qFormat="1"/>
-    <w:lsdException w:name="Closing" w:semiHidden="1" w:unhideWhenUsed="1"/>
-    <w:lsdException w:name="Signature" w:semiHidden="1" w:unhideWhenUsed="1"/>
-    <w:lsdException w:name="Default Paragraph Font" w:semiHidden="1" w:unhideWhenUsed="1"/>
-    <w:lsdException w:name="Body Text" w:semiHidden="1" w:unhideWhenUsed="1"/>
-    <w:lsdException w:name="Body Text Indent" w:semiHidden="1" w:unhideWhenUsed="1"/>
-    <w:lsdException w:name="List Continue" w:semiHidden="1" w:unhideWhenUsed="1"/>
-    <w:lsdException w:name="List Continue 2" w:semiHidden="1" w:unhideWhenUsed="1"/>
-    <w:lsdException w:name="List Continue 3" w:semiHidden="1" w:unhideWhenUsed="1"/>
-    <w:lsdException w:name="List Continue 4" w:semiHidden="1" w:unhideWhenUsed="1"/>
-    <w:lsdException w:name="List Continue 5" w:semiHidden="1" w:unhideWhenUsed="1"/>
-    <w:lsdException w:name="Message Header" w:semiHidden="1" w:unhideWhenUsed="1"/>
     <w:lsdException w:name="Subtitle" w:qFormat="1"/>
-    <w:lsdException w:name="Body Text First Indent 2" w:semiHidden="1" w:unhideWhenUsed="1"/>
-    <w:lsdException w:name="Note Heading" w:semiHidden="1" w:unhideWhenUsed="1"/>
-    <w:lsdException w:name="Body Text 2" w:semiHidden="1" w:unhideWhenUsed="1"/>
-    <w:lsdException w:name="Body Text 3" w:semiHidden="1" w:unhideWhenUsed="1"/>
-    <w:lsdException w:name="Body Text Indent 2" w:semiHidden="1" w:unhideWhenUsed="1"/>
-    <w:lsdException w:name="Body Text Indent 3" w:semiHidden="1" w:unhideWhenUsed="1"/>
-    <w:lsdException w:name="Block Text" w:semiHidden="1" w:unhideWhenUsed="1"/>
-    <w:lsdException w:name="Hyperlink" w:semiHidden="1" w:uiPriority="99" w:unhideWhenUsed="1"/>
-    <w:lsdException w:name="FollowedHyperlink" w:semiHidden="1" w:unhideWhenUsed="1"/>
+    <w:lsdException w:name="Hyperlink" w:uiPriority="99"/>
     <w:lsdException w:name="Strong" w:qFormat="1"/>
     <w:lsdException w:name="Emphasis" w:qFormat="1"/>
-    <w:lsdException w:name="Document Map" w:semiHidden="1" w:unhideWhenUsed="1"/>
-    <w:lsdException w:name="Plain Text" w:semiHidden="1" w:unhideWhenUsed="1"/>
-    <w:lsdException w:name="E-mail Signature" w:semiHidden="1" w:unhideWhenUsed="1"/>
-    <w:lsdException w:name="HTML Top of Form" w:semiHidden="1" w:unhideWhenUsed="1"/>
-    <w:lsdException w:name="HTML Bottom of Form" w:semiHidden="1" w:unhideWhenUsed="1"/>
-    <w:lsdException w:name="Normal (Web)" w:semiHidden="1" w:uiPriority="99" w:unhideWhenUsed="1"/>
-    <w:lsdException w:name="HTML Acronym" w:semiHidden="1" w:unhideWhenUsed="1"/>
-    <w:lsdException w:name="HTML Address" w:semiHidden="1" w:unhideWhenUsed="1"/>
-    <w:lsdException w:name="HTML Cite" w:semiHidden="1" w:unhideWhenUsed="1"/>
-    <w:lsdException w:name="HTML Code" w:semiHidden="1" w:unhideWhenUsed="1"/>
-    <w:lsdException w:name="HTML Definition" w:semiHidden="1" w:unhideWhenUsed="1"/>
-    <w:lsdException w:name="HTML Keyboard" w:semiHidden="1" w:unhideWhenUsed="1"/>
-    <w:lsdException w:name="HTML Preformatted" w:semiHidden="1" w:unhideWhenUsed="1"/>
-    <w:lsdException w:name="HTML Sample" w:semiHidden="1" w:unhideWhenUsed="1"/>
-    <w:lsdException w:name="HTML Typewriter" w:semiHidden="1" w:unhideWhenUsed="1"/>
-    <w:lsdException w:name="HTML Variable" w:semiHidden="1" w:unhideWhenUsed="1"/>
-    <w:lsdException w:name="Normal Table" w:semiHidden="1" w:unhideWhenUsed="1"/>
-    <w:lsdException w:name="annotation subject" w:semiHidden="1" w:unhideWhenUsed="1"/>
-    <w:lsdException w:name="No List" w:semiHidden="1" w:uiPriority="99" w:unhideWhenUsed="1"/>
-    <w:lsdException w:name="Outline List 1" w:semiHidden="1" w:unhideWhenUsed="1"/>
-    <w:lsdException w:name="Outline List 2" w:semiHidden="1" w:unhideWhenUsed="1"/>
-    <w:lsdException w:name="Outline List 3" w:semiHidden="1" w:unhideWhenUsed="1"/>
-    <w:lsdException w:name="Table Simple 1" w:semiHidden="1" w:unhideWhenUsed="1"/>
-    <w:lsdException w:name="Table Simple 2" w:semiHidden="1" w:unhideWhenUsed="1"/>
-    <w:lsdException w:name="Table Simple 3" w:semiHidden="1" w:unhideWhenUsed="1"/>
-    <w:lsdException w:name="Table Classic 1" w:semiHidden="1" w:unhideWhenUsed="1"/>
-    <w:lsdException w:name="Table Classic 2" w:semiHidden="1" w:unhideWhenUsed="1"/>
-    <w:lsdException w:name="Table Classic 3" w:semiHidden="1" w:unhideWhenUsed="1"/>
-    <w:lsdException w:name="Table Classic 4" w:semiHidden="1" w:unhideWhenUsed="1"/>
-    <w:lsdException w:name="Table Colorful 1" w:semiHidden="1" w:unhideWhenUsed="1"/>
-    <w:lsdException w:name="Table Colorful 2" w:semiHidden="1" w:unhideWhenUsed="1"/>
-    <w:lsdException w:name="Table Colorful 3" w:semiHidden="1" w:unhideWhenUsed="1"/>
-    <w:lsdException w:name="Table Columns 1" w:semiHidden="1" w:unhideWhenUsed="1"/>
-    <w:lsdException w:name="Table Columns 2" w:semiHidden="1" w:unhideWhenUsed="1"/>
-    <w:lsdException w:name="Table Columns 3" w:semiHidden="1" w:unhideWhenUsed="1"/>
-    <w:lsdException w:name="Table Columns 4" w:semiHidden="1" w:unhideWhenUsed="1"/>
-    <w:lsdException w:name="Table Columns 5" w:semiHidden="1" w:unhideWhenUsed="1"/>
-    <w:lsdException w:name="Table Grid 1" w:semiHidden="1" w:unhideWhenUsed="1"/>
-    <w:lsdException w:name="Table Grid 2" w:semiHidden="1" w:unhideWhenUsed="1"/>
-    <w:lsdException w:name="Table Grid 3" w:semiHidden="1" w:unhideWhenUsed="1"/>
-    <w:lsdException w:name="Table Grid 4" w:semiHidden="1" w:unhideWhenUsed="1"/>
-    <w:lsdException w:name="Table Grid 5" w:semiHidden="1" w:unhideWhenUsed="1"/>
-    <w:lsdException w:name="Table Grid 6" w:semiHidden="1" w:unhideWhenUsed="1"/>
-    <w:lsdException w:name="Table Grid 7" w:semiHidden="1" w:unhideWhenUsed="1"/>
-    <w:lsdException w:name="Table Grid 8" w:semiHidden="1" w:unhideWhenUsed="1"/>
-    <w:lsdException w:name="Table List 1" w:semiHidden="1" w:unhideWhenUsed="1"/>
-    <w:lsdException w:name="Table List 2" w:semiHidden="1" w:unhideWhenUsed="1"/>
-    <w:lsdException w:name="Table List 3" w:semiHidden="1" w:unhideWhenUsed="1"/>
-    <w:lsdException w:name="Table List 4" w:semiHidden="1" w:unhideWhenUsed="1"/>
-    <w:lsdException w:name="Table List 5" w:semiHidden="1" w:unhideWhenUsed="1"/>
-    <w:lsdException w:name="Table List 6" w:semiHidden="1" w:unhideWhenUsed="1"/>
-    <w:lsdException w:name="Table List 7" w:semiHidden="1" w:unhideWhenUsed="1"/>
-    <w:lsdException w:name="Table List 8" w:semiHidden="1" w:unhideWhenUsed="1"/>
-    <w:lsdException w:name="Table 3D effects 1" w:semiHidden="1" w:unhideWhenUsed="1"/>
-    <w:lsdException w:name="Table 3D effects 2" w:semiHidden="1" w:unhideWhenUsed="1"/>
-    <w:lsdException w:name="Table 3D effects 3" w:semiHidden="1" w:unhideWhenUsed="1"/>
-    <w:lsdException w:name="Table Contemporary" w:semiHidden="1" w:unhideWhenUsed="1"/>
-    <w:lsdException w:name="Table Elegant" w:semiHidden="1" w:unhideWhenUsed="1"/>
-    <w:lsdException w:name="Table Professional" w:semiHidden="1" w:unhideWhenUsed="1"/>
-    <w:lsdException w:name="Table Subtle 1" w:semiHidden="1" w:unhideWhenUsed="1"/>
-    <w:lsdException w:name="Table Subtle 2" w:semiHidden="1" w:unhideWhenUsed="1"/>
-    <w:lsdException w:name="Table Web 1" w:semiHidden="1" w:unhideWhenUsed="1"/>
-    <w:lsdException w:name="Table Web 2" w:semiHidden="1" w:unhideWhenUsed="1"/>
-    <w:lsdException w:name="Table Web 3" w:semiHidden="1" w:unhideWhenUsed="1"/>
-    <w:lsdException w:name="Balloon Text" w:semiHidden="1" w:uiPriority="99" w:unhideWhenUsed="1"/>
+    <w:lsdException w:name="Normal (Web)" w:uiPriority="99"/>
+    <w:lsdException w:name="No List" w:uiPriority="99"/>
+    <w:lsdException w:name="Balloon Text" w:uiPriority="99"/>
     <w:lsdException w:name="Table Grid" w:uiPriority="59"/>
-    <w:lsdException w:name="Table Theme" w:semiHidden="1" w:unhideWhenUsed="1"/>
     <w:lsdException w:name="Placeholder Text" w:semiHidden="1" w:uiPriority="99"/>
     <w:lsdException w:name="No Spacing" w:uiPriority="1" w:qFormat="1"/>
     <w:lsdException w:name="Light Shading" w:uiPriority="60"/>
@@ -29393,110 +29349,6 @@
     <w:lsdException w:name="Book Title" w:uiPriority="33" w:qFormat="1"/>
     <w:lsdException w:name="Bibliography" w:semiHidden="1" w:uiPriority="37" w:unhideWhenUsed="1"/>
     <w:lsdException w:name="TOC Heading" w:semiHidden="1" w:uiPriority="39" w:unhideWhenUsed="1" w:qFormat="1"/>
-    <w:lsdException w:name="Plain Table 1" w:uiPriority="41"/>
-    <w:lsdException w:name="Plain Table 2" w:uiPriority="42"/>
-    <w:lsdException w:name="Plain Table 3" w:uiPriority="43"/>
-    <w:lsdException w:name="Plain Table 4" w:uiPriority="44"/>
-    <w:lsdException w:name="Plain Table 5" w:uiPriority="45"/>
-    <w:lsdException w:name="Grid Table Light" w:uiPriority="40"/>
-    <w:lsdException w:name="Grid Table 1 Light" w:uiPriority="46"/>
-    <w:lsdException w:name="Grid Table 2" w:uiPriority="47"/>
-    <w:lsdException w:name="Grid Table 3" w:uiPriority="48"/>
-    <w:lsdException w:name="Grid Table 4" w:uiPriority="49"/>
-    <w:lsdException w:name="Grid Table 5 Dark" w:uiPriority="50"/>
-    <w:lsdException w:name="Grid Table 6 Colorful" w:uiPriority="51"/>
-    <w:lsdException w:name="Grid Table 7 Colorful" w:uiPriority="52"/>
-    <w:lsdException w:name="Grid Table 1 Light Accent 1" w:uiPriority="46"/>
-    <w:lsdException w:name="Grid Table 2 Accent 1" w:uiPriority="47"/>
-    <w:lsdException w:name="Grid Table 3 Accent 1" w:uiPriority="48"/>
-    <w:lsdException w:name="Grid Table 4 Accent 1" w:uiPriority="49"/>
-    <w:lsdException w:name="Grid Table 5 Dark Accent 1" w:uiPriority="50"/>
-    <w:lsdException w:name="Grid Table 6 Colorful Accent 1" w:uiPriority="51"/>
-    <w:lsdException w:name="Grid Table 7 Colorful Accent 1" w:uiPriority="52"/>
-    <w:lsdException w:name="Grid Table 1 Light Accent 2" w:uiPriority="46"/>
-    <w:lsdException w:name="Grid Table 2 Accent 2" w:uiPriority="47"/>
-    <w:lsdException w:name="Grid Table 3 Accent 2" w:uiPriority="48"/>
-    <w:lsdException w:name="Grid Table 4 Accent 2" w:uiPriority="49"/>
-    <w:lsdException w:name="Grid Table 5 Dark Accent 2" w:uiPriority="50"/>
-    <w:lsdException w:name="Grid Table 6 Colorful Accent 2" w:uiPriority="51"/>
-    <w:lsdException w:name="Grid Table 7 Colorful Accent 2" w:uiPriority="52"/>
-    <w:lsdException w:name="Grid Table 1 Light Accent 3" w:uiPriority="46"/>
-    <w:lsdException w:name="Grid Table 2 Accent 3" w:uiPriority="47"/>
-    <w:lsdException w:name="Grid Table 3 Accent 3" w:uiPriority="48"/>
-    <w:lsdException w:name="Grid Table 4 Accent 3" w:uiPriority="49"/>
-    <w:lsdException w:name="Grid Table 5 Dark Accent 3" w:uiPriority="50"/>
-    <w:lsdException w:name="Grid Table 6 Colorful Accent 3" w:uiPriority="51"/>
-    <w:lsdException w:name="Grid Table 7 Colorful Accent 3" w:uiPriority="52"/>
-    <w:lsdException w:name="Grid Table 1 Light Accent 4" w:uiPriority="46"/>
-    <w:lsdException w:name="Grid Table 2 Accent 4" w:uiPriority="47"/>
-    <w:lsdException w:name="Grid Table 3 Accent 4" w:uiPriority="48"/>
-    <w:lsdException w:name="Grid Table 4 Accent 4" w:uiPriority="49"/>
-    <w:lsdException w:name="Grid Table 5 Dark Accent 4" w:uiPriority="50"/>
-    <w:lsdException w:name="Grid Table 6 Colorful Accent 4" w:uiPriority="51"/>
-    <w:lsdException w:name="Grid Table 7 Colorful Accent 4" w:uiPriority="52"/>
-    <w:lsdException w:name="Grid Table 1 Light Accent 5" w:uiPriority="46"/>
-    <w:lsdException w:name="Grid Table 2 Accent 5" w:uiPriority="47"/>
-    <w:lsdException w:name="Grid Table 3 Accent 5" w:uiPriority="48"/>
-    <w:lsdException w:name="Grid Table 4 Accent 5" w:uiPriority="49"/>
-    <w:lsdException w:name="Grid Table 5 Dark Accent 5" w:uiPriority="50"/>
-    <w:lsdException w:name="Grid Table 6 Colorful Accent 5" w:uiPriority="51"/>
-    <w:lsdException w:name="Grid Table 7 Colorful Accent 5" w:uiPriority="52"/>
-    <w:lsdException w:name="Grid Table 1 Light Accent 6" w:uiPriority="46"/>
-    <w:lsdException w:name="Grid Table 2 Accent 6" w:uiPriority="47"/>
-    <w:lsdException w:name="Grid Table 3 Accent 6" w:uiPriority="48"/>
-    <w:lsdException w:name="Grid Table 4 Accent 6" w:uiPriority="49"/>
-    <w:lsdException w:name="Grid Table 5 Dark Accent 6" w:uiPriority="50"/>
-    <w:lsdException w:name="Grid Table 6 Colorful Accent 6" w:uiPriority="51"/>
-    <w:lsdException w:name="Grid Table 7 Colorful Accent 6" w:uiPriority="52"/>
-    <w:lsdException w:name="List Table 1 Light" w:uiPriority="46"/>
-    <w:lsdException w:name="List Table 2" w:uiPriority="47"/>
-    <w:lsdException w:name="List Table 3" w:uiPriority="48"/>
-    <w:lsdException w:name="List Table 4" w:uiPriority="49"/>
-    <w:lsdException w:name="List Table 5 Dark" w:uiPriority="50"/>
-    <w:lsdException w:name="List Table 6 Colorful" w:uiPriority="51"/>
-    <w:lsdException w:name="List Table 7 Colorful" w:uiPriority="52"/>
-    <w:lsdException w:name="List Table 1 Light Accent 1" w:uiPriority="46"/>
-    <w:lsdException w:name="List Table 2 Accent 1" w:uiPriority="47"/>
-    <w:lsdException w:name="List Table 3 Accent 1" w:uiPriority="48"/>
-    <w:lsdException w:name="List Table 4 Accent 1" w:uiPriority="49"/>
-    <w:lsdException w:name="List Table 5 Dark Accent 1" w:uiPriority="50"/>
-    <w:lsdException w:name="List Table 6 Colorful Accent 1" w:uiPriority="51"/>
-    <w:lsdException w:name="List Table 7 Colorful Accent 1" w:uiPriority="52"/>
-    <w:lsdException w:name="List Table 1 Light Accent 2" w:uiPriority="46"/>
-    <w:lsdException w:name="List Table 2 Accent 2" w:uiPriority="47"/>
-    <w:lsdException w:name="List Table 3 Accent 2" w:uiPriority="48"/>
-    <w:lsdException w:name="List Table 4 Accent 2" w:uiPriority="49"/>
-    <w:lsdException w:name="List Table 5 Dark Accent 2" w:uiPriority="50"/>
-    <w:lsdException w:name="List Table 6 Colorful Accent 2" w:uiPriority="51"/>
-    <w:lsdException w:name="List Table 7 Colorful Accent 2" w:uiPriority="52"/>
-    <w:lsdException w:name="List Table 1 Light Accent 3" w:uiPriority="46"/>
-    <w:lsdException w:name="List Table 2 Accent 3" w:uiPriority="47"/>
-    <w:lsdException w:name="List Table 3 Accent 3" w:uiPriority="48"/>
-    <w:lsdException w:name="List Table 4 Accent 3" w:uiPriority="49"/>
-    <w:lsdException w:name="List Table 5 Dark Accent 3" w:uiPriority="50"/>
-    <w:lsdException w:name="List Table 6 Colorful Accent 3" w:uiPriority="51"/>
-    <w:lsdException w:name="List Table 7 Colorful Accent 3" w:uiPriority="52"/>
-    <w:lsdException w:name="List Table 1 Light Accent 4" w:uiPriority="46"/>
-    <w:lsdException w:name="List Table 2 Accent 4" w:uiPriority="47"/>
-    <w:lsdException w:name="List Table 3 Accent 4" w:uiPriority="48"/>
-    <w:lsdException w:name="List Table 4 Accent 4" w:uiPriority="49"/>
-    <w:lsdException w:name="List Table 5 Dark Accent 4" w:uiPriority="50"/>
-    <w:lsdException w:name="List Table 6 Colorful Accent 4" w:uiPriority="51"/>
-    <w:lsdException w:name="List Table 7 Colorful Accent 4" w:uiPriority="52"/>
-    <w:lsdException w:name="List Table 1 Light Accent 5" w:uiPriority="46"/>
-    <w:lsdException w:name="List Table 2 Accent 5" w:uiPriority="47"/>
-    <w:lsdException w:name="List Table 3 Accent 5" w:uiPriority="48"/>
-    <w:lsdException w:name="List Table 4 Accent 5" w:uiPriority="49"/>
-    <w:lsdException w:name="List Table 5 Dark Accent 5" w:uiPriority="50"/>
-    <w:lsdException w:name="List Table 6 Colorful Accent 5" w:uiPriority="51"/>
-    <w:lsdException w:name="List Table 7 Colorful Accent 5" w:uiPriority="52"/>
-    <w:lsdException w:name="List Table 1 Light Accent 6" w:uiPriority="46"/>
-    <w:lsdException w:name="List Table 2 Accent 6" w:uiPriority="47"/>
-    <w:lsdException w:name="List Table 3 Accent 6" w:uiPriority="48"/>
-    <w:lsdException w:name="List Table 4 Accent 6" w:uiPriority="49"/>
-    <w:lsdException w:name="List Table 5 Dark Accent 6" w:uiPriority="50"/>
-    <w:lsdException w:name="List Table 6 Colorful Accent 6" w:uiPriority="51"/>
-    <w:lsdException w:name="List Table 7 Colorful Accent 6" w:uiPriority="52"/>
   </w:latentStyles>
   <w:style w:type="paragraph" w:default="1" w:styleId="Normal">
     <w:name w:val="Normal"/>
@@ -30374,6 +30226,7 @@
       <w:lang w:eastAsia="en-US"/>
     </w:rPr>
     <w:tblPr>
+      <w:tblInd w:w="0" w:type="dxa"/>
       <w:tblBorders>
         <w:top w:val="single" w:sz="4" w:space="0" w:color="auto"/>
         <w:left w:val="single" w:sz="4" w:space="0" w:color="auto"/>
@@ -30382,6 +30235,1069 @@
         <w:insideH w:val="single" w:sz="4" w:space="0" w:color="auto"/>
         <w:insideV w:val="single" w:sz="4" w:space="0" w:color="auto"/>
       </w:tblBorders>
+      <w:tblCellMar>
+        <w:top w:w="0" w:type="dxa"/>
+        <w:left w:w="108" w:type="dxa"/>
+        <w:bottom w:w="0" w:type="dxa"/>
+        <w:right w:w="108" w:type="dxa"/>
+      </w:tblCellMar>
+    </w:tblPr>
+  </w:style>
+  <w:style w:type="character" w:customStyle="1" w:styleId="Ttulo2Char">
+    <w:name w:val="Título 2 Char"/>
+    <w:basedOn w:val="Fontepargpadro"/>
+    <w:link w:val="Ttulo2"/>
+    <w:rsid w:val="00756EC6"/>
+    <w:rPr>
+      <w:b/>
+      <w:noProof/>
+      <w:sz w:val="28"/>
+      <w:szCs w:val="28"/>
+      <w:shd w:val="pct20" w:color="auto" w:fill="auto"/>
+    </w:rPr>
+  </w:style>
+</w:styles>
+</file>
+
+<file path=word/stylesWithEffects.xml><?xml version="1.0" encoding="utf-8"?>
+<w:styles xmlns:wpc="http://schemas.microsoft.com/office/word/2010/wordprocessingCanvas" xmlns:mc="http://schemas.openxmlformats.org/markup-compatibility/2006" xmlns:o="urn:schemas-microsoft-com:office:office" xmlns:r="http://schemas.openxmlformats.org/officeDocument/2006/relationships" xmlns:m="http://schemas.openxmlformats.org/officeDocument/2006/math" xmlns:v="urn:schemas-microsoft-com:vml" xmlns:wp14="http://schemas.microsoft.com/office/word/2010/wordprocessingDrawing" xmlns:wp="http://schemas.openxmlformats.org/drawingml/2006/wordprocessingDrawing" xmlns:w10="urn:schemas-microsoft-com:office:word" xmlns:w="http://schemas.openxmlformats.org/wordprocessingml/2006/main" xmlns:w14="http://schemas.microsoft.com/office/word/2010/wordml" xmlns:wpg="http://schemas.microsoft.com/office/word/2010/wordprocessingGroup" xmlns:wpi="http://schemas.microsoft.com/office/word/2010/wordprocessingInk" xmlns:wne="http://schemas.microsoft.com/office/word/2006/wordml" xmlns:wps="http://schemas.microsoft.com/office/word/2010/wordprocessingShape" mc:Ignorable="w14 wp14">
+  <w:docDefaults>
+    <w:rPrDefault>
+      <w:rPr>
+        <w:rFonts w:ascii="Times New Roman" w:eastAsia="Times New Roman" w:hAnsi="Times New Roman" w:cs="Times New Roman"/>
+        <w:lang w:val="pt-BR" w:eastAsia="pt-BR" w:bidi="ar-SA"/>
+      </w:rPr>
+    </w:rPrDefault>
+    <w:pPrDefault/>
+  </w:docDefaults>
+  <w:latentStyles w:defLockedState="0" w:defUIPriority="0" w:defSemiHidden="0" w:defUnhideWhenUsed="0" w:defQFormat="0" w:count="267">
+    <w:lsdException w:name="Normal" w:qFormat="1"/>
+    <w:lsdException w:name="heading 1" w:qFormat="1"/>
+    <w:lsdException w:name="heading 2" w:qFormat="1"/>
+    <w:lsdException w:name="heading 3" w:uiPriority="9" w:qFormat="1"/>
+    <w:lsdException w:name="heading 4" w:qFormat="1"/>
+    <w:lsdException w:name="heading 5" w:qFormat="1"/>
+    <w:lsdException w:name="heading 6" w:qFormat="1"/>
+    <w:lsdException w:name="heading 7" w:qFormat="1"/>
+    <w:lsdException w:name="heading 8" w:qFormat="1"/>
+    <w:lsdException w:name="heading 9" w:qFormat="1"/>
+    <w:lsdException w:name="toc 1" w:uiPriority="39" w:qFormat="1"/>
+    <w:lsdException w:name="toc 2" w:uiPriority="39" w:qFormat="1"/>
+    <w:lsdException w:name="toc 3" w:uiPriority="39" w:qFormat="1"/>
+    <w:lsdException w:name="header" w:uiPriority="99"/>
+    <w:lsdException w:name="caption" w:semiHidden="1" w:uiPriority="35" w:unhideWhenUsed="1" w:qFormat="1"/>
+    <w:lsdException w:name="Title" w:qFormat="1"/>
+    <w:lsdException w:name="Subtitle" w:qFormat="1"/>
+    <w:lsdException w:name="Hyperlink" w:uiPriority="99"/>
+    <w:lsdException w:name="Strong" w:qFormat="1"/>
+    <w:lsdException w:name="Emphasis" w:qFormat="1"/>
+    <w:lsdException w:name="Normal (Web)" w:uiPriority="99"/>
+    <w:lsdException w:name="No List" w:uiPriority="99"/>
+    <w:lsdException w:name="Balloon Text" w:uiPriority="99"/>
+    <w:lsdException w:name="Table Grid" w:uiPriority="59"/>
+    <w:lsdException w:name="Placeholder Text" w:semiHidden="1" w:uiPriority="99"/>
+    <w:lsdException w:name="No Spacing" w:uiPriority="1" w:qFormat="1"/>
+    <w:lsdException w:name="Light Shading" w:uiPriority="60"/>
+    <w:lsdException w:name="Light List" w:uiPriority="61"/>
+    <w:lsdException w:name="Light Grid" w:uiPriority="62"/>
+    <w:lsdException w:name="Medium Shading 1" w:uiPriority="63"/>
+    <w:lsdException w:name="Medium Shading 2" w:uiPriority="64"/>
+    <w:lsdException w:name="Medium List 1" w:uiPriority="65"/>
+    <w:lsdException w:name="Medium List 2" w:uiPriority="66"/>
+    <w:lsdException w:name="Medium Grid 1" w:uiPriority="67"/>
+    <w:lsdException w:name="Medium Grid 2" w:uiPriority="68"/>
+    <w:lsdException w:name="Medium Grid 3" w:uiPriority="69"/>
+    <w:lsdException w:name="Dark List" w:uiPriority="70"/>
+    <w:lsdException w:name="Colorful Shading" w:uiPriority="71"/>
+    <w:lsdException w:name="Colorful List" w:uiPriority="72"/>
+    <w:lsdException w:name="Colorful Grid" w:uiPriority="73"/>
+    <w:lsdException w:name="Light Shading Accent 1" w:uiPriority="60"/>
+    <w:lsdException w:name="Light List Accent 1" w:uiPriority="61"/>
+    <w:lsdException w:name="Light Grid Accent 1" w:uiPriority="62"/>
+    <w:lsdException w:name="Medium Shading 1 Accent 1" w:uiPriority="63"/>
+    <w:lsdException w:name="Medium Shading 2 Accent 1" w:uiPriority="64"/>
+    <w:lsdException w:name="Medium List 1 Accent 1" w:uiPriority="65"/>
+    <w:lsdException w:name="Revision" w:semiHidden="1" w:uiPriority="99"/>
+    <w:lsdException w:name="List Paragraph" w:uiPriority="34" w:qFormat="1"/>
+    <w:lsdException w:name="Quote" w:uiPriority="29" w:qFormat="1"/>
+    <w:lsdException w:name="Intense Quote" w:uiPriority="30" w:qFormat="1"/>
+    <w:lsdException w:name="Medium List 2 Accent 1" w:uiPriority="66"/>
+    <w:lsdException w:name="Medium Grid 1 Accent 1" w:uiPriority="67"/>
+    <w:lsdException w:name="Medium Grid 2 Accent 1" w:uiPriority="68"/>
+    <w:lsdException w:name="Medium Grid 3 Accent 1" w:uiPriority="69"/>
+    <w:lsdException w:name="Dark List Accent 1" w:uiPriority="70"/>
+    <w:lsdException w:name="Colorful Shading Accent 1" w:uiPriority="71"/>
+    <w:lsdException w:name="Colorful List Accent 1" w:uiPriority="72"/>
+    <w:lsdException w:name="Colorful Grid Accent 1" w:uiPriority="73"/>
+    <w:lsdException w:name="Light Shading Accent 2" w:uiPriority="60"/>
+    <w:lsdException w:name="Light List Accent 2" w:uiPriority="61"/>
+    <w:lsdException w:name="Light Grid Accent 2" w:uiPriority="62"/>
+    <w:lsdException w:name="Medium Shading 1 Accent 2" w:uiPriority="63"/>
+    <w:lsdException w:name="Medium Shading 2 Accent 2" w:uiPriority="64"/>
+    <w:lsdException w:name="Medium List 1 Accent 2" w:uiPriority="65"/>
+    <w:lsdException w:name="Medium List 2 Accent 2" w:uiPriority="66"/>
+    <w:lsdException w:name="Medium Grid 1 Accent 2" w:uiPriority="67"/>
+    <w:lsdException w:name="Medium Grid 2 Accent 2" w:uiPriority="68"/>
+    <w:lsdException w:name="Medium Grid 3 Accent 2" w:uiPriority="69"/>
+    <w:lsdException w:name="Dark List Accent 2" w:uiPriority="70"/>
+    <w:lsdException w:name="Colorful Shading Accent 2" w:uiPriority="71"/>
+    <w:lsdException w:name="Colorful List Accent 2" w:uiPriority="72"/>
+    <w:lsdException w:name="Colorful Grid Accent 2" w:uiPriority="73"/>
+    <w:lsdException w:name="Light Shading Accent 3" w:uiPriority="60"/>
+    <w:lsdException w:name="Light List Accent 3" w:uiPriority="61"/>
+    <w:lsdException w:name="Light Grid Accent 3" w:uiPriority="62"/>
+    <w:lsdException w:name="Medium Shading 1 Accent 3" w:uiPriority="63"/>
+    <w:lsdException w:name="Medium Shading 2 Accent 3" w:uiPriority="64"/>
+    <w:lsdException w:name="Medium List 1 Accent 3" w:uiPriority="65"/>
+    <w:lsdException w:name="Medium List 2 Accent 3" w:uiPriority="66"/>
+    <w:lsdException w:name="Medium Grid 1 Accent 3" w:uiPriority="67"/>
+    <w:lsdException w:name="Medium Grid 2 Accent 3" w:uiPriority="68"/>
+    <w:lsdException w:name="Medium Grid 3 Accent 3" w:uiPriority="69"/>
+    <w:lsdException w:name="Dark List Accent 3" w:uiPriority="70"/>
+    <w:lsdException w:name="Colorful Shading Accent 3" w:uiPriority="71"/>
+    <w:lsdException w:name="Colorful List Accent 3" w:uiPriority="72"/>
+    <w:lsdException w:name="Colorful Grid Accent 3" w:uiPriority="73"/>
+    <w:lsdException w:name="Light Shading Accent 4" w:uiPriority="60"/>
+    <w:lsdException w:name="Light List Accent 4" w:uiPriority="61"/>
+    <w:lsdException w:name="Light Grid Accent 4" w:uiPriority="62"/>
+    <w:lsdException w:name="Medium Shading 1 Accent 4" w:uiPriority="63"/>
+    <w:lsdException w:name="Medium Shading 2 Accent 4" w:uiPriority="64"/>
+    <w:lsdException w:name="Medium List 1 Accent 4" w:uiPriority="65"/>
+    <w:lsdException w:name="Medium List 2 Accent 4" w:uiPriority="66"/>
+    <w:lsdException w:name="Medium Grid 1 Accent 4" w:uiPriority="67"/>
+    <w:lsdException w:name="Medium Grid 2 Accent 4" w:uiPriority="68"/>
+    <w:lsdException w:name="Medium Grid 3 Accent 4" w:uiPriority="69"/>
+    <w:lsdException w:name="Dark List Accent 4" w:uiPriority="70"/>
+    <w:lsdException w:name="Colorful Shading Accent 4" w:uiPriority="71"/>
+    <w:lsdException w:name="Colorful List Accent 4" w:uiPriority="72"/>
+    <w:lsdException w:name="Colorful Grid Accent 4" w:uiPriority="73"/>
+    <w:lsdException w:name="Light Shading Accent 5" w:uiPriority="60"/>
+    <w:lsdException w:name="Light List Accent 5" w:uiPriority="61"/>
+    <w:lsdException w:name="Light Grid Accent 5" w:uiPriority="62"/>
+    <w:lsdException w:name="Medium Shading 1 Accent 5" w:uiPriority="63"/>
+    <w:lsdException w:name="Medium Shading 2 Accent 5" w:uiPriority="64"/>
+    <w:lsdException w:name="Medium List 1 Accent 5" w:uiPriority="65"/>
+    <w:lsdException w:name="Medium List 2 Accent 5" w:uiPriority="66"/>
+    <w:lsdException w:name="Medium Grid 1 Accent 5" w:uiPriority="67"/>
+    <w:lsdException w:name="Medium Grid 2 Accent 5" w:uiPriority="68"/>
+    <w:lsdException w:name="Medium Grid 3 Accent 5" w:uiPriority="69"/>
+    <w:lsdException w:name="Dark List Accent 5" w:uiPriority="70"/>
+    <w:lsdException w:name="Colorful Shading Accent 5" w:uiPriority="71"/>
+    <w:lsdException w:name="Colorful List Accent 5" w:uiPriority="72"/>
+    <w:lsdException w:name="Colorful Grid Accent 5" w:uiPriority="73"/>
+    <w:lsdException w:name="Light Shading Accent 6" w:uiPriority="60"/>
+    <w:lsdException w:name="Light List Accent 6" w:uiPriority="61"/>
+    <w:lsdException w:name="Light Grid Accent 6" w:uiPriority="62"/>
+    <w:lsdException w:name="Medium Shading 1 Accent 6" w:uiPriority="63"/>
+    <w:lsdException w:name="Medium Shading 2 Accent 6" w:uiPriority="64"/>
+    <w:lsdException w:name="Medium List 1 Accent 6" w:uiPriority="65"/>
+    <w:lsdException w:name="Medium List 2 Accent 6" w:uiPriority="66"/>
+    <w:lsdException w:name="Medium Grid 1 Accent 6" w:uiPriority="67"/>
+    <w:lsdException w:name="Medium Grid 2 Accent 6" w:uiPriority="68"/>
+    <w:lsdException w:name="Medium Grid 3 Accent 6" w:uiPriority="69"/>
+    <w:lsdException w:name="Dark List Accent 6" w:uiPriority="70"/>
+    <w:lsdException w:name="Colorful Shading Accent 6" w:uiPriority="71"/>
+    <w:lsdException w:name="Colorful List Accent 6" w:uiPriority="72"/>
+    <w:lsdException w:name="Colorful Grid Accent 6" w:uiPriority="73"/>
+    <w:lsdException w:name="Subtle Emphasis" w:uiPriority="19" w:qFormat="1"/>
+    <w:lsdException w:name="Intense Emphasis" w:uiPriority="21" w:qFormat="1"/>
+    <w:lsdException w:name="Subtle Reference" w:uiPriority="31" w:qFormat="1"/>
+    <w:lsdException w:name="Intense Reference" w:uiPriority="32" w:qFormat="1"/>
+    <w:lsdException w:name="Book Title" w:uiPriority="33" w:qFormat="1"/>
+    <w:lsdException w:name="Bibliography" w:semiHidden="1" w:uiPriority="37" w:unhideWhenUsed="1"/>
+    <w:lsdException w:name="TOC Heading" w:semiHidden="1" w:uiPriority="39" w:unhideWhenUsed="1" w:qFormat="1"/>
+  </w:latentStyles>
+  <w:style w:type="paragraph" w:default="1" w:styleId="Normal">
+    <w:name w:val="Normal"/>
+    <w:qFormat/>
+    <w:rsid w:val="00E17F14"/>
+    <w:pPr>
+      <w:spacing w:line="360" w:lineRule="auto"/>
+      <w:jc w:val="both"/>
+    </w:pPr>
+    <w:rPr>
+      <w:sz w:val="24"/>
+    </w:rPr>
+  </w:style>
+  <w:style w:type="paragraph" w:styleId="Ttulo1">
+    <w:name w:val="heading 1"/>
+    <w:basedOn w:val="Normal"/>
+    <w:next w:val="TextoNormal"/>
+    <w:qFormat/>
+    <w:pPr>
+      <w:keepNext/>
+      <w:spacing w:after="480"/>
+      <w:jc w:val="right"/>
+      <w:outlineLvl w:val="0"/>
+    </w:pPr>
+    <w:rPr>
+      <w:rFonts w:ascii="Arial" w:hAnsi="Arial"/>
+      <w:b/>
+      <w:kern w:val="28"/>
+      <w:sz w:val="40"/>
+    </w:rPr>
+  </w:style>
+  <w:style w:type="paragraph" w:styleId="Ttulo2">
+    <w:name w:val="heading 2"/>
+    <w:next w:val="TextoNormal"/>
+    <w:link w:val="Ttulo2Char"/>
+    <w:autoRedefine/>
+    <w:qFormat/>
+    <w:rsid w:val="00756EC6"/>
+    <w:pPr>
+      <w:keepNext/>
+      <w:numPr>
+        <w:ilvl w:val="1"/>
+        <w:numId w:val="5"/>
+      </w:numPr>
+      <w:shd w:val="pct20" w:color="auto" w:fill="auto"/>
+      <w:ind w:left="374" w:hanging="374"/>
+      <w:outlineLvl w:val="1"/>
+    </w:pPr>
+    <w:rPr>
+      <w:b/>
+      <w:noProof/>
+      <w:sz w:val="28"/>
+      <w:szCs w:val="28"/>
+    </w:rPr>
+  </w:style>
+  <w:style w:type="paragraph" w:styleId="Ttulo3">
+    <w:name w:val="heading 3"/>
+    <w:next w:val="TextoNormal"/>
+    <w:link w:val="Ttulo3Char"/>
+    <w:uiPriority w:val="9"/>
+    <w:qFormat/>
+    <w:pPr>
+      <w:keepNext/>
+      <w:spacing w:before="240" w:after="60"/>
+      <w:outlineLvl w:val="2"/>
+    </w:pPr>
+    <w:rPr>
+      <w:rFonts w:ascii="Arial" w:hAnsi="Arial"/>
+      <w:b/>
+      <w:noProof/>
+      <w:sz w:val="24"/>
+    </w:rPr>
+  </w:style>
+  <w:style w:type="paragraph" w:styleId="Ttulo4">
+    <w:name w:val="heading 4"/>
+    <w:basedOn w:val="Normal"/>
+    <w:next w:val="Normal"/>
+    <w:qFormat/>
+    <w:pPr>
+      <w:keepNext/>
+      <w:spacing w:before="240" w:after="60"/>
+      <w:outlineLvl w:val="3"/>
+    </w:pPr>
+    <w:rPr>
+      <w:rFonts w:ascii="Arial" w:hAnsi="Arial"/>
+      <w:b/>
+    </w:rPr>
+  </w:style>
+  <w:style w:type="paragraph" w:styleId="Ttulo5">
+    <w:name w:val="heading 5"/>
+    <w:basedOn w:val="Normal"/>
+    <w:next w:val="Normal"/>
+    <w:qFormat/>
+    <w:pPr>
+      <w:spacing w:before="240" w:after="60"/>
+      <w:outlineLvl w:val="4"/>
+    </w:pPr>
+    <w:rPr>
+      <w:rFonts w:ascii="Arial" w:hAnsi="Arial"/>
+      <w:sz w:val="22"/>
+    </w:rPr>
+  </w:style>
+  <w:style w:type="paragraph" w:styleId="Ttulo6">
+    <w:name w:val="heading 6"/>
+    <w:basedOn w:val="Normal"/>
+    <w:next w:val="Normal"/>
+    <w:qFormat/>
+    <w:pPr>
+      <w:spacing w:before="240" w:after="60"/>
+      <w:outlineLvl w:val="5"/>
+    </w:pPr>
+    <w:rPr>
+      <w:i/>
+      <w:sz w:val="22"/>
+    </w:rPr>
+  </w:style>
+  <w:style w:type="paragraph" w:styleId="Ttulo7">
+    <w:name w:val="heading 7"/>
+    <w:basedOn w:val="Normal"/>
+    <w:next w:val="Normal"/>
+    <w:qFormat/>
+    <w:pPr>
+      <w:spacing w:before="240" w:after="60"/>
+      <w:outlineLvl w:val="6"/>
+    </w:pPr>
+    <w:rPr>
+      <w:rFonts w:ascii="Arial" w:hAnsi="Arial"/>
+    </w:rPr>
+  </w:style>
+  <w:style w:type="paragraph" w:styleId="Ttulo8">
+    <w:name w:val="heading 8"/>
+    <w:basedOn w:val="Normal"/>
+    <w:next w:val="Normal"/>
+    <w:qFormat/>
+    <w:pPr>
+      <w:spacing w:before="240" w:after="60"/>
+      <w:outlineLvl w:val="7"/>
+    </w:pPr>
+    <w:rPr>
+      <w:rFonts w:ascii="Arial" w:hAnsi="Arial"/>
+      <w:i/>
+    </w:rPr>
+  </w:style>
+  <w:style w:type="paragraph" w:styleId="Ttulo9">
+    <w:name w:val="heading 9"/>
+    <w:basedOn w:val="Normal"/>
+    <w:next w:val="Normal"/>
+    <w:qFormat/>
+    <w:pPr>
+      <w:spacing w:before="240" w:after="60"/>
+      <w:outlineLvl w:val="8"/>
+    </w:pPr>
+    <w:rPr>
+      <w:rFonts w:ascii="Arial" w:hAnsi="Arial"/>
+      <w:b/>
+      <w:i/>
+      <w:sz w:val="18"/>
+    </w:rPr>
+  </w:style>
+  <w:style w:type="character" w:default="1" w:styleId="Fontepargpadro">
+    <w:name w:val="Default Paragraph Font"/>
+    <w:uiPriority w:val="1"/>
+    <w:semiHidden/>
+    <w:unhideWhenUsed/>
+  </w:style>
+  <w:style w:type="table" w:default="1" w:styleId="Tabelanormal">
+    <w:name w:val="Normal Table"/>
+    <w:uiPriority w:val="99"/>
+    <w:semiHidden/>
+    <w:unhideWhenUsed/>
+    <w:tblPr>
+      <w:tblInd w:w="0" w:type="dxa"/>
+      <w:tblCellMar>
+        <w:top w:w="0" w:type="dxa"/>
+        <w:left w:w="108" w:type="dxa"/>
+        <w:bottom w:w="0" w:type="dxa"/>
+        <w:right w:w="108" w:type="dxa"/>
+      </w:tblCellMar>
+    </w:tblPr>
+  </w:style>
+  <w:style w:type="numbering" w:default="1" w:styleId="Semlista">
+    <w:name w:val="No List"/>
+    <w:uiPriority w:val="99"/>
+    <w:semiHidden/>
+    <w:unhideWhenUsed/>
+  </w:style>
+  <w:style w:type="paragraph" w:customStyle="1" w:styleId="TextoNormal">
+    <w:name w:val="Texto Normal"/>
+    <w:pPr>
+      <w:spacing w:before="60" w:after="60"/>
+      <w:ind w:left="578"/>
+      <w:jc w:val="both"/>
+    </w:pPr>
+    <w:rPr>
+      <w:noProof/>
+      <w:sz w:val="22"/>
+    </w:rPr>
+  </w:style>
+  <w:style w:type="paragraph" w:customStyle="1" w:styleId="Corponico">
+    <w:name w:val="Corpo Único"/>
+    <w:pPr>
+      <w:spacing w:before="60" w:after="60"/>
+      <w:ind w:left="720"/>
+    </w:pPr>
+    <w:rPr>
+      <w:rFonts w:ascii="Arial" w:hAnsi="Arial"/>
+      <w:color w:val="000000"/>
+      <w:lang w:val="en-US"/>
+    </w:rPr>
+  </w:style>
+  <w:style w:type="paragraph" w:customStyle="1" w:styleId="Captulo">
+    <w:name w:val="Capítulo"/>
+    <w:next w:val="TextoNormal"/>
+    <w:pPr>
+      <w:keepNext/>
+      <w:spacing w:after="480"/>
+      <w:jc w:val="right"/>
+    </w:pPr>
+    <w:rPr>
+      <w:rFonts w:ascii="Arial" w:hAnsi="Arial"/>
+      <w:b/>
+      <w:noProof/>
+      <w:sz w:val="40"/>
+    </w:rPr>
+  </w:style>
+  <w:style w:type="paragraph" w:customStyle="1" w:styleId="Sumrio-Captulo">
+    <w:name w:val="Sumário - Capítulo"/>
+    <w:pPr>
+      <w:spacing w:after="480"/>
+      <w:jc w:val="right"/>
+    </w:pPr>
+    <w:rPr>
+      <w:rFonts w:ascii="Arial" w:hAnsi="Arial"/>
+      <w:b/>
+      <w:noProof/>
+      <w:sz w:val="40"/>
+    </w:rPr>
+  </w:style>
+  <w:style w:type="paragraph" w:customStyle="1" w:styleId="Sumrio-Item">
+    <w:name w:val="Sumário - Item"/>
+    <w:basedOn w:val="Sumrio-Captulo"/>
+    <w:pPr>
+      <w:spacing w:before="60" w:after="60"/>
+      <w:ind w:left="1152"/>
+    </w:pPr>
+    <w:rPr>
+      <w:sz w:val="20"/>
+    </w:rPr>
+  </w:style>
+  <w:style w:type="paragraph" w:customStyle="1" w:styleId="Sumrio-Subitem">
+    <w:name w:val="Sumário - Subitem"/>
+    <w:basedOn w:val="Sumrio-Item"/>
+    <w:pPr>
+      <w:spacing w:before="0" w:after="0"/>
+      <w:ind w:left="1728"/>
+    </w:pPr>
+  </w:style>
+  <w:style w:type="paragraph" w:customStyle="1" w:styleId="Ttulo-Item">
+    <w:name w:val="Título - Item"/>
+    <w:next w:val="TextoNormal"/>
+    <w:pPr>
+      <w:spacing w:before="60"/>
+    </w:pPr>
+    <w:rPr>
+      <w:rFonts w:ascii="Arial" w:hAnsi="Arial"/>
+      <w:b/>
+      <w:noProof/>
+    </w:rPr>
+  </w:style>
+  <w:style w:type="paragraph" w:styleId="Numerada">
+    <w:name w:val="List Number"/>
+    <w:next w:val="TextoNormal"/>
+    <w:pPr>
+      <w:numPr>
+        <w:numId w:val="3"/>
+      </w:numPr>
+      <w:spacing w:before="240" w:after="120"/>
+      <w:ind w:left="851" w:hanging="288"/>
+    </w:pPr>
+    <w:rPr>
+      <w:noProof/>
+      <w:sz w:val="22"/>
+    </w:rPr>
+  </w:style>
+  <w:style w:type="paragraph" w:styleId="Commarcadores3">
+    <w:name w:val="List Bullet 3"/>
+    <w:pPr>
+      <w:ind w:left="859" w:hanging="283"/>
+    </w:pPr>
+    <w:rPr>
+      <w:noProof/>
+    </w:rPr>
+  </w:style>
+  <w:style w:type="paragraph" w:customStyle="1" w:styleId="Ttulo-Subitem">
+    <w:name w:val="Título - Subitem"/>
+    <w:next w:val="TextoNormal"/>
+    <w:pPr>
+      <w:keepNext/>
+      <w:spacing w:before="240" w:after="120"/>
+      <w:ind w:left="576" w:hanging="576"/>
+    </w:pPr>
+    <w:rPr>
+      <w:rFonts w:ascii="Arial" w:hAnsi="Arial"/>
+      <w:b/>
+      <w:noProof/>
+      <w:sz w:val="24"/>
+    </w:rPr>
+  </w:style>
+  <w:style w:type="paragraph" w:customStyle="1" w:styleId="TtuloFigura">
+    <w:name w:val="Título Figura"/>
+    <w:next w:val="TextoNormal"/>
+    <w:pPr>
+      <w:keepNext/>
+      <w:spacing w:before="240" w:after="60"/>
+      <w:jc w:val="center"/>
+    </w:pPr>
+    <w:rPr>
+      <w:rFonts w:ascii="Arial" w:hAnsi="Arial"/>
+      <w:b/>
+      <w:noProof/>
+    </w:rPr>
+  </w:style>
+  <w:style w:type="paragraph" w:customStyle="1" w:styleId="Bullet1">
+    <w:name w:val="Bullet 1"/>
+    <w:pPr>
+      <w:ind w:left="859" w:hanging="283"/>
+    </w:pPr>
+    <w:rPr>
+      <w:noProof/>
+    </w:rPr>
+  </w:style>
+  <w:style w:type="paragraph" w:customStyle="1" w:styleId="Bullet2">
+    <w:name w:val="Bullet 2"/>
+    <w:pPr>
+      <w:spacing w:after="60"/>
+      <w:ind w:left="859" w:hanging="283"/>
+    </w:pPr>
+    <w:rPr>
+      <w:noProof/>
+    </w:rPr>
+  </w:style>
+  <w:style w:type="paragraph" w:customStyle="1" w:styleId="TtuloCapa">
+    <w:name w:val="Título Capa"/>
+    <w:next w:val="Verso"/>
+    <w:pPr>
+      <w:spacing w:before="6000" w:after="6840"/>
+      <w:jc w:val="center"/>
+    </w:pPr>
+    <w:rPr>
+      <w:rFonts w:ascii="Arial Black" w:hAnsi="Arial Black"/>
+      <w:noProof/>
+      <w:color w:val="0000FF"/>
+      <w:sz w:val="48"/>
+    </w:rPr>
+  </w:style>
+  <w:style w:type="paragraph" w:customStyle="1" w:styleId="Verso">
+    <w:name w:val="Versão"/>
+    <w:pPr>
+      <w:jc w:val="center"/>
+    </w:pPr>
+    <w:rPr>
+      <w:rFonts w:ascii="Arial" w:hAnsi="Arial"/>
+      <w:noProof/>
+      <w:sz w:val="24"/>
+    </w:rPr>
+  </w:style>
+  <w:style w:type="paragraph" w:customStyle="1" w:styleId="Objeto">
+    <w:name w:val="Objeto"/>
+    <w:next w:val="TextoNormal"/>
+    <w:pPr>
+      <w:keepNext/>
+      <w:shd w:val="pct20" w:color="auto" w:fill="auto"/>
+      <w:spacing w:before="360" w:after="120"/>
+    </w:pPr>
+    <w:rPr>
+      <w:rFonts w:ascii="Arial" w:hAnsi="Arial"/>
+      <w:b/>
+      <w:color w:val="000000"/>
+      <w:sz w:val="28"/>
+      <w:lang w:val="en-US"/>
+    </w:rPr>
+  </w:style>
+  <w:style w:type="paragraph" w:customStyle="1" w:styleId="Item">
+    <w:name w:val="Item"/>
+    <w:pPr>
+      <w:ind w:left="576"/>
+    </w:pPr>
+    <w:rPr>
+      <w:noProof/>
+    </w:rPr>
+  </w:style>
+  <w:style w:type="paragraph" w:styleId="Cabealho">
+    <w:name w:val="header"/>
+    <w:basedOn w:val="Normal"/>
+    <w:link w:val="CabealhoChar"/>
+    <w:uiPriority w:val="99"/>
+    <w:pPr>
+      <w:tabs>
+        <w:tab w:val="center" w:pos="4320"/>
+        <w:tab w:val="right" w:pos="8640"/>
+      </w:tabs>
+    </w:pPr>
+    <w:rPr>
+      <w:rFonts w:ascii="Arial" w:hAnsi="Arial"/>
+      <w:sz w:val="16"/>
+    </w:rPr>
+  </w:style>
+  <w:style w:type="paragraph" w:customStyle="1" w:styleId="TtuloCapa2">
+    <w:name w:val="Título Capa 2"/>
+    <w:pPr>
+      <w:spacing w:before="5760" w:after="6280"/>
+      <w:jc w:val="center"/>
+    </w:pPr>
+    <w:rPr>
+      <w:rFonts w:ascii="Arial" w:hAnsi="Arial"/>
+      <w:b/>
+      <w:noProof/>
+      <w:color w:val="0000FF"/>
+      <w:sz w:val="56"/>
+    </w:rPr>
+  </w:style>
+  <w:style w:type="paragraph" w:customStyle="1" w:styleId="Ttulo-Subitemsemnumerao">
+    <w:name w:val="Título - Subitem sem numeração"/>
+    <w:next w:val="TextoNormal"/>
+    <w:pPr>
+      <w:spacing w:before="240" w:after="120"/>
+      <w:ind w:left="576"/>
+    </w:pPr>
+    <w:rPr>
+      <w:rFonts w:ascii="Arial" w:hAnsi="Arial"/>
+      <w:b/>
+      <w:noProof/>
+      <w:sz w:val="24"/>
+    </w:rPr>
+  </w:style>
+  <w:style w:type="paragraph" w:styleId="Rodap">
+    <w:name w:val="footer"/>
+    <w:basedOn w:val="Normal"/>
+    <w:pPr>
+      <w:tabs>
+        <w:tab w:val="center" w:pos="4320"/>
+        <w:tab w:val="right" w:pos="8640"/>
+      </w:tabs>
+    </w:pPr>
+    <w:rPr>
+      <w:rFonts w:ascii="Arial" w:hAnsi="Arial"/>
+      <w:sz w:val="16"/>
+    </w:rPr>
+  </w:style>
+  <w:style w:type="character" w:styleId="Nmerodepgina">
+    <w:name w:val="page number"/>
+    <w:basedOn w:val="Fontepargpadro"/>
+  </w:style>
+  <w:style w:type="paragraph" w:styleId="Sumrio1">
+    <w:name w:val="toc 1"/>
+    <w:basedOn w:val="Normal"/>
+    <w:next w:val="Normal"/>
+    <w:uiPriority w:val="39"/>
+    <w:qFormat/>
+    <w:pPr>
+      <w:spacing w:before="120" w:after="120"/>
+    </w:pPr>
+    <w:rPr>
+      <w:rFonts w:ascii="Calibri" w:hAnsi="Calibri" w:cs="Calibri"/>
+      <w:b/>
+      <w:bCs/>
+      <w:caps/>
+    </w:rPr>
+  </w:style>
+  <w:style w:type="paragraph" w:styleId="Sumrio2">
+    <w:name w:val="toc 2"/>
+    <w:basedOn w:val="Normal"/>
+    <w:next w:val="Normal"/>
+    <w:uiPriority w:val="39"/>
+    <w:qFormat/>
+    <w:pPr>
+      <w:ind w:left="200"/>
+    </w:pPr>
+    <w:rPr>
+      <w:rFonts w:ascii="Calibri" w:hAnsi="Calibri" w:cs="Calibri"/>
+      <w:smallCaps/>
+    </w:rPr>
+  </w:style>
+  <w:style w:type="paragraph" w:styleId="Sumrio3">
+    <w:name w:val="toc 3"/>
+    <w:basedOn w:val="Normal"/>
+    <w:next w:val="Normal"/>
+    <w:uiPriority w:val="39"/>
+    <w:qFormat/>
+    <w:pPr>
+      <w:ind w:left="400"/>
+    </w:pPr>
+    <w:rPr>
+      <w:rFonts w:ascii="Calibri" w:hAnsi="Calibri" w:cs="Calibri"/>
+      <w:i/>
+      <w:iCs/>
+    </w:rPr>
+  </w:style>
+  <w:style w:type="paragraph" w:styleId="Sumrio4">
+    <w:name w:val="toc 4"/>
+    <w:basedOn w:val="Normal"/>
+    <w:next w:val="Normal"/>
+    <w:semiHidden/>
+    <w:pPr>
+      <w:ind w:left="600"/>
+    </w:pPr>
+    <w:rPr>
+      <w:rFonts w:ascii="Calibri" w:hAnsi="Calibri" w:cs="Calibri"/>
+      <w:sz w:val="18"/>
+      <w:szCs w:val="18"/>
+    </w:rPr>
+  </w:style>
+  <w:style w:type="paragraph" w:styleId="Sumrio5">
+    <w:name w:val="toc 5"/>
+    <w:basedOn w:val="Normal"/>
+    <w:next w:val="Normal"/>
+    <w:semiHidden/>
+    <w:pPr>
+      <w:ind w:left="800"/>
+    </w:pPr>
+    <w:rPr>
+      <w:rFonts w:ascii="Calibri" w:hAnsi="Calibri" w:cs="Calibri"/>
+      <w:sz w:val="18"/>
+      <w:szCs w:val="18"/>
+    </w:rPr>
+  </w:style>
+  <w:style w:type="paragraph" w:styleId="Sumrio6">
+    <w:name w:val="toc 6"/>
+    <w:basedOn w:val="Normal"/>
+    <w:next w:val="Normal"/>
+    <w:semiHidden/>
+    <w:pPr>
+      <w:ind w:left="1000"/>
+    </w:pPr>
+    <w:rPr>
+      <w:rFonts w:ascii="Calibri" w:hAnsi="Calibri" w:cs="Calibri"/>
+      <w:sz w:val="18"/>
+      <w:szCs w:val="18"/>
+    </w:rPr>
+  </w:style>
+  <w:style w:type="paragraph" w:styleId="Sumrio7">
+    <w:name w:val="toc 7"/>
+    <w:basedOn w:val="Normal"/>
+    <w:next w:val="Normal"/>
+    <w:semiHidden/>
+    <w:pPr>
+      <w:ind w:left="1200"/>
+    </w:pPr>
+    <w:rPr>
+      <w:rFonts w:ascii="Calibri" w:hAnsi="Calibri" w:cs="Calibri"/>
+      <w:sz w:val="18"/>
+      <w:szCs w:val="18"/>
+    </w:rPr>
+  </w:style>
+  <w:style w:type="paragraph" w:styleId="Sumrio8">
+    <w:name w:val="toc 8"/>
+    <w:basedOn w:val="Normal"/>
+    <w:next w:val="Normal"/>
+    <w:semiHidden/>
+    <w:pPr>
+      <w:ind w:left="1400"/>
+    </w:pPr>
+    <w:rPr>
+      <w:rFonts w:ascii="Calibri" w:hAnsi="Calibri" w:cs="Calibri"/>
+      <w:sz w:val="18"/>
+      <w:szCs w:val="18"/>
+    </w:rPr>
+  </w:style>
+  <w:style w:type="paragraph" w:styleId="Sumrio9">
+    <w:name w:val="toc 9"/>
+    <w:basedOn w:val="Normal"/>
+    <w:next w:val="Normal"/>
+    <w:semiHidden/>
+    <w:pPr>
+      <w:ind w:left="1600"/>
+    </w:pPr>
+    <w:rPr>
+      <w:rFonts w:ascii="Calibri" w:hAnsi="Calibri" w:cs="Calibri"/>
+      <w:sz w:val="18"/>
+      <w:szCs w:val="18"/>
+    </w:rPr>
+  </w:style>
+  <w:style w:type="paragraph" w:customStyle="1" w:styleId="Padrao">
+    <w:name w:val="Padrao"/>
+    <w:pPr>
+      <w:keepNext/>
+      <w:spacing w:before="240" w:after="240"/>
+      <w:ind w:left="720" w:hanging="720"/>
+    </w:pPr>
+    <w:rPr>
+      <w:b/>
+      <w:color w:val="000000"/>
+      <w:sz w:val="24"/>
+      <w:lang w:val="en-US"/>
+    </w:rPr>
+  </w:style>
+  <w:style w:type="paragraph" w:customStyle="1" w:styleId="Observao">
+    <w:name w:val="Observação"/>
+    <w:next w:val="TextoNormal"/>
+    <w:pPr>
+      <w:spacing w:before="120" w:after="120"/>
+      <w:ind w:left="1152" w:hanging="576"/>
+    </w:pPr>
+    <w:rPr>
+      <w:noProof/>
+      <w:sz w:val="21"/>
+    </w:rPr>
+  </w:style>
+  <w:style w:type="paragraph" w:customStyle="1" w:styleId="CabealhoCapa1">
+    <w:name w:val="Cabeçalho Capa 1"/>
+    <w:rPr>
+      <w:rFonts w:ascii="Arial" w:hAnsi="Arial"/>
+      <w:b/>
+      <w:noProof/>
+    </w:rPr>
+  </w:style>
+  <w:style w:type="paragraph" w:customStyle="1" w:styleId="CabealhoCapa2">
+    <w:name w:val="Cabeçalho Capa 2"/>
+    <w:rPr>
+      <w:rFonts w:ascii="Arial" w:hAnsi="Arial"/>
+      <w:noProof/>
+      <w:sz w:val="16"/>
+    </w:rPr>
+  </w:style>
+  <w:style w:type="paragraph" w:styleId="Commarcadores">
+    <w:name w:val="List Bullet"/>
+    <w:basedOn w:val="Normal"/>
+    <w:autoRedefine/>
+    <w:pPr>
+      <w:numPr>
+        <w:numId w:val="2"/>
+      </w:numPr>
+      <w:tabs>
+        <w:tab w:val="clear" w:pos="360"/>
+        <w:tab w:val="num" w:pos="567"/>
+      </w:tabs>
+      <w:spacing w:before="60" w:after="60"/>
+      <w:ind w:left="993"/>
+    </w:pPr>
+    <w:rPr>
+      <w:b/>
+      <w:sz w:val="22"/>
+    </w:rPr>
+  </w:style>
+  <w:style w:type="paragraph" w:customStyle="1" w:styleId="Requisito">
+    <w:name w:val="Requisito"/>
+    <w:basedOn w:val="Ttulo3"/>
+    <w:next w:val="Normal"/>
+    <w:pPr>
+      <w:spacing w:after="120"/>
+    </w:pPr>
+  </w:style>
+  <w:style w:type="paragraph" w:customStyle="1" w:styleId="destaque1">
+    <w:name w:val="destaque 1"/>
+    <w:next w:val="Normal"/>
+    <w:pPr>
+      <w:keepNext/>
+      <w:spacing w:before="240" w:after="120"/>
+      <w:outlineLvl w:val="3"/>
+    </w:pPr>
+    <w:rPr>
+      <w:rFonts w:ascii="Arial" w:hAnsi="Arial"/>
+      <w:b/>
+      <w:noProof/>
+      <w:sz w:val="24"/>
+    </w:rPr>
+  </w:style>
+  <w:style w:type="paragraph" w:customStyle="1" w:styleId="destaque2">
+    <w:name w:val="destaque 2"/>
+    <w:basedOn w:val="destaque1"/>
+    <w:next w:val="Normal"/>
+    <w:pPr>
+      <w:outlineLvl w:val="4"/>
+    </w:pPr>
+    <w:rPr>
+      <w:b w:val="0"/>
+      <w:i/>
+    </w:rPr>
+  </w:style>
+  <w:style w:type="character" w:styleId="Hyperlink">
+    <w:name w:val="Hyperlink"/>
+    <w:uiPriority w:val="99"/>
+    <w:rsid w:val="001C5C24"/>
+    <w:rPr>
+      <w:color w:val="0000FF"/>
+      <w:u w:val="single"/>
+    </w:rPr>
+  </w:style>
+  <w:style w:type="paragraph" w:styleId="Textodebalo">
+    <w:name w:val="Balloon Text"/>
+    <w:basedOn w:val="Normal"/>
+    <w:link w:val="TextodebaloChar"/>
+    <w:uiPriority w:val="99"/>
+    <w:rsid w:val="008A2F05"/>
+    <w:rPr>
+      <w:rFonts w:ascii="Tahoma" w:hAnsi="Tahoma" w:cs="Tahoma"/>
+      <w:sz w:val="16"/>
+      <w:szCs w:val="16"/>
+    </w:rPr>
+  </w:style>
+  <w:style w:type="character" w:customStyle="1" w:styleId="TextodebaloChar">
+    <w:name w:val="Texto de balão Char"/>
+    <w:link w:val="Textodebalo"/>
+    <w:uiPriority w:val="99"/>
+    <w:rsid w:val="008A2F05"/>
+    <w:rPr>
+      <w:rFonts w:ascii="Tahoma" w:hAnsi="Tahoma" w:cs="Tahoma"/>
+      <w:sz w:val="16"/>
+      <w:szCs w:val="16"/>
+    </w:rPr>
+  </w:style>
+  <w:style w:type="character" w:customStyle="1" w:styleId="fontstyle01">
+    <w:name w:val="fontstyle01"/>
+    <w:rsid w:val="00AB1AEE"/>
+    <w:rPr>
+      <w:rFonts w:ascii="Calibri" w:hAnsi="Calibri" w:cs="Calibri" w:hint="default"/>
+      <w:b w:val="0"/>
+      <w:bCs w:val="0"/>
+      <w:i w:val="0"/>
+      <w:iCs w:val="0"/>
+      <w:color w:val="00000A"/>
+      <w:sz w:val="24"/>
+      <w:szCs w:val="24"/>
+    </w:rPr>
+  </w:style>
+  <w:style w:type="paragraph" w:styleId="CabealhodoSumrio">
+    <w:name w:val="TOC Heading"/>
+    <w:basedOn w:val="Ttulo1"/>
+    <w:next w:val="Normal"/>
+    <w:uiPriority w:val="39"/>
+    <w:semiHidden/>
+    <w:unhideWhenUsed/>
+    <w:qFormat/>
+    <w:rsid w:val="006F7769"/>
+    <w:pPr>
+      <w:keepLines/>
+      <w:spacing w:before="480" w:after="0" w:line="276" w:lineRule="auto"/>
+      <w:jc w:val="left"/>
+      <w:outlineLvl w:val="9"/>
+    </w:pPr>
+    <w:rPr>
+      <w:rFonts w:ascii="Cambria" w:hAnsi="Cambria"/>
+      <w:bCs/>
+      <w:color w:val="365F91"/>
+      <w:kern w:val="0"/>
+      <w:sz w:val="28"/>
+      <w:szCs w:val="28"/>
+    </w:rPr>
+  </w:style>
+  <w:style w:type="character" w:customStyle="1" w:styleId="CabealhoChar">
+    <w:name w:val="Cabeçalho Char"/>
+    <w:link w:val="Cabealho"/>
+    <w:uiPriority w:val="99"/>
+    <w:rsid w:val="006F7769"/>
+    <w:rPr>
+      <w:rFonts w:ascii="Arial" w:hAnsi="Arial"/>
+      <w:sz w:val="16"/>
+    </w:rPr>
+  </w:style>
+  <w:style w:type="character" w:styleId="Refdecomentrio">
+    <w:name w:val="annotation reference"/>
+    <w:rsid w:val="00292557"/>
+    <w:rPr>
+      <w:sz w:val="16"/>
+      <w:szCs w:val="16"/>
+    </w:rPr>
+  </w:style>
+  <w:style w:type="paragraph" w:styleId="Textodecomentrio">
+    <w:name w:val="annotation text"/>
+    <w:basedOn w:val="Normal"/>
+    <w:link w:val="TextodecomentrioChar"/>
+    <w:rsid w:val="00292557"/>
+  </w:style>
+  <w:style w:type="character" w:customStyle="1" w:styleId="TextodecomentrioChar">
+    <w:name w:val="Texto de comentário Char"/>
+    <w:basedOn w:val="Fontepargpadro"/>
+    <w:link w:val="Textodecomentrio"/>
+    <w:rsid w:val="00292557"/>
+  </w:style>
+  <w:style w:type="paragraph" w:styleId="Assuntodocomentrio">
+    <w:name w:val="annotation subject"/>
+    <w:basedOn w:val="Textodecomentrio"/>
+    <w:next w:val="Textodecomentrio"/>
+    <w:link w:val="AssuntodocomentrioChar"/>
+    <w:rsid w:val="00292557"/>
+    <w:rPr>
+      <w:b/>
+      <w:bCs/>
+    </w:rPr>
+  </w:style>
+  <w:style w:type="character" w:customStyle="1" w:styleId="AssuntodocomentrioChar">
+    <w:name w:val="Assunto do comentário Char"/>
+    <w:link w:val="Assuntodocomentrio"/>
+    <w:rsid w:val="00292557"/>
+    <w:rPr>
+      <w:b/>
+      <w:bCs/>
+    </w:rPr>
+  </w:style>
+  <w:style w:type="paragraph" w:styleId="Legenda">
+    <w:name w:val="caption"/>
+    <w:basedOn w:val="Normal"/>
+    <w:next w:val="Normal"/>
+    <w:autoRedefine/>
+    <w:uiPriority w:val="35"/>
+    <w:unhideWhenUsed/>
+    <w:qFormat/>
+    <w:rsid w:val="00E17F14"/>
+    <w:pPr>
+      <w:keepNext/>
+      <w:spacing w:line="240" w:lineRule="auto"/>
+      <w:ind w:left="284"/>
+      <w:jc w:val="center"/>
+    </w:pPr>
+    <w:rPr>
+      <w:rFonts w:eastAsia="Calibri"/>
+      <w:b/>
+      <w:bCs/>
+      <w:szCs w:val="18"/>
+      <w:lang w:eastAsia="en-US"/>
+    </w:rPr>
+  </w:style>
+  <w:style w:type="paragraph" w:styleId="PargrafodaLista">
+    <w:name w:val="List Paragraph"/>
+    <w:basedOn w:val="Normal"/>
+    <w:uiPriority w:val="34"/>
+    <w:qFormat/>
+    <w:rsid w:val="00FF0A2D"/>
+    <w:pPr>
+      <w:ind w:left="720" w:firstLine="1134"/>
+      <w:contextualSpacing/>
+    </w:pPr>
+    <w:rPr>
+      <w:rFonts w:eastAsia="Calibri"/>
+      <w:szCs w:val="22"/>
+      <w:lang w:eastAsia="en-US"/>
+    </w:rPr>
+  </w:style>
+  <w:style w:type="character" w:customStyle="1" w:styleId="Ttulo3Char">
+    <w:name w:val="Título 3 Char"/>
+    <w:basedOn w:val="Fontepargpadro"/>
+    <w:link w:val="Ttulo3"/>
+    <w:uiPriority w:val="9"/>
+    <w:rsid w:val="004F166F"/>
+    <w:rPr>
+      <w:rFonts w:ascii="Arial" w:hAnsi="Arial"/>
+      <w:b/>
+      <w:noProof/>
+      <w:sz w:val="24"/>
+    </w:rPr>
+  </w:style>
+  <w:style w:type="paragraph" w:styleId="NormalWeb">
+    <w:name w:val="Normal (Web)"/>
+    <w:basedOn w:val="Normal"/>
+    <w:uiPriority w:val="99"/>
+    <w:unhideWhenUsed/>
+    <w:rsid w:val="004F166F"/>
+    <w:pPr>
+      <w:spacing w:before="100" w:beforeAutospacing="1" w:after="100" w:afterAutospacing="1" w:line="240" w:lineRule="auto"/>
+      <w:jc w:val="left"/>
+    </w:pPr>
+    <w:rPr>
+      <w:szCs w:val="24"/>
+    </w:rPr>
+  </w:style>
+  <w:style w:type="table" w:styleId="Tabelacomgrade">
+    <w:name w:val="Table Grid"/>
+    <w:basedOn w:val="Tabelanormal"/>
+    <w:uiPriority w:val="59"/>
+    <w:rsid w:val="004F166F"/>
+    <w:rPr>
+      <w:rFonts w:asciiTheme="minorHAnsi" w:eastAsiaTheme="minorHAnsi" w:hAnsiTheme="minorHAnsi" w:cstheme="minorBidi"/>
+      <w:sz w:val="22"/>
+      <w:szCs w:val="22"/>
+      <w:lang w:eastAsia="en-US"/>
+    </w:rPr>
+    <w:tblPr>
+      <w:tblInd w:w="0" w:type="dxa"/>
+      <w:tblBorders>
+        <w:top w:val="single" w:sz="4" w:space="0" w:color="auto"/>
+        <w:left w:val="single" w:sz="4" w:space="0" w:color="auto"/>
+        <w:bottom w:val="single" w:sz="4" w:space="0" w:color="auto"/>
+        <w:right w:val="single" w:sz="4" w:space="0" w:color="auto"/>
+        <w:insideH w:val="single" w:sz="4" w:space="0" w:color="auto"/>
+        <w:insideV w:val="single" w:sz="4" w:space="0" w:color="auto"/>
+      </w:tblBorders>
+      <w:tblCellMar>
+        <w:top w:w="0" w:type="dxa"/>
+        <w:left w:w="108" w:type="dxa"/>
+        <w:bottom w:w="0" w:type="dxa"/>
+        <w:right w:w="108" w:type="dxa"/>
+      </w:tblCellMar>
     </w:tblPr>
   </w:style>
   <w:style w:type="character" w:customStyle="1" w:styleId="Ttulo2Char">
@@ -30688,7 +31604,7 @@
 </file>
 
 <file path=customXml/itemProps1.xml><?xml version="1.0" encoding="utf-8"?>
-<ds:datastoreItem xmlns:ds="http://schemas.openxmlformats.org/officeDocument/2006/customXml" ds:itemID="{A05DBAE7-FBB1-46FE-903F-E9BBEDACBBAA}">
+<ds:datastoreItem xmlns:ds="http://schemas.openxmlformats.org/officeDocument/2006/customXml" ds:itemID="{A8D1642D-61F8-4844-88B9-96D72EAD3203}">
   <ds:schemaRefs>
     <ds:schemaRef ds:uri="http://schemas.openxmlformats.org/officeDocument/2006/bibliography"/>
   </ds:schemaRefs>

</xml_diff>